<commit_message>
Additional Information Added to Step 3 of First Problem
</commit_message>
<xml_diff>
--- a/ProblemSolving/Mena_Yanelys_WPF.docx
+++ b/ProblemSolving/Mena_Yanelys_WPF.docx
@@ -718,17 +718,29 @@
       <w:r>
         <w:t xml:space="preserve">of seed. However, he </w:t>
       </w:r>
+      <w:bookmarkStart w:id="0" w:name="_GoBack"/>
       <w:r>
         <w:t>cannot</w:t>
       </w:r>
       <w:r>
-        <w:t xml:space="preserve"> leave the bag of seed with the parrot or the parrot with the cat alone. </w:t>
+        <w:t xml:space="preserve"> </w:t>
+      </w:r>
+      <w:bookmarkEnd w:id="0"/>
+      <w:r>
+        <w:t xml:space="preserve">leave the bag of seed with the parrot or the parrot with the cat alone. </w:t>
       </w:r>
       <w:r>
         <w:t xml:space="preserve">The problem is how will this man do this without leaving either pair alone with one another. </w:t>
       </w:r>
-      <w:bookmarkStart w:id="0" w:name="_GoBack"/>
-      <w:bookmarkEnd w:id="0"/>
+      <w:r>
+        <w:t>At first it seems that this would be an impossible issue. I even considered that perhaps it would be okay that the parrot could eat the bag of seed, but ultimately found that would not solve the prob</w:t>
+      </w:r>
+      <w:r>
+        <w:t>lem, but was actually a part of it.</w:t>
+      </w:r>
+      <w:r>
+        <w:t xml:space="preserve"> The overall goal is to get these 3 items across the river without leaving them alone with one another. </w:t>
+      </w:r>
     </w:p>
     <w:p>
       <w:pPr>
@@ -745,6 +757,50 @@
     <w:p>
       <w:pPr>
         <w:pStyle w:val="ListParagraph"/>
+      </w:pPr>
+      <w:r>
+        <w:t>The constraints are the following:</w:t>
+      </w:r>
+    </w:p>
+    <w:p>
+      <w:pPr>
+        <w:pStyle w:val="ListParagraph"/>
+        <w:numPr>
+          <w:ilvl w:val="0"/>
+          <w:numId w:val="3"/>
+        </w:numPr>
+      </w:pPr>
+      <w:r>
+        <w:t>There are 3 items with only 2 spaces available</w:t>
+      </w:r>
+    </w:p>
+    <w:p>
+      <w:pPr>
+        <w:pStyle w:val="ListParagraph"/>
+        <w:numPr>
+          <w:ilvl w:val="0"/>
+          <w:numId w:val="3"/>
+        </w:numPr>
+      </w:pPr>
+      <w:r>
+        <w:t xml:space="preserve">Parrot and Seed can’t be left together </w:t>
+      </w:r>
+    </w:p>
+    <w:p>
+      <w:pPr>
+        <w:pStyle w:val="ListParagraph"/>
+        <w:numPr>
+          <w:ilvl w:val="0"/>
+          <w:numId w:val="3"/>
+        </w:numPr>
+      </w:pPr>
+      <w:r>
+        <w:t>Cat and Parrot can’t be left together</w:t>
+      </w:r>
+    </w:p>
+    <w:p>
+      <w:pPr>
+        <w:pStyle w:val="ListParagraph"/>
         <w:numPr>
           <w:ilvl w:val="0"/>
           <w:numId w:val="2"/>
@@ -752,6 +808,14 @@
       </w:pPr>
       <w:r>
         <w:t>Identify potential solutions</w:t>
+      </w:r>
+    </w:p>
+    <w:p>
+      <w:pPr>
+        <w:pStyle w:val="ListParagraph"/>
+      </w:pPr>
+      <w:r>
+        <w:t xml:space="preserve">Potential solutions could be giving the </w:t>
       </w:r>
     </w:p>
     <w:p>
@@ -794,6 +858,95 @@
 <file path=word/numbering.xml><?xml version="1.0" encoding="utf-8"?>
 <w:numbering xmlns:wpc="http://schemas.microsoft.com/office/word/2010/wordprocessingCanvas" xmlns:mo="http://schemas.microsoft.com/office/mac/office/2008/main" xmlns:mc="http://schemas.openxmlformats.org/markup-compatibility/2006" xmlns:mv="urn:schemas-microsoft-com:mac:vml" xmlns:o="urn:schemas-microsoft-com:office:office" xmlns:r="http://schemas.openxmlformats.org/officeDocument/2006/relationships" xmlns:m="http://schemas.openxmlformats.org/officeDocument/2006/math" xmlns:v="urn:schemas-microsoft-com:vml" xmlns:wp14="http://schemas.microsoft.com/office/word/2010/wordprocessingDrawing" xmlns:wp="http://schemas.openxmlformats.org/drawingml/2006/wordprocessingDrawing" xmlns:w10="urn:schemas-microsoft-com:office:word" xmlns:w="http://schemas.openxmlformats.org/wordprocessingml/2006/main" xmlns:w14="http://schemas.microsoft.com/office/word/2010/wordml" xmlns:wpg="http://schemas.microsoft.com/office/word/2010/wordprocessingGroup" xmlns:wpi="http://schemas.microsoft.com/office/word/2010/wordprocessingInk" xmlns:wne="http://schemas.microsoft.com/office/word/2006/wordml" xmlns:wps="http://schemas.microsoft.com/office/word/2010/wordprocessingShape" mc:Ignorable="w14 wp14">
   <w:abstractNum w:abstractNumId="0">
+    <w:nsid w:val="68944BE7"/>
+    <w:multiLevelType w:val="hybridMultilevel"/>
+    <w:tmpl w:val="A89022E6"/>
+    <w:lvl w:ilvl="0" w:tplc="3C88AE42">
+      <w:start w:val="1"/>
+      <w:numFmt w:val="lowerLetter"/>
+      <w:lvlText w:val="%1."/>
+      <w:lvlJc w:val="left"/>
+      <w:pPr>
+        <w:ind w:left="1080" w:hanging="360"/>
+      </w:pPr>
+      <w:rPr>
+        <w:rFonts w:hint="default"/>
+      </w:rPr>
+    </w:lvl>
+    <w:lvl w:ilvl="1" w:tplc="04090019" w:tentative="1">
+      <w:start w:val="1"/>
+      <w:numFmt w:val="lowerLetter"/>
+      <w:lvlText w:val="%2."/>
+      <w:lvlJc w:val="left"/>
+      <w:pPr>
+        <w:ind w:left="1800" w:hanging="360"/>
+      </w:pPr>
+    </w:lvl>
+    <w:lvl w:ilvl="2" w:tplc="0409001B" w:tentative="1">
+      <w:start w:val="1"/>
+      <w:numFmt w:val="lowerRoman"/>
+      <w:lvlText w:val="%3."/>
+      <w:lvlJc w:val="right"/>
+      <w:pPr>
+        <w:ind w:left="2520" w:hanging="180"/>
+      </w:pPr>
+    </w:lvl>
+    <w:lvl w:ilvl="3" w:tplc="0409000F" w:tentative="1">
+      <w:start w:val="1"/>
+      <w:numFmt w:val="decimal"/>
+      <w:lvlText w:val="%4."/>
+      <w:lvlJc w:val="left"/>
+      <w:pPr>
+        <w:ind w:left="3240" w:hanging="360"/>
+      </w:pPr>
+    </w:lvl>
+    <w:lvl w:ilvl="4" w:tplc="04090019" w:tentative="1">
+      <w:start w:val="1"/>
+      <w:numFmt w:val="lowerLetter"/>
+      <w:lvlText w:val="%5."/>
+      <w:lvlJc w:val="left"/>
+      <w:pPr>
+        <w:ind w:left="3960" w:hanging="360"/>
+      </w:pPr>
+    </w:lvl>
+    <w:lvl w:ilvl="5" w:tplc="0409001B" w:tentative="1">
+      <w:start w:val="1"/>
+      <w:numFmt w:val="lowerRoman"/>
+      <w:lvlText w:val="%6."/>
+      <w:lvlJc w:val="right"/>
+      <w:pPr>
+        <w:ind w:left="4680" w:hanging="180"/>
+      </w:pPr>
+    </w:lvl>
+    <w:lvl w:ilvl="6" w:tplc="0409000F" w:tentative="1">
+      <w:start w:val="1"/>
+      <w:numFmt w:val="decimal"/>
+      <w:lvlText w:val="%7."/>
+      <w:lvlJc w:val="left"/>
+      <w:pPr>
+        <w:ind w:left="5400" w:hanging="360"/>
+      </w:pPr>
+    </w:lvl>
+    <w:lvl w:ilvl="7" w:tplc="04090019" w:tentative="1">
+      <w:start w:val="1"/>
+      <w:numFmt w:val="lowerLetter"/>
+      <w:lvlText w:val="%8."/>
+      <w:lvlJc w:val="left"/>
+      <w:pPr>
+        <w:ind w:left="6120" w:hanging="360"/>
+      </w:pPr>
+    </w:lvl>
+    <w:lvl w:ilvl="8" w:tplc="0409001B" w:tentative="1">
+      <w:start w:val="1"/>
+      <w:numFmt w:val="lowerRoman"/>
+      <w:lvlText w:val="%9."/>
+      <w:lvlJc w:val="right"/>
+      <w:pPr>
+        <w:ind w:left="6840" w:hanging="180"/>
+      </w:pPr>
+    </w:lvl>
+  </w:abstractNum>
+  <w:abstractNum w:abstractNumId="1">
     <w:nsid w:val="6D6D4AE0"/>
     <w:multiLevelType w:val="hybridMultilevel"/>
     <w:tmpl w:val="14C41FCC"/>
@@ -882,7 +1035,7 @@
       </w:pPr>
     </w:lvl>
   </w:abstractNum>
-  <w:abstractNum w:abstractNumId="1">
+  <w:abstractNum w:abstractNumId="2">
     <w:nsid w:val="74EC47D8"/>
     <w:multiLevelType w:val="hybridMultilevel"/>
     <w:tmpl w:val="14C41FCC"/>
@@ -972,9 +1125,12 @@
     </w:lvl>
   </w:abstractNum>
   <w:num w:numId="1">
+    <w:abstractNumId w:val="2"/>
+  </w:num>
+  <w:num w:numId="2">
     <w:abstractNumId w:val="1"/>
   </w:num>
-  <w:num w:numId="2">
+  <w:num w:numId="3">
     <w:abstractNumId w:val="0"/>
   </w:num>
 </w:numbering>

</xml_diff>

<commit_message>
Possible Solutions Identified in Problem 1
</commit_message>
<xml_diff>
--- a/ProblemSolving/Mena_Yanelys_WPF.docx
+++ b/ProblemSolving/Mena_Yanelys_WPF.docx
@@ -24,7 +24,15 @@
     </w:p>
     <w:p/>
     <w:p>
-      <w:r>
+      <w:pPr>
+        <w:rPr>
+          <w:b/>
+        </w:rPr>
+      </w:pPr>
+      <w:r>
+        <w:rPr>
+          <w:b/>
+        </w:rPr>
         <w:t>5 Step Problem Solving</w:t>
       </w:r>
     </w:p>
@@ -689,13 +697,26 @@
     </w:p>
     <w:p>
       <w:pPr>
+        <w:rPr>
+          <w:b/>
+        </w:rPr>
+      </w:pPr>
+    </w:p>
+    <w:p>
+      <w:pPr>
         <w:pStyle w:val="ListParagraph"/>
         <w:numPr>
           <w:ilvl w:val="0"/>
           <w:numId w:val="2"/>
         </w:numPr>
-      </w:pPr>
-      <w:r>
+        <w:rPr>
+          <w:b/>
+        </w:rPr>
+      </w:pPr>
+      <w:r>
+        <w:rPr>
+          <w:b/>
+        </w:rPr>
         <w:t>Define the Problem</w:t>
       </w:r>
     </w:p>
@@ -718,16 +739,11 @@
       <w:r>
         <w:t xml:space="preserve">of seed. However, he </w:t>
       </w:r>
-      <w:bookmarkStart w:id="0" w:name="_GoBack"/>
       <w:r>
         <w:t>cannot</w:t>
       </w:r>
       <w:r>
-        <w:t xml:space="preserve"> </w:t>
-      </w:r>
-      <w:bookmarkEnd w:id="0"/>
-      <w:r>
-        <w:t xml:space="preserve">leave the bag of seed with the parrot or the parrot with the cat alone. </w:t>
+        <w:t xml:space="preserve"> leave the bag of seed with the parrot or the parrot with the cat alone. </w:t>
       </w:r>
       <w:r>
         <w:t xml:space="preserve">The problem is how will this man do this without leaving either pair alone with one another. </w:t>
@@ -741,6 +757,11 @@
       <w:r>
         <w:t xml:space="preserve"> The overall goal is to get these 3 items across the river without leaving them alone with one another. </w:t>
       </w:r>
+    </w:p>
+    <w:p>
+      <w:pPr>
+        <w:pStyle w:val="ListParagraph"/>
+      </w:pPr>
     </w:p>
     <w:p>
       <w:pPr>
@@ -749,16 +770,28 @@
           <w:ilvl w:val="0"/>
           <w:numId w:val="2"/>
         </w:numPr>
-      </w:pPr>
-      <w:r>
+        <w:rPr>
+          <w:b/>
+        </w:rPr>
+      </w:pPr>
+      <w:r>
+        <w:rPr>
+          <w:b/>
+        </w:rPr>
         <w:t>Break the problem apart</w:t>
       </w:r>
     </w:p>
     <w:p>
       <w:pPr>
         <w:pStyle w:val="ListParagraph"/>
-      </w:pPr>
-      <w:r>
+        <w:rPr>
+          <w:i/>
+        </w:rPr>
+      </w:pPr>
+      <w:r>
+        <w:rPr>
+          <w:i/>
+        </w:rPr>
         <w:t>The constraints are the following:</w:t>
       </w:r>
     </w:p>
@@ -801,12 +834,68 @@
     <w:p>
       <w:pPr>
         <w:pStyle w:val="ListParagraph"/>
+        <w:ind w:left="1080"/>
+      </w:pPr>
+    </w:p>
+    <w:p>
+      <w:pPr>
+        <w:ind w:left="720"/>
+        <w:rPr>
+          <w:i/>
+        </w:rPr>
+      </w:pPr>
+      <w:r>
+        <w:rPr>
+          <w:i/>
+        </w:rPr>
+        <w:t>Sub Goals are as follows:</w:t>
+      </w:r>
+    </w:p>
+    <w:p>
+      <w:pPr>
+        <w:pStyle w:val="ListParagraph"/>
+        <w:numPr>
+          <w:ilvl w:val="0"/>
+          <w:numId w:val="4"/>
+        </w:numPr>
+      </w:pPr>
+      <w:r>
+        <w:t>Make sure not to leave the 2 pairs alone with each other</w:t>
+      </w:r>
+    </w:p>
+    <w:p>
+      <w:pPr>
+        <w:pStyle w:val="ListParagraph"/>
+        <w:numPr>
+          <w:ilvl w:val="0"/>
+          <w:numId w:val="4"/>
+        </w:numPr>
+      </w:pPr>
+      <w:r>
+        <w:t>Figure out how to transfer all 3 items successfully without having one eat the other</w:t>
+      </w:r>
+    </w:p>
+    <w:p>
+      <w:pPr>
+        <w:pStyle w:val="ListParagraph"/>
+        <w:ind w:left="1080"/>
+      </w:pPr>
+    </w:p>
+    <w:p>
+      <w:pPr>
+        <w:pStyle w:val="ListParagraph"/>
         <w:numPr>
           <w:ilvl w:val="0"/>
           <w:numId w:val="2"/>
         </w:numPr>
-      </w:pPr>
-      <w:r>
+        <w:rPr>
+          <w:b/>
+        </w:rPr>
+      </w:pPr>
+      <w:r>
+        <w:rPr>
+          <w:b/>
+        </w:rPr>
         <w:t>Identify potential solutions</w:t>
       </w:r>
     </w:p>
@@ -815,8 +904,57 @@
         <w:pStyle w:val="ListParagraph"/>
       </w:pPr>
       <w:r>
-        <w:t xml:space="preserve">Potential solutions could be giving the </w:t>
-      </w:r>
+        <w:t>Potentia</w:t>
+      </w:r>
+      <w:r>
+        <w:t>l s</w:t>
+      </w:r>
+      <w:r>
+        <w:t>olutions could include</w:t>
+      </w:r>
+      <w:r>
+        <w:t xml:space="preserve"> </w:t>
+      </w:r>
+      <w:r>
+        <w:t>the following:</w:t>
+      </w:r>
+    </w:p>
+    <w:p>
+      <w:pPr>
+        <w:pStyle w:val="ListParagraph"/>
+        <w:numPr>
+          <w:ilvl w:val="0"/>
+          <w:numId w:val="5"/>
+        </w:numPr>
+      </w:pPr>
+      <w:r>
+        <w:t>The man could transfer one at a time</w:t>
+      </w:r>
+      <w:r>
+        <w:t>.</w:t>
+      </w:r>
+      <w:bookmarkStart w:id="0" w:name="_GoBack"/>
+      <w:bookmarkEnd w:id="0"/>
+    </w:p>
+    <w:p>
+      <w:pPr>
+        <w:pStyle w:val="ListParagraph"/>
+        <w:numPr>
+          <w:ilvl w:val="0"/>
+          <w:numId w:val="5"/>
+        </w:numPr>
+      </w:pPr>
+      <w:r>
+        <w:t xml:space="preserve">The man could </w:t>
+      </w:r>
+      <w:r>
+        <w:t xml:space="preserve">take 2 items at a time, then bring back one of them with him on the boat, and pick up the third and take it with him across the river. </w:t>
+      </w:r>
+    </w:p>
+    <w:p>
+      <w:pPr>
+        <w:pStyle w:val="ListParagraph"/>
+      </w:pPr>
     </w:p>
     <w:p>
       <w:pPr>
@@ -825,8 +963,14 @@
           <w:ilvl w:val="0"/>
           <w:numId w:val="2"/>
         </w:numPr>
-      </w:pPr>
-      <w:r>
+        <w:rPr>
+          <w:b/>
+        </w:rPr>
+      </w:pPr>
+      <w:r>
+        <w:rPr>
+          <w:b/>
+        </w:rPr>
         <w:t>Evaluate each potential solution</w:t>
       </w:r>
     </w:p>
@@ -837,8 +981,14 @@
           <w:ilvl w:val="0"/>
           <w:numId w:val="2"/>
         </w:numPr>
-      </w:pPr>
-      <w:r>
+        <w:rPr>
+          <w:b/>
+        </w:rPr>
+      </w:pPr>
+      <w:r>
+        <w:rPr>
+          <w:b/>
+        </w:rPr>
         <w:t>Choose a solution and develop a plan to implement it.</w:t>
       </w:r>
     </w:p>
@@ -858,6 +1008,95 @@
 <file path=word/numbering.xml><?xml version="1.0" encoding="utf-8"?>
 <w:numbering xmlns:wpc="http://schemas.microsoft.com/office/word/2010/wordprocessingCanvas" xmlns:mo="http://schemas.microsoft.com/office/mac/office/2008/main" xmlns:mc="http://schemas.openxmlformats.org/markup-compatibility/2006" xmlns:mv="urn:schemas-microsoft-com:mac:vml" xmlns:o="urn:schemas-microsoft-com:office:office" xmlns:r="http://schemas.openxmlformats.org/officeDocument/2006/relationships" xmlns:m="http://schemas.openxmlformats.org/officeDocument/2006/math" xmlns:v="urn:schemas-microsoft-com:vml" xmlns:wp14="http://schemas.microsoft.com/office/word/2010/wordprocessingDrawing" xmlns:wp="http://schemas.openxmlformats.org/drawingml/2006/wordprocessingDrawing" xmlns:w10="urn:schemas-microsoft-com:office:word" xmlns:w="http://schemas.openxmlformats.org/wordprocessingml/2006/main" xmlns:w14="http://schemas.microsoft.com/office/word/2010/wordml" xmlns:wpg="http://schemas.microsoft.com/office/word/2010/wordprocessingGroup" xmlns:wpi="http://schemas.microsoft.com/office/word/2010/wordprocessingInk" xmlns:wne="http://schemas.microsoft.com/office/word/2006/wordml" xmlns:wps="http://schemas.microsoft.com/office/word/2010/wordprocessingShape" mc:Ignorable="w14 wp14">
   <w:abstractNum w:abstractNumId="0">
+    <w:nsid w:val="2E0D756E"/>
+    <w:multiLevelType w:val="hybridMultilevel"/>
+    <w:tmpl w:val="7F70537C"/>
+    <w:lvl w:ilvl="0" w:tplc="6E287896">
+      <w:start w:val="1"/>
+      <w:numFmt w:val="lowerLetter"/>
+      <w:lvlText w:val="%1."/>
+      <w:lvlJc w:val="left"/>
+      <w:pPr>
+        <w:ind w:left="1080" w:hanging="360"/>
+      </w:pPr>
+      <w:rPr>
+        <w:rFonts w:hint="default"/>
+      </w:rPr>
+    </w:lvl>
+    <w:lvl w:ilvl="1" w:tplc="04090019" w:tentative="1">
+      <w:start w:val="1"/>
+      <w:numFmt w:val="lowerLetter"/>
+      <w:lvlText w:val="%2."/>
+      <w:lvlJc w:val="left"/>
+      <w:pPr>
+        <w:ind w:left="1800" w:hanging="360"/>
+      </w:pPr>
+    </w:lvl>
+    <w:lvl w:ilvl="2" w:tplc="0409001B" w:tentative="1">
+      <w:start w:val="1"/>
+      <w:numFmt w:val="lowerRoman"/>
+      <w:lvlText w:val="%3."/>
+      <w:lvlJc w:val="right"/>
+      <w:pPr>
+        <w:ind w:left="2520" w:hanging="180"/>
+      </w:pPr>
+    </w:lvl>
+    <w:lvl w:ilvl="3" w:tplc="0409000F" w:tentative="1">
+      <w:start w:val="1"/>
+      <w:numFmt w:val="decimal"/>
+      <w:lvlText w:val="%4."/>
+      <w:lvlJc w:val="left"/>
+      <w:pPr>
+        <w:ind w:left="3240" w:hanging="360"/>
+      </w:pPr>
+    </w:lvl>
+    <w:lvl w:ilvl="4" w:tplc="04090019" w:tentative="1">
+      <w:start w:val="1"/>
+      <w:numFmt w:val="lowerLetter"/>
+      <w:lvlText w:val="%5."/>
+      <w:lvlJc w:val="left"/>
+      <w:pPr>
+        <w:ind w:left="3960" w:hanging="360"/>
+      </w:pPr>
+    </w:lvl>
+    <w:lvl w:ilvl="5" w:tplc="0409001B" w:tentative="1">
+      <w:start w:val="1"/>
+      <w:numFmt w:val="lowerRoman"/>
+      <w:lvlText w:val="%6."/>
+      <w:lvlJc w:val="right"/>
+      <w:pPr>
+        <w:ind w:left="4680" w:hanging="180"/>
+      </w:pPr>
+    </w:lvl>
+    <w:lvl w:ilvl="6" w:tplc="0409000F" w:tentative="1">
+      <w:start w:val="1"/>
+      <w:numFmt w:val="decimal"/>
+      <w:lvlText w:val="%7."/>
+      <w:lvlJc w:val="left"/>
+      <w:pPr>
+        <w:ind w:left="5400" w:hanging="360"/>
+      </w:pPr>
+    </w:lvl>
+    <w:lvl w:ilvl="7" w:tplc="04090019" w:tentative="1">
+      <w:start w:val="1"/>
+      <w:numFmt w:val="lowerLetter"/>
+      <w:lvlText w:val="%8."/>
+      <w:lvlJc w:val="left"/>
+      <w:pPr>
+        <w:ind w:left="6120" w:hanging="360"/>
+      </w:pPr>
+    </w:lvl>
+    <w:lvl w:ilvl="8" w:tplc="0409001B" w:tentative="1">
+      <w:start w:val="1"/>
+      <w:numFmt w:val="lowerRoman"/>
+      <w:lvlText w:val="%9."/>
+      <w:lvlJc w:val="right"/>
+      <w:pPr>
+        <w:ind w:left="6840" w:hanging="180"/>
+      </w:pPr>
+    </w:lvl>
+  </w:abstractNum>
+  <w:abstractNum w:abstractNumId="1">
     <w:nsid w:val="68944BE7"/>
     <w:multiLevelType w:val="hybridMultilevel"/>
     <w:tmpl w:val="A89022E6"/>
@@ -946,7 +1185,7 @@
       </w:pPr>
     </w:lvl>
   </w:abstractNum>
-  <w:abstractNum w:abstractNumId="1">
+  <w:abstractNum w:abstractNumId="2">
     <w:nsid w:val="6D6D4AE0"/>
     <w:multiLevelType w:val="hybridMultilevel"/>
     <w:tmpl w:val="14C41FCC"/>
@@ -1035,7 +1274,7 @@
       </w:pPr>
     </w:lvl>
   </w:abstractNum>
-  <w:abstractNum w:abstractNumId="2">
+  <w:abstractNum w:abstractNumId="3">
     <w:nsid w:val="74EC47D8"/>
     <w:multiLevelType w:val="hybridMultilevel"/>
     <w:tmpl w:val="14C41FCC"/>
@@ -1124,13 +1363,108 @@
       </w:pPr>
     </w:lvl>
   </w:abstractNum>
+  <w:abstractNum w:abstractNumId="4">
+    <w:nsid w:val="79173A07"/>
+    <w:multiLevelType w:val="hybridMultilevel"/>
+    <w:tmpl w:val="B87E6248"/>
+    <w:lvl w:ilvl="0" w:tplc="85660798">
+      <w:start w:val="1"/>
+      <w:numFmt w:val="lowerLetter"/>
+      <w:lvlText w:val="%1."/>
+      <w:lvlJc w:val="left"/>
+      <w:pPr>
+        <w:ind w:left="1080" w:hanging="360"/>
+      </w:pPr>
+      <w:rPr>
+        <w:rFonts w:hint="default"/>
+      </w:rPr>
+    </w:lvl>
+    <w:lvl w:ilvl="1" w:tplc="04090019" w:tentative="1">
+      <w:start w:val="1"/>
+      <w:numFmt w:val="lowerLetter"/>
+      <w:lvlText w:val="%2."/>
+      <w:lvlJc w:val="left"/>
+      <w:pPr>
+        <w:ind w:left="1800" w:hanging="360"/>
+      </w:pPr>
+    </w:lvl>
+    <w:lvl w:ilvl="2" w:tplc="0409001B" w:tentative="1">
+      <w:start w:val="1"/>
+      <w:numFmt w:val="lowerRoman"/>
+      <w:lvlText w:val="%3."/>
+      <w:lvlJc w:val="right"/>
+      <w:pPr>
+        <w:ind w:left="2520" w:hanging="180"/>
+      </w:pPr>
+    </w:lvl>
+    <w:lvl w:ilvl="3" w:tplc="0409000F" w:tentative="1">
+      <w:start w:val="1"/>
+      <w:numFmt w:val="decimal"/>
+      <w:lvlText w:val="%4."/>
+      <w:lvlJc w:val="left"/>
+      <w:pPr>
+        <w:ind w:left="3240" w:hanging="360"/>
+      </w:pPr>
+    </w:lvl>
+    <w:lvl w:ilvl="4" w:tplc="04090019" w:tentative="1">
+      <w:start w:val="1"/>
+      <w:numFmt w:val="lowerLetter"/>
+      <w:lvlText w:val="%5."/>
+      <w:lvlJc w:val="left"/>
+      <w:pPr>
+        <w:ind w:left="3960" w:hanging="360"/>
+      </w:pPr>
+    </w:lvl>
+    <w:lvl w:ilvl="5" w:tplc="0409001B" w:tentative="1">
+      <w:start w:val="1"/>
+      <w:numFmt w:val="lowerRoman"/>
+      <w:lvlText w:val="%6."/>
+      <w:lvlJc w:val="right"/>
+      <w:pPr>
+        <w:ind w:left="4680" w:hanging="180"/>
+      </w:pPr>
+    </w:lvl>
+    <w:lvl w:ilvl="6" w:tplc="0409000F" w:tentative="1">
+      <w:start w:val="1"/>
+      <w:numFmt w:val="decimal"/>
+      <w:lvlText w:val="%7."/>
+      <w:lvlJc w:val="left"/>
+      <w:pPr>
+        <w:ind w:left="5400" w:hanging="360"/>
+      </w:pPr>
+    </w:lvl>
+    <w:lvl w:ilvl="7" w:tplc="04090019" w:tentative="1">
+      <w:start w:val="1"/>
+      <w:numFmt w:val="lowerLetter"/>
+      <w:lvlText w:val="%8."/>
+      <w:lvlJc w:val="left"/>
+      <w:pPr>
+        <w:ind w:left="6120" w:hanging="360"/>
+      </w:pPr>
+    </w:lvl>
+    <w:lvl w:ilvl="8" w:tplc="0409001B" w:tentative="1">
+      <w:start w:val="1"/>
+      <w:numFmt w:val="lowerRoman"/>
+      <w:lvlText w:val="%9."/>
+      <w:lvlJc w:val="right"/>
+      <w:pPr>
+        <w:ind w:left="6840" w:hanging="180"/>
+      </w:pPr>
+    </w:lvl>
+  </w:abstractNum>
   <w:num w:numId="1">
+    <w:abstractNumId w:val="3"/>
+  </w:num>
+  <w:num w:numId="2">
     <w:abstractNumId w:val="2"/>
   </w:num>
-  <w:num w:numId="2">
+  <w:num w:numId="3">
     <w:abstractNumId w:val="1"/>
   </w:num>
-  <w:num w:numId="3">
+  <w:num w:numId="4">
+    <w:abstractNumId w:val="4"/>
+  </w:num>
+  <w:num w:numId="5">
     <w:abstractNumId w:val="0"/>
   </w:num>
 </w:numbering>

</xml_diff>

<commit_message>
Step 4 Evaluate each potential solution added with Thought Process for Step 3 Solutions
</commit_message>
<xml_diff>
--- a/ProblemSolving/Mena_Yanelys_WPF.docx
+++ b/ProblemSolving/Mena_Yanelys_WPF.docx
@@ -933,8 +933,6 @@
       <w:r>
         <w:t>.</w:t>
       </w:r>
-      <w:bookmarkStart w:id="0" w:name="_GoBack"/>
-      <w:bookmarkEnd w:id="0"/>
     </w:p>
     <w:p>
       <w:pPr>
@@ -974,6 +972,99 @@
         <w:t>Evaluate each potential solution</w:t>
       </w:r>
     </w:p>
+    <w:p>
+      <w:pPr>
+        <w:pStyle w:val="ListParagraph"/>
+        <w:numPr>
+          <w:ilvl w:val="0"/>
+          <w:numId w:val="6"/>
+        </w:numPr>
+      </w:pPr>
+      <w:bookmarkStart w:id="0" w:name="_GoBack"/>
+      <w:r>
+        <w:rPr>
+          <w:i/>
+        </w:rPr>
+        <w:t>Thought Process:</w:t>
+      </w:r>
+      <w:r>
+        <w:t xml:space="preserve"> </w:t>
+      </w:r>
+      <w:bookmarkEnd w:id="0"/>
+      <w:r>
+        <w:t xml:space="preserve">If the man takes the parrot across the river then returns for the cat and the seed, he would be able to successfully transfer all of the items across the river without leaving </w:t>
+      </w:r>
+      <w:r>
+        <w:t xml:space="preserve">the </w:t>
+      </w:r>
+      <w:r>
+        <w:rPr>
+          <w:b/>
+        </w:rPr>
+        <w:t>parrot/cat</w:t>
+      </w:r>
+      <w:r>
+        <w:t xml:space="preserve"> or </w:t>
+      </w:r>
+      <w:r>
+        <w:rPr>
+          <w:b/>
+        </w:rPr>
+        <w:t>seed/parrot</w:t>
+      </w:r>
+      <w:r>
+        <w:t xml:space="preserve"> </w:t>
+      </w:r>
+      <w:r>
+        <w:t>alone together.</w:t>
+      </w:r>
+    </w:p>
+    <w:p>
+      <w:pPr>
+        <w:pStyle w:val="ListParagraph"/>
+        <w:numPr>
+          <w:ilvl w:val="0"/>
+          <w:numId w:val="6"/>
+        </w:numPr>
+      </w:pPr>
+      <w:r>
+        <w:rPr>
+          <w:i/>
+        </w:rPr>
+        <w:t>Though Process:</w:t>
+      </w:r>
+      <w:r>
+        <w:t xml:space="preserve"> The man could also be safe by not leaving any items alone together at all including: parrot/cat</w:t>
+      </w:r>
+      <w:r>
+        <w:t xml:space="preserve"> - </w:t>
+      </w:r>
+      <w:r>
+        <w:t xml:space="preserve">parrot/seed </w:t>
+      </w:r>
+      <w:r>
+        <w:t xml:space="preserve">- </w:t>
+      </w:r>
+      <w:r>
+        <w:t>cat /seed</w:t>
+      </w:r>
+      <w:r>
+        <w:t xml:space="preserve"> </w:t>
+      </w:r>
+    </w:p>
+    <w:p>
+      <w:pPr>
+        <w:pStyle w:val="ListParagraph"/>
+        <w:ind w:left="1080"/>
+      </w:pPr>
+      <w:r>
+        <w:t>He would do this by first taking the cat and parrot on the boat with him. He would then leave only the cat across the river and take the cat back with him. Then he would go back and pick up the bad of seed and take transport it along with the parrot.</w:t>
+      </w:r>
+      <w:r>
+        <w:t xml:space="preserve"> This would also make it possible to transfer all 3 without ever leaving any 2 alone together.</w:t>
+      </w:r>
+    </w:p>
+    <w:p/>
     <w:p>
       <w:pPr>
         <w:pStyle w:val="ListParagraph"/>
@@ -1008,6 +1099,96 @@
 <file path=word/numbering.xml><?xml version="1.0" encoding="utf-8"?>
 <w:numbering xmlns:wpc="http://schemas.microsoft.com/office/word/2010/wordprocessingCanvas" xmlns:mo="http://schemas.microsoft.com/office/mac/office/2008/main" xmlns:mc="http://schemas.openxmlformats.org/markup-compatibility/2006" xmlns:mv="urn:schemas-microsoft-com:mac:vml" xmlns:o="urn:schemas-microsoft-com:office:office" xmlns:r="http://schemas.openxmlformats.org/officeDocument/2006/relationships" xmlns:m="http://schemas.openxmlformats.org/officeDocument/2006/math" xmlns:v="urn:schemas-microsoft-com:vml" xmlns:wp14="http://schemas.microsoft.com/office/word/2010/wordprocessingDrawing" xmlns:wp="http://schemas.openxmlformats.org/drawingml/2006/wordprocessingDrawing" xmlns:w10="urn:schemas-microsoft-com:office:word" xmlns:w="http://schemas.openxmlformats.org/wordprocessingml/2006/main" xmlns:w14="http://schemas.microsoft.com/office/word/2010/wordml" xmlns:wpg="http://schemas.microsoft.com/office/word/2010/wordprocessingGroup" xmlns:wpi="http://schemas.microsoft.com/office/word/2010/wordprocessingInk" xmlns:wne="http://schemas.microsoft.com/office/word/2006/wordml" xmlns:wps="http://schemas.microsoft.com/office/word/2010/wordprocessingShape" mc:Ignorable="w14 wp14">
   <w:abstractNum w:abstractNumId="0">
+    <w:nsid w:val="02D83E2D"/>
+    <w:multiLevelType w:val="hybridMultilevel"/>
+    <w:tmpl w:val="5212EF44"/>
+    <w:lvl w:ilvl="0" w:tplc="403A82F4">
+      <w:start w:val="1"/>
+      <w:numFmt w:val="lowerLetter"/>
+      <w:lvlText w:val="%1."/>
+      <w:lvlJc w:val="left"/>
+      <w:pPr>
+        <w:ind w:left="1080" w:hanging="360"/>
+      </w:pPr>
+      <w:rPr>
+        <w:rFonts w:hint="default"/>
+        <w:b/>
+      </w:rPr>
+    </w:lvl>
+    <w:lvl w:ilvl="1" w:tplc="04090019" w:tentative="1">
+      <w:start w:val="1"/>
+      <w:numFmt w:val="lowerLetter"/>
+      <w:lvlText w:val="%2."/>
+      <w:lvlJc w:val="left"/>
+      <w:pPr>
+        <w:ind w:left="1800" w:hanging="360"/>
+      </w:pPr>
+    </w:lvl>
+    <w:lvl w:ilvl="2" w:tplc="0409001B" w:tentative="1">
+      <w:start w:val="1"/>
+      <w:numFmt w:val="lowerRoman"/>
+      <w:lvlText w:val="%3."/>
+      <w:lvlJc w:val="right"/>
+      <w:pPr>
+        <w:ind w:left="2520" w:hanging="180"/>
+      </w:pPr>
+    </w:lvl>
+    <w:lvl w:ilvl="3" w:tplc="0409000F" w:tentative="1">
+      <w:start w:val="1"/>
+      <w:numFmt w:val="decimal"/>
+      <w:lvlText w:val="%4."/>
+      <w:lvlJc w:val="left"/>
+      <w:pPr>
+        <w:ind w:left="3240" w:hanging="360"/>
+      </w:pPr>
+    </w:lvl>
+    <w:lvl w:ilvl="4" w:tplc="04090019" w:tentative="1">
+      <w:start w:val="1"/>
+      <w:numFmt w:val="lowerLetter"/>
+      <w:lvlText w:val="%5."/>
+      <w:lvlJc w:val="left"/>
+      <w:pPr>
+        <w:ind w:left="3960" w:hanging="360"/>
+      </w:pPr>
+    </w:lvl>
+    <w:lvl w:ilvl="5" w:tplc="0409001B" w:tentative="1">
+      <w:start w:val="1"/>
+      <w:numFmt w:val="lowerRoman"/>
+      <w:lvlText w:val="%6."/>
+      <w:lvlJc w:val="right"/>
+      <w:pPr>
+        <w:ind w:left="4680" w:hanging="180"/>
+      </w:pPr>
+    </w:lvl>
+    <w:lvl w:ilvl="6" w:tplc="0409000F" w:tentative="1">
+      <w:start w:val="1"/>
+      <w:numFmt w:val="decimal"/>
+      <w:lvlText w:val="%7."/>
+      <w:lvlJc w:val="left"/>
+      <w:pPr>
+        <w:ind w:left="5400" w:hanging="360"/>
+      </w:pPr>
+    </w:lvl>
+    <w:lvl w:ilvl="7" w:tplc="04090019" w:tentative="1">
+      <w:start w:val="1"/>
+      <w:numFmt w:val="lowerLetter"/>
+      <w:lvlText w:val="%8."/>
+      <w:lvlJc w:val="left"/>
+      <w:pPr>
+        <w:ind w:left="6120" w:hanging="360"/>
+      </w:pPr>
+    </w:lvl>
+    <w:lvl w:ilvl="8" w:tplc="0409001B" w:tentative="1">
+      <w:start w:val="1"/>
+      <w:numFmt w:val="lowerRoman"/>
+      <w:lvlText w:val="%9."/>
+      <w:lvlJc w:val="right"/>
+      <w:pPr>
+        <w:ind w:left="6840" w:hanging="180"/>
+      </w:pPr>
+    </w:lvl>
+  </w:abstractNum>
+  <w:abstractNum w:abstractNumId="1">
     <w:nsid w:val="2E0D756E"/>
     <w:multiLevelType w:val="hybridMultilevel"/>
     <w:tmpl w:val="7F70537C"/>
@@ -1096,7 +1277,7 @@
       </w:pPr>
     </w:lvl>
   </w:abstractNum>
-  <w:abstractNum w:abstractNumId="1">
+  <w:abstractNum w:abstractNumId="2">
     <w:nsid w:val="68944BE7"/>
     <w:multiLevelType w:val="hybridMultilevel"/>
     <w:tmpl w:val="A89022E6"/>
@@ -1185,7 +1366,7 @@
       </w:pPr>
     </w:lvl>
   </w:abstractNum>
-  <w:abstractNum w:abstractNumId="2">
+  <w:abstractNum w:abstractNumId="3">
     <w:nsid w:val="6D6D4AE0"/>
     <w:multiLevelType w:val="hybridMultilevel"/>
     <w:tmpl w:val="14C41FCC"/>
@@ -1274,7 +1455,7 @@
       </w:pPr>
     </w:lvl>
   </w:abstractNum>
-  <w:abstractNum w:abstractNumId="3">
+  <w:abstractNum w:abstractNumId="4">
     <w:nsid w:val="74EC47D8"/>
     <w:multiLevelType w:val="hybridMultilevel"/>
     <w:tmpl w:val="14C41FCC"/>
@@ -1363,7 +1544,7 @@
       </w:pPr>
     </w:lvl>
   </w:abstractNum>
-  <w:abstractNum w:abstractNumId="4">
+  <w:abstractNum w:abstractNumId="5">
     <w:nsid w:val="79173A07"/>
     <w:multiLevelType w:val="hybridMultilevel"/>
     <w:tmpl w:val="B87E6248"/>
@@ -1453,18 +1634,21 @@
     </w:lvl>
   </w:abstractNum>
   <w:num w:numId="1">
+    <w:abstractNumId w:val="4"/>
+  </w:num>
+  <w:num w:numId="2">
     <w:abstractNumId w:val="3"/>
   </w:num>
-  <w:num w:numId="2">
+  <w:num w:numId="3">
     <w:abstractNumId w:val="2"/>
   </w:num>
-  <w:num w:numId="3">
+  <w:num w:numId="4">
+    <w:abstractNumId w:val="5"/>
+  </w:num>
+  <w:num w:numId="5">
     <w:abstractNumId w:val="1"/>
   </w:num>
-  <w:num w:numId="4">
-    <w:abstractNumId w:val="4"/>
-  </w:num>
-  <w:num w:numId="5">
+  <w:num w:numId="6">
     <w:abstractNumId w:val="0"/>
   </w:num>
 </w:numbering>

</xml_diff>

<commit_message>
Fixed a few issues with steps 1 - 4. Added Step 5 and 6 Step Solution Process End of Problem 1
</commit_message>
<xml_diff>
--- a/ProblemSolving/Mena_Yanelys_WPF.docx
+++ b/ProblemSolving/Mena_Yanelys_WPF.docx
@@ -3,37 +3,103 @@
 <w:document xmlns:wpc="http://schemas.microsoft.com/office/word/2010/wordprocessingCanvas" xmlns:mo="http://schemas.microsoft.com/office/mac/office/2008/main" xmlns:mc="http://schemas.openxmlformats.org/markup-compatibility/2006" xmlns:mv="urn:schemas-microsoft-com:mac:vml" xmlns:o="urn:schemas-microsoft-com:office:office" xmlns:r="http://schemas.openxmlformats.org/officeDocument/2006/relationships" xmlns:m="http://schemas.openxmlformats.org/officeDocument/2006/math" xmlns:v="urn:schemas-microsoft-com:vml" xmlns:wp14="http://schemas.microsoft.com/office/word/2010/wordprocessingDrawing" xmlns:wp="http://schemas.openxmlformats.org/drawingml/2006/wordprocessingDrawing" xmlns:w10="urn:schemas-microsoft-com:office:word" xmlns:w="http://schemas.openxmlformats.org/wordprocessingml/2006/main" xmlns:w14="http://schemas.microsoft.com/office/word/2010/wordml" xmlns:wpg="http://schemas.microsoft.com/office/word/2010/wordprocessingGroup" xmlns:wpi="http://schemas.microsoft.com/office/word/2010/wordprocessingInk" xmlns:wne="http://schemas.microsoft.com/office/word/2006/wordml" xmlns:wps="http://schemas.microsoft.com/office/word/2010/wordprocessingShape" mc:Ignorable="w14 wp14">
   <w:body>
     <w:p>
-      <w:r>
+      <w:pPr>
+        <w:jc w:val="center"/>
+        <w:rPr>
+          <w:b/>
+          <w:sz w:val="32"/>
+        </w:rPr>
+      </w:pPr>
+      <w:r>
+        <w:rPr>
+          <w:b/>
+          <w:sz w:val="32"/>
+        </w:rPr>
         <w:t>Yanelys Mena</w:t>
       </w:r>
     </w:p>
     <w:p>
-      <w:r>
+      <w:pPr>
+        <w:jc w:val="center"/>
+        <w:rPr>
+          <w:b/>
+          <w:sz w:val="32"/>
+        </w:rPr>
+      </w:pPr>
+      <w:r>
+        <w:rPr>
+          <w:b/>
+          <w:sz w:val="32"/>
+        </w:rPr>
         <w:t>10/03/2013</w:t>
       </w:r>
     </w:p>
     <w:p>
-      <w:r>
+      <w:pPr>
+        <w:jc w:val="center"/>
+        <w:rPr>
+          <w:b/>
+          <w:sz w:val="32"/>
+        </w:rPr>
+      </w:pPr>
+      <w:r>
+        <w:rPr>
+          <w:b/>
+          <w:sz w:val="32"/>
+        </w:rPr>
         <w:t>Web Programming Fundamentals</w:t>
       </w:r>
     </w:p>
     <w:p>
-      <w:r>
+      <w:pPr>
+        <w:jc w:val="center"/>
+        <w:rPr>
+          <w:b/>
+          <w:sz w:val="32"/>
+        </w:rPr>
+      </w:pPr>
+      <w:r>
+        <w:rPr>
+          <w:b/>
+          <w:sz w:val="32"/>
+        </w:rPr>
         <w:t>Problem Solving Assignment</w:t>
       </w:r>
     </w:p>
-    <w:p/>
-    <w:p>
-      <w:pPr>
-        <w:rPr>
-          <w:b/>
-        </w:rPr>
-      </w:pPr>
-      <w:r>
-        <w:rPr>
-          <w:b/>
+    <w:p>
+      <w:pPr>
+        <w:rPr>
+          <w:sz w:val="28"/>
+        </w:rPr>
+      </w:pPr>
+    </w:p>
+    <w:p>
+      <w:pPr>
+        <w:rPr>
+          <w:sz w:val="28"/>
+        </w:rPr>
+      </w:pPr>
+    </w:p>
+    <w:p>
+      <w:pPr>
+        <w:rPr>
+          <w:b/>
+          <w:sz w:val="28"/>
+        </w:rPr>
+      </w:pPr>
+      <w:r>
+        <w:rPr>
+          <w:b/>
+          <w:sz w:val="28"/>
         </w:rPr>
         <w:t>5 Step Problem Solving</w:t>
+      </w:r>
+      <w:r>
+        <w:rPr>
+          <w:b/>
+          <w:sz w:val="28"/>
+        </w:rPr>
+        <w:t xml:space="preserve"> Guide</w:t>
       </w:r>
     </w:p>
     <w:p>
@@ -43,8 +109,14 @@
           <w:ilvl w:val="0"/>
           <w:numId w:val="1"/>
         </w:numPr>
-      </w:pPr>
-      <w:r>
+        <w:rPr>
+          <w:sz w:val="28"/>
+        </w:rPr>
+      </w:pPr>
+      <w:r>
+        <w:rPr>
+          <w:sz w:val="28"/>
+        </w:rPr>
         <w:t>Define the Problem</w:t>
       </w:r>
     </w:p>
@@ -55,8 +127,14 @@
           <w:ilvl w:val="0"/>
           <w:numId w:val="1"/>
         </w:numPr>
-      </w:pPr>
-      <w:r>
+        <w:rPr>
+          <w:sz w:val="28"/>
+        </w:rPr>
+      </w:pPr>
+      <w:r>
+        <w:rPr>
+          <w:sz w:val="28"/>
+        </w:rPr>
         <w:t>Break the problem apart</w:t>
       </w:r>
     </w:p>
@@ -67,8 +145,14 @@
           <w:ilvl w:val="0"/>
           <w:numId w:val="1"/>
         </w:numPr>
-      </w:pPr>
-      <w:r>
+        <w:rPr>
+          <w:sz w:val="28"/>
+        </w:rPr>
+      </w:pPr>
+      <w:r>
+        <w:rPr>
+          <w:sz w:val="28"/>
+        </w:rPr>
         <w:t>Identify potential solutions</w:t>
       </w:r>
     </w:p>
@@ -79,8 +163,14 @@
           <w:ilvl w:val="0"/>
           <w:numId w:val="1"/>
         </w:numPr>
-      </w:pPr>
-      <w:r>
+        <w:rPr>
+          <w:sz w:val="28"/>
+        </w:rPr>
+      </w:pPr>
+      <w:r>
+        <w:rPr>
+          <w:sz w:val="28"/>
+        </w:rPr>
         <w:t>Evaluate each potential solution</w:t>
       </w:r>
     </w:p>
@@ -91,12 +181,24 @@
           <w:ilvl w:val="0"/>
           <w:numId w:val="1"/>
         </w:numPr>
-      </w:pPr>
-      <w:r>
+        <w:rPr>
+          <w:sz w:val="28"/>
+        </w:rPr>
+      </w:pPr>
+      <w:r>
+        <w:rPr>
+          <w:sz w:val="28"/>
+        </w:rPr>
         <w:t>Choose a solution and develop a plan to implement it.</w:t>
       </w:r>
     </w:p>
-    <w:p/>
+    <w:p>
+      <w:pPr>
+        <w:rPr>
+          <w:sz w:val="22"/>
+        </w:rPr>
+      </w:pPr>
+    </w:p>
     <w:p/>
     <w:p>
       <w:pPr>
@@ -122,13 +224,16 @@
         <w:rPr>
           <w:rFonts w:ascii="Times New Roman" w:hAnsi="Times New Roman" w:cs="Times New Roman"/>
           <w:b/>
+          <w:sz w:val="40"/>
+          <w:szCs w:val="40"/>
         </w:rPr>
       </w:pPr>
       <w:r>
         <w:rPr>
           <w:rFonts w:ascii="Times New Roman" w:hAnsi="Times New Roman" w:cs="Times New Roman"/>
           <w:b/>
-          <w:sz w:val="28"/>
+          <w:sz w:val="40"/>
+          <w:szCs w:val="40"/>
         </w:rPr>
         <w:t>A Cat, a Parrot, and a Bag of Seed:</w:t>
       </w:r>
@@ -731,7 +836,13 @@
         <w:t xml:space="preserve"> man needs to get three things across the river on his boat</w:t>
       </w:r>
       <w:r>
-        <w:t xml:space="preserve"> that only has space for himself and 2 of his 3 items</w:t>
+        <w:t xml:space="preserve"> that</w:t>
+      </w:r>
+      <w:r>
+        <w:t xml:space="preserve"> only has space for himself and 1</w:t>
+      </w:r>
+      <w:r>
+        <w:t xml:space="preserve"> of his 3 items</w:t>
       </w:r>
       <w:r>
         <w:t xml:space="preserve">: a Cat, a Parrot, and a bag </w:t>
@@ -804,7 +915,13 @@
         </w:numPr>
       </w:pPr>
       <w:r>
-        <w:t>There are 3 items with only 2 spaces available</w:t>
+        <w:t>There are 3 items with only 1 space</w:t>
+      </w:r>
+      <w:r>
+        <w:t xml:space="preserve"> available</w:t>
+      </w:r>
+      <w:r>
+        <w:t xml:space="preserve"> on the boat</w:t>
       </w:r>
     </w:p>
     <w:p>
@@ -848,6 +965,7 @@
         <w:rPr>
           <w:i/>
         </w:rPr>
+        <w:lastRenderedPageBreak/>
         <w:t>Sub Goals are as follows:</w:t>
       </w:r>
     </w:p>
@@ -946,7 +1064,16 @@
         <w:t xml:space="preserve">The man could </w:t>
       </w:r>
       <w:r>
-        <w:t xml:space="preserve">take 2 items at a time, then bring back one of them with him on the boat, and pick up the third and take it with him across the river. </w:t>
+        <w:t>take 1</w:t>
+      </w:r>
+      <w:r>
+        <w:t xml:space="preserve"> </w:t>
+      </w:r>
+      <w:r>
+        <w:t>item</w:t>
+      </w:r>
+      <w:r>
+        <w:t xml:space="preserve"> at a time, then bring back one of them with him on the boat, and pick up the third and take it with him across the river. </w:t>
       </w:r>
     </w:p>
     <w:p>
@@ -980,7 +1107,6 @@
           <w:numId w:val="6"/>
         </w:numPr>
       </w:pPr>
-      <w:bookmarkStart w:id="0" w:name="_GoBack"/>
       <w:r>
         <w:rPr>
           <w:i/>
@@ -990,33 +1116,14 @@
       <w:r>
         <w:t xml:space="preserve"> </w:t>
       </w:r>
-      <w:bookmarkEnd w:id="0"/>
-      <w:r>
-        <w:t xml:space="preserve">If the man takes the parrot across the river then returns for the cat and the seed, he would be able to successfully transfer all of the items across the river without leaving </w:t>
-      </w:r>
-      <w:r>
-        <w:t xml:space="preserve">the </w:t>
-      </w:r>
-      <w:r>
-        <w:rPr>
-          <w:b/>
-        </w:rPr>
-        <w:t>parrot/cat</w:t>
-      </w:r>
-      <w:r>
-        <w:t xml:space="preserve"> or </w:t>
-      </w:r>
-      <w:r>
-        <w:rPr>
-          <w:b/>
-        </w:rPr>
-        <w:t>seed/parrot</w:t>
-      </w:r>
-      <w:r>
-        <w:t xml:space="preserve"> </w:t>
-      </w:r>
-      <w:r>
-        <w:t>alone together.</w:t>
+      <w:r>
+        <w:t xml:space="preserve">If the man takes one item at time: The parrot would be transported first to make sure that the cat stays with the seeds. However, if I then go back, I </w:t>
+      </w:r>
+      <w:r>
+        <w:t>can</w:t>
+      </w:r>
+      <w:r>
+        <w:t xml:space="preserve"> leave neither the cat nor seed with the parrot.  Solution not Successful.</w:t>
       </w:r>
     </w:p>
     <w:p>
@@ -1031,7 +1138,19 @@
         <w:rPr>
           <w:i/>
         </w:rPr>
-        <w:t>Though Process:</w:t>
+        <w:t>Though</w:t>
+      </w:r>
+      <w:r>
+        <w:rPr>
+          <w:i/>
+        </w:rPr>
+        <w:t>t</w:t>
+      </w:r>
+      <w:r>
+        <w:rPr>
+          <w:i/>
+        </w:rPr>
+        <w:t xml:space="preserve"> Process:</w:t>
       </w:r>
       <w:r>
         <w:t xml:space="preserve"> The man could also be safe by not leaving any items alone together at all including: parrot/cat</w:t>
@@ -1056,15 +1175,33 @@
       <w:pPr>
         <w:pStyle w:val="ListParagraph"/>
         <w:ind w:left="1080"/>
-      </w:pPr>
-      <w:r>
-        <w:t>He would do this by first taking the cat and parrot on the boat with him. He would then leave only the cat across the river and take the cat back with him. Then he would go back and pick up the bad of seed and take transport it along with the parrot.</w:t>
-      </w:r>
-      <w:r>
-        <w:t xml:space="preserve"> This would also make it possible to transfer all 3 without ever leaving any 2 alone together.</w:t>
-      </w:r>
-    </w:p>
-    <w:p/>
+        <w:rPr>
+          <w:rFonts w:ascii="Cambria" w:hAnsi="Cambria"/>
+        </w:rPr>
+      </w:pPr>
+      <w:r>
+        <w:t xml:space="preserve">He would do this by first taking the cat and parrot on the boat with him. He would then leave only the cat across the river and take the cat back with him. Then he would go back and pick up the bad of seed and take </w:t>
+      </w:r>
+      <w:r>
+        <w:t>transport it along with the parrot.</w:t>
+      </w:r>
+      <w:r>
+        <w:t xml:space="preserve"> This would also make it possible to </w:t>
+      </w:r>
+      <w:r>
+        <w:rPr>
+          <w:rFonts w:ascii="Cambria" w:hAnsi="Cambria"/>
+        </w:rPr>
+        <w:t>transfer all 3 without ever leaving any 2 alone together.</w:t>
+      </w:r>
+    </w:p>
+    <w:p>
+      <w:pPr>
+        <w:rPr>
+          <w:rFonts w:ascii="Cambria" w:hAnsi="Cambria"/>
+        </w:rPr>
+      </w:pPr>
+    </w:p>
     <w:p>
       <w:pPr>
         <w:pStyle w:val="ListParagraph"/>
@@ -1073,16 +1210,236 @@
           <w:numId w:val="2"/>
         </w:numPr>
         <w:rPr>
-          <w:b/>
-        </w:rPr>
-      </w:pPr>
-      <w:r>
-        <w:rPr>
+          <w:rFonts w:ascii="Cambria" w:hAnsi="Cambria"/>
+          <w:b/>
+        </w:rPr>
+      </w:pPr>
+      <w:r>
+        <w:rPr>
+          <w:rFonts w:ascii="Cambria" w:hAnsi="Cambria"/>
           <w:b/>
         </w:rPr>
         <w:t>Choose a solution and develop a plan to implement it.</w:t>
       </w:r>
     </w:p>
+    <w:p>
+      <w:pPr>
+        <w:widowControl w:val="0"/>
+        <w:autoSpaceDE w:val="0"/>
+        <w:autoSpaceDN w:val="0"/>
+        <w:adjustRightInd w:val="0"/>
+        <w:ind w:left="360"/>
+        <w:rPr>
+          <w:rFonts w:ascii="Cambria" w:hAnsi="Cambria" w:cs="Helvetica Neue"/>
+          <w:color w:val="4C4C4C"/>
+        </w:rPr>
+      </w:pPr>
+      <w:r>
+        <w:rPr>
+          <w:rFonts w:ascii="Cambria" w:hAnsi="Cambria" w:cs="Helvetica Neue"/>
+          <w:color w:val="4C4C4C"/>
+        </w:rPr>
+        <w:t xml:space="preserve">First take the parrot across the river. </w:t>
+      </w:r>
+      <w:r>
+        <w:rPr>
+          <w:rFonts w:ascii="Cambria" w:hAnsi="Cambria" w:cs="Helvetica Neue"/>
+          <w:color w:val="4C4C4C"/>
+        </w:rPr>
+        <w:t xml:space="preserve">Go </w:t>
+      </w:r>
+      <w:r>
+        <w:rPr>
+          <w:rFonts w:ascii="Cambria" w:hAnsi="Cambria" w:cs="Helvetica Neue"/>
+          <w:color w:val="4C4C4C"/>
+        </w:rPr>
+        <w:t>back and take the cat across the river. On your way back take the</w:t>
+      </w:r>
+      <w:r>
+        <w:rPr>
+          <w:rFonts w:ascii="Cambria" w:hAnsi="Cambria" w:cs="Helvetica Neue"/>
+          <w:color w:val="4C4C4C"/>
+        </w:rPr>
+        <w:t xml:space="preserve"> parrot</w:t>
+      </w:r>
+      <w:r>
+        <w:rPr>
+          <w:rFonts w:ascii="Cambria" w:hAnsi="Cambria" w:cs="Helvetica Neue"/>
+          <w:color w:val="4C4C4C"/>
+        </w:rPr>
+        <w:t xml:space="preserve"> with you. Next take the bag of seed</w:t>
+      </w:r>
+      <w:r>
+        <w:rPr>
+          <w:rFonts w:ascii="Cambria" w:hAnsi="Cambria" w:cs="Helvetica Neue"/>
+          <w:color w:val="4C4C4C"/>
+        </w:rPr>
+        <w:t xml:space="preserve"> to the side where </w:t>
+      </w:r>
+      <w:r>
+        <w:rPr>
+          <w:rFonts w:ascii="Cambria" w:hAnsi="Cambria" w:cs="Helvetica Neue"/>
+          <w:color w:val="4C4C4C"/>
+        </w:rPr>
+        <w:t>the cat</w:t>
+      </w:r>
+      <w:r>
+        <w:rPr>
+          <w:rFonts w:ascii="Cambria" w:hAnsi="Cambria" w:cs="Helvetica Neue"/>
+          <w:color w:val="4C4C4C"/>
+        </w:rPr>
+        <w:t xml:space="preserve"> is</w:t>
+      </w:r>
+      <w:r>
+        <w:rPr>
+          <w:rFonts w:ascii="Cambria" w:hAnsi="Cambria" w:cs="Helvetica Neue"/>
+          <w:color w:val="4C4C4C"/>
+        </w:rPr>
+        <w:t xml:space="preserve">. </w:t>
+      </w:r>
+      <w:r>
+        <w:rPr>
+          <w:rFonts w:ascii="Cambria" w:hAnsi="Cambria" w:cs="Helvetica Neue"/>
+          <w:color w:val="4C4C4C"/>
+        </w:rPr>
+        <w:t>Go back and transport the parrot to where the cat and seed are.</w:t>
+      </w:r>
+    </w:p>
+    <w:p>
+      <w:pPr>
+        <w:widowControl w:val="0"/>
+        <w:autoSpaceDE w:val="0"/>
+        <w:autoSpaceDN w:val="0"/>
+        <w:adjustRightInd w:val="0"/>
+        <w:ind w:left="360"/>
+        <w:rPr>
+          <w:rFonts w:ascii="Cambria" w:hAnsi="Cambria" w:cs="Helvetica Neue"/>
+          <w:b/>
+          <w:color w:val="4C4C4C"/>
+          <w:sz w:val="32"/>
+        </w:rPr>
+      </w:pPr>
+    </w:p>
+    <w:p>
+      <w:pPr>
+        <w:widowControl w:val="0"/>
+        <w:autoSpaceDE w:val="0"/>
+        <w:autoSpaceDN w:val="0"/>
+        <w:adjustRightInd w:val="0"/>
+        <w:jc w:val="center"/>
+        <w:rPr>
+          <w:rFonts w:ascii="Cambria" w:hAnsi="Cambria" w:cs="Helvetica Neue"/>
+          <w:b/>
+          <w:color w:val="4C4C4C"/>
+          <w:sz w:val="32"/>
+        </w:rPr>
+      </w:pPr>
+      <w:r>
+        <w:rPr>
+          <w:rFonts w:ascii="Cambria" w:hAnsi="Cambria" w:cs="Helvetica Neue"/>
+          <w:b/>
+          <w:color w:val="4C4C4C"/>
+          <w:sz w:val="32"/>
+        </w:rPr>
+        <w:t xml:space="preserve">Solution </w:t>
+      </w:r>
+      <w:bookmarkStart w:id="0" w:name="_GoBack"/>
+      <w:bookmarkEnd w:id="0"/>
+      <w:r>
+        <w:rPr>
+          <w:rFonts w:ascii="Cambria" w:hAnsi="Cambria" w:cs="Helvetica Neue"/>
+          <w:b/>
+          <w:color w:val="4C4C4C"/>
+          <w:sz w:val="32"/>
+        </w:rPr>
+        <w:t>Process:</w:t>
+      </w:r>
+    </w:p>
+    <w:p>
+      <w:pPr>
+        <w:widowControl w:val="0"/>
+        <w:autoSpaceDE w:val="0"/>
+        <w:autoSpaceDN w:val="0"/>
+        <w:adjustRightInd w:val="0"/>
+        <w:rPr>
+          <w:rFonts w:ascii="Cambria" w:hAnsi="Cambria" w:cs="Helvetica Neue"/>
+          <w:color w:val="4C4C4C"/>
+        </w:rPr>
+      </w:pPr>
+    </w:p>
+    <w:p>
+      <w:pPr>
+        <w:pStyle w:val="ListParagraph"/>
+        <w:numPr>
+          <w:ilvl w:val="0"/>
+          <w:numId w:val="7"/>
+        </w:numPr>
+      </w:pPr>
+      <w:r>
+        <w:t xml:space="preserve">Man takes only Parrot with him across the river. </w:t>
+      </w:r>
+    </w:p>
+    <w:p>
+      <w:pPr>
+        <w:pStyle w:val="ListParagraph"/>
+        <w:numPr>
+          <w:ilvl w:val="0"/>
+          <w:numId w:val="7"/>
+        </w:numPr>
+      </w:pPr>
+      <w:r>
+        <w:t>He leaves the Parrot and returns to where the cat and seed are.</w:t>
+      </w:r>
+    </w:p>
+    <w:p>
+      <w:pPr>
+        <w:pStyle w:val="ListParagraph"/>
+        <w:numPr>
+          <w:ilvl w:val="0"/>
+          <w:numId w:val="7"/>
+        </w:numPr>
+      </w:pPr>
+      <w:r>
+        <w:t>He takes the Cat across the river to where the parrot is.</w:t>
+      </w:r>
+    </w:p>
+    <w:p>
+      <w:pPr>
+        <w:pStyle w:val="ListParagraph"/>
+        <w:numPr>
+          <w:ilvl w:val="0"/>
+          <w:numId w:val="7"/>
+        </w:numPr>
+      </w:pPr>
+      <w:r>
+        <w:t>He leaves the Cat and takes the Parrot.</w:t>
+      </w:r>
+    </w:p>
+    <w:p>
+      <w:pPr>
+        <w:pStyle w:val="ListParagraph"/>
+        <w:numPr>
+          <w:ilvl w:val="0"/>
+          <w:numId w:val="7"/>
+        </w:numPr>
+      </w:pPr>
+      <w:r>
+        <w:t>He drops the Parrot off on the original side and transports the bad of seed across the river to where the Cat is.</w:t>
+      </w:r>
+    </w:p>
+    <w:p>
+      <w:pPr>
+        <w:pStyle w:val="ListParagraph"/>
+        <w:numPr>
+          <w:ilvl w:val="0"/>
+          <w:numId w:val="7"/>
+        </w:numPr>
+      </w:pPr>
+      <w:r>
+        <w:t>He then goes back to where the original site and picks up the parrot to transport it across the river to where the Cat and Seed are.</w:t>
+      </w:r>
+    </w:p>
+    <w:p/>
     <w:p/>
     <w:p/>
     <w:p/>
@@ -1278,6 +1635,95 @@
     </w:lvl>
   </w:abstractNum>
   <w:abstractNum w:abstractNumId="2">
+    <w:nsid w:val="346C546E"/>
+    <w:multiLevelType w:val="hybridMultilevel"/>
+    <w:tmpl w:val="FA0E99C6"/>
+    <w:lvl w:ilvl="0" w:tplc="0409000F">
+      <w:start w:val="1"/>
+      <w:numFmt w:val="decimal"/>
+      <w:lvlText w:val="%1."/>
+      <w:lvlJc w:val="left"/>
+      <w:pPr>
+        <w:ind w:left="720" w:hanging="360"/>
+      </w:pPr>
+      <w:rPr>
+        <w:rFonts w:hint="default"/>
+      </w:rPr>
+    </w:lvl>
+    <w:lvl w:ilvl="1" w:tplc="04090019" w:tentative="1">
+      <w:start w:val="1"/>
+      <w:numFmt w:val="lowerLetter"/>
+      <w:lvlText w:val="%2."/>
+      <w:lvlJc w:val="left"/>
+      <w:pPr>
+        <w:ind w:left="1440" w:hanging="360"/>
+      </w:pPr>
+    </w:lvl>
+    <w:lvl w:ilvl="2" w:tplc="0409001B" w:tentative="1">
+      <w:start w:val="1"/>
+      <w:numFmt w:val="lowerRoman"/>
+      <w:lvlText w:val="%3."/>
+      <w:lvlJc w:val="right"/>
+      <w:pPr>
+        <w:ind w:left="2160" w:hanging="180"/>
+      </w:pPr>
+    </w:lvl>
+    <w:lvl w:ilvl="3" w:tplc="0409000F" w:tentative="1">
+      <w:start w:val="1"/>
+      <w:numFmt w:val="decimal"/>
+      <w:lvlText w:val="%4."/>
+      <w:lvlJc w:val="left"/>
+      <w:pPr>
+        <w:ind w:left="2880" w:hanging="360"/>
+      </w:pPr>
+    </w:lvl>
+    <w:lvl w:ilvl="4" w:tplc="04090019" w:tentative="1">
+      <w:start w:val="1"/>
+      <w:numFmt w:val="lowerLetter"/>
+      <w:lvlText w:val="%5."/>
+      <w:lvlJc w:val="left"/>
+      <w:pPr>
+        <w:ind w:left="3600" w:hanging="360"/>
+      </w:pPr>
+    </w:lvl>
+    <w:lvl w:ilvl="5" w:tplc="0409001B" w:tentative="1">
+      <w:start w:val="1"/>
+      <w:numFmt w:val="lowerRoman"/>
+      <w:lvlText w:val="%6."/>
+      <w:lvlJc w:val="right"/>
+      <w:pPr>
+        <w:ind w:left="4320" w:hanging="180"/>
+      </w:pPr>
+    </w:lvl>
+    <w:lvl w:ilvl="6" w:tplc="0409000F" w:tentative="1">
+      <w:start w:val="1"/>
+      <w:numFmt w:val="decimal"/>
+      <w:lvlText w:val="%7."/>
+      <w:lvlJc w:val="left"/>
+      <w:pPr>
+        <w:ind w:left="5040" w:hanging="360"/>
+      </w:pPr>
+    </w:lvl>
+    <w:lvl w:ilvl="7" w:tplc="04090019" w:tentative="1">
+      <w:start w:val="1"/>
+      <w:numFmt w:val="lowerLetter"/>
+      <w:lvlText w:val="%8."/>
+      <w:lvlJc w:val="left"/>
+      <w:pPr>
+        <w:ind w:left="5760" w:hanging="360"/>
+      </w:pPr>
+    </w:lvl>
+    <w:lvl w:ilvl="8" w:tplc="0409001B" w:tentative="1">
+      <w:start w:val="1"/>
+      <w:numFmt w:val="lowerRoman"/>
+      <w:lvlText w:val="%9."/>
+      <w:lvlJc w:val="right"/>
+      <w:pPr>
+        <w:ind w:left="6480" w:hanging="180"/>
+      </w:pPr>
+    </w:lvl>
+  </w:abstractNum>
+  <w:abstractNum w:abstractNumId="3">
     <w:nsid w:val="68944BE7"/>
     <w:multiLevelType w:val="hybridMultilevel"/>
     <w:tmpl w:val="A89022E6"/>
@@ -1366,7 +1812,7 @@
       </w:pPr>
     </w:lvl>
   </w:abstractNum>
-  <w:abstractNum w:abstractNumId="3">
+  <w:abstractNum w:abstractNumId="4">
     <w:nsid w:val="6D6D4AE0"/>
     <w:multiLevelType w:val="hybridMultilevel"/>
     <w:tmpl w:val="14C41FCC"/>
@@ -1455,7 +1901,7 @@
       </w:pPr>
     </w:lvl>
   </w:abstractNum>
-  <w:abstractNum w:abstractNumId="4">
+  <w:abstractNum w:abstractNumId="5">
     <w:nsid w:val="74EC47D8"/>
     <w:multiLevelType w:val="hybridMultilevel"/>
     <w:tmpl w:val="14C41FCC"/>
@@ -1544,7 +1990,7 @@
       </w:pPr>
     </w:lvl>
   </w:abstractNum>
-  <w:abstractNum w:abstractNumId="5">
+  <w:abstractNum w:abstractNumId="6">
     <w:nsid w:val="79173A07"/>
     <w:multiLevelType w:val="hybridMultilevel"/>
     <w:tmpl w:val="B87E6248"/>
@@ -1634,22 +2080,25 @@
     </w:lvl>
   </w:abstractNum>
   <w:num w:numId="1">
+    <w:abstractNumId w:val="5"/>
+  </w:num>
+  <w:num w:numId="2">
     <w:abstractNumId w:val="4"/>
   </w:num>
-  <w:num w:numId="2">
+  <w:num w:numId="3">
     <w:abstractNumId w:val="3"/>
   </w:num>
-  <w:num w:numId="3">
-    <w:abstractNumId w:val="2"/>
-  </w:num>
   <w:num w:numId="4">
-    <w:abstractNumId w:val="5"/>
+    <w:abstractNumId w:val="6"/>
   </w:num>
   <w:num w:numId="5">
     <w:abstractNumId w:val="1"/>
   </w:num>
   <w:num w:numId="6">
     <w:abstractNumId w:val="0"/>
+  </w:num>
+  <w:num w:numId="7">
+    <w:abstractNumId w:val="2"/>
   </w:num>
 </w:numbering>
 </file>
@@ -1848,6 +2297,33 @@
       <w:contextualSpacing/>
     </w:pPr>
   </w:style>
+  <w:style w:type="paragraph" w:styleId="BalloonText">
+    <w:name w:val="Balloon Text"/>
+    <w:basedOn w:val="Normal"/>
+    <w:link w:val="BalloonTextChar"/>
+    <w:uiPriority w:val="99"/>
+    <w:semiHidden/>
+    <w:unhideWhenUsed/>
+    <w:rsid w:val="009533EF"/>
+    <w:rPr>
+      <w:rFonts w:ascii="Lucida Grande" w:hAnsi="Lucida Grande" w:cs="Lucida Grande"/>
+      <w:sz w:val="18"/>
+      <w:szCs w:val="18"/>
+    </w:rPr>
+  </w:style>
+  <w:style w:type="character" w:customStyle="1" w:styleId="BalloonTextChar">
+    <w:name w:val="Balloon Text Char"/>
+    <w:basedOn w:val="DefaultParagraphFont"/>
+    <w:link w:val="BalloonText"/>
+    <w:uiPriority w:val="99"/>
+    <w:semiHidden/>
+    <w:rsid w:val="009533EF"/>
+    <w:rPr>
+      <w:rFonts w:ascii="Lucida Grande" w:hAnsi="Lucida Grande" w:cs="Lucida Grande"/>
+      <w:sz w:val="18"/>
+      <w:szCs w:val="18"/>
+    </w:rPr>
+  </w:style>
 </w:styles>
 </file>
 
@@ -2044,6 +2520,33 @@
       <w:ind w:left="720"/>
       <w:contextualSpacing/>
     </w:pPr>
+  </w:style>
+  <w:style w:type="paragraph" w:styleId="BalloonText">
+    <w:name w:val="Balloon Text"/>
+    <w:basedOn w:val="Normal"/>
+    <w:link w:val="BalloonTextChar"/>
+    <w:uiPriority w:val="99"/>
+    <w:semiHidden/>
+    <w:unhideWhenUsed/>
+    <w:rsid w:val="009533EF"/>
+    <w:rPr>
+      <w:rFonts w:ascii="Lucida Grande" w:hAnsi="Lucida Grande" w:cs="Lucida Grande"/>
+      <w:sz w:val="18"/>
+      <w:szCs w:val="18"/>
+    </w:rPr>
+  </w:style>
+  <w:style w:type="character" w:customStyle="1" w:styleId="BalloonTextChar">
+    <w:name w:val="Balloon Text Char"/>
+    <w:basedOn w:val="DefaultParagraphFont"/>
+    <w:link w:val="BalloonText"/>
+    <w:uiPriority w:val="99"/>
+    <w:semiHidden/>
+    <w:rsid w:val="009533EF"/>
+    <w:rPr>
+      <w:rFonts w:ascii="Lucida Grande" w:hAnsi="Lucida Grande" w:cs="Lucida Grande"/>
+      <w:sz w:val="18"/>
+      <w:szCs w:val="18"/>
+    </w:rPr>
   </w:style>
 </w:styles>
 </file>
@@ -2366,4 +2869,16 @@
   </a:objectDefaults>
   <a:extraClrSchemeLst/>
 </a:theme>
+</file>
+
+<file path=customXml/item1.xml><?xml version="1.0" encoding="utf-8"?>
+<b:Sources xmlns:b="http://schemas.openxmlformats.org/officeDocument/2006/bibliography" xmlns="http://schemas.openxmlformats.org/officeDocument/2006/bibliography" SelectedStyle="/APA.XSL" StyleName="APA"/>
+</file>
+
+<file path=customXml/itemProps1.xml><?xml version="1.0" encoding="utf-8"?>
+<ds:datastoreItem xmlns:ds="http://schemas.openxmlformats.org/officeDocument/2006/customXml" ds:itemID="{23D69678-AFA5-334A-B078-6739FB173771}">
+  <ds:schemaRefs>
+    <ds:schemaRef ds:uri="http://schemas.openxmlformats.org/officeDocument/2006/bibliography"/>
+  </ds:schemaRefs>
+</ds:datastoreItem>
 </file>
</xml_diff>

<commit_message>
Problem 2 Steps 1 and 2 Analyzing the Issue
</commit_message>
<xml_diff>
--- a/ProblemSolving/Mena_Yanelys_WPF.docx
+++ b/ProblemSolving/Mena_Yanelys_WPF.docx
@@ -1343,8 +1343,6 @@
         </w:rPr>
         <w:t xml:space="preserve">Solution </w:t>
       </w:r>
-      <w:bookmarkStart w:id="0" w:name="_GoBack"/>
-      <w:bookmarkEnd w:id="0"/>
       <w:r>
         <w:rPr>
           <w:rFonts w:ascii="Cambria" w:hAnsi="Cambria" w:cs="Helvetica Neue"/>
@@ -1442,6 +1440,308 @@
     <w:p/>
     <w:p/>
     <w:p/>
+    <w:p/>
+    <w:p/>
+    <w:p>
+      <w:pPr>
+        <w:rPr>
+          <w:b/>
+          <w:sz w:val="44"/>
+        </w:rPr>
+      </w:pPr>
+      <w:r>
+        <w:rPr>
+          <w:b/>
+          <w:sz w:val="44"/>
+        </w:rPr>
+        <w:t>Problem 2</w:t>
+      </w:r>
+      <w:r>
+        <w:rPr>
+          <w:b/>
+          <w:sz w:val="44"/>
+        </w:rPr>
+        <w:t>:</w:t>
+      </w:r>
+    </w:p>
+    <w:p>
+      <w:pPr>
+        <w:rPr>
+          <w:b/>
+          <w:sz w:val="44"/>
+        </w:rPr>
+      </w:pPr>
+      <w:r>
+        <w:rPr>
+          <w:b/>
+          <w:sz w:val="44"/>
+        </w:rPr>
+        <w:t>Socks in the Dark:</w:t>
+      </w:r>
+      <w:r>
+        <w:rPr>
+          <w:b/>
+          <w:sz w:val="44"/>
+        </w:rPr>
+        <w:t xml:space="preserve"> </w:t>
+      </w:r>
+    </w:p>
+    <w:p>
+      <w:r>
+        <w:t xml:space="preserve">There are 20 socks in a drawer: 5 pairs of black socks, 3 pairs of brown and 2 pairs of white. You select the socks in the dark and can check them only after a selection has been made. What is the smallest number of socks you need to select to guarantee getting the </w:t>
+      </w:r>
+      <w:r>
+        <w:t>following?</w:t>
+      </w:r>
+      <w:r>
+        <w:t xml:space="preserve"> </w:t>
+      </w:r>
+    </w:p>
+    <w:p>
+      <w:r>
+        <w:t>a) At least one matching pair</w:t>
+      </w:r>
+      <w:r>
+        <w:t xml:space="preserve"> </w:t>
+      </w:r>
+    </w:p>
+    <w:p>
+      <w:r>
+        <w:t>b) At least one matching pair of each color.</w:t>
+      </w:r>
+    </w:p>
+    <w:p/>
+    <w:p/>
+    <w:p>
+      <w:pPr>
+        <w:rPr>
+          <w:b/>
+          <w:sz w:val="28"/>
+        </w:rPr>
+      </w:pPr>
+      <w:r>
+        <w:rPr>
+          <w:b/>
+          <w:sz w:val="28"/>
+        </w:rPr>
+        <w:t>5 Step Problem Solving Guide</w:t>
+      </w:r>
+    </w:p>
+    <w:p>
+      <w:pPr>
+        <w:pStyle w:val="ListParagraph"/>
+        <w:numPr>
+          <w:ilvl w:val="0"/>
+          <w:numId w:val="8"/>
+        </w:numPr>
+        <w:rPr>
+          <w:i/>
+          <w:sz w:val="28"/>
+        </w:rPr>
+      </w:pPr>
+      <w:r>
+        <w:rPr>
+          <w:i/>
+          <w:sz w:val="28"/>
+        </w:rPr>
+        <w:t>Define the Problem</w:t>
+      </w:r>
+    </w:p>
+    <w:p>
+      <w:pPr>
+        <w:pStyle w:val="ListParagraph"/>
+        <w:rPr>
+          <w:sz w:val="28"/>
+        </w:rPr>
+      </w:pPr>
+      <w:r>
+        <w:rPr>
+          <w:sz w:val="28"/>
+        </w:rPr>
+        <w:t xml:space="preserve">I need to select a pair of socks from a drawer that contains 10 Black, 6 brown, and 4 white socks. However, I must select them in the dark and only find out the results after selecting them. The issue is how many must I choose to at least match one pair and how many must I choose to </w:t>
+      </w:r>
+      <w:r>
+        <w:rPr>
+          <w:sz w:val="28"/>
+        </w:rPr>
+        <w:t xml:space="preserve">at least </w:t>
+      </w:r>
+      <w:r>
+        <w:rPr>
+          <w:sz w:val="28"/>
+        </w:rPr>
+        <w:t xml:space="preserve">have one pair </w:t>
+      </w:r>
+      <w:r>
+        <w:rPr>
+          <w:sz w:val="28"/>
+        </w:rPr>
+        <w:t>that does not match.</w:t>
+      </w:r>
+    </w:p>
+    <w:p>
+      <w:pPr>
+        <w:pStyle w:val="ListParagraph"/>
+        <w:rPr>
+          <w:sz w:val="28"/>
+        </w:rPr>
+      </w:pPr>
+    </w:p>
+    <w:p>
+      <w:pPr>
+        <w:pStyle w:val="ListParagraph"/>
+        <w:numPr>
+          <w:ilvl w:val="0"/>
+          <w:numId w:val="8"/>
+        </w:numPr>
+        <w:rPr>
+          <w:sz w:val="28"/>
+        </w:rPr>
+      </w:pPr>
+      <w:r>
+        <w:rPr>
+          <w:sz w:val="28"/>
+        </w:rPr>
+        <w:t>Break the problem apart</w:t>
+      </w:r>
+    </w:p>
+    <w:p>
+      <w:pPr>
+        <w:pStyle w:val="ListParagraph"/>
+        <w:rPr>
+          <w:sz w:val="28"/>
+        </w:rPr>
+      </w:pPr>
+      <w:bookmarkStart w:id="0" w:name="_GoBack"/>
+      <w:bookmarkEnd w:id="0"/>
+      <w:r>
+        <w:rPr>
+          <w:sz w:val="28"/>
+        </w:rPr>
+        <w:t xml:space="preserve">The probability of drawing the right socks would lessen with the fewer number of socks I draw. </w:t>
+      </w:r>
+      <w:r>
+        <w:rPr>
+          <w:sz w:val="28"/>
+        </w:rPr>
+        <w:t xml:space="preserve">I noticed that the Problem asked for the least amount of socks needed. </w:t>
+      </w:r>
+      <w:r>
+        <w:rPr>
+          <w:sz w:val="28"/>
+        </w:rPr>
+        <w:t xml:space="preserve"> This means my answer must just aim to find the</w:t>
+      </w:r>
+      <w:r>
+        <w:rPr>
+          <w:sz w:val="28"/>
+        </w:rPr>
+        <w:t xml:space="preserve"> least probable amount of </w:t>
+      </w:r>
+      <w:proofErr w:type="spellStart"/>
+      <w:r>
+        <w:rPr>
+          <w:sz w:val="28"/>
+        </w:rPr>
+        <w:t>socks.s</w:t>
+      </w:r>
+      <w:proofErr w:type="spellEnd"/>
+    </w:p>
+    <w:p>
+      <w:pPr>
+        <w:pStyle w:val="ListParagraph"/>
+        <w:rPr>
+          <w:sz w:val="28"/>
+        </w:rPr>
+      </w:pPr>
+    </w:p>
+    <w:p>
+      <w:pPr>
+        <w:pStyle w:val="ListParagraph"/>
+        <w:numPr>
+          <w:ilvl w:val="0"/>
+          <w:numId w:val="8"/>
+        </w:numPr>
+        <w:rPr>
+          <w:sz w:val="28"/>
+        </w:rPr>
+      </w:pPr>
+      <w:r>
+        <w:rPr>
+          <w:sz w:val="28"/>
+        </w:rPr>
+        <w:t>Identify potential solutions</w:t>
+      </w:r>
+    </w:p>
+    <w:p>
+      <w:pPr>
+        <w:pStyle w:val="ListParagraph"/>
+        <w:numPr>
+          <w:ilvl w:val="0"/>
+          <w:numId w:val="8"/>
+        </w:numPr>
+        <w:rPr>
+          <w:sz w:val="28"/>
+        </w:rPr>
+      </w:pPr>
+      <w:r>
+        <w:rPr>
+          <w:sz w:val="28"/>
+        </w:rPr>
+        <w:t xml:space="preserve">If I need to get a matching pair, I would think that I should draw about 10 socks to make sure that I get majority Black socks, meaning I would have a matching pair. </w:t>
+      </w:r>
+    </w:p>
+    <w:p>
+      <w:pPr>
+        <w:rPr>
+          <w:sz w:val="28"/>
+        </w:rPr>
+      </w:pPr>
+    </w:p>
+    <w:p>
+      <w:pPr>
+        <w:pStyle w:val="ListParagraph"/>
+        <w:rPr>
+          <w:sz w:val="28"/>
+        </w:rPr>
+      </w:pPr>
+    </w:p>
+    <w:p>
+      <w:pPr>
+        <w:pStyle w:val="ListParagraph"/>
+        <w:numPr>
+          <w:ilvl w:val="0"/>
+          <w:numId w:val="8"/>
+        </w:numPr>
+        <w:rPr>
+          <w:sz w:val="28"/>
+        </w:rPr>
+      </w:pPr>
+      <w:r>
+        <w:rPr>
+          <w:sz w:val="28"/>
+        </w:rPr>
+        <w:t>Evaluate each potential solution</w:t>
+      </w:r>
+    </w:p>
+    <w:p>
+      <w:pPr>
+        <w:pStyle w:val="ListParagraph"/>
+        <w:numPr>
+          <w:ilvl w:val="0"/>
+          <w:numId w:val="8"/>
+        </w:numPr>
+        <w:rPr>
+          <w:sz w:val="28"/>
+        </w:rPr>
+      </w:pPr>
+      <w:r>
+        <w:rPr>
+          <w:sz w:val="28"/>
+        </w:rPr>
+        <w:t>Choose a solution and develop a plan to implement it.</w:t>
+      </w:r>
+    </w:p>
     <w:p/>
     <w:sectPr>
       <w:pgSz w:w="12240" w:h="15840"/>
@@ -1546,6 +1846,95 @@
     </w:lvl>
   </w:abstractNum>
   <w:abstractNum w:abstractNumId="1">
+    <w:nsid w:val="0F097DF9"/>
+    <w:multiLevelType w:val="hybridMultilevel"/>
+    <w:tmpl w:val="14C41FCC"/>
+    <w:lvl w:ilvl="0" w:tplc="0409000F">
+      <w:start w:val="1"/>
+      <w:numFmt w:val="decimal"/>
+      <w:lvlText w:val="%1."/>
+      <w:lvlJc w:val="left"/>
+      <w:pPr>
+        <w:ind w:left="720" w:hanging="360"/>
+      </w:pPr>
+      <w:rPr>
+        <w:rFonts w:hint="default"/>
+      </w:rPr>
+    </w:lvl>
+    <w:lvl w:ilvl="1" w:tplc="04090019" w:tentative="1">
+      <w:start w:val="1"/>
+      <w:numFmt w:val="lowerLetter"/>
+      <w:lvlText w:val="%2."/>
+      <w:lvlJc w:val="left"/>
+      <w:pPr>
+        <w:ind w:left="1440" w:hanging="360"/>
+      </w:pPr>
+    </w:lvl>
+    <w:lvl w:ilvl="2" w:tplc="0409001B" w:tentative="1">
+      <w:start w:val="1"/>
+      <w:numFmt w:val="lowerRoman"/>
+      <w:lvlText w:val="%3."/>
+      <w:lvlJc w:val="right"/>
+      <w:pPr>
+        <w:ind w:left="2160" w:hanging="180"/>
+      </w:pPr>
+    </w:lvl>
+    <w:lvl w:ilvl="3" w:tplc="0409000F" w:tentative="1">
+      <w:start w:val="1"/>
+      <w:numFmt w:val="decimal"/>
+      <w:lvlText w:val="%4."/>
+      <w:lvlJc w:val="left"/>
+      <w:pPr>
+        <w:ind w:left="2880" w:hanging="360"/>
+      </w:pPr>
+    </w:lvl>
+    <w:lvl w:ilvl="4" w:tplc="04090019" w:tentative="1">
+      <w:start w:val="1"/>
+      <w:numFmt w:val="lowerLetter"/>
+      <w:lvlText w:val="%5."/>
+      <w:lvlJc w:val="left"/>
+      <w:pPr>
+        <w:ind w:left="3600" w:hanging="360"/>
+      </w:pPr>
+    </w:lvl>
+    <w:lvl w:ilvl="5" w:tplc="0409001B" w:tentative="1">
+      <w:start w:val="1"/>
+      <w:numFmt w:val="lowerRoman"/>
+      <w:lvlText w:val="%6."/>
+      <w:lvlJc w:val="right"/>
+      <w:pPr>
+        <w:ind w:left="4320" w:hanging="180"/>
+      </w:pPr>
+    </w:lvl>
+    <w:lvl w:ilvl="6" w:tplc="0409000F" w:tentative="1">
+      <w:start w:val="1"/>
+      <w:numFmt w:val="decimal"/>
+      <w:lvlText w:val="%7."/>
+      <w:lvlJc w:val="left"/>
+      <w:pPr>
+        <w:ind w:left="5040" w:hanging="360"/>
+      </w:pPr>
+    </w:lvl>
+    <w:lvl w:ilvl="7" w:tplc="04090019" w:tentative="1">
+      <w:start w:val="1"/>
+      <w:numFmt w:val="lowerLetter"/>
+      <w:lvlText w:val="%8."/>
+      <w:lvlJc w:val="left"/>
+      <w:pPr>
+        <w:ind w:left="5760" w:hanging="360"/>
+      </w:pPr>
+    </w:lvl>
+    <w:lvl w:ilvl="8" w:tplc="0409001B" w:tentative="1">
+      <w:start w:val="1"/>
+      <w:numFmt w:val="lowerRoman"/>
+      <w:lvlText w:val="%9."/>
+      <w:lvlJc w:val="right"/>
+      <w:pPr>
+        <w:ind w:left="6480" w:hanging="180"/>
+      </w:pPr>
+    </w:lvl>
+  </w:abstractNum>
+  <w:abstractNum w:abstractNumId="2">
     <w:nsid w:val="2E0D756E"/>
     <w:multiLevelType w:val="hybridMultilevel"/>
     <w:tmpl w:val="7F70537C"/>
@@ -1634,7 +2023,7 @@
       </w:pPr>
     </w:lvl>
   </w:abstractNum>
-  <w:abstractNum w:abstractNumId="2">
+  <w:abstractNum w:abstractNumId="3">
     <w:nsid w:val="346C546E"/>
     <w:multiLevelType w:val="hybridMultilevel"/>
     <w:tmpl w:val="FA0E99C6"/>
@@ -1723,7 +2112,7 @@
       </w:pPr>
     </w:lvl>
   </w:abstractNum>
-  <w:abstractNum w:abstractNumId="3">
+  <w:abstractNum w:abstractNumId="4">
     <w:nsid w:val="68944BE7"/>
     <w:multiLevelType w:val="hybridMultilevel"/>
     <w:tmpl w:val="A89022E6"/>
@@ -1812,7 +2201,7 @@
       </w:pPr>
     </w:lvl>
   </w:abstractNum>
-  <w:abstractNum w:abstractNumId="4">
+  <w:abstractNum w:abstractNumId="5">
     <w:nsid w:val="6D6D4AE0"/>
     <w:multiLevelType w:val="hybridMultilevel"/>
     <w:tmpl w:val="14C41FCC"/>
@@ -1901,7 +2290,7 @@
       </w:pPr>
     </w:lvl>
   </w:abstractNum>
-  <w:abstractNum w:abstractNumId="5">
+  <w:abstractNum w:abstractNumId="6">
     <w:nsid w:val="74EC47D8"/>
     <w:multiLevelType w:val="hybridMultilevel"/>
     <w:tmpl w:val="14C41FCC"/>
@@ -1990,7 +2379,7 @@
       </w:pPr>
     </w:lvl>
   </w:abstractNum>
-  <w:abstractNum w:abstractNumId="6">
+  <w:abstractNum w:abstractNumId="7">
     <w:nsid w:val="79173A07"/>
     <w:multiLevelType w:val="hybridMultilevel"/>
     <w:tmpl w:val="B87E6248"/>
@@ -2080,25 +2469,28 @@
     </w:lvl>
   </w:abstractNum>
   <w:num w:numId="1">
+    <w:abstractNumId w:val="6"/>
+  </w:num>
+  <w:num w:numId="2">
     <w:abstractNumId w:val="5"/>
   </w:num>
-  <w:num w:numId="2">
+  <w:num w:numId="3">
     <w:abstractNumId w:val="4"/>
   </w:num>
-  <w:num w:numId="3">
-    <w:abstractNumId w:val="3"/>
-  </w:num>
   <w:num w:numId="4">
-    <w:abstractNumId w:val="6"/>
+    <w:abstractNumId w:val="7"/>
   </w:num>
   <w:num w:numId="5">
-    <w:abstractNumId w:val="1"/>
+    <w:abstractNumId w:val="2"/>
   </w:num>
   <w:num w:numId="6">
     <w:abstractNumId w:val="0"/>
   </w:num>
   <w:num w:numId="7">
-    <w:abstractNumId w:val="2"/>
+    <w:abstractNumId w:val="3"/>
+  </w:num>
+  <w:num w:numId="8">
+    <w:abstractNumId w:val="1"/>
   </w:num>
 </w:numbering>
 </file>
@@ -2876,7 +3268,7 @@
 </file>
 
 <file path=customXml/itemProps1.xml><?xml version="1.0" encoding="utf-8"?>
-<ds:datastoreItem xmlns:ds="http://schemas.openxmlformats.org/officeDocument/2006/customXml" ds:itemID="{23D69678-AFA5-334A-B078-6739FB173771}">
+<ds:datastoreItem xmlns:ds="http://schemas.openxmlformats.org/officeDocument/2006/customXml" ds:itemID="{D46E8D0E-9F41-1F4C-97DC-E91B1C77B769}">
   <ds:schemaRefs>
     <ds:schemaRef ds:uri="http://schemas.openxmlformats.org/officeDocument/2006/bibliography"/>
   </ds:schemaRefs>

</xml_diff>

<commit_message>
Identifying potential solutions added and modified
</commit_message>
<xml_diff>
--- a/ProblemSolving/Mena_Yanelys_WPF.docx
+++ b/ProblemSolving/Mena_Yanelys_WPF.docx
@@ -1612,8 +1612,6 @@
           <w:sz w:val="28"/>
         </w:rPr>
       </w:pPr>
-      <w:bookmarkStart w:id="0" w:name="_GoBack"/>
-      <w:bookmarkEnd w:id="0"/>
       <w:r>
         <w:rPr>
           <w:sz w:val="28"/>
@@ -1636,16 +1634,8 @@
         <w:rPr>
           <w:sz w:val="28"/>
         </w:rPr>
-        <w:t xml:space="preserve"> least probable amount of </w:t>
-      </w:r>
-      <w:proofErr w:type="spellStart"/>
-      <w:r>
-        <w:rPr>
-          <w:sz w:val="28"/>
-        </w:rPr>
-        <w:t>socks.s</w:t>
-      </w:r>
-      <w:proofErr w:type="spellEnd"/>
+        <w:t xml:space="preserve"> least probable amount of socks.</w:t>
+      </w:r>
     </w:p>
     <w:p>
       <w:pPr>
@@ -1672,6 +1662,165 @@
         </w:rPr>
         <w:t>Identify potential solutions</w:t>
       </w:r>
+    </w:p>
+    <w:p>
+      <w:pPr>
+        <w:pStyle w:val="ListParagraph"/>
+        <w:rPr>
+          <w:sz w:val="28"/>
+        </w:rPr>
+      </w:pPr>
+      <w:r>
+        <w:rPr>
+          <w:sz w:val="28"/>
+        </w:rPr>
+        <w:t>Matching socks are the following:</w:t>
+      </w:r>
+    </w:p>
+    <w:p>
+      <w:pPr>
+        <w:pStyle w:val="ListParagraph"/>
+        <w:numPr>
+          <w:ilvl w:val="0"/>
+          <w:numId w:val="9"/>
+        </w:numPr>
+        <w:rPr>
+          <w:sz w:val="28"/>
+        </w:rPr>
+      </w:pPr>
+      <w:r>
+        <w:rPr>
+          <w:sz w:val="28"/>
+        </w:rPr>
+        <w:t>Draw 10 so that you are at a 50% probability of drawing a pair of black socks.</w:t>
+      </w:r>
+    </w:p>
+    <w:p>
+      <w:pPr>
+        <w:pStyle w:val="ListParagraph"/>
+        <w:numPr>
+          <w:ilvl w:val="0"/>
+          <w:numId w:val="9"/>
+        </w:numPr>
+        <w:rPr>
+          <w:sz w:val="28"/>
+        </w:rPr>
+      </w:pPr>
+      <w:r>
+        <w:rPr>
+          <w:sz w:val="28"/>
+        </w:rPr>
+        <w:t>Draw 3 so that you have the chance to pair at</w:t>
+      </w:r>
+      <w:r>
+        <w:rPr>
+          <w:sz w:val="28"/>
+        </w:rPr>
+        <w:t xml:space="preserve"> </w:t>
+      </w:r>
+      <w:r>
+        <w:rPr>
+          <w:sz w:val="28"/>
+        </w:rPr>
+        <w:t>least 2 socks together.</w:t>
+      </w:r>
+    </w:p>
+    <w:p>
+      <w:pPr>
+        <w:pStyle w:val="ListParagraph"/>
+        <w:ind w:left="1080"/>
+        <w:rPr>
+          <w:sz w:val="28"/>
+        </w:rPr>
+      </w:pPr>
+      <w:r>
+        <w:rPr>
+          <w:sz w:val="28"/>
+        </w:rPr>
+        <w:t xml:space="preserve">Mix </w:t>
+      </w:r>
+      <w:r>
+        <w:rPr>
+          <w:sz w:val="28"/>
+        </w:rPr>
+        <w:t>matching</w:t>
+      </w:r>
+      <w:r>
+        <w:rPr>
+          <w:sz w:val="28"/>
+        </w:rPr>
+        <w:t xml:space="preserve"> Socks:</w:t>
+      </w:r>
+    </w:p>
+    <w:p>
+      <w:pPr>
+        <w:pStyle w:val="ListParagraph"/>
+        <w:numPr>
+          <w:ilvl w:val="0"/>
+          <w:numId w:val="10"/>
+        </w:numPr>
+        <w:rPr>
+          <w:sz w:val="28"/>
+        </w:rPr>
+      </w:pPr>
+      <w:r>
+        <w:rPr>
+          <w:sz w:val="28"/>
+        </w:rPr>
+        <w:t>Draw at least 12 to make sure you have more than the 10 black socks. Increasing chances of getting a different color sock.</w:t>
+      </w:r>
+    </w:p>
+    <w:p>
+      <w:pPr>
+        <w:pStyle w:val="ListParagraph"/>
+        <w:numPr>
+          <w:ilvl w:val="0"/>
+          <w:numId w:val="10"/>
+        </w:numPr>
+        <w:rPr>
+          <w:sz w:val="28"/>
+        </w:rPr>
+      </w:pPr>
+      <w:r>
+        <w:rPr>
+          <w:sz w:val="28"/>
+        </w:rPr>
+        <w:t>Draw at</w:t>
+      </w:r>
+      <w:r>
+        <w:rPr>
+          <w:sz w:val="28"/>
+        </w:rPr>
+        <w:t xml:space="preserve"> </w:t>
+      </w:r>
+      <w:r>
+        <w:rPr>
+          <w:sz w:val="28"/>
+        </w:rPr>
+        <w:t xml:space="preserve">least 3 socks to have the probability of </w:t>
+      </w:r>
+      <w:bookmarkStart w:id="0" w:name="_GoBack"/>
+      <w:bookmarkEnd w:id="0"/>
+      <w:r>
+        <w:rPr>
+          <w:sz w:val="28"/>
+        </w:rPr>
+        <w:t>selecting</w:t>
+      </w:r>
+      <w:r>
+        <w:rPr>
+          <w:sz w:val="28"/>
+        </w:rPr>
+        <w:t xml:space="preserve"> Black, White, or Brown.</w:t>
+      </w:r>
+    </w:p>
+    <w:p>
+      <w:pPr>
+        <w:pStyle w:val="ListParagraph"/>
+        <w:rPr>
+          <w:sz w:val="28"/>
+        </w:rPr>
+      </w:pPr>
     </w:p>
     <w:p>
       <w:pPr>
@@ -1935,6 +2084,95 @@
     </w:lvl>
   </w:abstractNum>
   <w:abstractNum w:abstractNumId="2">
+    <w:nsid w:val="14BE7B11"/>
+    <w:multiLevelType w:val="hybridMultilevel"/>
+    <w:tmpl w:val="D3ACEDC2"/>
+    <w:lvl w:ilvl="0" w:tplc="4B00CB38">
+      <w:start w:val="1"/>
+      <w:numFmt w:val="lowerLetter"/>
+      <w:lvlText w:val="%1."/>
+      <w:lvlJc w:val="left"/>
+      <w:pPr>
+        <w:ind w:left="1080" w:hanging="360"/>
+      </w:pPr>
+      <w:rPr>
+        <w:rFonts w:hint="default"/>
+      </w:rPr>
+    </w:lvl>
+    <w:lvl w:ilvl="1" w:tplc="04090019" w:tentative="1">
+      <w:start w:val="1"/>
+      <w:numFmt w:val="lowerLetter"/>
+      <w:lvlText w:val="%2."/>
+      <w:lvlJc w:val="left"/>
+      <w:pPr>
+        <w:ind w:left="1800" w:hanging="360"/>
+      </w:pPr>
+    </w:lvl>
+    <w:lvl w:ilvl="2" w:tplc="0409001B" w:tentative="1">
+      <w:start w:val="1"/>
+      <w:numFmt w:val="lowerRoman"/>
+      <w:lvlText w:val="%3."/>
+      <w:lvlJc w:val="right"/>
+      <w:pPr>
+        <w:ind w:left="2520" w:hanging="180"/>
+      </w:pPr>
+    </w:lvl>
+    <w:lvl w:ilvl="3" w:tplc="0409000F" w:tentative="1">
+      <w:start w:val="1"/>
+      <w:numFmt w:val="decimal"/>
+      <w:lvlText w:val="%4."/>
+      <w:lvlJc w:val="left"/>
+      <w:pPr>
+        <w:ind w:left="3240" w:hanging="360"/>
+      </w:pPr>
+    </w:lvl>
+    <w:lvl w:ilvl="4" w:tplc="04090019" w:tentative="1">
+      <w:start w:val="1"/>
+      <w:numFmt w:val="lowerLetter"/>
+      <w:lvlText w:val="%5."/>
+      <w:lvlJc w:val="left"/>
+      <w:pPr>
+        <w:ind w:left="3960" w:hanging="360"/>
+      </w:pPr>
+    </w:lvl>
+    <w:lvl w:ilvl="5" w:tplc="0409001B" w:tentative="1">
+      <w:start w:val="1"/>
+      <w:numFmt w:val="lowerRoman"/>
+      <w:lvlText w:val="%6."/>
+      <w:lvlJc w:val="right"/>
+      <w:pPr>
+        <w:ind w:left="4680" w:hanging="180"/>
+      </w:pPr>
+    </w:lvl>
+    <w:lvl w:ilvl="6" w:tplc="0409000F" w:tentative="1">
+      <w:start w:val="1"/>
+      <w:numFmt w:val="decimal"/>
+      <w:lvlText w:val="%7."/>
+      <w:lvlJc w:val="left"/>
+      <w:pPr>
+        <w:ind w:left="5400" w:hanging="360"/>
+      </w:pPr>
+    </w:lvl>
+    <w:lvl w:ilvl="7" w:tplc="04090019" w:tentative="1">
+      <w:start w:val="1"/>
+      <w:numFmt w:val="lowerLetter"/>
+      <w:lvlText w:val="%8."/>
+      <w:lvlJc w:val="left"/>
+      <w:pPr>
+        <w:ind w:left="6120" w:hanging="360"/>
+      </w:pPr>
+    </w:lvl>
+    <w:lvl w:ilvl="8" w:tplc="0409001B" w:tentative="1">
+      <w:start w:val="1"/>
+      <w:numFmt w:val="lowerRoman"/>
+      <w:lvlText w:val="%9."/>
+      <w:lvlJc w:val="right"/>
+      <w:pPr>
+        <w:ind w:left="6840" w:hanging="180"/>
+      </w:pPr>
+    </w:lvl>
+  </w:abstractNum>
+  <w:abstractNum w:abstractNumId="3">
     <w:nsid w:val="2E0D756E"/>
     <w:multiLevelType w:val="hybridMultilevel"/>
     <w:tmpl w:val="7F70537C"/>
@@ -2023,7 +2261,96 @@
       </w:pPr>
     </w:lvl>
   </w:abstractNum>
-  <w:abstractNum w:abstractNumId="3">
+  <w:abstractNum w:abstractNumId="4">
+    <w:nsid w:val="308A67D0"/>
+    <w:multiLevelType w:val="hybridMultilevel"/>
+    <w:tmpl w:val="888856E2"/>
+    <w:lvl w:ilvl="0" w:tplc="0BE47D26">
+      <w:start w:val="1"/>
+      <w:numFmt w:val="lowerLetter"/>
+      <w:lvlText w:val="%1."/>
+      <w:lvlJc w:val="left"/>
+      <w:pPr>
+        <w:ind w:left="1080" w:hanging="360"/>
+      </w:pPr>
+      <w:rPr>
+        <w:rFonts w:hint="default"/>
+      </w:rPr>
+    </w:lvl>
+    <w:lvl w:ilvl="1" w:tplc="04090019" w:tentative="1">
+      <w:start w:val="1"/>
+      <w:numFmt w:val="lowerLetter"/>
+      <w:lvlText w:val="%2."/>
+      <w:lvlJc w:val="left"/>
+      <w:pPr>
+        <w:ind w:left="1800" w:hanging="360"/>
+      </w:pPr>
+    </w:lvl>
+    <w:lvl w:ilvl="2" w:tplc="0409001B" w:tentative="1">
+      <w:start w:val="1"/>
+      <w:numFmt w:val="lowerRoman"/>
+      <w:lvlText w:val="%3."/>
+      <w:lvlJc w:val="right"/>
+      <w:pPr>
+        <w:ind w:left="2520" w:hanging="180"/>
+      </w:pPr>
+    </w:lvl>
+    <w:lvl w:ilvl="3" w:tplc="0409000F" w:tentative="1">
+      <w:start w:val="1"/>
+      <w:numFmt w:val="decimal"/>
+      <w:lvlText w:val="%4."/>
+      <w:lvlJc w:val="left"/>
+      <w:pPr>
+        <w:ind w:left="3240" w:hanging="360"/>
+      </w:pPr>
+    </w:lvl>
+    <w:lvl w:ilvl="4" w:tplc="04090019" w:tentative="1">
+      <w:start w:val="1"/>
+      <w:numFmt w:val="lowerLetter"/>
+      <w:lvlText w:val="%5."/>
+      <w:lvlJc w:val="left"/>
+      <w:pPr>
+        <w:ind w:left="3960" w:hanging="360"/>
+      </w:pPr>
+    </w:lvl>
+    <w:lvl w:ilvl="5" w:tplc="0409001B" w:tentative="1">
+      <w:start w:val="1"/>
+      <w:numFmt w:val="lowerRoman"/>
+      <w:lvlText w:val="%6."/>
+      <w:lvlJc w:val="right"/>
+      <w:pPr>
+        <w:ind w:left="4680" w:hanging="180"/>
+      </w:pPr>
+    </w:lvl>
+    <w:lvl w:ilvl="6" w:tplc="0409000F" w:tentative="1">
+      <w:start w:val="1"/>
+      <w:numFmt w:val="decimal"/>
+      <w:lvlText w:val="%7."/>
+      <w:lvlJc w:val="left"/>
+      <w:pPr>
+        <w:ind w:left="5400" w:hanging="360"/>
+      </w:pPr>
+    </w:lvl>
+    <w:lvl w:ilvl="7" w:tplc="04090019" w:tentative="1">
+      <w:start w:val="1"/>
+      <w:numFmt w:val="lowerLetter"/>
+      <w:lvlText w:val="%8."/>
+      <w:lvlJc w:val="left"/>
+      <w:pPr>
+        <w:ind w:left="6120" w:hanging="360"/>
+      </w:pPr>
+    </w:lvl>
+    <w:lvl w:ilvl="8" w:tplc="0409001B" w:tentative="1">
+      <w:start w:val="1"/>
+      <w:numFmt w:val="lowerRoman"/>
+      <w:lvlText w:val="%9."/>
+      <w:lvlJc w:val="right"/>
+      <w:pPr>
+        <w:ind w:left="6840" w:hanging="180"/>
+      </w:pPr>
+    </w:lvl>
+  </w:abstractNum>
+  <w:abstractNum w:abstractNumId="5">
     <w:nsid w:val="346C546E"/>
     <w:multiLevelType w:val="hybridMultilevel"/>
     <w:tmpl w:val="FA0E99C6"/>
@@ -2112,7 +2439,7 @@
       </w:pPr>
     </w:lvl>
   </w:abstractNum>
-  <w:abstractNum w:abstractNumId="4">
+  <w:abstractNum w:abstractNumId="6">
     <w:nsid w:val="68944BE7"/>
     <w:multiLevelType w:val="hybridMultilevel"/>
     <w:tmpl w:val="A89022E6"/>
@@ -2201,7 +2528,7 @@
       </w:pPr>
     </w:lvl>
   </w:abstractNum>
-  <w:abstractNum w:abstractNumId="5">
+  <w:abstractNum w:abstractNumId="7">
     <w:nsid w:val="6D6D4AE0"/>
     <w:multiLevelType w:val="hybridMultilevel"/>
     <w:tmpl w:val="14C41FCC"/>
@@ -2290,7 +2617,7 @@
       </w:pPr>
     </w:lvl>
   </w:abstractNum>
-  <w:abstractNum w:abstractNumId="6">
+  <w:abstractNum w:abstractNumId="8">
     <w:nsid w:val="74EC47D8"/>
     <w:multiLevelType w:val="hybridMultilevel"/>
     <w:tmpl w:val="14C41FCC"/>
@@ -2379,7 +2706,7 @@
       </w:pPr>
     </w:lvl>
   </w:abstractNum>
-  <w:abstractNum w:abstractNumId="7">
+  <w:abstractNum w:abstractNumId="9">
     <w:nsid w:val="79173A07"/>
     <w:multiLevelType w:val="hybridMultilevel"/>
     <w:tmpl w:val="B87E6248"/>
@@ -2469,28 +2796,34 @@
     </w:lvl>
   </w:abstractNum>
   <w:num w:numId="1">
+    <w:abstractNumId w:val="8"/>
+  </w:num>
+  <w:num w:numId="2">
+    <w:abstractNumId w:val="7"/>
+  </w:num>
+  <w:num w:numId="3">
     <w:abstractNumId w:val="6"/>
   </w:num>
-  <w:num w:numId="2">
-    <w:abstractNumId w:val="5"/>
-  </w:num>
-  <w:num w:numId="3">
-    <w:abstractNumId w:val="4"/>
-  </w:num>
   <w:num w:numId="4">
-    <w:abstractNumId w:val="7"/>
+    <w:abstractNumId w:val="9"/>
   </w:num>
   <w:num w:numId="5">
-    <w:abstractNumId w:val="2"/>
+    <w:abstractNumId w:val="3"/>
   </w:num>
   <w:num w:numId="6">
     <w:abstractNumId w:val="0"/>
   </w:num>
   <w:num w:numId="7">
-    <w:abstractNumId w:val="3"/>
+    <w:abstractNumId w:val="5"/>
   </w:num>
   <w:num w:numId="8">
     <w:abstractNumId w:val="1"/>
+  </w:num>
+  <w:num w:numId="9">
+    <w:abstractNumId w:val="4"/>
+  </w:num>
+  <w:num w:numId="10">
+    <w:abstractNumId w:val="2"/>
   </w:num>
 </w:numbering>
 </file>
@@ -3268,7 +3601,7 @@
 </file>
 
 <file path=customXml/itemProps1.xml><?xml version="1.0" encoding="utf-8"?>
-<ds:datastoreItem xmlns:ds="http://schemas.openxmlformats.org/officeDocument/2006/customXml" ds:itemID="{D46E8D0E-9F41-1F4C-97DC-E91B1C77B769}">
+<ds:datastoreItem xmlns:ds="http://schemas.openxmlformats.org/officeDocument/2006/customXml" ds:itemID="{29017957-4425-4946-9E85-4EE5CF687FF5}">
   <ds:schemaRefs>
     <ds:schemaRef ds:uri="http://schemas.openxmlformats.org/officeDocument/2006/bibliography"/>
   </ds:schemaRefs>

</xml_diff>

<commit_message>
Adding Final touches to Problem Solving 2
</commit_message>
<xml_diff>
--- a/ProblemSolving/Mena_Yanelys_WPF.docx
+++ b/ProblemSolving/Mena_Yanelys_WPF.docx
@@ -1535,13 +1535,13 @@
           <w:numId w:val="8"/>
         </w:numPr>
         <w:rPr>
-          <w:i/>
-          <w:sz w:val="28"/>
-        </w:rPr>
-      </w:pPr>
-      <w:r>
-        <w:rPr>
-          <w:i/>
+          <w:b/>
+          <w:sz w:val="28"/>
+        </w:rPr>
+      </w:pPr>
+      <w:r>
+        <w:rPr>
+          <w:b/>
           <w:sz w:val="28"/>
         </w:rPr>
         <w:t>Define the Problem</w:t>
@@ -1595,11 +1595,13 @@
           <w:numId w:val="8"/>
         </w:numPr>
         <w:rPr>
-          <w:sz w:val="28"/>
-        </w:rPr>
-      </w:pPr>
-      <w:r>
-        <w:rPr>
+          <w:b/>
+          <w:sz w:val="28"/>
+        </w:rPr>
+      </w:pPr>
+      <w:r>
+        <w:rPr>
+          <w:b/>
           <w:sz w:val="28"/>
         </w:rPr>
         <w:t>Break the problem apart</w:t>
@@ -1653,11 +1655,13 @@
           <w:numId w:val="8"/>
         </w:numPr>
         <w:rPr>
-          <w:sz w:val="28"/>
-        </w:rPr>
-      </w:pPr>
-      <w:r>
-        <w:rPr>
+          <w:b/>
+          <w:sz w:val="28"/>
+        </w:rPr>
+      </w:pPr>
+      <w:r>
+        <w:rPr>
+          <w:b/>
           <w:sz w:val="28"/>
         </w:rPr>
         <w:t>Identify potential solutions</w:t>
@@ -1667,11 +1671,13 @@
       <w:pPr>
         <w:pStyle w:val="ListParagraph"/>
         <w:rPr>
-          <w:sz w:val="28"/>
-        </w:rPr>
-      </w:pPr>
-      <w:r>
-        <w:rPr>
+          <w:i/>
+          <w:sz w:val="28"/>
+        </w:rPr>
+      </w:pPr>
+      <w:r>
+        <w:rPr>
+          <w:i/>
           <w:sz w:val="28"/>
         </w:rPr>
         <w:t>Matching socks are the following:</w:t>
@@ -1728,25 +1734,29 @@
     <w:p>
       <w:pPr>
         <w:pStyle w:val="ListParagraph"/>
-        <w:ind w:left="1080"/>
-        <w:rPr>
-          <w:sz w:val="28"/>
-        </w:rPr>
-      </w:pPr>
-      <w:r>
-        <w:rPr>
+        <w:rPr>
+          <w:b/>
+          <w:i/>
+          <w:sz w:val="28"/>
+        </w:rPr>
+      </w:pPr>
+      <w:r>
+        <w:rPr>
+          <w:i/>
           <w:sz w:val="28"/>
         </w:rPr>
         <w:t xml:space="preserve">Mix </w:t>
       </w:r>
       <w:r>
         <w:rPr>
+          <w:i/>
           <w:sz w:val="28"/>
         </w:rPr>
         <w:t>matching</w:t>
       </w:r>
       <w:r>
         <w:rPr>
+          <w:i/>
           <w:sz w:val="28"/>
         </w:rPr>
         <w:t xml:space="preserve"> Socks:</w:t>
@@ -1797,10 +1807,14 @@
         <w:rPr>
           <w:sz w:val="28"/>
         </w:rPr>
-        <w:t xml:space="preserve">least 3 socks to have the probability of </w:t>
-      </w:r>
-      <w:bookmarkStart w:id="0" w:name="_GoBack"/>
-      <w:bookmarkEnd w:id="0"/>
+        <w:t>least 3 s</w:t>
+      </w:r>
+      <w:r>
+        <w:rPr>
+          <w:sz w:val="28"/>
+        </w:rPr>
+        <w:t xml:space="preserve">ocks to have the probability </w:t>
+      </w:r>
       <w:r>
         <w:rPr>
           <w:sz w:val="28"/>
@@ -1813,6 +1827,21 @@
         </w:rPr>
         <w:t xml:space="preserve"> Black, White, or Brown.</w:t>
       </w:r>
+    </w:p>
+    <w:p>
+      <w:pPr>
+        <w:pStyle w:val="ListParagraph"/>
+        <w:rPr>
+          <w:sz w:val="28"/>
+        </w:rPr>
+      </w:pPr>
+    </w:p>
+    <w:p>
+      <w:pPr>
+        <w:rPr>
+          <w:sz w:val="28"/>
+        </w:rPr>
+      </w:pPr>
     </w:p>
     <w:p>
       <w:pPr>
@@ -1830,28 +1859,243 @@
           <w:numId w:val="8"/>
         </w:numPr>
         <w:rPr>
-          <w:sz w:val="28"/>
-        </w:rPr>
-      </w:pPr>
-      <w:r>
-        <w:rPr>
-          <w:sz w:val="28"/>
-        </w:rPr>
-        <w:t xml:space="preserve">If I need to get a matching pair, I would think that I should draw about 10 socks to make sure that I get majority Black socks, meaning I would have a matching pair. </w:t>
-      </w:r>
-    </w:p>
-    <w:p>
-      <w:pPr>
-        <w:rPr>
-          <w:sz w:val="28"/>
-        </w:rPr>
-      </w:pPr>
-    </w:p>
-    <w:p>
-      <w:pPr>
-        <w:pStyle w:val="ListParagraph"/>
-        <w:rPr>
-          <w:sz w:val="28"/>
+          <w:b/>
+          <w:sz w:val="28"/>
+        </w:rPr>
+      </w:pPr>
+      <w:r>
+        <w:rPr>
+          <w:b/>
+          <w:sz w:val="28"/>
+        </w:rPr>
+        <w:t>Evaluate each potential solution</w:t>
+      </w:r>
+    </w:p>
+    <w:p>
+      <w:pPr>
+        <w:pStyle w:val="ListParagraph"/>
+        <w:rPr>
+          <w:i/>
+          <w:sz w:val="28"/>
+        </w:rPr>
+      </w:pPr>
+      <w:r>
+        <w:rPr>
+          <w:i/>
+          <w:sz w:val="28"/>
+        </w:rPr>
+        <w:t>Matching Socks:</w:t>
+      </w:r>
+    </w:p>
+    <w:p>
+      <w:pPr>
+        <w:pStyle w:val="ListParagraph"/>
+        <w:numPr>
+          <w:ilvl w:val="0"/>
+          <w:numId w:val="11"/>
+        </w:numPr>
+        <w:rPr>
+          <w:sz w:val="28"/>
+        </w:rPr>
+      </w:pPr>
+      <w:r>
+        <w:rPr>
+          <w:i/>
+          <w:sz w:val="28"/>
+        </w:rPr>
+        <w:t xml:space="preserve">Thought Process: </w:t>
+      </w:r>
+      <w:r>
+        <w:rPr>
+          <w:sz w:val="28"/>
+        </w:rPr>
+        <w:t>The problem with this is that it wouldn’t be the least amount of socks needed to at least select a pair. It would actually be the amount to exactly get the matching pair. Solution Fail.</w:t>
+      </w:r>
+    </w:p>
+    <w:p>
+      <w:pPr>
+        <w:pStyle w:val="ListParagraph"/>
+        <w:numPr>
+          <w:ilvl w:val="0"/>
+          <w:numId w:val="11"/>
+        </w:numPr>
+        <w:rPr>
+          <w:sz w:val="28"/>
+          <w:szCs w:val="28"/>
+        </w:rPr>
+      </w:pPr>
+      <w:r>
+        <w:rPr>
+          <w:i/>
+          <w:sz w:val="28"/>
+        </w:rPr>
+        <w:t>Thought Process:</w:t>
+      </w:r>
+      <w:r>
+        <w:rPr>
+          <w:i/>
+          <w:sz w:val="28"/>
+        </w:rPr>
+        <w:t xml:space="preserve"> </w:t>
+      </w:r>
+      <w:r>
+        <w:rPr>
+          <w:sz w:val="28"/>
+        </w:rPr>
+        <w:t xml:space="preserve">I find that this Solution accurately answers the Problem 2’s question. Although the Probability of it is low, </w:t>
+      </w:r>
+      <w:r>
+        <w:rPr>
+          <w:sz w:val="28"/>
+          <w:szCs w:val="28"/>
+        </w:rPr>
+        <w:t>this really IS the smallest number of socks needed to draw a matching pair.</w:t>
+      </w:r>
+    </w:p>
+    <w:p>
+      <w:pPr>
+        <w:pStyle w:val="ListParagraph"/>
+        <w:ind w:left="1080"/>
+        <w:rPr>
+          <w:sz w:val="28"/>
+          <w:szCs w:val="28"/>
+        </w:rPr>
+      </w:pPr>
+      <w:r>
+        <w:rPr>
+          <w:i/>
+          <w:sz w:val="28"/>
+          <w:szCs w:val="28"/>
+        </w:rPr>
+        <w:t>Mix Matching Socks:</w:t>
+      </w:r>
+    </w:p>
+    <w:p>
+      <w:pPr>
+        <w:pStyle w:val="ListParagraph"/>
+        <w:numPr>
+          <w:ilvl w:val="0"/>
+          <w:numId w:val="12"/>
+        </w:numPr>
+        <w:rPr>
+          <w:sz w:val="28"/>
+          <w:szCs w:val="28"/>
+        </w:rPr>
+      </w:pPr>
+      <w:r>
+        <w:rPr>
+          <w:i/>
+          <w:sz w:val="28"/>
+          <w:szCs w:val="28"/>
+        </w:rPr>
+        <w:t xml:space="preserve">Thought Process: </w:t>
+      </w:r>
+      <w:r>
+        <w:rPr>
+          <w:sz w:val="28"/>
+          <w:szCs w:val="28"/>
+        </w:rPr>
+        <w:t xml:space="preserve">The </w:t>
+      </w:r>
+      <w:r>
+        <w:rPr>
+          <w:sz w:val="28"/>
+          <w:szCs w:val="28"/>
+        </w:rPr>
+        <w:t>issue with</w:t>
+      </w:r>
+      <w:r>
+        <w:rPr>
+          <w:sz w:val="28"/>
+          <w:szCs w:val="28"/>
+        </w:rPr>
+        <w:t xml:space="preserve"> this is that it wouldn’t be the least amount of socks needed to at least select a</w:t>
+      </w:r>
+      <w:r>
+        <w:rPr>
+          <w:sz w:val="28"/>
+          <w:szCs w:val="28"/>
+        </w:rPr>
+        <w:t xml:space="preserve"> mix matching pair, but actually the opposite</w:t>
+      </w:r>
+      <w:r>
+        <w:rPr>
+          <w:sz w:val="28"/>
+          <w:szCs w:val="28"/>
+        </w:rPr>
+        <w:t xml:space="preserve">. It would actually be </w:t>
+      </w:r>
+      <w:r>
+        <w:rPr>
+          <w:sz w:val="28"/>
+          <w:szCs w:val="28"/>
+        </w:rPr>
+        <w:t xml:space="preserve">a highly probable </w:t>
+      </w:r>
+      <w:r>
+        <w:rPr>
+          <w:sz w:val="28"/>
+          <w:szCs w:val="28"/>
+        </w:rPr>
+        <w:t xml:space="preserve">amount </w:t>
+      </w:r>
+      <w:r>
+        <w:rPr>
+          <w:sz w:val="28"/>
+          <w:szCs w:val="28"/>
+        </w:rPr>
+        <w:t>of being able to get a mix matching pair.</w:t>
+      </w:r>
+    </w:p>
+    <w:p>
+      <w:pPr>
+        <w:pStyle w:val="ListParagraph"/>
+        <w:numPr>
+          <w:ilvl w:val="0"/>
+          <w:numId w:val="12"/>
+        </w:numPr>
+        <w:rPr>
+          <w:sz w:val="28"/>
+          <w:szCs w:val="28"/>
+        </w:rPr>
+      </w:pPr>
+      <w:r>
+        <w:rPr>
+          <w:i/>
+          <w:sz w:val="28"/>
+          <w:szCs w:val="28"/>
+        </w:rPr>
+        <w:t xml:space="preserve">Thought Process: </w:t>
+      </w:r>
+      <w:r>
+        <w:rPr>
+          <w:sz w:val="28"/>
+          <w:szCs w:val="28"/>
+        </w:rPr>
+        <w:t xml:space="preserve">I find that this Solution accurately answers the Problem 2’s question. Although the Probability of it is low, this really IS the smallest number of socks needed to draw a </w:t>
+      </w:r>
+      <w:r>
+        <w:rPr>
+          <w:sz w:val="28"/>
+          <w:szCs w:val="28"/>
+        </w:rPr>
+        <w:t xml:space="preserve">mix </w:t>
+      </w:r>
+      <w:r>
+        <w:rPr>
+          <w:sz w:val="28"/>
+          <w:szCs w:val="28"/>
+        </w:rPr>
+        <w:t>matching pair.</w:t>
+      </w:r>
+    </w:p>
+    <w:p>
+      <w:pPr>
+        <w:pStyle w:val="ListParagraph"/>
+        <w:ind w:left="1080"/>
+        <w:rPr>
+          <w:sz w:val="28"/>
+          <w:szCs w:val="28"/>
         </w:rPr>
       </w:pPr>
     </w:p>
@@ -1863,35 +2107,66 @@
           <w:numId w:val="8"/>
         </w:numPr>
         <w:rPr>
-          <w:sz w:val="28"/>
-        </w:rPr>
-      </w:pPr>
-      <w:r>
-        <w:rPr>
-          <w:sz w:val="28"/>
-        </w:rPr>
-        <w:t>Evaluate each potential solution</w:t>
-      </w:r>
-    </w:p>
-    <w:p>
-      <w:pPr>
-        <w:pStyle w:val="ListParagraph"/>
-        <w:numPr>
-          <w:ilvl w:val="0"/>
-          <w:numId w:val="8"/>
-        </w:numPr>
-        <w:rPr>
-          <w:sz w:val="28"/>
-        </w:rPr>
-      </w:pPr>
-      <w:r>
-        <w:rPr>
-          <w:sz w:val="28"/>
+          <w:b/>
+          <w:sz w:val="28"/>
+          <w:szCs w:val="28"/>
+        </w:rPr>
+      </w:pPr>
+      <w:r>
+        <w:rPr>
+          <w:b/>
+          <w:sz w:val="28"/>
+          <w:szCs w:val="28"/>
         </w:rPr>
         <w:t>Choose a solution and develop a plan to implement it.</w:t>
       </w:r>
     </w:p>
-    <w:p/>
+    <w:p>
+      <w:pPr>
+        <w:rPr>
+          <w:sz w:val="28"/>
+          <w:szCs w:val="28"/>
+        </w:rPr>
+      </w:pPr>
+      <w:r>
+        <w:rPr>
+          <w:sz w:val="28"/>
+          <w:szCs w:val="28"/>
+        </w:rPr>
+        <w:t>Matching Socks:</w:t>
+      </w:r>
+      <w:r>
+        <w:rPr>
+          <w:sz w:val="28"/>
+          <w:szCs w:val="28"/>
+        </w:rPr>
+        <w:t xml:space="preserve"> I chose Solution B because it gives me a chance of picking between 3 different colors socks in hopes to get a matching pair.</w:t>
+      </w:r>
+    </w:p>
+    <w:p>
+      <w:pPr>
+        <w:rPr>
+          <w:sz w:val="28"/>
+          <w:szCs w:val="28"/>
+        </w:rPr>
+      </w:pPr>
+      <w:r>
+        <w:rPr>
+          <w:sz w:val="28"/>
+          <w:szCs w:val="28"/>
+        </w:rPr>
+        <w:t>Mix Matching Sock: I chose Solu</w:t>
+      </w:r>
+      <w:bookmarkStart w:id="0" w:name="_GoBack"/>
+      <w:bookmarkEnd w:id="0"/>
+      <w:r>
+        <w:rPr>
+          <w:sz w:val="28"/>
+          <w:szCs w:val="28"/>
+        </w:rPr>
+        <w:t xml:space="preserve">tion B as well because </w:t>
+      </w:r>
+    </w:p>
     <w:sectPr>
       <w:pgSz w:w="12240" w:h="15840"/>
       <w:pgMar w:top="1440" w:right="1800" w:bottom="1440" w:left="1800" w:header="720" w:footer="720" w:gutter="0"/>
@@ -2084,6 +2359,95 @@
     </w:lvl>
   </w:abstractNum>
   <w:abstractNum w:abstractNumId="2">
+    <w:nsid w:val="14123C72"/>
+    <w:multiLevelType w:val="hybridMultilevel"/>
+    <w:tmpl w:val="D01AEEE0"/>
+    <w:lvl w:ilvl="0" w:tplc="8F8467F6">
+      <w:start w:val="1"/>
+      <w:numFmt w:val="lowerLetter"/>
+      <w:lvlText w:val="%1."/>
+      <w:lvlJc w:val="left"/>
+      <w:pPr>
+        <w:ind w:left="1080" w:hanging="360"/>
+      </w:pPr>
+      <w:rPr>
+        <w:rFonts w:hint="default"/>
+      </w:rPr>
+    </w:lvl>
+    <w:lvl w:ilvl="1" w:tplc="04090019" w:tentative="1">
+      <w:start w:val="1"/>
+      <w:numFmt w:val="lowerLetter"/>
+      <w:lvlText w:val="%2."/>
+      <w:lvlJc w:val="left"/>
+      <w:pPr>
+        <w:ind w:left="1800" w:hanging="360"/>
+      </w:pPr>
+    </w:lvl>
+    <w:lvl w:ilvl="2" w:tplc="0409001B" w:tentative="1">
+      <w:start w:val="1"/>
+      <w:numFmt w:val="lowerRoman"/>
+      <w:lvlText w:val="%3."/>
+      <w:lvlJc w:val="right"/>
+      <w:pPr>
+        <w:ind w:left="2520" w:hanging="180"/>
+      </w:pPr>
+    </w:lvl>
+    <w:lvl w:ilvl="3" w:tplc="0409000F" w:tentative="1">
+      <w:start w:val="1"/>
+      <w:numFmt w:val="decimal"/>
+      <w:lvlText w:val="%4."/>
+      <w:lvlJc w:val="left"/>
+      <w:pPr>
+        <w:ind w:left="3240" w:hanging="360"/>
+      </w:pPr>
+    </w:lvl>
+    <w:lvl w:ilvl="4" w:tplc="04090019" w:tentative="1">
+      <w:start w:val="1"/>
+      <w:numFmt w:val="lowerLetter"/>
+      <w:lvlText w:val="%5."/>
+      <w:lvlJc w:val="left"/>
+      <w:pPr>
+        <w:ind w:left="3960" w:hanging="360"/>
+      </w:pPr>
+    </w:lvl>
+    <w:lvl w:ilvl="5" w:tplc="0409001B" w:tentative="1">
+      <w:start w:val="1"/>
+      <w:numFmt w:val="lowerRoman"/>
+      <w:lvlText w:val="%6."/>
+      <w:lvlJc w:val="right"/>
+      <w:pPr>
+        <w:ind w:left="4680" w:hanging="180"/>
+      </w:pPr>
+    </w:lvl>
+    <w:lvl w:ilvl="6" w:tplc="0409000F" w:tentative="1">
+      <w:start w:val="1"/>
+      <w:numFmt w:val="decimal"/>
+      <w:lvlText w:val="%7."/>
+      <w:lvlJc w:val="left"/>
+      <w:pPr>
+        <w:ind w:left="5400" w:hanging="360"/>
+      </w:pPr>
+    </w:lvl>
+    <w:lvl w:ilvl="7" w:tplc="04090019" w:tentative="1">
+      <w:start w:val="1"/>
+      <w:numFmt w:val="lowerLetter"/>
+      <w:lvlText w:val="%8."/>
+      <w:lvlJc w:val="left"/>
+      <w:pPr>
+        <w:ind w:left="6120" w:hanging="360"/>
+      </w:pPr>
+    </w:lvl>
+    <w:lvl w:ilvl="8" w:tplc="0409001B" w:tentative="1">
+      <w:start w:val="1"/>
+      <w:numFmt w:val="lowerRoman"/>
+      <w:lvlText w:val="%9."/>
+      <w:lvlJc w:val="right"/>
+      <w:pPr>
+        <w:ind w:left="6840" w:hanging="180"/>
+      </w:pPr>
+    </w:lvl>
+  </w:abstractNum>
+  <w:abstractNum w:abstractNumId="3">
     <w:nsid w:val="14BE7B11"/>
     <w:multiLevelType w:val="hybridMultilevel"/>
     <w:tmpl w:val="D3ACEDC2"/>
@@ -2172,7 +2536,7 @@
       </w:pPr>
     </w:lvl>
   </w:abstractNum>
-  <w:abstractNum w:abstractNumId="3">
+  <w:abstractNum w:abstractNumId="4">
     <w:nsid w:val="2E0D756E"/>
     <w:multiLevelType w:val="hybridMultilevel"/>
     <w:tmpl w:val="7F70537C"/>
@@ -2261,7 +2625,7 @@
       </w:pPr>
     </w:lvl>
   </w:abstractNum>
-  <w:abstractNum w:abstractNumId="4">
+  <w:abstractNum w:abstractNumId="5">
     <w:nsid w:val="308A67D0"/>
     <w:multiLevelType w:val="hybridMultilevel"/>
     <w:tmpl w:val="888856E2"/>
@@ -2350,7 +2714,7 @@
       </w:pPr>
     </w:lvl>
   </w:abstractNum>
-  <w:abstractNum w:abstractNumId="5">
+  <w:abstractNum w:abstractNumId="6">
     <w:nsid w:val="346C546E"/>
     <w:multiLevelType w:val="hybridMultilevel"/>
     <w:tmpl w:val="FA0E99C6"/>
@@ -2439,7 +2803,7 @@
       </w:pPr>
     </w:lvl>
   </w:abstractNum>
-  <w:abstractNum w:abstractNumId="6">
+  <w:abstractNum w:abstractNumId="7">
     <w:nsid w:val="68944BE7"/>
     <w:multiLevelType w:val="hybridMultilevel"/>
     <w:tmpl w:val="A89022E6"/>
@@ -2528,7 +2892,7 @@
       </w:pPr>
     </w:lvl>
   </w:abstractNum>
-  <w:abstractNum w:abstractNumId="7">
+  <w:abstractNum w:abstractNumId="8">
     <w:nsid w:val="6D6D4AE0"/>
     <w:multiLevelType w:val="hybridMultilevel"/>
     <w:tmpl w:val="14C41FCC"/>
@@ -2617,7 +2981,96 @@
       </w:pPr>
     </w:lvl>
   </w:abstractNum>
-  <w:abstractNum w:abstractNumId="8">
+  <w:abstractNum w:abstractNumId="9">
+    <w:nsid w:val="6E29761E"/>
+    <w:multiLevelType w:val="hybridMultilevel"/>
+    <w:tmpl w:val="D9808ED2"/>
+    <w:lvl w:ilvl="0" w:tplc="7EC01FDE">
+      <w:start w:val="1"/>
+      <w:numFmt w:val="lowerLetter"/>
+      <w:lvlText w:val="%1."/>
+      <w:lvlJc w:val="left"/>
+      <w:pPr>
+        <w:ind w:left="1080" w:hanging="360"/>
+      </w:pPr>
+      <w:rPr>
+        <w:rFonts w:hint="default"/>
+      </w:rPr>
+    </w:lvl>
+    <w:lvl w:ilvl="1" w:tplc="04090019" w:tentative="1">
+      <w:start w:val="1"/>
+      <w:numFmt w:val="lowerLetter"/>
+      <w:lvlText w:val="%2."/>
+      <w:lvlJc w:val="left"/>
+      <w:pPr>
+        <w:ind w:left="1800" w:hanging="360"/>
+      </w:pPr>
+    </w:lvl>
+    <w:lvl w:ilvl="2" w:tplc="0409001B" w:tentative="1">
+      <w:start w:val="1"/>
+      <w:numFmt w:val="lowerRoman"/>
+      <w:lvlText w:val="%3."/>
+      <w:lvlJc w:val="right"/>
+      <w:pPr>
+        <w:ind w:left="2520" w:hanging="180"/>
+      </w:pPr>
+    </w:lvl>
+    <w:lvl w:ilvl="3" w:tplc="0409000F" w:tentative="1">
+      <w:start w:val="1"/>
+      <w:numFmt w:val="decimal"/>
+      <w:lvlText w:val="%4."/>
+      <w:lvlJc w:val="left"/>
+      <w:pPr>
+        <w:ind w:left="3240" w:hanging="360"/>
+      </w:pPr>
+    </w:lvl>
+    <w:lvl w:ilvl="4" w:tplc="04090019" w:tentative="1">
+      <w:start w:val="1"/>
+      <w:numFmt w:val="lowerLetter"/>
+      <w:lvlText w:val="%5."/>
+      <w:lvlJc w:val="left"/>
+      <w:pPr>
+        <w:ind w:left="3960" w:hanging="360"/>
+      </w:pPr>
+    </w:lvl>
+    <w:lvl w:ilvl="5" w:tplc="0409001B" w:tentative="1">
+      <w:start w:val="1"/>
+      <w:numFmt w:val="lowerRoman"/>
+      <w:lvlText w:val="%6."/>
+      <w:lvlJc w:val="right"/>
+      <w:pPr>
+        <w:ind w:left="4680" w:hanging="180"/>
+      </w:pPr>
+    </w:lvl>
+    <w:lvl w:ilvl="6" w:tplc="0409000F" w:tentative="1">
+      <w:start w:val="1"/>
+      <w:numFmt w:val="decimal"/>
+      <w:lvlText w:val="%7."/>
+      <w:lvlJc w:val="left"/>
+      <w:pPr>
+        <w:ind w:left="5400" w:hanging="360"/>
+      </w:pPr>
+    </w:lvl>
+    <w:lvl w:ilvl="7" w:tplc="04090019" w:tentative="1">
+      <w:start w:val="1"/>
+      <w:numFmt w:val="lowerLetter"/>
+      <w:lvlText w:val="%8."/>
+      <w:lvlJc w:val="left"/>
+      <w:pPr>
+        <w:ind w:left="6120" w:hanging="360"/>
+      </w:pPr>
+    </w:lvl>
+    <w:lvl w:ilvl="8" w:tplc="0409001B" w:tentative="1">
+      <w:start w:val="1"/>
+      <w:numFmt w:val="lowerRoman"/>
+      <w:lvlText w:val="%9."/>
+      <w:lvlJc w:val="right"/>
+      <w:pPr>
+        <w:ind w:left="6840" w:hanging="180"/>
+      </w:pPr>
+    </w:lvl>
+  </w:abstractNum>
+  <w:abstractNum w:abstractNumId="10">
     <w:nsid w:val="74EC47D8"/>
     <w:multiLevelType w:val="hybridMultilevel"/>
     <w:tmpl w:val="14C41FCC"/>
@@ -2706,7 +3159,7 @@
       </w:pPr>
     </w:lvl>
   </w:abstractNum>
-  <w:abstractNum w:abstractNumId="9">
+  <w:abstractNum w:abstractNumId="11">
     <w:nsid w:val="79173A07"/>
     <w:multiLevelType w:val="hybridMultilevel"/>
     <w:tmpl w:val="B87E6248"/>
@@ -2796,34 +3249,40 @@
     </w:lvl>
   </w:abstractNum>
   <w:num w:numId="1">
+    <w:abstractNumId w:val="10"/>
+  </w:num>
+  <w:num w:numId="2">
     <w:abstractNumId w:val="8"/>
   </w:num>
-  <w:num w:numId="2">
+  <w:num w:numId="3">
     <w:abstractNumId w:val="7"/>
   </w:num>
-  <w:num w:numId="3">
-    <w:abstractNumId w:val="6"/>
-  </w:num>
   <w:num w:numId="4">
-    <w:abstractNumId w:val="9"/>
+    <w:abstractNumId w:val="11"/>
   </w:num>
   <w:num w:numId="5">
-    <w:abstractNumId w:val="3"/>
+    <w:abstractNumId w:val="4"/>
   </w:num>
   <w:num w:numId="6">
     <w:abstractNumId w:val="0"/>
   </w:num>
   <w:num w:numId="7">
-    <w:abstractNumId w:val="5"/>
+    <w:abstractNumId w:val="6"/>
   </w:num>
   <w:num w:numId="8">
     <w:abstractNumId w:val="1"/>
   </w:num>
   <w:num w:numId="9">
-    <w:abstractNumId w:val="4"/>
+    <w:abstractNumId w:val="5"/>
   </w:num>
   <w:num w:numId="10">
+    <w:abstractNumId w:val="3"/>
+  </w:num>
+  <w:num w:numId="11">
     <w:abstractNumId w:val="2"/>
+  </w:num>
+  <w:num w:numId="12">
+    <w:abstractNumId w:val="9"/>
   </w:num>
 </w:numbering>
 </file>
@@ -3601,7 +4060,7 @@
 </file>
 
 <file path=customXml/itemProps1.xml><?xml version="1.0" encoding="utf-8"?>
-<ds:datastoreItem xmlns:ds="http://schemas.openxmlformats.org/officeDocument/2006/customXml" ds:itemID="{29017957-4425-4946-9E85-4EE5CF687FF5}">
+<ds:datastoreItem xmlns:ds="http://schemas.openxmlformats.org/officeDocument/2006/customXml" ds:itemID="{87CF0ACC-BB9A-F048-81D3-3EFBA1D4A2C4}">
   <ds:schemaRefs>
     <ds:schemaRef ds:uri="http://schemas.openxmlformats.org/officeDocument/2006/bibliography"/>
   </ds:schemaRefs>

</xml_diff>

<commit_message>
Problem 3 added to Document
</commit_message>
<xml_diff>
--- a/ProblemSolving/Mena_Yanelys_WPF.docx
+++ b/ProblemSolving/Mena_Yanelys_WPF.docx
@@ -10,6 +10,7 @@
           <w:sz w:val="32"/>
         </w:rPr>
       </w:pPr>
+      <w:bookmarkStart w:id="0" w:name="_GoBack"/>
       <w:r>
         <w:rPr>
           <w:b/>
@@ -1995,56 +1996,7 @@
           <w:sz w:val="28"/>
           <w:szCs w:val="28"/>
         </w:rPr>
-        <w:t xml:space="preserve">The </w:t>
-      </w:r>
-      <w:r>
-        <w:rPr>
-          <w:sz w:val="28"/>
-          <w:szCs w:val="28"/>
-        </w:rPr>
-        <w:t>issue with</w:t>
-      </w:r>
-      <w:r>
-        <w:rPr>
-          <w:sz w:val="28"/>
-          <w:szCs w:val="28"/>
-        </w:rPr>
-        <w:t xml:space="preserve"> this is that it wouldn’t be the least amount of socks needed to at least select a</w:t>
-      </w:r>
-      <w:r>
-        <w:rPr>
-          <w:sz w:val="28"/>
-          <w:szCs w:val="28"/>
-        </w:rPr>
-        <w:t xml:space="preserve"> mix matching pair, but actually the opposite</w:t>
-      </w:r>
-      <w:r>
-        <w:rPr>
-          <w:sz w:val="28"/>
-          <w:szCs w:val="28"/>
-        </w:rPr>
-        <w:t xml:space="preserve">. It would actually be </w:t>
-      </w:r>
-      <w:r>
-        <w:rPr>
-          <w:sz w:val="28"/>
-          <w:szCs w:val="28"/>
-        </w:rPr>
-        <w:t xml:space="preserve">a highly probable </w:t>
-      </w:r>
-      <w:r>
-        <w:rPr>
-          <w:sz w:val="28"/>
-          <w:szCs w:val="28"/>
-        </w:rPr>
-        <w:t xml:space="preserve">amount </w:t>
-      </w:r>
-      <w:r>
-        <w:rPr>
-          <w:sz w:val="28"/>
-          <w:szCs w:val="28"/>
-        </w:rPr>
-        <w:t>of being able to get a mix matching pair.</w:t>
+        <w:t>The issue with this is that it wouldn’t be the least amount of socks needed to at least select a mix matching pair, but actually the opposite. It would actually be a highly probable amount of being able to get a mix matching pair.</w:t>
       </w:r>
     </w:p>
     <w:p>
@@ -2072,21 +2024,7 @@
           <w:sz w:val="28"/>
           <w:szCs w:val="28"/>
         </w:rPr>
-        <w:t xml:space="preserve">I find that this Solution accurately answers the Problem 2’s question. Although the Probability of it is low, this really IS the smallest number of socks needed to draw a </w:t>
-      </w:r>
-      <w:r>
-        <w:rPr>
-          <w:sz w:val="28"/>
-          <w:szCs w:val="28"/>
-        </w:rPr>
-        <w:t xml:space="preserve">mix </w:t>
-      </w:r>
-      <w:r>
-        <w:rPr>
-          <w:sz w:val="28"/>
-          <w:szCs w:val="28"/>
-        </w:rPr>
-        <w:t>matching pair.</w:t>
+        <w:t>I find that this Solution accurately answers the Problem 2’s question. Although the Probability of it is low, this really IS the smallest number of socks needed to draw a mix matching pair.</w:t>
       </w:r>
     </w:p>
     <w:p>
@@ -2155,18 +2093,167 @@
           <w:sz w:val="28"/>
           <w:szCs w:val="28"/>
         </w:rPr>
-        <w:t>Mix Matching Sock: I chose Solu</w:t>
-      </w:r>
-      <w:bookmarkStart w:id="0" w:name="_GoBack"/>
-      <w:bookmarkEnd w:id="0"/>
+        <w:t xml:space="preserve">Mix Matching Sock: I chose Solution B as well because </w:t>
+      </w:r>
       <w:r>
         <w:rPr>
           <w:sz w:val="28"/>
           <w:szCs w:val="28"/>
         </w:rPr>
-        <w:t xml:space="preserve">tion B as well because </w:t>
-      </w:r>
-    </w:p>
+        <w:t xml:space="preserve">this gives me the least amount of probability of choosing from the 3 different colors in the drawer. </w:t>
+      </w:r>
+    </w:p>
+    <w:p>
+      <w:pPr>
+        <w:rPr>
+          <w:sz w:val="28"/>
+          <w:szCs w:val="28"/>
+        </w:rPr>
+      </w:pPr>
+    </w:p>
+    <w:p>
+      <w:pPr>
+        <w:rPr>
+          <w:sz w:val="28"/>
+          <w:szCs w:val="28"/>
+        </w:rPr>
+      </w:pPr>
+    </w:p>
+    <w:p>
+      <w:pPr>
+        <w:rPr>
+          <w:sz w:val="28"/>
+          <w:szCs w:val="28"/>
+        </w:rPr>
+      </w:pPr>
+    </w:p>
+    <w:p>
+      <w:pPr>
+        <w:rPr>
+          <w:sz w:val="28"/>
+          <w:szCs w:val="28"/>
+        </w:rPr>
+      </w:pPr>
+    </w:p>
+    <w:p>
+      <w:pPr>
+        <w:rPr>
+          <w:sz w:val="28"/>
+          <w:szCs w:val="28"/>
+        </w:rPr>
+      </w:pPr>
+    </w:p>
+    <w:p>
+      <w:pPr>
+        <w:rPr>
+          <w:sz w:val="28"/>
+          <w:szCs w:val="28"/>
+        </w:rPr>
+      </w:pPr>
+    </w:p>
+    <w:p>
+      <w:pPr>
+        <w:rPr>
+          <w:sz w:val="28"/>
+          <w:szCs w:val="28"/>
+        </w:rPr>
+      </w:pPr>
+    </w:p>
+    <w:p>
+      <w:pPr>
+        <w:rPr>
+          <w:sz w:val="28"/>
+          <w:szCs w:val="28"/>
+        </w:rPr>
+      </w:pPr>
+    </w:p>
+    <w:p>
+      <w:pPr>
+        <w:rPr>
+          <w:sz w:val="28"/>
+          <w:szCs w:val="28"/>
+        </w:rPr>
+      </w:pPr>
+    </w:p>
+    <w:p>
+      <w:pPr>
+        <w:rPr>
+          <w:sz w:val="28"/>
+          <w:szCs w:val="28"/>
+        </w:rPr>
+      </w:pPr>
+    </w:p>
+    <w:p>
+      <w:pPr>
+        <w:rPr>
+          <w:sz w:val="28"/>
+          <w:szCs w:val="28"/>
+        </w:rPr>
+      </w:pPr>
+    </w:p>
+    <w:p>
+      <w:pPr>
+        <w:rPr>
+          <w:sz w:val="28"/>
+          <w:szCs w:val="28"/>
+        </w:rPr>
+      </w:pPr>
+    </w:p>
+    <w:p>
+      <w:pPr>
+        <w:rPr>
+          <w:sz w:val="28"/>
+          <w:szCs w:val="28"/>
+        </w:rPr>
+      </w:pPr>
+    </w:p>
+    <w:p>
+      <w:pPr>
+        <w:rPr>
+          <w:sz w:val="28"/>
+          <w:szCs w:val="28"/>
+        </w:rPr>
+      </w:pPr>
+    </w:p>
+    <w:p>
+      <w:pPr>
+        <w:rPr>
+          <w:sz w:val="28"/>
+          <w:szCs w:val="28"/>
+        </w:rPr>
+      </w:pPr>
+    </w:p>
+    <w:p>
+      <w:pPr>
+        <w:rPr>
+          <w:sz w:val="28"/>
+          <w:szCs w:val="28"/>
+        </w:rPr>
+      </w:pPr>
+      <w:r>
+        <w:rPr>
+          <w:sz w:val="28"/>
+          <w:szCs w:val="28"/>
+        </w:rPr>
+        <w:t>Problem 3:</w:t>
+      </w:r>
+    </w:p>
+    <w:p>
+      <w:pPr>
+        <w:rPr>
+          <w:sz w:val="28"/>
+          <w:szCs w:val="28"/>
+        </w:rPr>
+      </w:pPr>
+      <w:r>
+        <w:rPr>
+          <w:sz w:val="28"/>
+          <w:szCs w:val="28"/>
+        </w:rPr>
+        <w:t>Predicting Fingers</w:t>
+      </w:r>
+    </w:p>
+    <w:bookmarkEnd w:id="0"/>
     <w:sectPr>
       <w:pgSz w:w="12240" w:h="15840"/>
       <w:pgMar w:top="1440" w:right="1800" w:bottom="1440" w:left="1800" w:header="720" w:footer="720" w:gutter="0"/>
@@ -4060,7 +4147,7 @@
 </file>
 
 <file path=customXml/itemProps1.xml><?xml version="1.0" encoding="utf-8"?>
-<ds:datastoreItem xmlns:ds="http://schemas.openxmlformats.org/officeDocument/2006/customXml" ds:itemID="{87CF0ACC-BB9A-F048-81D3-3EFBA1D4A2C4}">
+<ds:datastoreItem xmlns:ds="http://schemas.openxmlformats.org/officeDocument/2006/customXml" ds:itemID="{E5A91AFE-8CEB-2F40-AC1A-6C709B5EB5F2}">
   <ds:schemaRefs>
     <ds:schemaRef ds:uri="http://schemas.openxmlformats.org/officeDocument/2006/bibliography"/>
   </ds:schemaRefs>

</xml_diff>

<commit_message>
Adding Problem 3 Information and Problem Description
</commit_message>
<xml_diff>
--- a/ProblemSolving/Mena_Yanelys_WPF.docx
+++ b/ProblemSolving/Mena_Yanelys_WPF.docx
@@ -10,7 +10,6 @@
           <w:sz w:val="32"/>
         </w:rPr>
       </w:pPr>
-      <w:bookmarkStart w:id="0" w:name="_GoBack"/>
       <w:r>
         <w:rPr>
           <w:b/>
@@ -2210,30 +2209,32 @@
     <w:p>
       <w:pPr>
         <w:rPr>
-          <w:sz w:val="28"/>
-          <w:szCs w:val="28"/>
-        </w:rPr>
-      </w:pPr>
-    </w:p>
-    <w:p>
-      <w:pPr>
-        <w:rPr>
-          <w:sz w:val="28"/>
-          <w:szCs w:val="28"/>
-        </w:rPr>
-      </w:pPr>
-    </w:p>
-    <w:p>
-      <w:pPr>
-        <w:rPr>
-          <w:sz w:val="28"/>
-          <w:szCs w:val="28"/>
-        </w:rPr>
-      </w:pPr>
-      <w:r>
-        <w:rPr>
-          <w:sz w:val="28"/>
-          <w:szCs w:val="28"/>
+          <w:sz w:val="44"/>
+          <w:szCs w:val="44"/>
+        </w:rPr>
+      </w:pPr>
+    </w:p>
+    <w:p>
+      <w:pPr>
+        <w:rPr>
+          <w:sz w:val="44"/>
+          <w:szCs w:val="44"/>
+        </w:rPr>
+      </w:pPr>
+    </w:p>
+    <w:p>
+      <w:pPr>
+        <w:rPr>
+          <w:b/>
+          <w:sz w:val="44"/>
+          <w:szCs w:val="44"/>
+        </w:rPr>
+      </w:pPr>
+      <w:r>
+        <w:rPr>
+          <w:b/>
+          <w:sz w:val="44"/>
+          <w:szCs w:val="44"/>
         </w:rPr>
         <w:t>Problem 3:</w:t>
       </w:r>
@@ -2241,19 +2242,1639 @@
     <w:p>
       <w:pPr>
         <w:rPr>
-          <w:sz w:val="28"/>
-          <w:szCs w:val="28"/>
-        </w:rPr>
-      </w:pPr>
-      <w:r>
-        <w:rPr>
-          <w:sz w:val="28"/>
-          <w:szCs w:val="28"/>
+          <w:b/>
+          <w:sz w:val="44"/>
+          <w:szCs w:val="44"/>
+        </w:rPr>
+      </w:pPr>
+      <w:r>
+        <w:rPr>
+          <w:b/>
+          <w:sz w:val="44"/>
+          <w:szCs w:val="44"/>
         </w:rPr>
         <w:t>Predicting Fingers</w:t>
       </w:r>
-    </w:p>
-    <w:bookmarkEnd w:id="0"/>
+      <w:r>
+        <w:rPr>
+          <w:b/>
+          <w:sz w:val="44"/>
+          <w:szCs w:val="44"/>
+        </w:rPr>
+        <w:t>:</w:t>
+      </w:r>
+    </w:p>
+    <w:p>
+      <w:pPr>
+        <w:widowControl w:val="0"/>
+        <w:autoSpaceDE w:val="0"/>
+        <w:autoSpaceDN w:val="0"/>
+        <w:adjustRightInd w:val="0"/>
+        <w:rPr>
+          <w:rFonts w:ascii="Times New Roman" w:hAnsi="Times New Roman" w:cs="Times New Roman"/>
+          <w:sz w:val="52"/>
+          <w:szCs w:val="52"/>
+        </w:rPr>
+      </w:pPr>
+      <w:r>
+        <w:rPr>
+          <w:rFonts w:ascii="Times New Roman" w:hAnsi="Times New Roman" w:cs="Times New Roman"/>
+          <w:sz w:val="52"/>
+          <w:szCs w:val="52"/>
+        </w:rPr>
+        <w:t>A</w:t>
+      </w:r>
+      <w:r>
+        <w:rPr>
+          <w:rFonts w:ascii="Times New Roman" w:hAnsi="Times New Roman" w:cs="Times New Roman"/>
+          <w:sz w:val="52"/>
+          <w:szCs w:val="52"/>
+        </w:rPr>
+        <w:t xml:space="preserve"> </w:t>
+      </w:r>
+      <w:r>
+        <w:rPr>
+          <w:rFonts w:ascii="Times New Roman" w:hAnsi="Times New Roman" w:cs="Times New Roman"/>
+          <w:sz w:val="52"/>
+          <w:szCs w:val="52"/>
+        </w:rPr>
+        <w:t>little</w:t>
+      </w:r>
+      <w:r>
+        <w:rPr>
+          <w:rFonts w:ascii="Times New Roman" w:hAnsi="Times New Roman" w:cs="Times New Roman"/>
+          <w:sz w:val="52"/>
+          <w:szCs w:val="52"/>
+        </w:rPr>
+        <w:t xml:space="preserve"> </w:t>
+      </w:r>
+      <w:r>
+        <w:rPr>
+          <w:rFonts w:ascii="Times New Roman" w:hAnsi="Times New Roman" w:cs="Times New Roman"/>
+          <w:sz w:val="52"/>
+          <w:szCs w:val="52"/>
+        </w:rPr>
+        <w:t>girl</w:t>
+      </w:r>
+      <w:r>
+        <w:rPr>
+          <w:rFonts w:ascii="Times New Roman" w:hAnsi="Times New Roman" w:cs="Times New Roman"/>
+          <w:sz w:val="52"/>
+          <w:szCs w:val="52"/>
+        </w:rPr>
+        <w:t xml:space="preserve"> </w:t>
+      </w:r>
+      <w:r>
+        <w:rPr>
+          <w:rFonts w:ascii="Times New Roman" w:hAnsi="Times New Roman" w:cs="Times New Roman"/>
+          <w:sz w:val="52"/>
+          <w:szCs w:val="52"/>
+        </w:rPr>
+        <w:t>counts</w:t>
+      </w:r>
+      <w:r>
+        <w:rPr>
+          <w:rFonts w:ascii="Times New Roman" w:hAnsi="Times New Roman" w:cs="Times New Roman"/>
+          <w:sz w:val="52"/>
+          <w:szCs w:val="52"/>
+        </w:rPr>
+        <w:t xml:space="preserve"> </w:t>
+      </w:r>
+      <w:r>
+        <w:rPr>
+          <w:rFonts w:ascii="Times New Roman" w:hAnsi="Times New Roman" w:cs="Times New Roman"/>
+          <w:sz w:val="52"/>
+          <w:szCs w:val="52"/>
+        </w:rPr>
+        <w:t>using</w:t>
+      </w:r>
+      <w:r>
+        <w:rPr>
+          <w:rFonts w:ascii="Times New Roman" w:hAnsi="Times New Roman" w:cs="Times New Roman"/>
+          <w:sz w:val="52"/>
+          <w:szCs w:val="52"/>
+        </w:rPr>
+        <w:t xml:space="preserve"> </w:t>
+      </w:r>
+      <w:r>
+        <w:rPr>
+          <w:rFonts w:ascii="Times New Roman" w:hAnsi="Times New Roman" w:cs="Times New Roman"/>
+          <w:sz w:val="52"/>
+          <w:szCs w:val="52"/>
+        </w:rPr>
+        <w:t>the</w:t>
+      </w:r>
+      <w:r>
+        <w:rPr>
+          <w:rFonts w:ascii="Times New Roman" w:hAnsi="Times New Roman" w:cs="Times New Roman"/>
+          <w:sz w:val="52"/>
+          <w:szCs w:val="52"/>
+        </w:rPr>
+        <w:t xml:space="preserve"> </w:t>
+      </w:r>
+      <w:r>
+        <w:rPr>
+          <w:rFonts w:ascii="Times New Roman" w:hAnsi="Times New Roman" w:cs="Times New Roman"/>
+          <w:sz w:val="52"/>
+          <w:szCs w:val="52"/>
+        </w:rPr>
+        <w:t>fingers</w:t>
+      </w:r>
+      <w:r>
+        <w:rPr>
+          <w:rFonts w:ascii="Times New Roman" w:hAnsi="Times New Roman" w:cs="Times New Roman"/>
+          <w:sz w:val="52"/>
+          <w:szCs w:val="52"/>
+        </w:rPr>
+        <w:t xml:space="preserve"> </w:t>
+      </w:r>
+      <w:r>
+        <w:rPr>
+          <w:rFonts w:ascii="Times New Roman" w:hAnsi="Times New Roman" w:cs="Times New Roman"/>
+          <w:sz w:val="52"/>
+          <w:szCs w:val="52"/>
+        </w:rPr>
+        <w:t>of</w:t>
+      </w:r>
+      <w:r>
+        <w:rPr>
+          <w:rFonts w:ascii="Times New Roman" w:hAnsi="Times New Roman" w:cs="Times New Roman"/>
+          <w:sz w:val="52"/>
+          <w:szCs w:val="52"/>
+        </w:rPr>
+        <w:t xml:space="preserve"> </w:t>
+      </w:r>
+      <w:r>
+        <w:rPr>
+          <w:rFonts w:ascii="Times New Roman" w:hAnsi="Times New Roman" w:cs="Times New Roman"/>
+          <w:sz w:val="52"/>
+          <w:szCs w:val="52"/>
+        </w:rPr>
+        <w:t>her</w:t>
+      </w:r>
+      <w:r>
+        <w:rPr>
+          <w:rFonts w:ascii="Times New Roman" w:hAnsi="Times New Roman" w:cs="Times New Roman"/>
+          <w:sz w:val="52"/>
+          <w:szCs w:val="52"/>
+        </w:rPr>
+        <w:t xml:space="preserve"> </w:t>
+      </w:r>
+      <w:r>
+        <w:rPr>
+          <w:rFonts w:ascii="Times New Roman" w:hAnsi="Times New Roman" w:cs="Times New Roman"/>
+          <w:sz w:val="52"/>
+          <w:szCs w:val="52"/>
+        </w:rPr>
+        <w:t>left</w:t>
+      </w:r>
+      <w:r>
+        <w:rPr>
+          <w:rFonts w:ascii="Times New Roman" w:hAnsi="Times New Roman" w:cs="Times New Roman"/>
+          <w:sz w:val="52"/>
+          <w:szCs w:val="52"/>
+        </w:rPr>
+        <w:t xml:space="preserve"> </w:t>
+      </w:r>
+      <w:r>
+        <w:rPr>
+          <w:rFonts w:ascii="Times New Roman" w:hAnsi="Times New Roman" w:cs="Times New Roman"/>
+          <w:sz w:val="52"/>
+          <w:szCs w:val="52"/>
+        </w:rPr>
+        <w:t>hand</w:t>
+      </w:r>
+      <w:r>
+        <w:rPr>
+          <w:rFonts w:ascii="Times New Roman" w:hAnsi="Times New Roman" w:cs="Times New Roman"/>
+          <w:sz w:val="52"/>
+          <w:szCs w:val="52"/>
+        </w:rPr>
+        <w:t xml:space="preserve"> </w:t>
+      </w:r>
+      <w:r>
+        <w:rPr>
+          <w:rFonts w:ascii="Times New Roman" w:hAnsi="Times New Roman" w:cs="Times New Roman"/>
+          <w:sz w:val="52"/>
+          <w:szCs w:val="52"/>
+        </w:rPr>
+        <w:t>as</w:t>
+      </w:r>
+      <w:r>
+        <w:rPr>
+          <w:rFonts w:ascii="Times New Roman" w:hAnsi="Times New Roman" w:cs="Times New Roman"/>
+          <w:sz w:val="52"/>
+          <w:szCs w:val="52"/>
+        </w:rPr>
+        <w:t xml:space="preserve"> </w:t>
+      </w:r>
+      <w:r>
+        <w:rPr>
+          <w:rFonts w:ascii="Times New Roman" w:hAnsi="Times New Roman" w:cs="Times New Roman"/>
+          <w:sz w:val="52"/>
+          <w:szCs w:val="52"/>
+        </w:rPr>
+        <w:t>follows:</w:t>
+      </w:r>
+      <w:r>
+        <w:rPr>
+          <w:rFonts w:ascii="Times New Roman" w:hAnsi="Times New Roman" w:cs="Times New Roman"/>
+          <w:sz w:val="52"/>
+          <w:szCs w:val="52"/>
+        </w:rPr>
+        <w:t xml:space="preserve"> </w:t>
+      </w:r>
+      <w:r>
+        <w:rPr>
+          <w:rFonts w:ascii="Times New Roman" w:hAnsi="Times New Roman" w:cs="Times New Roman"/>
+          <w:sz w:val="52"/>
+          <w:szCs w:val="52"/>
+        </w:rPr>
+        <w:t>She</w:t>
+      </w:r>
+      <w:r>
+        <w:rPr>
+          <w:rFonts w:ascii="Times New Roman" w:hAnsi="Times New Roman" w:cs="Times New Roman"/>
+          <w:sz w:val="52"/>
+          <w:szCs w:val="52"/>
+        </w:rPr>
+        <w:t xml:space="preserve"> </w:t>
+      </w:r>
+      <w:r>
+        <w:rPr>
+          <w:rFonts w:ascii="Times New Roman" w:hAnsi="Times New Roman" w:cs="Times New Roman"/>
+          <w:sz w:val="52"/>
+          <w:szCs w:val="52"/>
+        </w:rPr>
+        <w:t>starts</w:t>
+      </w:r>
+      <w:r>
+        <w:rPr>
+          <w:rFonts w:ascii="Times New Roman" w:hAnsi="Times New Roman" w:cs="Times New Roman"/>
+          <w:sz w:val="52"/>
+          <w:szCs w:val="52"/>
+        </w:rPr>
+        <w:t xml:space="preserve"> </w:t>
+      </w:r>
+      <w:r>
+        <w:rPr>
+          <w:rFonts w:ascii="Times New Roman" w:hAnsi="Times New Roman" w:cs="Times New Roman"/>
+          <w:sz w:val="52"/>
+          <w:szCs w:val="52"/>
+        </w:rPr>
+        <w:t>by</w:t>
+      </w:r>
+      <w:r>
+        <w:rPr>
+          <w:rFonts w:ascii="Times New Roman" w:hAnsi="Times New Roman" w:cs="Times New Roman"/>
+          <w:sz w:val="52"/>
+          <w:szCs w:val="52"/>
+        </w:rPr>
+        <w:t xml:space="preserve"> </w:t>
+      </w:r>
+      <w:r>
+        <w:rPr>
+          <w:rFonts w:ascii="Times New Roman" w:hAnsi="Times New Roman" w:cs="Times New Roman"/>
+          <w:sz w:val="52"/>
+          <w:szCs w:val="52"/>
+        </w:rPr>
+        <w:t>calling</w:t>
+      </w:r>
+      <w:r>
+        <w:rPr>
+          <w:rFonts w:ascii="Times New Roman" w:hAnsi="Times New Roman" w:cs="Times New Roman"/>
+          <w:sz w:val="52"/>
+          <w:szCs w:val="52"/>
+        </w:rPr>
+        <w:t xml:space="preserve"> </w:t>
+      </w:r>
+      <w:r>
+        <w:rPr>
+          <w:rFonts w:ascii="Times New Roman" w:hAnsi="Times New Roman" w:cs="Times New Roman"/>
+          <w:sz w:val="52"/>
+          <w:szCs w:val="52"/>
+        </w:rPr>
+        <w:t>her</w:t>
+      </w:r>
+      <w:r>
+        <w:rPr>
+          <w:rFonts w:ascii="Times New Roman" w:hAnsi="Times New Roman" w:cs="Times New Roman"/>
+          <w:sz w:val="52"/>
+          <w:szCs w:val="52"/>
+        </w:rPr>
+        <w:t xml:space="preserve"> </w:t>
+      </w:r>
+      <w:r>
+        <w:rPr>
+          <w:rFonts w:ascii="Times New Roman" w:hAnsi="Times New Roman" w:cs="Times New Roman"/>
+          <w:sz w:val="52"/>
+          <w:szCs w:val="52"/>
+        </w:rPr>
+        <w:t>thumb</w:t>
+      </w:r>
+      <w:r>
+        <w:rPr>
+          <w:rFonts w:ascii="Times New Roman" w:hAnsi="Times New Roman" w:cs="Times New Roman"/>
+          <w:sz w:val="52"/>
+          <w:szCs w:val="52"/>
+        </w:rPr>
+        <w:t xml:space="preserve"> </w:t>
+      </w:r>
+      <w:r>
+        <w:rPr>
+          <w:rFonts w:ascii="Times New Roman" w:hAnsi="Times New Roman" w:cs="Times New Roman"/>
+          <w:sz w:val="52"/>
+          <w:szCs w:val="52"/>
+        </w:rPr>
+        <w:t>1,</w:t>
+      </w:r>
+      <w:r>
+        <w:rPr>
+          <w:rFonts w:ascii="Times New Roman" w:hAnsi="Times New Roman" w:cs="Times New Roman"/>
+          <w:sz w:val="52"/>
+          <w:szCs w:val="52"/>
+        </w:rPr>
+        <w:t xml:space="preserve"> </w:t>
+      </w:r>
+      <w:r>
+        <w:rPr>
+          <w:rFonts w:ascii="Times New Roman" w:hAnsi="Times New Roman" w:cs="Times New Roman"/>
+          <w:sz w:val="52"/>
+          <w:szCs w:val="52"/>
+        </w:rPr>
+        <w:t>the</w:t>
+      </w:r>
+      <w:r>
+        <w:rPr>
+          <w:rFonts w:ascii="Times New Roman" w:hAnsi="Times New Roman" w:cs="Times New Roman"/>
+          <w:sz w:val="52"/>
+          <w:szCs w:val="52"/>
+        </w:rPr>
+        <w:t xml:space="preserve"> first </w:t>
+      </w:r>
+      <w:r>
+        <w:rPr>
+          <w:rFonts w:ascii="Times New Roman" w:hAnsi="Times New Roman" w:cs="Times New Roman"/>
+          <w:sz w:val="52"/>
+          <w:szCs w:val="52"/>
+        </w:rPr>
+        <w:t>finger</w:t>
+      </w:r>
+      <w:r>
+        <w:rPr>
+          <w:rFonts w:ascii="Times New Roman" w:hAnsi="Times New Roman" w:cs="Times New Roman"/>
+          <w:sz w:val="52"/>
+          <w:szCs w:val="52"/>
+        </w:rPr>
+        <w:t xml:space="preserve"> </w:t>
+      </w:r>
+      <w:r>
+        <w:rPr>
+          <w:rFonts w:ascii="Times New Roman" w:hAnsi="Times New Roman" w:cs="Times New Roman"/>
+          <w:sz w:val="52"/>
+          <w:szCs w:val="52"/>
+        </w:rPr>
+        <w:t>2,</w:t>
+      </w:r>
+      <w:r>
+        <w:rPr>
+          <w:rFonts w:ascii="Times New Roman" w:hAnsi="Times New Roman" w:cs="Times New Roman"/>
+          <w:sz w:val="52"/>
+          <w:szCs w:val="52"/>
+        </w:rPr>
+        <w:t xml:space="preserve"> </w:t>
+      </w:r>
+      <w:r>
+        <w:rPr>
+          <w:rFonts w:ascii="Times New Roman" w:hAnsi="Times New Roman" w:cs="Times New Roman"/>
+          <w:sz w:val="52"/>
+          <w:szCs w:val="52"/>
+        </w:rPr>
+        <w:t>middle</w:t>
+      </w:r>
+      <w:r>
+        <w:rPr>
+          <w:rFonts w:ascii="Times New Roman" w:hAnsi="Times New Roman" w:cs="Times New Roman"/>
+          <w:sz w:val="52"/>
+          <w:szCs w:val="52"/>
+        </w:rPr>
+        <w:t xml:space="preserve"> </w:t>
+      </w:r>
+      <w:r>
+        <w:rPr>
+          <w:rFonts w:ascii="Times New Roman" w:hAnsi="Times New Roman" w:cs="Times New Roman"/>
+          <w:sz w:val="52"/>
+          <w:szCs w:val="52"/>
+        </w:rPr>
+        <w:t>finder</w:t>
+      </w:r>
+      <w:r>
+        <w:rPr>
+          <w:rFonts w:ascii="Times New Roman" w:hAnsi="Times New Roman" w:cs="Times New Roman"/>
+          <w:sz w:val="52"/>
+          <w:szCs w:val="52"/>
+        </w:rPr>
+        <w:t xml:space="preserve"> </w:t>
+      </w:r>
+      <w:r>
+        <w:rPr>
+          <w:rFonts w:ascii="Times New Roman" w:hAnsi="Times New Roman" w:cs="Times New Roman"/>
+          <w:sz w:val="52"/>
+          <w:szCs w:val="52"/>
+        </w:rPr>
+        <w:t>3,</w:t>
+      </w:r>
+      <w:r>
+        <w:rPr>
+          <w:rFonts w:ascii="Times New Roman" w:hAnsi="Times New Roman" w:cs="Times New Roman"/>
+          <w:sz w:val="52"/>
+          <w:szCs w:val="52"/>
+        </w:rPr>
+        <w:t xml:space="preserve"> </w:t>
+      </w:r>
+      <w:r>
+        <w:rPr>
+          <w:rFonts w:ascii="Times New Roman" w:hAnsi="Times New Roman" w:cs="Times New Roman"/>
+          <w:sz w:val="52"/>
+          <w:szCs w:val="52"/>
+        </w:rPr>
+        <w:t>ring</w:t>
+      </w:r>
+      <w:r>
+        <w:rPr>
+          <w:rFonts w:ascii="Times New Roman" w:hAnsi="Times New Roman" w:cs="Times New Roman"/>
+          <w:sz w:val="52"/>
+          <w:szCs w:val="52"/>
+        </w:rPr>
+        <w:t xml:space="preserve"> </w:t>
+      </w:r>
+      <w:r>
+        <w:rPr>
+          <w:rFonts w:ascii="Times New Roman" w:hAnsi="Times New Roman" w:cs="Times New Roman"/>
+          <w:sz w:val="52"/>
+          <w:szCs w:val="52"/>
+        </w:rPr>
+        <w:t>finger</w:t>
+      </w:r>
+      <w:r>
+        <w:rPr>
+          <w:rFonts w:ascii="Times New Roman" w:hAnsi="Times New Roman" w:cs="Times New Roman"/>
+          <w:sz w:val="52"/>
+          <w:szCs w:val="52"/>
+        </w:rPr>
+        <w:t xml:space="preserve"> </w:t>
+      </w:r>
+      <w:r>
+        <w:rPr>
+          <w:rFonts w:ascii="Times New Roman" w:hAnsi="Times New Roman" w:cs="Times New Roman"/>
+          <w:sz w:val="52"/>
+          <w:szCs w:val="52"/>
+        </w:rPr>
+        <w:t>4,</w:t>
+      </w:r>
+      <w:r>
+        <w:rPr>
+          <w:rFonts w:ascii="Times New Roman" w:hAnsi="Times New Roman" w:cs="Times New Roman"/>
+          <w:sz w:val="52"/>
+          <w:szCs w:val="52"/>
+        </w:rPr>
+        <w:t xml:space="preserve"> </w:t>
+      </w:r>
+      <w:r>
+        <w:rPr>
+          <w:rFonts w:ascii="Times New Roman" w:hAnsi="Times New Roman" w:cs="Times New Roman"/>
+          <w:sz w:val="52"/>
+          <w:szCs w:val="52"/>
+        </w:rPr>
+        <w:t>and</w:t>
+      </w:r>
+      <w:r>
+        <w:rPr>
+          <w:rFonts w:ascii="Times New Roman" w:hAnsi="Times New Roman" w:cs="Times New Roman"/>
+          <w:sz w:val="52"/>
+          <w:szCs w:val="52"/>
+        </w:rPr>
+        <w:t xml:space="preserve"> </w:t>
+      </w:r>
+      <w:r>
+        <w:rPr>
+          <w:rFonts w:ascii="Times New Roman" w:hAnsi="Times New Roman" w:cs="Times New Roman"/>
+          <w:sz w:val="52"/>
+          <w:szCs w:val="52"/>
+        </w:rPr>
+        <w:t>little</w:t>
+      </w:r>
+      <w:r>
+        <w:rPr>
+          <w:rFonts w:ascii="Times New Roman" w:hAnsi="Times New Roman" w:cs="Times New Roman"/>
+          <w:sz w:val="52"/>
+          <w:szCs w:val="52"/>
+        </w:rPr>
+        <w:t xml:space="preserve"> </w:t>
+      </w:r>
+      <w:r>
+        <w:rPr>
+          <w:rFonts w:ascii="Times New Roman" w:hAnsi="Times New Roman" w:cs="Times New Roman"/>
+          <w:sz w:val="52"/>
+          <w:szCs w:val="52"/>
+        </w:rPr>
+        <w:t>finger</w:t>
+      </w:r>
+      <w:r>
+        <w:rPr>
+          <w:rFonts w:ascii="Times New Roman" w:hAnsi="Times New Roman" w:cs="Times New Roman"/>
+          <w:sz w:val="52"/>
+          <w:szCs w:val="52"/>
+        </w:rPr>
+        <w:t xml:space="preserve"> </w:t>
+      </w:r>
+      <w:r>
+        <w:rPr>
+          <w:rFonts w:ascii="Times New Roman" w:hAnsi="Times New Roman" w:cs="Times New Roman"/>
+          <w:sz w:val="52"/>
+          <w:szCs w:val="52"/>
+        </w:rPr>
+        <w:t>5.</w:t>
+      </w:r>
+      <w:r>
+        <w:rPr>
+          <w:rFonts w:ascii="Times New Roman" w:hAnsi="Times New Roman" w:cs="Times New Roman"/>
+          <w:sz w:val="52"/>
+          <w:szCs w:val="52"/>
+        </w:rPr>
+        <w:t xml:space="preserve"> </w:t>
+      </w:r>
+      <w:r>
+        <w:rPr>
+          <w:rFonts w:ascii="Times New Roman" w:hAnsi="Times New Roman" w:cs="Times New Roman"/>
+          <w:sz w:val="52"/>
+          <w:szCs w:val="52"/>
+        </w:rPr>
+        <w:t>Then</w:t>
+      </w:r>
+      <w:r>
+        <w:rPr>
+          <w:rFonts w:ascii="Times New Roman" w:hAnsi="Times New Roman" w:cs="Times New Roman"/>
+          <w:sz w:val="52"/>
+          <w:szCs w:val="52"/>
+        </w:rPr>
+        <w:t xml:space="preserve"> </w:t>
+      </w:r>
+      <w:r>
+        <w:rPr>
+          <w:rFonts w:ascii="Times New Roman" w:hAnsi="Times New Roman" w:cs="Times New Roman"/>
+          <w:sz w:val="52"/>
+          <w:szCs w:val="52"/>
+        </w:rPr>
+        <w:t>she</w:t>
+      </w:r>
+      <w:r>
+        <w:rPr>
+          <w:rFonts w:ascii="Times New Roman" w:hAnsi="Times New Roman" w:cs="Times New Roman"/>
+          <w:sz w:val="52"/>
+          <w:szCs w:val="52"/>
+        </w:rPr>
+        <w:t xml:space="preserve"> </w:t>
+      </w:r>
+      <w:r>
+        <w:rPr>
+          <w:rFonts w:ascii="Times New Roman" w:hAnsi="Times New Roman" w:cs="Times New Roman"/>
+          <w:sz w:val="52"/>
+          <w:szCs w:val="52"/>
+        </w:rPr>
+        <w:t>reverses</w:t>
+      </w:r>
+      <w:r>
+        <w:rPr>
+          <w:rFonts w:ascii="Times New Roman" w:hAnsi="Times New Roman" w:cs="Times New Roman"/>
+          <w:sz w:val="52"/>
+          <w:szCs w:val="52"/>
+        </w:rPr>
+        <w:t xml:space="preserve"> </w:t>
+      </w:r>
+      <w:r>
+        <w:rPr>
+          <w:rFonts w:ascii="Times New Roman" w:hAnsi="Times New Roman" w:cs="Times New Roman"/>
+          <w:sz w:val="52"/>
+          <w:szCs w:val="52"/>
+        </w:rPr>
+        <w:t>direction,</w:t>
+      </w:r>
+      <w:r>
+        <w:rPr>
+          <w:rFonts w:ascii="Times New Roman" w:hAnsi="Times New Roman" w:cs="Times New Roman"/>
+          <w:sz w:val="52"/>
+          <w:szCs w:val="52"/>
+        </w:rPr>
+        <w:t xml:space="preserve"> </w:t>
+      </w:r>
+      <w:r>
+        <w:rPr>
+          <w:rFonts w:ascii="Times New Roman" w:hAnsi="Times New Roman" w:cs="Times New Roman"/>
+          <w:sz w:val="52"/>
+          <w:szCs w:val="52"/>
+        </w:rPr>
+        <w:t>calling</w:t>
+      </w:r>
+      <w:r>
+        <w:rPr>
+          <w:rFonts w:ascii="Times New Roman" w:hAnsi="Times New Roman" w:cs="Times New Roman"/>
+          <w:sz w:val="52"/>
+          <w:szCs w:val="52"/>
+        </w:rPr>
+        <w:t xml:space="preserve"> </w:t>
+      </w:r>
+      <w:r>
+        <w:rPr>
+          <w:rFonts w:ascii="Times New Roman" w:hAnsi="Times New Roman" w:cs="Times New Roman"/>
+          <w:sz w:val="52"/>
+          <w:szCs w:val="52"/>
+        </w:rPr>
+        <w:t>the</w:t>
+      </w:r>
+      <w:r>
+        <w:rPr>
+          <w:rFonts w:ascii="Times New Roman" w:hAnsi="Times New Roman" w:cs="Times New Roman"/>
+          <w:sz w:val="52"/>
+          <w:szCs w:val="52"/>
+        </w:rPr>
+        <w:t xml:space="preserve"> </w:t>
+      </w:r>
+      <w:r>
+        <w:rPr>
+          <w:rFonts w:ascii="Times New Roman" w:hAnsi="Times New Roman" w:cs="Times New Roman"/>
+          <w:sz w:val="52"/>
+          <w:szCs w:val="52"/>
+        </w:rPr>
+        <w:t>ring</w:t>
+      </w:r>
+      <w:r>
+        <w:rPr>
+          <w:rFonts w:ascii="Times New Roman" w:hAnsi="Times New Roman" w:cs="Times New Roman"/>
+          <w:sz w:val="52"/>
+          <w:szCs w:val="52"/>
+        </w:rPr>
+        <w:t xml:space="preserve"> </w:t>
+      </w:r>
+      <w:r>
+        <w:rPr>
+          <w:rFonts w:ascii="Times New Roman" w:hAnsi="Times New Roman" w:cs="Times New Roman"/>
+          <w:sz w:val="52"/>
+          <w:szCs w:val="52"/>
+        </w:rPr>
+        <w:t>finger</w:t>
+      </w:r>
+      <w:r>
+        <w:rPr>
+          <w:rFonts w:ascii="Times New Roman" w:hAnsi="Times New Roman" w:cs="Times New Roman"/>
+          <w:sz w:val="52"/>
+          <w:szCs w:val="52"/>
+        </w:rPr>
+        <w:t xml:space="preserve"> </w:t>
+      </w:r>
+      <w:r>
+        <w:rPr>
+          <w:rFonts w:ascii="Times New Roman" w:hAnsi="Times New Roman" w:cs="Times New Roman"/>
+          <w:sz w:val="52"/>
+          <w:szCs w:val="52"/>
+        </w:rPr>
+        <w:t>6,</w:t>
+      </w:r>
+      <w:r>
+        <w:rPr>
+          <w:rFonts w:ascii="Times New Roman" w:hAnsi="Times New Roman" w:cs="Times New Roman"/>
+          <w:sz w:val="52"/>
+          <w:szCs w:val="52"/>
+        </w:rPr>
+        <w:t xml:space="preserve"> </w:t>
+      </w:r>
+      <w:r>
+        <w:rPr>
+          <w:rFonts w:ascii="Times New Roman" w:hAnsi="Times New Roman" w:cs="Times New Roman"/>
+          <w:sz w:val="52"/>
+          <w:szCs w:val="52"/>
+        </w:rPr>
+        <w:t>middle</w:t>
+      </w:r>
+      <w:r>
+        <w:rPr>
+          <w:rFonts w:ascii="Times New Roman" w:hAnsi="Times New Roman" w:cs="Times New Roman"/>
+          <w:sz w:val="52"/>
+          <w:szCs w:val="52"/>
+        </w:rPr>
+        <w:t xml:space="preserve"> </w:t>
+      </w:r>
+      <w:r>
+        <w:rPr>
+          <w:rFonts w:ascii="Times New Roman" w:hAnsi="Times New Roman" w:cs="Times New Roman"/>
+          <w:sz w:val="52"/>
+          <w:szCs w:val="52"/>
+        </w:rPr>
+        <w:t>finger</w:t>
+      </w:r>
+      <w:r>
+        <w:rPr>
+          <w:rFonts w:ascii="Times New Roman" w:hAnsi="Times New Roman" w:cs="Times New Roman"/>
+          <w:sz w:val="52"/>
+          <w:szCs w:val="52"/>
+        </w:rPr>
+        <w:t xml:space="preserve"> </w:t>
+      </w:r>
+      <w:r>
+        <w:rPr>
+          <w:rFonts w:ascii="Times New Roman" w:hAnsi="Times New Roman" w:cs="Times New Roman"/>
+          <w:sz w:val="52"/>
+          <w:szCs w:val="52"/>
+        </w:rPr>
+        <w:t>7,</w:t>
+      </w:r>
+      <w:r>
+        <w:rPr>
+          <w:rFonts w:ascii="Times New Roman" w:hAnsi="Times New Roman" w:cs="Times New Roman"/>
+          <w:sz w:val="52"/>
+          <w:szCs w:val="52"/>
+        </w:rPr>
+        <w:t xml:space="preserve"> </w:t>
+      </w:r>
+      <w:r>
+        <w:rPr>
+          <w:rFonts w:ascii="Times New Roman" w:hAnsi="Times New Roman" w:cs="Times New Roman"/>
+          <w:sz w:val="52"/>
+          <w:szCs w:val="52"/>
+        </w:rPr>
+        <w:t>first</w:t>
+      </w:r>
+      <w:r>
+        <w:rPr>
+          <w:rFonts w:ascii="Times New Roman" w:hAnsi="Times New Roman" w:cs="Times New Roman"/>
+          <w:sz w:val="52"/>
+          <w:szCs w:val="52"/>
+        </w:rPr>
+        <w:t xml:space="preserve"> </w:t>
+      </w:r>
+      <w:r>
+        <w:rPr>
+          <w:rFonts w:ascii="Times New Roman" w:hAnsi="Times New Roman" w:cs="Times New Roman"/>
+          <w:sz w:val="52"/>
+          <w:szCs w:val="52"/>
+        </w:rPr>
+        <w:t>finger</w:t>
+      </w:r>
+      <w:r>
+        <w:rPr>
+          <w:rFonts w:ascii="Times New Roman" w:hAnsi="Times New Roman" w:cs="Times New Roman"/>
+          <w:sz w:val="52"/>
+          <w:szCs w:val="52"/>
+        </w:rPr>
+        <w:t xml:space="preserve"> </w:t>
+      </w:r>
+      <w:r>
+        <w:rPr>
+          <w:rFonts w:ascii="Times New Roman" w:hAnsi="Times New Roman" w:cs="Times New Roman"/>
+          <w:sz w:val="52"/>
+          <w:szCs w:val="52"/>
+        </w:rPr>
+        <w:t>8</w:t>
+      </w:r>
+      <w:r>
+        <w:rPr>
+          <w:rFonts w:ascii="Times New Roman" w:hAnsi="Times New Roman" w:cs="Times New Roman"/>
+          <w:sz w:val="52"/>
+          <w:szCs w:val="52"/>
+        </w:rPr>
+        <w:t xml:space="preserve"> </w:t>
+      </w:r>
+      <w:r>
+        <w:rPr>
+          <w:rFonts w:ascii="Times New Roman" w:hAnsi="Times New Roman" w:cs="Times New Roman"/>
+          <w:sz w:val="52"/>
+          <w:szCs w:val="52"/>
+        </w:rPr>
+        <w:t>and</w:t>
+      </w:r>
+      <w:r>
+        <w:rPr>
+          <w:rFonts w:ascii="Times New Roman" w:hAnsi="Times New Roman" w:cs="Times New Roman"/>
+          <w:sz w:val="52"/>
+          <w:szCs w:val="52"/>
+        </w:rPr>
+        <w:t xml:space="preserve"> </w:t>
+      </w:r>
+      <w:r>
+        <w:rPr>
+          <w:rFonts w:ascii="Times New Roman" w:hAnsi="Times New Roman" w:cs="Times New Roman"/>
+          <w:sz w:val="52"/>
+          <w:szCs w:val="52"/>
+        </w:rPr>
+        <w:t>thumb</w:t>
+      </w:r>
+      <w:r>
+        <w:rPr>
+          <w:rFonts w:ascii="Times New Roman" w:hAnsi="Times New Roman" w:cs="Times New Roman"/>
+          <w:sz w:val="52"/>
+          <w:szCs w:val="52"/>
+        </w:rPr>
+        <w:t xml:space="preserve"> </w:t>
+      </w:r>
+      <w:r>
+        <w:rPr>
+          <w:rFonts w:ascii="Times New Roman" w:hAnsi="Times New Roman" w:cs="Times New Roman"/>
+          <w:sz w:val="52"/>
+          <w:szCs w:val="52"/>
+        </w:rPr>
+        <w:t>9,</w:t>
+      </w:r>
+      <w:r>
+        <w:rPr>
+          <w:rFonts w:ascii="Times New Roman" w:hAnsi="Times New Roman" w:cs="Times New Roman"/>
+          <w:sz w:val="52"/>
+          <w:szCs w:val="52"/>
+        </w:rPr>
+        <w:t xml:space="preserve"> </w:t>
+      </w:r>
+      <w:r>
+        <w:rPr>
+          <w:rFonts w:ascii="Times New Roman" w:hAnsi="Times New Roman" w:cs="Times New Roman"/>
+          <w:sz w:val="52"/>
+          <w:szCs w:val="52"/>
+        </w:rPr>
+        <w:t>after</w:t>
+      </w:r>
+      <w:r>
+        <w:rPr>
+          <w:rFonts w:ascii="Times New Roman" w:hAnsi="Times New Roman" w:cs="Times New Roman"/>
+          <w:sz w:val="52"/>
+          <w:szCs w:val="52"/>
+        </w:rPr>
+        <w:t xml:space="preserve"> </w:t>
+      </w:r>
+      <w:r>
+        <w:rPr>
+          <w:rFonts w:ascii="Times New Roman" w:hAnsi="Times New Roman" w:cs="Times New Roman"/>
+          <w:sz w:val="52"/>
+          <w:szCs w:val="52"/>
+        </w:rPr>
+        <w:t>which</w:t>
+      </w:r>
+      <w:r>
+        <w:rPr>
+          <w:rFonts w:ascii="Times New Roman" w:hAnsi="Times New Roman" w:cs="Times New Roman"/>
+          <w:sz w:val="52"/>
+          <w:szCs w:val="52"/>
+        </w:rPr>
+        <w:t xml:space="preserve"> </w:t>
+      </w:r>
+      <w:r>
+        <w:rPr>
+          <w:rFonts w:ascii="Times New Roman" w:hAnsi="Times New Roman" w:cs="Times New Roman"/>
+          <w:sz w:val="52"/>
+          <w:szCs w:val="52"/>
+        </w:rPr>
+        <w:t>she</w:t>
+      </w:r>
+      <w:r>
+        <w:rPr>
+          <w:rFonts w:ascii="Times New Roman" w:hAnsi="Times New Roman" w:cs="Times New Roman"/>
+          <w:sz w:val="52"/>
+          <w:szCs w:val="52"/>
+        </w:rPr>
+        <w:t xml:space="preserve"> </w:t>
+      </w:r>
+      <w:r>
+        <w:rPr>
+          <w:rFonts w:ascii="Times New Roman" w:hAnsi="Times New Roman" w:cs="Times New Roman"/>
+          <w:sz w:val="52"/>
+          <w:szCs w:val="52"/>
+        </w:rPr>
+        <w:t>calls</w:t>
+      </w:r>
+      <w:r>
+        <w:rPr>
+          <w:rFonts w:ascii="Times New Roman" w:hAnsi="Times New Roman" w:cs="Times New Roman"/>
+          <w:sz w:val="52"/>
+          <w:szCs w:val="52"/>
+        </w:rPr>
+        <w:t xml:space="preserve"> </w:t>
+      </w:r>
+      <w:r>
+        <w:rPr>
+          <w:rFonts w:ascii="Times New Roman" w:hAnsi="Times New Roman" w:cs="Times New Roman"/>
+          <w:sz w:val="52"/>
+          <w:szCs w:val="52"/>
+        </w:rPr>
+        <w:t>her</w:t>
+      </w:r>
+      <w:r>
+        <w:rPr>
+          <w:rFonts w:ascii="Times New Roman" w:hAnsi="Times New Roman" w:cs="Times New Roman"/>
+          <w:sz w:val="52"/>
+          <w:szCs w:val="52"/>
+        </w:rPr>
+        <w:t xml:space="preserve"> </w:t>
+      </w:r>
+      <w:r>
+        <w:rPr>
+          <w:rFonts w:ascii="Times New Roman" w:hAnsi="Times New Roman" w:cs="Times New Roman"/>
+          <w:sz w:val="52"/>
+          <w:szCs w:val="52"/>
+        </w:rPr>
+        <w:t>first</w:t>
+      </w:r>
+      <w:r>
+        <w:rPr>
+          <w:rFonts w:ascii="Times New Roman" w:hAnsi="Times New Roman" w:cs="Times New Roman"/>
+          <w:sz w:val="52"/>
+          <w:szCs w:val="52"/>
+        </w:rPr>
+        <w:t xml:space="preserve"> </w:t>
+      </w:r>
+      <w:r>
+        <w:rPr>
+          <w:rFonts w:ascii="Times New Roman" w:hAnsi="Times New Roman" w:cs="Times New Roman"/>
+          <w:sz w:val="52"/>
+          <w:szCs w:val="52"/>
+        </w:rPr>
+        <w:t>finger</w:t>
+      </w:r>
+      <w:r>
+        <w:rPr>
+          <w:rFonts w:ascii="Times New Roman" w:hAnsi="Times New Roman" w:cs="Times New Roman"/>
+          <w:sz w:val="52"/>
+          <w:szCs w:val="52"/>
+        </w:rPr>
+        <w:t xml:space="preserve"> </w:t>
+      </w:r>
+      <w:r>
+        <w:rPr>
+          <w:rFonts w:ascii="Times New Roman" w:hAnsi="Times New Roman" w:cs="Times New Roman"/>
+          <w:sz w:val="52"/>
+          <w:szCs w:val="52"/>
+        </w:rPr>
+        <w:t>10</w:t>
+      </w:r>
+      <w:r>
+        <w:rPr>
+          <w:rFonts w:ascii="Times New Roman" w:hAnsi="Times New Roman" w:cs="Times New Roman"/>
+          <w:sz w:val="52"/>
+          <w:szCs w:val="52"/>
+        </w:rPr>
+        <w:t xml:space="preserve"> </w:t>
+      </w:r>
+      <w:r>
+        <w:rPr>
+          <w:rFonts w:ascii="Times New Roman" w:hAnsi="Times New Roman" w:cs="Times New Roman"/>
+          <w:sz w:val="52"/>
+          <w:szCs w:val="52"/>
+        </w:rPr>
+        <w:t>and</w:t>
+      </w:r>
+      <w:r>
+        <w:rPr>
+          <w:rFonts w:ascii="Times New Roman" w:hAnsi="Times New Roman" w:cs="Times New Roman"/>
+          <w:sz w:val="52"/>
+          <w:szCs w:val="52"/>
+        </w:rPr>
+        <w:t xml:space="preserve"> </w:t>
+      </w:r>
+      <w:r>
+        <w:rPr>
+          <w:rFonts w:ascii="Times New Roman" w:hAnsi="Times New Roman" w:cs="Times New Roman"/>
+          <w:sz w:val="52"/>
+          <w:szCs w:val="52"/>
+        </w:rPr>
+        <w:t>so</w:t>
+      </w:r>
+      <w:r>
+        <w:rPr>
+          <w:rFonts w:ascii="Times New Roman" w:hAnsi="Times New Roman" w:cs="Times New Roman"/>
+          <w:sz w:val="52"/>
+          <w:szCs w:val="52"/>
+        </w:rPr>
+        <w:t xml:space="preserve"> </w:t>
+      </w:r>
+      <w:r>
+        <w:rPr>
+          <w:rFonts w:ascii="Times New Roman" w:hAnsi="Times New Roman" w:cs="Times New Roman"/>
+          <w:sz w:val="52"/>
+          <w:szCs w:val="52"/>
+        </w:rPr>
+        <w:t>on.</w:t>
+      </w:r>
+    </w:p>
+    <w:p>
+      <w:pPr>
+        <w:widowControl w:val="0"/>
+        <w:autoSpaceDE w:val="0"/>
+        <w:autoSpaceDN w:val="0"/>
+        <w:adjustRightInd w:val="0"/>
+        <w:rPr>
+          <w:rFonts w:ascii="Times New Roman" w:hAnsi="Times New Roman" w:cs="Times New Roman"/>
+          <w:sz w:val="52"/>
+          <w:szCs w:val="52"/>
+        </w:rPr>
+      </w:pPr>
+      <w:r>
+        <w:rPr>
+          <w:rFonts w:ascii="Times New Roman" w:hAnsi="Times New Roman" w:cs="Times New Roman"/>
+          <w:sz w:val="52"/>
+          <w:szCs w:val="52"/>
+        </w:rPr>
+        <w:t xml:space="preserve">If </w:t>
+      </w:r>
+      <w:r>
+        <w:rPr>
+          <w:rFonts w:ascii="Times New Roman" w:hAnsi="Times New Roman" w:cs="Times New Roman"/>
+          <w:sz w:val="52"/>
+          <w:szCs w:val="52"/>
+        </w:rPr>
+        <w:t>she</w:t>
+      </w:r>
+      <w:r>
+        <w:rPr>
+          <w:rFonts w:ascii="Times New Roman" w:hAnsi="Times New Roman" w:cs="Times New Roman"/>
+          <w:sz w:val="52"/>
+          <w:szCs w:val="52"/>
+        </w:rPr>
+        <w:t xml:space="preserve"> </w:t>
+      </w:r>
+      <w:r>
+        <w:rPr>
+          <w:rFonts w:ascii="Times New Roman" w:hAnsi="Times New Roman" w:cs="Times New Roman"/>
+          <w:sz w:val="52"/>
+          <w:szCs w:val="52"/>
+        </w:rPr>
+        <w:t>continues</w:t>
+      </w:r>
+      <w:r>
+        <w:rPr>
+          <w:rFonts w:ascii="Times New Roman" w:hAnsi="Times New Roman" w:cs="Times New Roman"/>
+          <w:sz w:val="52"/>
+          <w:szCs w:val="52"/>
+        </w:rPr>
+        <w:t xml:space="preserve"> </w:t>
+      </w:r>
+      <w:r>
+        <w:rPr>
+          <w:rFonts w:ascii="Times New Roman" w:hAnsi="Times New Roman" w:cs="Times New Roman"/>
+          <w:sz w:val="52"/>
+          <w:szCs w:val="52"/>
+        </w:rPr>
+        <w:t>to</w:t>
+      </w:r>
+      <w:r>
+        <w:rPr>
+          <w:rFonts w:ascii="Times New Roman" w:hAnsi="Times New Roman" w:cs="Times New Roman"/>
+          <w:sz w:val="52"/>
+          <w:szCs w:val="52"/>
+        </w:rPr>
+        <w:t xml:space="preserve"> </w:t>
+      </w:r>
+      <w:r>
+        <w:rPr>
+          <w:rFonts w:ascii="Times New Roman" w:hAnsi="Times New Roman" w:cs="Times New Roman"/>
+          <w:sz w:val="52"/>
+          <w:szCs w:val="52"/>
+        </w:rPr>
+        <w:t>count</w:t>
+      </w:r>
+      <w:r>
+        <w:rPr>
+          <w:rFonts w:ascii="Times New Roman" w:hAnsi="Times New Roman" w:cs="Times New Roman"/>
+          <w:sz w:val="52"/>
+          <w:szCs w:val="52"/>
+        </w:rPr>
+        <w:t xml:space="preserve"> </w:t>
+      </w:r>
+      <w:r>
+        <w:rPr>
+          <w:rFonts w:ascii="Times New Roman" w:hAnsi="Times New Roman" w:cs="Times New Roman"/>
+          <w:sz w:val="52"/>
+          <w:szCs w:val="52"/>
+        </w:rPr>
+        <w:t>in</w:t>
+      </w:r>
+      <w:r>
+        <w:rPr>
+          <w:rFonts w:ascii="Times New Roman" w:hAnsi="Times New Roman" w:cs="Times New Roman"/>
+          <w:sz w:val="52"/>
+          <w:szCs w:val="52"/>
+        </w:rPr>
+        <w:t xml:space="preserve"> </w:t>
+      </w:r>
+      <w:r>
+        <w:rPr>
+          <w:rFonts w:ascii="Times New Roman" w:hAnsi="Times New Roman" w:cs="Times New Roman"/>
+          <w:sz w:val="52"/>
+          <w:szCs w:val="52"/>
+        </w:rPr>
+        <w:t>this</w:t>
+      </w:r>
+      <w:r>
+        <w:rPr>
+          <w:rFonts w:ascii="Times New Roman" w:hAnsi="Times New Roman" w:cs="Times New Roman"/>
+          <w:sz w:val="52"/>
+          <w:szCs w:val="52"/>
+        </w:rPr>
+        <w:t xml:space="preserve"> </w:t>
+      </w:r>
+      <w:r>
+        <w:rPr>
+          <w:rFonts w:ascii="Times New Roman" w:hAnsi="Times New Roman" w:cs="Times New Roman"/>
+          <w:sz w:val="52"/>
+          <w:szCs w:val="52"/>
+        </w:rPr>
+        <w:t>manner,</w:t>
+      </w:r>
+      <w:r>
+        <w:rPr>
+          <w:rFonts w:ascii="Times New Roman" w:hAnsi="Times New Roman" w:cs="Times New Roman"/>
+          <w:sz w:val="52"/>
+          <w:szCs w:val="52"/>
+        </w:rPr>
+        <w:t xml:space="preserve"> </w:t>
+      </w:r>
+      <w:r>
+        <w:rPr>
+          <w:rFonts w:ascii="Times New Roman" w:hAnsi="Times New Roman" w:cs="Times New Roman"/>
+          <w:sz w:val="52"/>
+          <w:szCs w:val="52"/>
+        </w:rPr>
+        <w:t>on</w:t>
+      </w:r>
+      <w:r>
+        <w:rPr>
+          <w:rFonts w:ascii="Times New Roman" w:hAnsi="Times New Roman" w:cs="Times New Roman"/>
+          <w:sz w:val="52"/>
+          <w:szCs w:val="52"/>
+        </w:rPr>
+        <w:t xml:space="preserve"> </w:t>
+      </w:r>
+      <w:r>
+        <w:rPr>
+          <w:rFonts w:ascii="Times New Roman" w:hAnsi="Times New Roman" w:cs="Times New Roman"/>
+          <w:sz w:val="52"/>
+          <w:szCs w:val="52"/>
+        </w:rPr>
+        <w:t>which</w:t>
+      </w:r>
+      <w:r>
+        <w:rPr>
+          <w:rFonts w:ascii="Times New Roman" w:hAnsi="Times New Roman" w:cs="Times New Roman"/>
+          <w:sz w:val="52"/>
+          <w:szCs w:val="52"/>
+        </w:rPr>
+        <w:t xml:space="preserve"> </w:t>
+      </w:r>
+      <w:r>
+        <w:rPr>
+          <w:rFonts w:ascii="Times New Roman" w:hAnsi="Times New Roman" w:cs="Times New Roman"/>
+          <w:sz w:val="52"/>
+          <w:szCs w:val="52"/>
+        </w:rPr>
+        <w:t>finger</w:t>
+      </w:r>
+      <w:r>
+        <w:rPr>
+          <w:rFonts w:ascii="Times New Roman" w:hAnsi="Times New Roman" w:cs="Times New Roman"/>
+          <w:sz w:val="52"/>
+          <w:szCs w:val="52"/>
+        </w:rPr>
+        <w:t xml:space="preserve"> </w:t>
+      </w:r>
+      <w:r>
+        <w:rPr>
+          <w:rFonts w:ascii="Times New Roman" w:hAnsi="Times New Roman" w:cs="Times New Roman"/>
+          <w:sz w:val="52"/>
+          <w:szCs w:val="52"/>
+        </w:rPr>
+        <w:t>will</w:t>
+      </w:r>
+      <w:r>
+        <w:rPr>
+          <w:rFonts w:ascii="Times New Roman" w:hAnsi="Times New Roman" w:cs="Times New Roman"/>
+          <w:sz w:val="52"/>
+          <w:szCs w:val="52"/>
+        </w:rPr>
+        <w:t xml:space="preserve"> </w:t>
+      </w:r>
+      <w:r>
+        <w:rPr>
+          <w:rFonts w:ascii="Times New Roman" w:hAnsi="Times New Roman" w:cs="Times New Roman"/>
+          <w:sz w:val="52"/>
+          <w:szCs w:val="52"/>
+        </w:rPr>
+        <w:t>she</w:t>
+      </w:r>
+      <w:r>
+        <w:rPr>
+          <w:rFonts w:ascii="Times New Roman" w:hAnsi="Times New Roman" w:cs="Times New Roman"/>
+          <w:sz w:val="52"/>
+          <w:szCs w:val="52"/>
+        </w:rPr>
+        <w:t xml:space="preserve"> </w:t>
+      </w:r>
+      <w:r>
+        <w:rPr>
+          <w:rFonts w:ascii="Times New Roman" w:hAnsi="Times New Roman" w:cs="Times New Roman"/>
+          <w:sz w:val="52"/>
+          <w:szCs w:val="52"/>
+        </w:rPr>
+        <w:t>stop?</w:t>
+      </w:r>
+    </w:p>
+    <w:p>
+      <w:pPr>
+        <w:widowControl w:val="0"/>
+        <w:autoSpaceDE w:val="0"/>
+        <w:autoSpaceDN w:val="0"/>
+        <w:adjustRightInd w:val="0"/>
+        <w:rPr>
+          <w:rFonts w:ascii="Times New Roman" w:hAnsi="Times New Roman" w:cs="Times New Roman"/>
+          <w:sz w:val="52"/>
+          <w:szCs w:val="52"/>
+        </w:rPr>
+      </w:pPr>
+      <w:r>
+        <w:rPr>
+          <w:rFonts w:ascii="Times New Roman" w:hAnsi="Times New Roman" w:cs="Times New Roman"/>
+          <w:sz w:val="52"/>
+          <w:szCs w:val="52"/>
+        </w:rPr>
+        <w:t xml:space="preserve">a) What </w:t>
+      </w:r>
+      <w:r>
+        <w:rPr>
+          <w:rFonts w:ascii="Times New Roman" w:hAnsi="Times New Roman" w:cs="Times New Roman"/>
+          <w:sz w:val="52"/>
+          <w:szCs w:val="52"/>
+        </w:rPr>
+        <w:t>if</w:t>
+      </w:r>
+      <w:r>
+        <w:rPr>
+          <w:rFonts w:ascii="Times New Roman" w:hAnsi="Times New Roman" w:cs="Times New Roman"/>
+          <w:sz w:val="52"/>
+          <w:szCs w:val="52"/>
+        </w:rPr>
+        <w:t xml:space="preserve"> </w:t>
+      </w:r>
+      <w:r>
+        <w:rPr>
+          <w:rFonts w:ascii="Times New Roman" w:hAnsi="Times New Roman" w:cs="Times New Roman"/>
+          <w:sz w:val="52"/>
+          <w:szCs w:val="52"/>
+        </w:rPr>
+        <w:t>the</w:t>
+      </w:r>
+      <w:r>
+        <w:rPr>
+          <w:rFonts w:ascii="Times New Roman" w:hAnsi="Times New Roman" w:cs="Times New Roman"/>
+          <w:sz w:val="52"/>
+          <w:szCs w:val="52"/>
+        </w:rPr>
+        <w:t xml:space="preserve"> </w:t>
+      </w:r>
+      <w:r>
+        <w:rPr>
+          <w:rFonts w:ascii="Times New Roman" w:hAnsi="Times New Roman" w:cs="Times New Roman"/>
+          <w:sz w:val="52"/>
+          <w:szCs w:val="52"/>
+        </w:rPr>
+        <w:t>girl</w:t>
+      </w:r>
+      <w:r>
+        <w:rPr>
+          <w:rFonts w:ascii="Times New Roman" w:hAnsi="Times New Roman" w:cs="Times New Roman"/>
+          <w:sz w:val="52"/>
+          <w:szCs w:val="52"/>
+        </w:rPr>
+        <w:t xml:space="preserve"> </w:t>
+      </w:r>
+      <w:r>
+        <w:rPr>
+          <w:rFonts w:ascii="Times New Roman" w:hAnsi="Times New Roman" w:cs="Times New Roman"/>
+          <w:sz w:val="52"/>
+          <w:szCs w:val="52"/>
+        </w:rPr>
+        <w:t>counts</w:t>
+      </w:r>
+      <w:r>
+        <w:rPr>
+          <w:rFonts w:ascii="Times New Roman" w:hAnsi="Times New Roman" w:cs="Times New Roman"/>
+          <w:sz w:val="52"/>
+          <w:szCs w:val="52"/>
+        </w:rPr>
+        <w:t xml:space="preserve"> </w:t>
+      </w:r>
+      <w:r>
+        <w:rPr>
+          <w:rFonts w:ascii="Times New Roman" w:hAnsi="Times New Roman" w:cs="Times New Roman"/>
+          <w:sz w:val="52"/>
+          <w:szCs w:val="52"/>
+        </w:rPr>
+        <w:t>from</w:t>
+      </w:r>
+      <w:r>
+        <w:rPr>
+          <w:rFonts w:ascii="Times New Roman" w:hAnsi="Times New Roman" w:cs="Times New Roman"/>
+          <w:sz w:val="52"/>
+          <w:szCs w:val="52"/>
+        </w:rPr>
+        <w:t xml:space="preserve"> 1 </w:t>
+      </w:r>
+      <w:r>
+        <w:rPr>
+          <w:rFonts w:ascii="Times New Roman" w:hAnsi="Times New Roman" w:cs="Times New Roman"/>
+          <w:sz w:val="52"/>
+          <w:szCs w:val="52"/>
+        </w:rPr>
+        <w:t>to</w:t>
+      </w:r>
+      <w:r>
+        <w:rPr>
+          <w:rFonts w:ascii="Times New Roman" w:hAnsi="Times New Roman" w:cs="Times New Roman"/>
+          <w:sz w:val="52"/>
+          <w:szCs w:val="52"/>
+        </w:rPr>
+        <w:t xml:space="preserve"> </w:t>
+      </w:r>
+      <w:r>
+        <w:rPr>
+          <w:rFonts w:ascii="Times New Roman" w:hAnsi="Times New Roman" w:cs="Times New Roman"/>
+          <w:sz w:val="52"/>
+          <w:szCs w:val="52"/>
+        </w:rPr>
+        <w:t>10?</w:t>
+      </w:r>
+    </w:p>
+    <w:p>
+      <w:pPr>
+        <w:widowControl w:val="0"/>
+        <w:autoSpaceDE w:val="0"/>
+        <w:autoSpaceDN w:val="0"/>
+        <w:adjustRightInd w:val="0"/>
+        <w:rPr>
+          <w:rFonts w:ascii="Times New Roman" w:hAnsi="Times New Roman" w:cs="Times New Roman"/>
+          <w:sz w:val="52"/>
+          <w:szCs w:val="52"/>
+        </w:rPr>
+      </w:pPr>
+      <w:r>
+        <w:rPr>
+          <w:rFonts w:ascii="Times New Roman" w:hAnsi="Times New Roman" w:cs="Times New Roman"/>
+          <w:sz w:val="52"/>
+          <w:szCs w:val="52"/>
+        </w:rPr>
+        <w:t xml:space="preserve">b) What </w:t>
+      </w:r>
+      <w:r>
+        <w:rPr>
+          <w:rFonts w:ascii="Times New Roman" w:hAnsi="Times New Roman" w:cs="Times New Roman"/>
+          <w:sz w:val="52"/>
+          <w:szCs w:val="52"/>
+        </w:rPr>
+        <w:t>if</w:t>
+      </w:r>
+      <w:r>
+        <w:rPr>
+          <w:rFonts w:ascii="Times New Roman" w:hAnsi="Times New Roman" w:cs="Times New Roman"/>
+          <w:sz w:val="52"/>
+          <w:szCs w:val="52"/>
+        </w:rPr>
+        <w:t xml:space="preserve"> </w:t>
+      </w:r>
+      <w:r>
+        <w:rPr>
+          <w:rFonts w:ascii="Times New Roman" w:hAnsi="Times New Roman" w:cs="Times New Roman"/>
+          <w:sz w:val="52"/>
+          <w:szCs w:val="52"/>
+        </w:rPr>
+        <w:t>the</w:t>
+      </w:r>
+      <w:r>
+        <w:rPr>
+          <w:rFonts w:ascii="Times New Roman" w:hAnsi="Times New Roman" w:cs="Times New Roman"/>
+          <w:sz w:val="52"/>
+          <w:szCs w:val="52"/>
+        </w:rPr>
+        <w:t xml:space="preserve"> </w:t>
+      </w:r>
+      <w:r>
+        <w:rPr>
+          <w:rFonts w:ascii="Times New Roman" w:hAnsi="Times New Roman" w:cs="Times New Roman"/>
+          <w:sz w:val="52"/>
+          <w:szCs w:val="52"/>
+        </w:rPr>
+        <w:t>girl</w:t>
+      </w:r>
+      <w:r>
+        <w:rPr>
+          <w:rFonts w:ascii="Times New Roman" w:hAnsi="Times New Roman" w:cs="Times New Roman"/>
+          <w:sz w:val="52"/>
+          <w:szCs w:val="52"/>
+        </w:rPr>
+        <w:t xml:space="preserve"> </w:t>
+      </w:r>
+      <w:r>
+        <w:rPr>
+          <w:rFonts w:ascii="Times New Roman" w:hAnsi="Times New Roman" w:cs="Times New Roman"/>
+          <w:sz w:val="52"/>
+          <w:szCs w:val="52"/>
+        </w:rPr>
+        <w:t>counts</w:t>
+      </w:r>
+      <w:r>
+        <w:rPr>
+          <w:rFonts w:ascii="Times New Roman" w:hAnsi="Times New Roman" w:cs="Times New Roman"/>
+          <w:sz w:val="52"/>
+          <w:szCs w:val="52"/>
+        </w:rPr>
+        <w:t xml:space="preserve"> </w:t>
+      </w:r>
+      <w:r>
+        <w:rPr>
+          <w:rFonts w:ascii="Times New Roman" w:hAnsi="Times New Roman" w:cs="Times New Roman"/>
+          <w:sz w:val="52"/>
+          <w:szCs w:val="52"/>
+        </w:rPr>
+        <w:t>from</w:t>
+      </w:r>
+      <w:r>
+        <w:rPr>
+          <w:rFonts w:ascii="Times New Roman" w:hAnsi="Times New Roman" w:cs="Times New Roman"/>
+          <w:sz w:val="52"/>
+          <w:szCs w:val="52"/>
+        </w:rPr>
+        <w:t xml:space="preserve"> </w:t>
+      </w:r>
+      <w:r>
+        <w:rPr>
+          <w:rFonts w:ascii="Times New Roman" w:hAnsi="Times New Roman" w:cs="Times New Roman"/>
+          <w:sz w:val="52"/>
+          <w:szCs w:val="52"/>
+        </w:rPr>
+        <w:t>1</w:t>
+      </w:r>
+      <w:r>
+        <w:rPr>
+          <w:rFonts w:ascii="Times New Roman" w:hAnsi="Times New Roman" w:cs="Times New Roman"/>
+          <w:sz w:val="52"/>
+          <w:szCs w:val="52"/>
+        </w:rPr>
+        <w:t xml:space="preserve"> </w:t>
+      </w:r>
+      <w:r>
+        <w:rPr>
+          <w:rFonts w:ascii="Times New Roman" w:hAnsi="Times New Roman" w:cs="Times New Roman"/>
+          <w:sz w:val="52"/>
+          <w:szCs w:val="52"/>
+        </w:rPr>
+        <w:t>to</w:t>
+      </w:r>
+      <w:r>
+        <w:rPr>
+          <w:rFonts w:ascii="Times New Roman" w:hAnsi="Times New Roman" w:cs="Times New Roman"/>
+          <w:sz w:val="52"/>
+          <w:szCs w:val="52"/>
+        </w:rPr>
+        <w:t xml:space="preserve"> </w:t>
+      </w:r>
+      <w:r>
+        <w:rPr>
+          <w:rFonts w:ascii="Times New Roman" w:hAnsi="Times New Roman" w:cs="Times New Roman"/>
+          <w:sz w:val="52"/>
+          <w:szCs w:val="52"/>
+        </w:rPr>
+        <w:t>100?</w:t>
+      </w:r>
+    </w:p>
+    <w:p>
+      <w:pPr>
+        <w:widowControl w:val="0"/>
+        <w:autoSpaceDE w:val="0"/>
+        <w:autoSpaceDN w:val="0"/>
+        <w:adjustRightInd w:val="0"/>
+        <w:rPr>
+          <w:rFonts w:ascii="Times New Roman" w:hAnsi="Times New Roman" w:cs="Times New Roman"/>
+          <w:sz w:val="52"/>
+          <w:szCs w:val="52"/>
+        </w:rPr>
+      </w:pPr>
+      <w:r>
+        <w:rPr>
+          <w:rFonts w:ascii="Times New Roman" w:hAnsi="Times New Roman" w:cs="Times New Roman"/>
+          <w:sz w:val="52"/>
+          <w:szCs w:val="52"/>
+        </w:rPr>
+        <w:t xml:space="preserve">c) What </w:t>
+      </w:r>
+      <w:r>
+        <w:rPr>
+          <w:rFonts w:ascii="Times New Roman" w:hAnsi="Times New Roman" w:cs="Times New Roman"/>
+          <w:sz w:val="52"/>
+          <w:szCs w:val="52"/>
+        </w:rPr>
+        <w:t>if</w:t>
+      </w:r>
+      <w:r>
+        <w:rPr>
+          <w:rFonts w:ascii="Times New Roman" w:hAnsi="Times New Roman" w:cs="Times New Roman"/>
+          <w:sz w:val="52"/>
+          <w:szCs w:val="52"/>
+        </w:rPr>
+        <w:t xml:space="preserve"> </w:t>
+      </w:r>
+      <w:r>
+        <w:rPr>
+          <w:rFonts w:ascii="Times New Roman" w:hAnsi="Times New Roman" w:cs="Times New Roman"/>
+          <w:sz w:val="52"/>
+          <w:szCs w:val="52"/>
+        </w:rPr>
+        <w:t>the</w:t>
+      </w:r>
+      <w:r>
+        <w:rPr>
+          <w:rFonts w:ascii="Times New Roman" w:hAnsi="Times New Roman" w:cs="Times New Roman"/>
+          <w:sz w:val="52"/>
+          <w:szCs w:val="52"/>
+        </w:rPr>
+        <w:t xml:space="preserve"> </w:t>
+      </w:r>
+      <w:r>
+        <w:rPr>
+          <w:rFonts w:ascii="Times New Roman" w:hAnsi="Times New Roman" w:cs="Times New Roman"/>
+          <w:sz w:val="52"/>
+          <w:szCs w:val="52"/>
+        </w:rPr>
+        <w:t>girl</w:t>
+      </w:r>
+      <w:r>
+        <w:rPr>
+          <w:rFonts w:ascii="Times New Roman" w:hAnsi="Times New Roman" w:cs="Times New Roman"/>
+          <w:sz w:val="52"/>
+          <w:szCs w:val="52"/>
+        </w:rPr>
+        <w:t xml:space="preserve"> </w:t>
+      </w:r>
+      <w:r>
+        <w:rPr>
+          <w:rFonts w:ascii="Times New Roman" w:hAnsi="Times New Roman" w:cs="Times New Roman"/>
+          <w:sz w:val="52"/>
+          <w:szCs w:val="52"/>
+        </w:rPr>
+        <w:t>counts</w:t>
+      </w:r>
+      <w:r>
+        <w:rPr>
+          <w:rFonts w:ascii="Times New Roman" w:hAnsi="Times New Roman" w:cs="Times New Roman"/>
+          <w:sz w:val="52"/>
+          <w:szCs w:val="52"/>
+        </w:rPr>
+        <w:t xml:space="preserve"> </w:t>
+      </w:r>
+      <w:r>
+        <w:rPr>
+          <w:rFonts w:ascii="Times New Roman" w:hAnsi="Times New Roman" w:cs="Times New Roman"/>
+          <w:sz w:val="52"/>
+          <w:szCs w:val="52"/>
+        </w:rPr>
+        <w:t>from</w:t>
+      </w:r>
+      <w:r>
+        <w:rPr>
+          <w:rFonts w:ascii="Times New Roman" w:hAnsi="Times New Roman" w:cs="Times New Roman"/>
+          <w:sz w:val="52"/>
+          <w:szCs w:val="52"/>
+        </w:rPr>
+        <w:t xml:space="preserve"> </w:t>
+      </w:r>
+      <w:r>
+        <w:rPr>
+          <w:rFonts w:ascii="Times New Roman" w:hAnsi="Times New Roman" w:cs="Times New Roman"/>
+          <w:sz w:val="52"/>
+          <w:szCs w:val="52"/>
+        </w:rPr>
+        <w:t>1</w:t>
+      </w:r>
+      <w:r>
+        <w:rPr>
+          <w:rFonts w:ascii="Times New Roman" w:hAnsi="Times New Roman" w:cs="Times New Roman"/>
+          <w:sz w:val="52"/>
+          <w:szCs w:val="52"/>
+        </w:rPr>
+        <w:t xml:space="preserve"> </w:t>
+      </w:r>
+      <w:bookmarkStart w:id="0" w:name="_GoBack"/>
+      <w:bookmarkEnd w:id="0"/>
+      <w:r>
+        <w:rPr>
+          <w:rFonts w:ascii="Times New Roman" w:hAnsi="Times New Roman" w:cs="Times New Roman"/>
+          <w:sz w:val="52"/>
+          <w:szCs w:val="52"/>
+        </w:rPr>
+        <w:t>to1000?</w:t>
+      </w:r>
+    </w:p>
     <w:sectPr>
       <w:pgSz w:w="12240" w:h="15840"/>
       <w:pgMar w:top="1440" w:right="1800" w:bottom="1440" w:left="1800" w:header="720" w:footer="720" w:gutter="0"/>
@@ -4147,7 +5768,7 @@
 </file>
 
 <file path=customXml/itemProps1.xml><?xml version="1.0" encoding="utf-8"?>
-<ds:datastoreItem xmlns:ds="http://schemas.openxmlformats.org/officeDocument/2006/customXml" ds:itemID="{E5A91AFE-8CEB-2F40-AC1A-6C709B5EB5F2}">
+<ds:datastoreItem xmlns:ds="http://schemas.openxmlformats.org/officeDocument/2006/customXml" ds:itemID="{E1EAC5CA-5A82-AA49-86B7-9B0D38D22864}">
   <ds:schemaRefs>
     <ds:schemaRef ds:uri="http://schemas.openxmlformats.org/officeDocument/2006/bibliography"/>
   </ds:schemaRefs>

</xml_diff>

<commit_message>
Added Potential Solutions and Breaking the problem apart
</commit_message>
<xml_diff>
--- a/ProblemSolving/Mena_Yanelys_WPF.docx
+++ b/ProblemSolving/Mena_Yanelys_WPF.docx
@@ -2272,993 +2272,17 @@
         <w:adjustRightInd w:val="0"/>
         <w:rPr>
           <w:rFonts w:ascii="Times New Roman" w:hAnsi="Times New Roman" w:cs="Times New Roman"/>
-          <w:sz w:val="52"/>
-          <w:szCs w:val="52"/>
+          <w:sz w:val="28"/>
+          <w:szCs w:val="28"/>
         </w:rPr>
       </w:pPr>
       <w:r>
         <w:rPr>
           <w:rFonts w:ascii="Times New Roman" w:hAnsi="Times New Roman" w:cs="Times New Roman"/>
-          <w:sz w:val="52"/>
-          <w:szCs w:val="52"/>
-        </w:rPr>
-        <w:t>A</w:t>
-      </w:r>
-      <w:r>
-        <w:rPr>
-          <w:rFonts w:ascii="Times New Roman" w:hAnsi="Times New Roman" w:cs="Times New Roman"/>
-          <w:sz w:val="52"/>
-          <w:szCs w:val="52"/>
-        </w:rPr>
-        <w:t xml:space="preserve"> </w:t>
-      </w:r>
-      <w:r>
-        <w:rPr>
-          <w:rFonts w:ascii="Times New Roman" w:hAnsi="Times New Roman" w:cs="Times New Roman"/>
-          <w:sz w:val="52"/>
-          <w:szCs w:val="52"/>
-        </w:rPr>
-        <w:t>little</w:t>
-      </w:r>
-      <w:r>
-        <w:rPr>
-          <w:rFonts w:ascii="Times New Roman" w:hAnsi="Times New Roman" w:cs="Times New Roman"/>
-          <w:sz w:val="52"/>
-          <w:szCs w:val="52"/>
-        </w:rPr>
-        <w:t xml:space="preserve"> </w:t>
-      </w:r>
-      <w:r>
-        <w:rPr>
-          <w:rFonts w:ascii="Times New Roman" w:hAnsi="Times New Roman" w:cs="Times New Roman"/>
-          <w:sz w:val="52"/>
-          <w:szCs w:val="52"/>
-        </w:rPr>
-        <w:t>girl</w:t>
-      </w:r>
-      <w:r>
-        <w:rPr>
-          <w:rFonts w:ascii="Times New Roman" w:hAnsi="Times New Roman" w:cs="Times New Roman"/>
-          <w:sz w:val="52"/>
-          <w:szCs w:val="52"/>
-        </w:rPr>
-        <w:t xml:space="preserve"> </w:t>
-      </w:r>
-      <w:r>
-        <w:rPr>
-          <w:rFonts w:ascii="Times New Roman" w:hAnsi="Times New Roman" w:cs="Times New Roman"/>
-          <w:sz w:val="52"/>
-          <w:szCs w:val="52"/>
-        </w:rPr>
-        <w:t>counts</w:t>
-      </w:r>
-      <w:r>
-        <w:rPr>
-          <w:rFonts w:ascii="Times New Roman" w:hAnsi="Times New Roman" w:cs="Times New Roman"/>
-          <w:sz w:val="52"/>
-          <w:szCs w:val="52"/>
-        </w:rPr>
-        <w:t xml:space="preserve"> </w:t>
-      </w:r>
-      <w:r>
-        <w:rPr>
-          <w:rFonts w:ascii="Times New Roman" w:hAnsi="Times New Roman" w:cs="Times New Roman"/>
-          <w:sz w:val="52"/>
-          <w:szCs w:val="52"/>
-        </w:rPr>
-        <w:t>using</w:t>
-      </w:r>
-      <w:r>
-        <w:rPr>
-          <w:rFonts w:ascii="Times New Roman" w:hAnsi="Times New Roman" w:cs="Times New Roman"/>
-          <w:sz w:val="52"/>
-          <w:szCs w:val="52"/>
-        </w:rPr>
-        <w:t xml:space="preserve"> </w:t>
-      </w:r>
-      <w:r>
-        <w:rPr>
-          <w:rFonts w:ascii="Times New Roman" w:hAnsi="Times New Roman" w:cs="Times New Roman"/>
-          <w:sz w:val="52"/>
-          <w:szCs w:val="52"/>
-        </w:rPr>
-        <w:t>the</w:t>
-      </w:r>
-      <w:r>
-        <w:rPr>
-          <w:rFonts w:ascii="Times New Roman" w:hAnsi="Times New Roman" w:cs="Times New Roman"/>
-          <w:sz w:val="52"/>
-          <w:szCs w:val="52"/>
-        </w:rPr>
-        <w:t xml:space="preserve"> </w:t>
-      </w:r>
-      <w:r>
-        <w:rPr>
-          <w:rFonts w:ascii="Times New Roman" w:hAnsi="Times New Roman" w:cs="Times New Roman"/>
-          <w:sz w:val="52"/>
-          <w:szCs w:val="52"/>
-        </w:rPr>
-        <w:t>fingers</w:t>
-      </w:r>
-      <w:r>
-        <w:rPr>
-          <w:rFonts w:ascii="Times New Roman" w:hAnsi="Times New Roman" w:cs="Times New Roman"/>
-          <w:sz w:val="52"/>
-          <w:szCs w:val="52"/>
-        </w:rPr>
-        <w:t xml:space="preserve"> </w:t>
-      </w:r>
-      <w:r>
-        <w:rPr>
-          <w:rFonts w:ascii="Times New Roman" w:hAnsi="Times New Roman" w:cs="Times New Roman"/>
-          <w:sz w:val="52"/>
-          <w:szCs w:val="52"/>
-        </w:rPr>
-        <w:t>of</w:t>
-      </w:r>
-      <w:r>
-        <w:rPr>
-          <w:rFonts w:ascii="Times New Roman" w:hAnsi="Times New Roman" w:cs="Times New Roman"/>
-          <w:sz w:val="52"/>
-          <w:szCs w:val="52"/>
-        </w:rPr>
-        <w:t xml:space="preserve"> </w:t>
-      </w:r>
-      <w:r>
-        <w:rPr>
-          <w:rFonts w:ascii="Times New Roman" w:hAnsi="Times New Roman" w:cs="Times New Roman"/>
-          <w:sz w:val="52"/>
-          <w:szCs w:val="52"/>
-        </w:rPr>
-        <w:t>her</w:t>
-      </w:r>
-      <w:r>
-        <w:rPr>
-          <w:rFonts w:ascii="Times New Roman" w:hAnsi="Times New Roman" w:cs="Times New Roman"/>
-          <w:sz w:val="52"/>
-          <w:szCs w:val="52"/>
-        </w:rPr>
-        <w:t xml:space="preserve"> </w:t>
-      </w:r>
-      <w:r>
-        <w:rPr>
-          <w:rFonts w:ascii="Times New Roman" w:hAnsi="Times New Roman" w:cs="Times New Roman"/>
-          <w:sz w:val="52"/>
-          <w:szCs w:val="52"/>
-        </w:rPr>
-        <w:t>left</w:t>
-      </w:r>
-      <w:r>
-        <w:rPr>
-          <w:rFonts w:ascii="Times New Roman" w:hAnsi="Times New Roman" w:cs="Times New Roman"/>
-          <w:sz w:val="52"/>
-          <w:szCs w:val="52"/>
-        </w:rPr>
-        <w:t xml:space="preserve"> </w:t>
-      </w:r>
-      <w:r>
-        <w:rPr>
-          <w:rFonts w:ascii="Times New Roman" w:hAnsi="Times New Roman" w:cs="Times New Roman"/>
-          <w:sz w:val="52"/>
-          <w:szCs w:val="52"/>
-        </w:rPr>
-        <w:t>hand</w:t>
-      </w:r>
-      <w:r>
-        <w:rPr>
-          <w:rFonts w:ascii="Times New Roman" w:hAnsi="Times New Roman" w:cs="Times New Roman"/>
-          <w:sz w:val="52"/>
-          <w:szCs w:val="52"/>
-        </w:rPr>
-        <w:t xml:space="preserve"> </w:t>
-      </w:r>
-      <w:r>
-        <w:rPr>
-          <w:rFonts w:ascii="Times New Roman" w:hAnsi="Times New Roman" w:cs="Times New Roman"/>
-          <w:sz w:val="52"/>
-          <w:szCs w:val="52"/>
-        </w:rPr>
-        <w:t>as</w:t>
-      </w:r>
-      <w:r>
-        <w:rPr>
-          <w:rFonts w:ascii="Times New Roman" w:hAnsi="Times New Roman" w:cs="Times New Roman"/>
-          <w:sz w:val="52"/>
-          <w:szCs w:val="52"/>
-        </w:rPr>
-        <w:t xml:space="preserve"> </w:t>
-      </w:r>
-      <w:r>
-        <w:rPr>
-          <w:rFonts w:ascii="Times New Roman" w:hAnsi="Times New Roman" w:cs="Times New Roman"/>
-          <w:sz w:val="52"/>
-          <w:szCs w:val="52"/>
-        </w:rPr>
-        <w:t>follows:</w:t>
-      </w:r>
-      <w:r>
-        <w:rPr>
-          <w:rFonts w:ascii="Times New Roman" w:hAnsi="Times New Roman" w:cs="Times New Roman"/>
-          <w:sz w:val="52"/>
-          <w:szCs w:val="52"/>
-        </w:rPr>
-        <w:t xml:space="preserve"> </w:t>
-      </w:r>
-      <w:r>
-        <w:rPr>
-          <w:rFonts w:ascii="Times New Roman" w:hAnsi="Times New Roman" w:cs="Times New Roman"/>
-          <w:sz w:val="52"/>
-          <w:szCs w:val="52"/>
-        </w:rPr>
-        <w:t>She</w:t>
-      </w:r>
-      <w:r>
-        <w:rPr>
-          <w:rFonts w:ascii="Times New Roman" w:hAnsi="Times New Roman" w:cs="Times New Roman"/>
-          <w:sz w:val="52"/>
-          <w:szCs w:val="52"/>
-        </w:rPr>
-        <w:t xml:space="preserve"> </w:t>
-      </w:r>
-      <w:r>
-        <w:rPr>
-          <w:rFonts w:ascii="Times New Roman" w:hAnsi="Times New Roman" w:cs="Times New Roman"/>
-          <w:sz w:val="52"/>
-          <w:szCs w:val="52"/>
-        </w:rPr>
-        <w:t>starts</w:t>
-      </w:r>
-      <w:r>
-        <w:rPr>
-          <w:rFonts w:ascii="Times New Roman" w:hAnsi="Times New Roman" w:cs="Times New Roman"/>
-          <w:sz w:val="52"/>
-          <w:szCs w:val="52"/>
-        </w:rPr>
-        <w:t xml:space="preserve"> </w:t>
-      </w:r>
-      <w:r>
-        <w:rPr>
-          <w:rFonts w:ascii="Times New Roman" w:hAnsi="Times New Roman" w:cs="Times New Roman"/>
-          <w:sz w:val="52"/>
-          <w:szCs w:val="52"/>
-        </w:rPr>
-        <w:t>by</w:t>
-      </w:r>
-      <w:r>
-        <w:rPr>
-          <w:rFonts w:ascii="Times New Roman" w:hAnsi="Times New Roman" w:cs="Times New Roman"/>
-          <w:sz w:val="52"/>
-          <w:szCs w:val="52"/>
-        </w:rPr>
-        <w:t xml:space="preserve"> </w:t>
-      </w:r>
-      <w:r>
-        <w:rPr>
-          <w:rFonts w:ascii="Times New Roman" w:hAnsi="Times New Roman" w:cs="Times New Roman"/>
-          <w:sz w:val="52"/>
-          <w:szCs w:val="52"/>
-        </w:rPr>
-        <w:t>calling</w:t>
-      </w:r>
-      <w:r>
-        <w:rPr>
-          <w:rFonts w:ascii="Times New Roman" w:hAnsi="Times New Roman" w:cs="Times New Roman"/>
-          <w:sz w:val="52"/>
-          <w:szCs w:val="52"/>
-        </w:rPr>
-        <w:t xml:space="preserve"> </w:t>
-      </w:r>
-      <w:r>
-        <w:rPr>
-          <w:rFonts w:ascii="Times New Roman" w:hAnsi="Times New Roman" w:cs="Times New Roman"/>
-          <w:sz w:val="52"/>
-          <w:szCs w:val="52"/>
-        </w:rPr>
-        <w:t>her</w:t>
-      </w:r>
-      <w:r>
-        <w:rPr>
-          <w:rFonts w:ascii="Times New Roman" w:hAnsi="Times New Roman" w:cs="Times New Roman"/>
-          <w:sz w:val="52"/>
-          <w:szCs w:val="52"/>
-        </w:rPr>
-        <w:t xml:space="preserve"> </w:t>
-      </w:r>
-      <w:r>
-        <w:rPr>
-          <w:rFonts w:ascii="Times New Roman" w:hAnsi="Times New Roman" w:cs="Times New Roman"/>
-          <w:sz w:val="52"/>
-          <w:szCs w:val="52"/>
-        </w:rPr>
-        <w:t>thumb</w:t>
-      </w:r>
-      <w:r>
-        <w:rPr>
-          <w:rFonts w:ascii="Times New Roman" w:hAnsi="Times New Roman" w:cs="Times New Roman"/>
-          <w:sz w:val="52"/>
-          <w:szCs w:val="52"/>
-        </w:rPr>
-        <w:t xml:space="preserve"> </w:t>
-      </w:r>
-      <w:r>
-        <w:rPr>
-          <w:rFonts w:ascii="Times New Roman" w:hAnsi="Times New Roman" w:cs="Times New Roman"/>
-          <w:sz w:val="52"/>
-          <w:szCs w:val="52"/>
-        </w:rPr>
-        <w:t>1,</w:t>
-      </w:r>
-      <w:r>
-        <w:rPr>
-          <w:rFonts w:ascii="Times New Roman" w:hAnsi="Times New Roman" w:cs="Times New Roman"/>
-          <w:sz w:val="52"/>
-          <w:szCs w:val="52"/>
-        </w:rPr>
-        <w:t xml:space="preserve"> </w:t>
-      </w:r>
-      <w:r>
-        <w:rPr>
-          <w:rFonts w:ascii="Times New Roman" w:hAnsi="Times New Roman" w:cs="Times New Roman"/>
-          <w:sz w:val="52"/>
-          <w:szCs w:val="52"/>
-        </w:rPr>
-        <w:t>the</w:t>
-      </w:r>
-      <w:r>
-        <w:rPr>
-          <w:rFonts w:ascii="Times New Roman" w:hAnsi="Times New Roman" w:cs="Times New Roman"/>
-          <w:sz w:val="52"/>
-          <w:szCs w:val="52"/>
-        </w:rPr>
-        <w:t xml:space="preserve"> first </w:t>
-      </w:r>
-      <w:r>
-        <w:rPr>
-          <w:rFonts w:ascii="Times New Roman" w:hAnsi="Times New Roman" w:cs="Times New Roman"/>
-          <w:sz w:val="52"/>
-          <w:szCs w:val="52"/>
-        </w:rPr>
-        <w:t>finger</w:t>
-      </w:r>
-      <w:r>
-        <w:rPr>
-          <w:rFonts w:ascii="Times New Roman" w:hAnsi="Times New Roman" w:cs="Times New Roman"/>
-          <w:sz w:val="52"/>
-          <w:szCs w:val="52"/>
-        </w:rPr>
-        <w:t xml:space="preserve"> </w:t>
-      </w:r>
-      <w:r>
-        <w:rPr>
-          <w:rFonts w:ascii="Times New Roman" w:hAnsi="Times New Roman" w:cs="Times New Roman"/>
-          <w:sz w:val="52"/>
-          <w:szCs w:val="52"/>
-        </w:rPr>
-        <w:t>2,</w:t>
-      </w:r>
-      <w:r>
-        <w:rPr>
-          <w:rFonts w:ascii="Times New Roman" w:hAnsi="Times New Roman" w:cs="Times New Roman"/>
-          <w:sz w:val="52"/>
-          <w:szCs w:val="52"/>
-        </w:rPr>
-        <w:t xml:space="preserve"> </w:t>
-      </w:r>
-      <w:r>
-        <w:rPr>
-          <w:rFonts w:ascii="Times New Roman" w:hAnsi="Times New Roman" w:cs="Times New Roman"/>
-          <w:sz w:val="52"/>
-          <w:szCs w:val="52"/>
-        </w:rPr>
-        <w:t>middle</w:t>
-      </w:r>
-      <w:r>
-        <w:rPr>
-          <w:rFonts w:ascii="Times New Roman" w:hAnsi="Times New Roman" w:cs="Times New Roman"/>
-          <w:sz w:val="52"/>
-          <w:szCs w:val="52"/>
-        </w:rPr>
-        <w:t xml:space="preserve"> </w:t>
-      </w:r>
-      <w:r>
-        <w:rPr>
-          <w:rFonts w:ascii="Times New Roman" w:hAnsi="Times New Roman" w:cs="Times New Roman"/>
-          <w:sz w:val="52"/>
-          <w:szCs w:val="52"/>
-        </w:rPr>
-        <w:t>finder</w:t>
-      </w:r>
-      <w:r>
-        <w:rPr>
-          <w:rFonts w:ascii="Times New Roman" w:hAnsi="Times New Roman" w:cs="Times New Roman"/>
-          <w:sz w:val="52"/>
-          <w:szCs w:val="52"/>
-        </w:rPr>
-        <w:t xml:space="preserve"> </w:t>
-      </w:r>
-      <w:r>
-        <w:rPr>
-          <w:rFonts w:ascii="Times New Roman" w:hAnsi="Times New Roman" w:cs="Times New Roman"/>
-          <w:sz w:val="52"/>
-          <w:szCs w:val="52"/>
-        </w:rPr>
-        <w:t>3,</w:t>
-      </w:r>
-      <w:r>
-        <w:rPr>
-          <w:rFonts w:ascii="Times New Roman" w:hAnsi="Times New Roman" w:cs="Times New Roman"/>
-          <w:sz w:val="52"/>
-          <w:szCs w:val="52"/>
-        </w:rPr>
-        <w:t xml:space="preserve"> </w:t>
-      </w:r>
-      <w:r>
-        <w:rPr>
-          <w:rFonts w:ascii="Times New Roman" w:hAnsi="Times New Roman" w:cs="Times New Roman"/>
-          <w:sz w:val="52"/>
-          <w:szCs w:val="52"/>
-        </w:rPr>
-        <w:t>ring</w:t>
-      </w:r>
-      <w:r>
-        <w:rPr>
-          <w:rFonts w:ascii="Times New Roman" w:hAnsi="Times New Roman" w:cs="Times New Roman"/>
-          <w:sz w:val="52"/>
-          <w:szCs w:val="52"/>
-        </w:rPr>
-        <w:t xml:space="preserve"> </w:t>
-      </w:r>
-      <w:r>
-        <w:rPr>
-          <w:rFonts w:ascii="Times New Roman" w:hAnsi="Times New Roman" w:cs="Times New Roman"/>
-          <w:sz w:val="52"/>
-          <w:szCs w:val="52"/>
-        </w:rPr>
-        <w:t>finger</w:t>
-      </w:r>
-      <w:r>
-        <w:rPr>
-          <w:rFonts w:ascii="Times New Roman" w:hAnsi="Times New Roman" w:cs="Times New Roman"/>
-          <w:sz w:val="52"/>
-          <w:szCs w:val="52"/>
-        </w:rPr>
-        <w:t xml:space="preserve"> </w:t>
-      </w:r>
-      <w:r>
-        <w:rPr>
-          <w:rFonts w:ascii="Times New Roman" w:hAnsi="Times New Roman" w:cs="Times New Roman"/>
-          <w:sz w:val="52"/>
-          <w:szCs w:val="52"/>
-        </w:rPr>
-        <w:t>4,</w:t>
-      </w:r>
-      <w:r>
-        <w:rPr>
-          <w:rFonts w:ascii="Times New Roman" w:hAnsi="Times New Roman" w:cs="Times New Roman"/>
-          <w:sz w:val="52"/>
-          <w:szCs w:val="52"/>
-        </w:rPr>
-        <w:t xml:space="preserve"> </w:t>
-      </w:r>
-      <w:r>
-        <w:rPr>
-          <w:rFonts w:ascii="Times New Roman" w:hAnsi="Times New Roman" w:cs="Times New Roman"/>
-          <w:sz w:val="52"/>
-          <w:szCs w:val="52"/>
-        </w:rPr>
-        <w:t>and</w:t>
-      </w:r>
-      <w:r>
-        <w:rPr>
-          <w:rFonts w:ascii="Times New Roman" w:hAnsi="Times New Roman" w:cs="Times New Roman"/>
-          <w:sz w:val="52"/>
-          <w:szCs w:val="52"/>
-        </w:rPr>
-        <w:t xml:space="preserve"> </w:t>
-      </w:r>
-      <w:r>
-        <w:rPr>
-          <w:rFonts w:ascii="Times New Roman" w:hAnsi="Times New Roman" w:cs="Times New Roman"/>
-          <w:sz w:val="52"/>
-          <w:szCs w:val="52"/>
-        </w:rPr>
-        <w:t>little</w:t>
-      </w:r>
-      <w:r>
-        <w:rPr>
-          <w:rFonts w:ascii="Times New Roman" w:hAnsi="Times New Roman" w:cs="Times New Roman"/>
-          <w:sz w:val="52"/>
-          <w:szCs w:val="52"/>
-        </w:rPr>
-        <w:t xml:space="preserve"> </w:t>
-      </w:r>
-      <w:r>
-        <w:rPr>
-          <w:rFonts w:ascii="Times New Roman" w:hAnsi="Times New Roman" w:cs="Times New Roman"/>
-          <w:sz w:val="52"/>
-          <w:szCs w:val="52"/>
-        </w:rPr>
-        <w:t>finger</w:t>
-      </w:r>
-      <w:r>
-        <w:rPr>
-          <w:rFonts w:ascii="Times New Roman" w:hAnsi="Times New Roman" w:cs="Times New Roman"/>
-          <w:sz w:val="52"/>
-          <w:szCs w:val="52"/>
-        </w:rPr>
-        <w:t xml:space="preserve"> </w:t>
-      </w:r>
-      <w:r>
-        <w:rPr>
-          <w:rFonts w:ascii="Times New Roman" w:hAnsi="Times New Roman" w:cs="Times New Roman"/>
-          <w:sz w:val="52"/>
-          <w:szCs w:val="52"/>
-        </w:rPr>
-        <w:t>5.</w:t>
-      </w:r>
-      <w:r>
-        <w:rPr>
-          <w:rFonts w:ascii="Times New Roman" w:hAnsi="Times New Roman" w:cs="Times New Roman"/>
-          <w:sz w:val="52"/>
-          <w:szCs w:val="52"/>
-        </w:rPr>
-        <w:t xml:space="preserve"> </w:t>
-      </w:r>
-      <w:r>
-        <w:rPr>
-          <w:rFonts w:ascii="Times New Roman" w:hAnsi="Times New Roman" w:cs="Times New Roman"/>
-          <w:sz w:val="52"/>
-          <w:szCs w:val="52"/>
-        </w:rPr>
-        <w:t>Then</w:t>
-      </w:r>
-      <w:r>
-        <w:rPr>
-          <w:rFonts w:ascii="Times New Roman" w:hAnsi="Times New Roman" w:cs="Times New Roman"/>
-          <w:sz w:val="52"/>
-          <w:szCs w:val="52"/>
-        </w:rPr>
-        <w:t xml:space="preserve"> </w:t>
-      </w:r>
-      <w:r>
-        <w:rPr>
-          <w:rFonts w:ascii="Times New Roman" w:hAnsi="Times New Roman" w:cs="Times New Roman"/>
-          <w:sz w:val="52"/>
-          <w:szCs w:val="52"/>
-        </w:rPr>
-        <w:t>she</w:t>
-      </w:r>
-      <w:r>
-        <w:rPr>
-          <w:rFonts w:ascii="Times New Roman" w:hAnsi="Times New Roman" w:cs="Times New Roman"/>
-          <w:sz w:val="52"/>
-          <w:szCs w:val="52"/>
-        </w:rPr>
-        <w:t xml:space="preserve"> </w:t>
-      </w:r>
-      <w:r>
-        <w:rPr>
-          <w:rFonts w:ascii="Times New Roman" w:hAnsi="Times New Roman" w:cs="Times New Roman"/>
-          <w:sz w:val="52"/>
-          <w:szCs w:val="52"/>
-        </w:rPr>
-        <w:t>reverses</w:t>
-      </w:r>
-      <w:r>
-        <w:rPr>
-          <w:rFonts w:ascii="Times New Roman" w:hAnsi="Times New Roman" w:cs="Times New Roman"/>
-          <w:sz w:val="52"/>
-          <w:szCs w:val="52"/>
-        </w:rPr>
-        <w:t xml:space="preserve"> </w:t>
-      </w:r>
-      <w:r>
-        <w:rPr>
-          <w:rFonts w:ascii="Times New Roman" w:hAnsi="Times New Roman" w:cs="Times New Roman"/>
-          <w:sz w:val="52"/>
-          <w:szCs w:val="52"/>
-        </w:rPr>
-        <w:t>direction,</w:t>
-      </w:r>
-      <w:r>
-        <w:rPr>
-          <w:rFonts w:ascii="Times New Roman" w:hAnsi="Times New Roman" w:cs="Times New Roman"/>
-          <w:sz w:val="52"/>
-          <w:szCs w:val="52"/>
-        </w:rPr>
-        <w:t xml:space="preserve"> </w:t>
-      </w:r>
-      <w:r>
-        <w:rPr>
-          <w:rFonts w:ascii="Times New Roman" w:hAnsi="Times New Roman" w:cs="Times New Roman"/>
-          <w:sz w:val="52"/>
-          <w:szCs w:val="52"/>
-        </w:rPr>
-        <w:t>calling</w:t>
-      </w:r>
-      <w:r>
-        <w:rPr>
-          <w:rFonts w:ascii="Times New Roman" w:hAnsi="Times New Roman" w:cs="Times New Roman"/>
-          <w:sz w:val="52"/>
-          <w:szCs w:val="52"/>
-        </w:rPr>
-        <w:t xml:space="preserve"> </w:t>
-      </w:r>
-      <w:r>
-        <w:rPr>
-          <w:rFonts w:ascii="Times New Roman" w:hAnsi="Times New Roman" w:cs="Times New Roman"/>
-          <w:sz w:val="52"/>
-          <w:szCs w:val="52"/>
-        </w:rPr>
-        <w:t>the</w:t>
-      </w:r>
-      <w:r>
-        <w:rPr>
-          <w:rFonts w:ascii="Times New Roman" w:hAnsi="Times New Roman" w:cs="Times New Roman"/>
-          <w:sz w:val="52"/>
-          <w:szCs w:val="52"/>
-        </w:rPr>
-        <w:t xml:space="preserve"> </w:t>
-      </w:r>
-      <w:r>
-        <w:rPr>
-          <w:rFonts w:ascii="Times New Roman" w:hAnsi="Times New Roman" w:cs="Times New Roman"/>
-          <w:sz w:val="52"/>
-          <w:szCs w:val="52"/>
-        </w:rPr>
-        <w:t>ring</w:t>
-      </w:r>
-      <w:r>
-        <w:rPr>
-          <w:rFonts w:ascii="Times New Roman" w:hAnsi="Times New Roman" w:cs="Times New Roman"/>
-          <w:sz w:val="52"/>
-          <w:szCs w:val="52"/>
-        </w:rPr>
-        <w:t xml:space="preserve"> </w:t>
-      </w:r>
-      <w:r>
-        <w:rPr>
-          <w:rFonts w:ascii="Times New Roman" w:hAnsi="Times New Roman" w:cs="Times New Roman"/>
-          <w:sz w:val="52"/>
-          <w:szCs w:val="52"/>
-        </w:rPr>
-        <w:t>finger</w:t>
-      </w:r>
-      <w:r>
-        <w:rPr>
-          <w:rFonts w:ascii="Times New Roman" w:hAnsi="Times New Roman" w:cs="Times New Roman"/>
-          <w:sz w:val="52"/>
-          <w:szCs w:val="52"/>
-        </w:rPr>
-        <w:t xml:space="preserve"> </w:t>
-      </w:r>
-      <w:r>
-        <w:rPr>
-          <w:rFonts w:ascii="Times New Roman" w:hAnsi="Times New Roman" w:cs="Times New Roman"/>
-          <w:sz w:val="52"/>
-          <w:szCs w:val="52"/>
-        </w:rPr>
-        <w:t>6,</w:t>
-      </w:r>
-      <w:r>
-        <w:rPr>
-          <w:rFonts w:ascii="Times New Roman" w:hAnsi="Times New Roman" w:cs="Times New Roman"/>
-          <w:sz w:val="52"/>
-          <w:szCs w:val="52"/>
-        </w:rPr>
-        <w:t xml:space="preserve"> </w:t>
-      </w:r>
-      <w:r>
-        <w:rPr>
-          <w:rFonts w:ascii="Times New Roman" w:hAnsi="Times New Roman" w:cs="Times New Roman"/>
-          <w:sz w:val="52"/>
-          <w:szCs w:val="52"/>
-        </w:rPr>
-        <w:t>middle</w:t>
-      </w:r>
-      <w:r>
-        <w:rPr>
-          <w:rFonts w:ascii="Times New Roman" w:hAnsi="Times New Roman" w:cs="Times New Roman"/>
-          <w:sz w:val="52"/>
-          <w:szCs w:val="52"/>
-        </w:rPr>
-        <w:t xml:space="preserve"> </w:t>
-      </w:r>
-      <w:r>
-        <w:rPr>
-          <w:rFonts w:ascii="Times New Roman" w:hAnsi="Times New Roman" w:cs="Times New Roman"/>
-          <w:sz w:val="52"/>
-          <w:szCs w:val="52"/>
-        </w:rPr>
-        <w:t>finger</w:t>
-      </w:r>
-      <w:r>
-        <w:rPr>
-          <w:rFonts w:ascii="Times New Roman" w:hAnsi="Times New Roman" w:cs="Times New Roman"/>
-          <w:sz w:val="52"/>
-          <w:szCs w:val="52"/>
-        </w:rPr>
-        <w:t xml:space="preserve"> </w:t>
-      </w:r>
-      <w:r>
-        <w:rPr>
-          <w:rFonts w:ascii="Times New Roman" w:hAnsi="Times New Roman" w:cs="Times New Roman"/>
-          <w:sz w:val="52"/>
-          <w:szCs w:val="52"/>
-        </w:rPr>
-        <w:t>7,</w:t>
-      </w:r>
-      <w:r>
-        <w:rPr>
-          <w:rFonts w:ascii="Times New Roman" w:hAnsi="Times New Roman" w:cs="Times New Roman"/>
-          <w:sz w:val="52"/>
-          <w:szCs w:val="52"/>
-        </w:rPr>
-        <w:t xml:space="preserve"> </w:t>
-      </w:r>
-      <w:r>
-        <w:rPr>
-          <w:rFonts w:ascii="Times New Roman" w:hAnsi="Times New Roman" w:cs="Times New Roman"/>
-          <w:sz w:val="52"/>
-          <w:szCs w:val="52"/>
-        </w:rPr>
-        <w:t>first</w:t>
-      </w:r>
-      <w:r>
-        <w:rPr>
-          <w:rFonts w:ascii="Times New Roman" w:hAnsi="Times New Roman" w:cs="Times New Roman"/>
-          <w:sz w:val="52"/>
-          <w:szCs w:val="52"/>
-        </w:rPr>
-        <w:t xml:space="preserve"> </w:t>
-      </w:r>
-      <w:r>
-        <w:rPr>
-          <w:rFonts w:ascii="Times New Roman" w:hAnsi="Times New Roman" w:cs="Times New Roman"/>
-          <w:sz w:val="52"/>
-          <w:szCs w:val="52"/>
-        </w:rPr>
-        <w:t>finger</w:t>
-      </w:r>
-      <w:r>
-        <w:rPr>
-          <w:rFonts w:ascii="Times New Roman" w:hAnsi="Times New Roman" w:cs="Times New Roman"/>
-          <w:sz w:val="52"/>
-          <w:szCs w:val="52"/>
-        </w:rPr>
-        <w:t xml:space="preserve"> </w:t>
-      </w:r>
-      <w:r>
-        <w:rPr>
-          <w:rFonts w:ascii="Times New Roman" w:hAnsi="Times New Roman" w:cs="Times New Roman"/>
-          <w:sz w:val="52"/>
-          <w:szCs w:val="52"/>
-        </w:rPr>
-        <w:t>8</w:t>
-      </w:r>
-      <w:r>
-        <w:rPr>
-          <w:rFonts w:ascii="Times New Roman" w:hAnsi="Times New Roman" w:cs="Times New Roman"/>
-          <w:sz w:val="52"/>
-          <w:szCs w:val="52"/>
-        </w:rPr>
-        <w:t xml:space="preserve"> </w:t>
-      </w:r>
-      <w:r>
-        <w:rPr>
-          <w:rFonts w:ascii="Times New Roman" w:hAnsi="Times New Roman" w:cs="Times New Roman"/>
-          <w:sz w:val="52"/>
-          <w:szCs w:val="52"/>
-        </w:rPr>
-        <w:t>and</w:t>
-      </w:r>
-      <w:r>
-        <w:rPr>
-          <w:rFonts w:ascii="Times New Roman" w:hAnsi="Times New Roman" w:cs="Times New Roman"/>
-          <w:sz w:val="52"/>
-          <w:szCs w:val="52"/>
-        </w:rPr>
-        <w:t xml:space="preserve"> </w:t>
-      </w:r>
-      <w:r>
-        <w:rPr>
-          <w:rFonts w:ascii="Times New Roman" w:hAnsi="Times New Roman" w:cs="Times New Roman"/>
-          <w:sz w:val="52"/>
-          <w:szCs w:val="52"/>
-        </w:rPr>
-        <w:t>thumb</w:t>
-      </w:r>
-      <w:r>
-        <w:rPr>
-          <w:rFonts w:ascii="Times New Roman" w:hAnsi="Times New Roman" w:cs="Times New Roman"/>
-          <w:sz w:val="52"/>
-          <w:szCs w:val="52"/>
-        </w:rPr>
-        <w:t xml:space="preserve"> </w:t>
-      </w:r>
-      <w:r>
-        <w:rPr>
-          <w:rFonts w:ascii="Times New Roman" w:hAnsi="Times New Roman" w:cs="Times New Roman"/>
-          <w:sz w:val="52"/>
-          <w:szCs w:val="52"/>
-        </w:rPr>
-        <w:t>9,</w:t>
-      </w:r>
-      <w:r>
-        <w:rPr>
-          <w:rFonts w:ascii="Times New Roman" w:hAnsi="Times New Roman" w:cs="Times New Roman"/>
-          <w:sz w:val="52"/>
-          <w:szCs w:val="52"/>
-        </w:rPr>
-        <w:t xml:space="preserve"> </w:t>
-      </w:r>
-      <w:r>
-        <w:rPr>
-          <w:rFonts w:ascii="Times New Roman" w:hAnsi="Times New Roman" w:cs="Times New Roman"/>
-          <w:sz w:val="52"/>
-          <w:szCs w:val="52"/>
-        </w:rPr>
-        <w:t>after</w:t>
-      </w:r>
-      <w:r>
-        <w:rPr>
-          <w:rFonts w:ascii="Times New Roman" w:hAnsi="Times New Roman" w:cs="Times New Roman"/>
-          <w:sz w:val="52"/>
-          <w:szCs w:val="52"/>
-        </w:rPr>
-        <w:t xml:space="preserve"> </w:t>
-      </w:r>
-      <w:r>
-        <w:rPr>
-          <w:rFonts w:ascii="Times New Roman" w:hAnsi="Times New Roman" w:cs="Times New Roman"/>
-          <w:sz w:val="52"/>
-          <w:szCs w:val="52"/>
-        </w:rPr>
-        <w:t>which</w:t>
-      </w:r>
-      <w:r>
-        <w:rPr>
-          <w:rFonts w:ascii="Times New Roman" w:hAnsi="Times New Roman" w:cs="Times New Roman"/>
-          <w:sz w:val="52"/>
-          <w:szCs w:val="52"/>
-        </w:rPr>
-        <w:t xml:space="preserve"> </w:t>
-      </w:r>
-      <w:r>
-        <w:rPr>
-          <w:rFonts w:ascii="Times New Roman" w:hAnsi="Times New Roman" w:cs="Times New Roman"/>
-          <w:sz w:val="52"/>
-          <w:szCs w:val="52"/>
-        </w:rPr>
-        <w:t>she</w:t>
-      </w:r>
-      <w:r>
-        <w:rPr>
-          <w:rFonts w:ascii="Times New Roman" w:hAnsi="Times New Roman" w:cs="Times New Roman"/>
-          <w:sz w:val="52"/>
-          <w:szCs w:val="52"/>
-        </w:rPr>
-        <w:t xml:space="preserve"> </w:t>
-      </w:r>
-      <w:r>
-        <w:rPr>
-          <w:rFonts w:ascii="Times New Roman" w:hAnsi="Times New Roman" w:cs="Times New Roman"/>
-          <w:sz w:val="52"/>
-          <w:szCs w:val="52"/>
-        </w:rPr>
-        <w:t>calls</w:t>
-      </w:r>
-      <w:r>
-        <w:rPr>
-          <w:rFonts w:ascii="Times New Roman" w:hAnsi="Times New Roman" w:cs="Times New Roman"/>
-          <w:sz w:val="52"/>
-          <w:szCs w:val="52"/>
-        </w:rPr>
-        <w:t xml:space="preserve"> </w:t>
-      </w:r>
-      <w:r>
-        <w:rPr>
-          <w:rFonts w:ascii="Times New Roman" w:hAnsi="Times New Roman" w:cs="Times New Roman"/>
-          <w:sz w:val="52"/>
-          <w:szCs w:val="52"/>
-        </w:rPr>
-        <w:t>her</w:t>
-      </w:r>
-      <w:r>
-        <w:rPr>
-          <w:rFonts w:ascii="Times New Roman" w:hAnsi="Times New Roman" w:cs="Times New Roman"/>
-          <w:sz w:val="52"/>
-          <w:szCs w:val="52"/>
-        </w:rPr>
-        <w:t xml:space="preserve"> </w:t>
-      </w:r>
-      <w:r>
-        <w:rPr>
-          <w:rFonts w:ascii="Times New Roman" w:hAnsi="Times New Roman" w:cs="Times New Roman"/>
-          <w:sz w:val="52"/>
-          <w:szCs w:val="52"/>
-        </w:rPr>
-        <w:t>first</w:t>
-      </w:r>
-      <w:r>
-        <w:rPr>
-          <w:rFonts w:ascii="Times New Roman" w:hAnsi="Times New Roman" w:cs="Times New Roman"/>
-          <w:sz w:val="52"/>
-          <w:szCs w:val="52"/>
-        </w:rPr>
-        <w:t xml:space="preserve"> </w:t>
-      </w:r>
-      <w:r>
-        <w:rPr>
-          <w:rFonts w:ascii="Times New Roman" w:hAnsi="Times New Roman" w:cs="Times New Roman"/>
-          <w:sz w:val="52"/>
-          <w:szCs w:val="52"/>
-        </w:rPr>
-        <w:t>finger</w:t>
-      </w:r>
-      <w:r>
-        <w:rPr>
-          <w:rFonts w:ascii="Times New Roman" w:hAnsi="Times New Roman" w:cs="Times New Roman"/>
-          <w:sz w:val="52"/>
-          <w:szCs w:val="52"/>
-        </w:rPr>
-        <w:t xml:space="preserve"> </w:t>
-      </w:r>
-      <w:r>
-        <w:rPr>
-          <w:rFonts w:ascii="Times New Roman" w:hAnsi="Times New Roman" w:cs="Times New Roman"/>
-          <w:sz w:val="52"/>
-          <w:szCs w:val="52"/>
-        </w:rPr>
-        <w:t>10</w:t>
-      </w:r>
-      <w:r>
-        <w:rPr>
-          <w:rFonts w:ascii="Times New Roman" w:hAnsi="Times New Roman" w:cs="Times New Roman"/>
-          <w:sz w:val="52"/>
-          <w:szCs w:val="52"/>
-        </w:rPr>
-        <w:t xml:space="preserve"> </w:t>
-      </w:r>
-      <w:r>
-        <w:rPr>
-          <w:rFonts w:ascii="Times New Roman" w:hAnsi="Times New Roman" w:cs="Times New Roman"/>
-          <w:sz w:val="52"/>
-          <w:szCs w:val="52"/>
-        </w:rPr>
-        <w:t>and</w:t>
-      </w:r>
-      <w:r>
-        <w:rPr>
-          <w:rFonts w:ascii="Times New Roman" w:hAnsi="Times New Roman" w:cs="Times New Roman"/>
-          <w:sz w:val="52"/>
-          <w:szCs w:val="52"/>
-        </w:rPr>
-        <w:t xml:space="preserve"> </w:t>
-      </w:r>
-      <w:r>
-        <w:rPr>
-          <w:rFonts w:ascii="Times New Roman" w:hAnsi="Times New Roman" w:cs="Times New Roman"/>
-          <w:sz w:val="52"/>
-          <w:szCs w:val="52"/>
-        </w:rPr>
-        <w:t>so</w:t>
-      </w:r>
-      <w:r>
-        <w:rPr>
-          <w:rFonts w:ascii="Times New Roman" w:hAnsi="Times New Roman" w:cs="Times New Roman"/>
-          <w:sz w:val="52"/>
-          <w:szCs w:val="52"/>
-        </w:rPr>
-        <w:t xml:space="preserve"> </w:t>
-      </w:r>
-      <w:r>
-        <w:rPr>
-          <w:rFonts w:ascii="Times New Roman" w:hAnsi="Times New Roman" w:cs="Times New Roman"/>
-          <w:sz w:val="52"/>
-          <w:szCs w:val="52"/>
-        </w:rPr>
-        <w:t>on.</w:t>
+          <w:sz w:val="28"/>
+          <w:szCs w:val="28"/>
+        </w:rPr>
+        <w:t>A little girl counts using the fingers of her left hand as follows: She starts by calling her thumb 1, the first finger 2, middle finder 3, ring finger 4, and little finger 5. Then she reverses direction, calling the ring finger 6, middle finger 7, first finger 8 and thumb 9, after which she calls her first finger 10 and so on.</w:t>
       </w:r>
     </w:p>
     <w:p>
@@ -3269,217 +2293,17 @@
         <w:adjustRightInd w:val="0"/>
         <w:rPr>
           <w:rFonts w:ascii="Times New Roman" w:hAnsi="Times New Roman" w:cs="Times New Roman"/>
-          <w:sz w:val="52"/>
-          <w:szCs w:val="52"/>
+          <w:sz w:val="28"/>
+          <w:szCs w:val="28"/>
         </w:rPr>
       </w:pPr>
       <w:r>
         <w:rPr>
           <w:rFonts w:ascii="Times New Roman" w:hAnsi="Times New Roman" w:cs="Times New Roman"/>
-          <w:sz w:val="52"/>
-          <w:szCs w:val="52"/>
-        </w:rPr>
-        <w:t xml:space="preserve">If </w:t>
-      </w:r>
-      <w:r>
-        <w:rPr>
-          <w:rFonts w:ascii="Times New Roman" w:hAnsi="Times New Roman" w:cs="Times New Roman"/>
-          <w:sz w:val="52"/>
-          <w:szCs w:val="52"/>
-        </w:rPr>
-        <w:t>she</w:t>
-      </w:r>
-      <w:r>
-        <w:rPr>
-          <w:rFonts w:ascii="Times New Roman" w:hAnsi="Times New Roman" w:cs="Times New Roman"/>
-          <w:sz w:val="52"/>
-          <w:szCs w:val="52"/>
-        </w:rPr>
-        <w:t xml:space="preserve"> </w:t>
-      </w:r>
-      <w:r>
-        <w:rPr>
-          <w:rFonts w:ascii="Times New Roman" w:hAnsi="Times New Roman" w:cs="Times New Roman"/>
-          <w:sz w:val="52"/>
-          <w:szCs w:val="52"/>
-        </w:rPr>
-        <w:t>continues</w:t>
-      </w:r>
-      <w:r>
-        <w:rPr>
-          <w:rFonts w:ascii="Times New Roman" w:hAnsi="Times New Roman" w:cs="Times New Roman"/>
-          <w:sz w:val="52"/>
-          <w:szCs w:val="52"/>
-        </w:rPr>
-        <w:t xml:space="preserve"> </w:t>
-      </w:r>
-      <w:r>
-        <w:rPr>
-          <w:rFonts w:ascii="Times New Roman" w:hAnsi="Times New Roman" w:cs="Times New Roman"/>
-          <w:sz w:val="52"/>
-          <w:szCs w:val="52"/>
-        </w:rPr>
-        <w:t>to</w:t>
-      </w:r>
-      <w:r>
-        <w:rPr>
-          <w:rFonts w:ascii="Times New Roman" w:hAnsi="Times New Roman" w:cs="Times New Roman"/>
-          <w:sz w:val="52"/>
-          <w:szCs w:val="52"/>
-        </w:rPr>
-        <w:t xml:space="preserve"> </w:t>
-      </w:r>
-      <w:r>
-        <w:rPr>
-          <w:rFonts w:ascii="Times New Roman" w:hAnsi="Times New Roman" w:cs="Times New Roman"/>
-          <w:sz w:val="52"/>
-          <w:szCs w:val="52"/>
-        </w:rPr>
-        <w:t>count</w:t>
-      </w:r>
-      <w:r>
-        <w:rPr>
-          <w:rFonts w:ascii="Times New Roman" w:hAnsi="Times New Roman" w:cs="Times New Roman"/>
-          <w:sz w:val="52"/>
-          <w:szCs w:val="52"/>
-        </w:rPr>
-        <w:t xml:space="preserve"> </w:t>
-      </w:r>
-      <w:r>
-        <w:rPr>
-          <w:rFonts w:ascii="Times New Roman" w:hAnsi="Times New Roman" w:cs="Times New Roman"/>
-          <w:sz w:val="52"/>
-          <w:szCs w:val="52"/>
-        </w:rPr>
-        <w:t>in</w:t>
-      </w:r>
-      <w:r>
-        <w:rPr>
-          <w:rFonts w:ascii="Times New Roman" w:hAnsi="Times New Roman" w:cs="Times New Roman"/>
-          <w:sz w:val="52"/>
-          <w:szCs w:val="52"/>
-        </w:rPr>
-        <w:t xml:space="preserve"> </w:t>
-      </w:r>
-      <w:r>
-        <w:rPr>
-          <w:rFonts w:ascii="Times New Roman" w:hAnsi="Times New Roman" w:cs="Times New Roman"/>
-          <w:sz w:val="52"/>
-          <w:szCs w:val="52"/>
-        </w:rPr>
-        <w:t>this</w:t>
-      </w:r>
-      <w:r>
-        <w:rPr>
-          <w:rFonts w:ascii="Times New Roman" w:hAnsi="Times New Roman" w:cs="Times New Roman"/>
-          <w:sz w:val="52"/>
-          <w:szCs w:val="52"/>
-        </w:rPr>
-        <w:t xml:space="preserve"> </w:t>
-      </w:r>
-      <w:r>
-        <w:rPr>
-          <w:rFonts w:ascii="Times New Roman" w:hAnsi="Times New Roman" w:cs="Times New Roman"/>
-          <w:sz w:val="52"/>
-          <w:szCs w:val="52"/>
-        </w:rPr>
-        <w:t>manner,</w:t>
-      </w:r>
-      <w:r>
-        <w:rPr>
-          <w:rFonts w:ascii="Times New Roman" w:hAnsi="Times New Roman" w:cs="Times New Roman"/>
-          <w:sz w:val="52"/>
-          <w:szCs w:val="52"/>
-        </w:rPr>
-        <w:t xml:space="preserve"> </w:t>
-      </w:r>
-      <w:r>
-        <w:rPr>
-          <w:rFonts w:ascii="Times New Roman" w:hAnsi="Times New Roman" w:cs="Times New Roman"/>
-          <w:sz w:val="52"/>
-          <w:szCs w:val="52"/>
-        </w:rPr>
-        <w:t>on</w:t>
-      </w:r>
-      <w:r>
-        <w:rPr>
-          <w:rFonts w:ascii="Times New Roman" w:hAnsi="Times New Roman" w:cs="Times New Roman"/>
-          <w:sz w:val="52"/>
-          <w:szCs w:val="52"/>
-        </w:rPr>
-        <w:t xml:space="preserve"> </w:t>
-      </w:r>
-      <w:r>
-        <w:rPr>
-          <w:rFonts w:ascii="Times New Roman" w:hAnsi="Times New Roman" w:cs="Times New Roman"/>
-          <w:sz w:val="52"/>
-          <w:szCs w:val="52"/>
-        </w:rPr>
-        <w:t>which</w:t>
-      </w:r>
-      <w:r>
-        <w:rPr>
-          <w:rFonts w:ascii="Times New Roman" w:hAnsi="Times New Roman" w:cs="Times New Roman"/>
-          <w:sz w:val="52"/>
-          <w:szCs w:val="52"/>
-        </w:rPr>
-        <w:t xml:space="preserve"> </w:t>
-      </w:r>
-      <w:r>
-        <w:rPr>
-          <w:rFonts w:ascii="Times New Roman" w:hAnsi="Times New Roman" w:cs="Times New Roman"/>
-          <w:sz w:val="52"/>
-          <w:szCs w:val="52"/>
-        </w:rPr>
-        <w:t>finger</w:t>
-      </w:r>
-      <w:r>
-        <w:rPr>
-          <w:rFonts w:ascii="Times New Roman" w:hAnsi="Times New Roman" w:cs="Times New Roman"/>
-          <w:sz w:val="52"/>
-          <w:szCs w:val="52"/>
-        </w:rPr>
-        <w:t xml:space="preserve"> </w:t>
-      </w:r>
-      <w:r>
-        <w:rPr>
-          <w:rFonts w:ascii="Times New Roman" w:hAnsi="Times New Roman" w:cs="Times New Roman"/>
-          <w:sz w:val="52"/>
-          <w:szCs w:val="52"/>
-        </w:rPr>
-        <w:t>will</w:t>
-      </w:r>
-      <w:r>
-        <w:rPr>
-          <w:rFonts w:ascii="Times New Roman" w:hAnsi="Times New Roman" w:cs="Times New Roman"/>
-          <w:sz w:val="52"/>
-          <w:szCs w:val="52"/>
-        </w:rPr>
-        <w:t xml:space="preserve"> </w:t>
-      </w:r>
-      <w:r>
-        <w:rPr>
-          <w:rFonts w:ascii="Times New Roman" w:hAnsi="Times New Roman" w:cs="Times New Roman"/>
-          <w:sz w:val="52"/>
-          <w:szCs w:val="52"/>
-        </w:rPr>
-        <w:t>she</w:t>
-      </w:r>
-      <w:r>
-        <w:rPr>
-          <w:rFonts w:ascii="Times New Roman" w:hAnsi="Times New Roman" w:cs="Times New Roman"/>
-          <w:sz w:val="52"/>
-          <w:szCs w:val="52"/>
-        </w:rPr>
-        <w:t xml:space="preserve"> </w:t>
-      </w:r>
-      <w:r>
-        <w:rPr>
-          <w:rFonts w:ascii="Times New Roman" w:hAnsi="Times New Roman" w:cs="Times New Roman"/>
-          <w:sz w:val="52"/>
-          <w:szCs w:val="52"/>
-        </w:rPr>
-        <w:t>stop?</w:t>
+          <w:sz w:val="28"/>
+          <w:szCs w:val="28"/>
+        </w:rPr>
+        <w:t>If she continues to count in this manner, on which finger will she stop?</w:t>
       </w:r>
     </w:p>
     <w:p>
@@ -3490,119 +2314,23 @@
         <w:adjustRightInd w:val="0"/>
         <w:rPr>
           <w:rFonts w:ascii="Times New Roman" w:hAnsi="Times New Roman" w:cs="Times New Roman"/>
-          <w:sz w:val="52"/>
-          <w:szCs w:val="52"/>
+          <w:sz w:val="28"/>
+          <w:szCs w:val="28"/>
         </w:rPr>
       </w:pPr>
       <w:r>
         <w:rPr>
           <w:rFonts w:ascii="Times New Roman" w:hAnsi="Times New Roman" w:cs="Times New Roman"/>
-          <w:sz w:val="52"/>
-          <w:szCs w:val="52"/>
-        </w:rPr>
-        <w:t xml:space="preserve">a) What </w:t>
+          <w:sz w:val="28"/>
+          <w:szCs w:val="28"/>
+        </w:rPr>
+        <w:t xml:space="preserve">a) What if the girl counts from 1 to </w:t>
       </w:r>
       <w:r>
         <w:rPr>
           <w:rFonts w:ascii="Times New Roman" w:hAnsi="Times New Roman" w:cs="Times New Roman"/>
-          <w:sz w:val="52"/>
-          <w:szCs w:val="52"/>
-        </w:rPr>
-        <w:t>if</w:t>
-      </w:r>
-      <w:r>
-        <w:rPr>
-          <w:rFonts w:ascii="Times New Roman" w:hAnsi="Times New Roman" w:cs="Times New Roman"/>
-          <w:sz w:val="52"/>
-          <w:szCs w:val="52"/>
-        </w:rPr>
-        <w:t xml:space="preserve"> </w:t>
-      </w:r>
-      <w:r>
-        <w:rPr>
-          <w:rFonts w:ascii="Times New Roman" w:hAnsi="Times New Roman" w:cs="Times New Roman"/>
-          <w:sz w:val="52"/>
-          <w:szCs w:val="52"/>
-        </w:rPr>
-        <w:t>the</w:t>
-      </w:r>
-      <w:r>
-        <w:rPr>
-          <w:rFonts w:ascii="Times New Roman" w:hAnsi="Times New Roman" w:cs="Times New Roman"/>
-          <w:sz w:val="52"/>
-          <w:szCs w:val="52"/>
-        </w:rPr>
-        <w:t xml:space="preserve"> </w:t>
-      </w:r>
-      <w:r>
-        <w:rPr>
-          <w:rFonts w:ascii="Times New Roman" w:hAnsi="Times New Roman" w:cs="Times New Roman"/>
-          <w:sz w:val="52"/>
-          <w:szCs w:val="52"/>
-        </w:rPr>
-        <w:t>girl</w:t>
-      </w:r>
-      <w:r>
-        <w:rPr>
-          <w:rFonts w:ascii="Times New Roman" w:hAnsi="Times New Roman" w:cs="Times New Roman"/>
-          <w:sz w:val="52"/>
-          <w:szCs w:val="52"/>
-        </w:rPr>
-        <w:t xml:space="preserve"> </w:t>
-      </w:r>
-      <w:r>
-        <w:rPr>
-          <w:rFonts w:ascii="Times New Roman" w:hAnsi="Times New Roman" w:cs="Times New Roman"/>
-          <w:sz w:val="52"/>
-          <w:szCs w:val="52"/>
-        </w:rPr>
-        <w:t>counts</w:t>
-      </w:r>
-      <w:r>
-        <w:rPr>
-          <w:rFonts w:ascii="Times New Roman" w:hAnsi="Times New Roman" w:cs="Times New Roman"/>
-          <w:sz w:val="52"/>
-          <w:szCs w:val="52"/>
-        </w:rPr>
-        <w:t xml:space="preserve"> </w:t>
-      </w:r>
-      <w:r>
-        <w:rPr>
-          <w:rFonts w:ascii="Times New Roman" w:hAnsi="Times New Roman" w:cs="Times New Roman"/>
-          <w:sz w:val="52"/>
-          <w:szCs w:val="52"/>
-        </w:rPr>
-        <w:t>from</w:t>
-      </w:r>
-      <w:r>
-        <w:rPr>
-          <w:rFonts w:ascii="Times New Roman" w:hAnsi="Times New Roman" w:cs="Times New Roman"/>
-          <w:sz w:val="52"/>
-          <w:szCs w:val="52"/>
-        </w:rPr>
-        <w:t xml:space="preserve"> 1 </w:t>
-      </w:r>
-      <w:r>
-        <w:rPr>
-          <w:rFonts w:ascii="Times New Roman" w:hAnsi="Times New Roman" w:cs="Times New Roman"/>
-          <w:sz w:val="52"/>
-          <w:szCs w:val="52"/>
-        </w:rPr>
-        <w:t>to</w:t>
-      </w:r>
-      <w:r>
-        <w:rPr>
-          <w:rFonts w:ascii="Times New Roman" w:hAnsi="Times New Roman" w:cs="Times New Roman"/>
-          <w:sz w:val="52"/>
-          <w:szCs w:val="52"/>
-        </w:rPr>
-        <w:t xml:space="preserve"> </w:t>
-      </w:r>
-      <w:r>
-        <w:rPr>
-          <w:rFonts w:ascii="Times New Roman" w:hAnsi="Times New Roman" w:cs="Times New Roman"/>
-          <w:sz w:val="52"/>
-          <w:szCs w:val="52"/>
+          <w:sz w:val="28"/>
+          <w:szCs w:val="28"/>
         </w:rPr>
         <w:t>10?</w:t>
       </w:r>
@@ -3615,135 +2343,23 @@
         <w:adjustRightInd w:val="0"/>
         <w:rPr>
           <w:rFonts w:ascii="Times New Roman" w:hAnsi="Times New Roman" w:cs="Times New Roman"/>
-          <w:sz w:val="52"/>
-          <w:szCs w:val="52"/>
+          <w:sz w:val="28"/>
+          <w:szCs w:val="28"/>
         </w:rPr>
       </w:pPr>
       <w:r>
         <w:rPr>
           <w:rFonts w:ascii="Times New Roman" w:hAnsi="Times New Roman" w:cs="Times New Roman"/>
-          <w:sz w:val="52"/>
-          <w:szCs w:val="52"/>
-        </w:rPr>
-        <w:t xml:space="preserve">b) What </w:t>
+          <w:sz w:val="28"/>
+          <w:szCs w:val="28"/>
+        </w:rPr>
+        <w:t xml:space="preserve">b) What if the girl counts from 1 to </w:t>
       </w:r>
       <w:r>
         <w:rPr>
           <w:rFonts w:ascii="Times New Roman" w:hAnsi="Times New Roman" w:cs="Times New Roman"/>
-          <w:sz w:val="52"/>
-          <w:szCs w:val="52"/>
-        </w:rPr>
-        <w:t>if</w:t>
-      </w:r>
-      <w:r>
-        <w:rPr>
-          <w:rFonts w:ascii="Times New Roman" w:hAnsi="Times New Roman" w:cs="Times New Roman"/>
-          <w:sz w:val="52"/>
-          <w:szCs w:val="52"/>
-        </w:rPr>
-        <w:t xml:space="preserve"> </w:t>
-      </w:r>
-      <w:r>
-        <w:rPr>
-          <w:rFonts w:ascii="Times New Roman" w:hAnsi="Times New Roman" w:cs="Times New Roman"/>
-          <w:sz w:val="52"/>
-          <w:szCs w:val="52"/>
-        </w:rPr>
-        <w:t>the</w:t>
-      </w:r>
-      <w:r>
-        <w:rPr>
-          <w:rFonts w:ascii="Times New Roman" w:hAnsi="Times New Roman" w:cs="Times New Roman"/>
-          <w:sz w:val="52"/>
-          <w:szCs w:val="52"/>
-        </w:rPr>
-        <w:t xml:space="preserve"> </w:t>
-      </w:r>
-      <w:r>
-        <w:rPr>
-          <w:rFonts w:ascii="Times New Roman" w:hAnsi="Times New Roman" w:cs="Times New Roman"/>
-          <w:sz w:val="52"/>
-          <w:szCs w:val="52"/>
-        </w:rPr>
-        <w:t>girl</w:t>
-      </w:r>
-      <w:r>
-        <w:rPr>
-          <w:rFonts w:ascii="Times New Roman" w:hAnsi="Times New Roman" w:cs="Times New Roman"/>
-          <w:sz w:val="52"/>
-          <w:szCs w:val="52"/>
-        </w:rPr>
-        <w:t xml:space="preserve"> </w:t>
-      </w:r>
-      <w:r>
-        <w:rPr>
-          <w:rFonts w:ascii="Times New Roman" w:hAnsi="Times New Roman" w:cs="Times New Roman"/>
-          <w:sz w:val="52"/>
-          <w:szCs w:val="52"/>
-        </w:rPr>
-        <w:t>counts</w:t>
-      </w:r>
-      <w:r>
-        <w:rPr>
-          <w:rFonts w:ascii="Times New Roman" w:hAnsi="Times New Roman" w:cs="Times New Roman"/>
-          <w:sz w:val="52"/>
-          <w:szCs w:val="52"/>
-        </w:rPr>
-        <w:t xml:space="preserve"> </w:t>
-      </w:r>
-      <w:r>
-        <w:rPr>
-          <w:rFonts w:ascii="Times New Roman" w:hAnsi="Times New Roman" w:cs="Times New Roman"/>
-          <w:sz w:val="52"/>
-          <w:szCs w:val="52"/>
-        </w:rPr>
-        <w:t>from</w:t>
-      </w:r>
-      <w:r>
-        <w:rPr>
-          <w:rFonts w:ascii="Times New Roman" w:hAnsi="Times New Roman" w:cs="Times New Roman"/>
-          <w:sz w:val="52"/>
-          <w:szCs w:val="52"/>
-        </w:rPr>
-        <w:t xml:space="preserve"> </w:t>
-      </w:r>
-      <w:r>
-        <w:rPr>
-          <w:rFonts w:ascii="Times New Roman" w:hAnsi="Times New Roman" w:cs="Times New Roman"/>
-          <w:sz w:val="52"/>
-          <w:szCs w:val="52"/>
-        </w:rPr>
-        <w:t>1</w:t>
-      </w:r>
-      <w:r>
-        <w:rPr>
-          <w:rFonts w:ascii="Times New Roman" w:hAnsi="Times New Roman" w:cs="Times New Roman"/>
-          <w:sz w:val="52"/>
-          <w:szCs w:val="52"/>
-        </w:rPr>
-        <w:t xml:space="preserve"> </w:t>
-      </w:r>
-      <w:r>
-        <w:rPr>
-          <w:rFonts w:ascii="Times New Roman" w:hAnsi="Times New Roman" w:cs="Times New Roman"/>
-          <w:sz w:val="52"/>
-          <w:szCs w:val="52"/>
-        </w:rPr>
-        <w:t>to</w:t>
-      </w:r>
-      <w:r>
-        <w:rPr>
-          <w:rFonts w:ascii="Times New Roman" w:hAnsi="Times New Roman" w:cs="Times New Roman"/>
-          <w:sz w:val="52"/>
-          <w:szCs w:val="52"/>
-        </w:rPr>
-        <w:t xml:space="preserve"> </w:t>
-      </w:r>
-      <w:r>
-        <w:rPr>
-          <w:rFonts w:ascii="Times New Roman" w:hAnsi="Times New Roman" w:cs="Times New Roman"/>
-          <w:sz w:val="52"/>
-          <w:szCs w:val="52"/>
+          <w:sz w:val="28"/>
+          <w:szCs w:val="28"/>
         </w:rPr>
         <w:t>100?</w:t>
       </w:r>
@@ -3756,124 +2372,264 @@
         <w:adjustRightInd w:val="0"/>
         <w:rPr>
           <w:rFonts w:ascii="Times New Roman" w:hAnsi="Times New Roman" w:cs="Times New Roman"/>
-          <w:sz w:val="52"/>
-          <w:szCs w:val="52"/>
+          <w:sz w:val="28"/>
+          <w:szCs w:val="28"/>
         </w:rPr>
       </w:pPr>
       <w:r>
         <w:rPr>
           <w:rFonts w:ascii="Times New Roman" w:hAnsi="Times New Roman" w:cs="Times New Roman"/>
-          <w:sz w:val="52"/>
-          <w:szCs w:val="52"/>
-        </w:rPr>
-        <w:t xml:space="preserve">c) What </w:t>
+          <w:sz w:val="28"/>
+          <w:szCs w:val="28"/>
+        </w:rPr>
+        <w:t xml:space="preserve">c) What if the girl counts from 1 </w:t>
       </w:r>
       <w:r>
         <w:rPr>
           <w:rFonts w:ascii="Times New Roman" w:hAnsi="Times New Roman" w:cs="Times New Roman"/>
-          <w:sz w:val="52"/>
-          <w:szCs w:val="52"/>
-        </w:rPr>
-        <w:t>if</w:t>
-      </w:r>
-      <w:r>
+          <w:sz w:val="28"/>
+          <w:szCs w:val="28"/>
+        </w:rPr>
+        <w:t>to1000?</w:t>
+      </w:r>
+    </w:p>
+    <w:p>
+      <w:pPr>
+        <w:widowControl w:val="0"/>
+        <w:autoSpaceDE w:val="0"/>
+        <w:autoSpaceDN w:val="0"/>
+        <w:adjustRightInd w:val="0"/>
         <w:rPr>
           <w:rFonts w:ascii="Times New Roman" w:hAnsi="Times New Roman" w:cs="Times New Roman"/>
-          <w:sz w:val="52"/>
-          <w:szCs w:val="52"/>
-        </w:rPr>
-        <w:t xml:space="preserve"> </w:t>
-      </w:r>
-      <w:r>
-        <w:rPr>
-          <w:rFonts w:ascii="Times New Roman" w:hAnsi="Times New Roman" w:cs="Times New Roman"/>
-          <w:sz w:val="52"/>
-          <w:szCs w:val="52"/>
-        </w:rPr>
-        <w:t>the</w:t>
-      </w:r>
-      <w:r>
-        <w:rPr>
-          <w:rFonts w:ascii="Times New Roman" w:hAnsi="Times New Roman" w:cs="Times New Roman"/>
-          <w:sz w:val="52"/>
-          <w:szCs w:val="52"/>
-        </w:rPr>
-        <w:t xml:space="preserve"> </w:t>
-      </w:r>
-      <w:r>
-        <w:rPr>
-          <w:rFonts w:ascii="Times New Roman" w:hAnsi="Times New Roman" w:cs="Times New Roman"/>
-          <w:sz w:val="52"/>
-          <w:szCs w:val="52"/>
-        </w:rPr>
-        <w:t>girl</w:t>
-      </w:r>
-      <w:r>
-        <w:rPr>
-          <w:rFonts w:ascii="Times New Roman" w:hAnsi="Times New Roman" w:cs="Times New Roman"/>
-          <w:sz w:val="52"/>
-          <w:szCs w:val="52"/>
-        </w:rPr>
-        <w:t xml:space="preserve"> </w:t>
-      </w:r>
-      <w:r>
-        <w:rPr>
-          <w:rFonts w:ascii="Times New Roman" w:hAnsi="Times New Roman" w:cs="Times New Roman"/>
-          <w:sz w:val="52"/>
-          <w:szCs w:val="52"/>
-        </w:rPr>
-        <w:t>counts</w:t>
-      </w:r>
-      <w:r>
-        <w:rPr>
-          <w:rFonts w:ascii="Times New Roman" w:hAnsi="Times New Roman" w:cs="Times New Roman"/>
-          <w:sz w:val="52"/>
-          <w:szCs w:val="52"/>
-        </w:rPr>
-        <w:t xml:space="preserve"> </w:t>
-      </w:r>
-      <w:r>
-        <w:rPr>
-          <w:rFonts w:ascii="Times New Roman" w:hAnsi="Times New Roman" w:cs="Times New Roman"/>
-          <w:sz w:val="52"/>
-          <w:szCs w:val="52"/>
-        </w:rPr>
-        <w:t>from</w:t>
-      </w:r>
-      <w:r>
-        <w:rPr>
-          <w:rFonts w:ascii="Times New Roman" w:hAnsi="Times New Roman" w:cs="Times New Roman"/>
-          <w:sz w:val="52"/>
-          <w:szCs w:val="52"/>
-        </w:rPr>
-        <w:t xml:space="preserve"> </w:t>
-      </w:r>
-      <w:r>
-        <w:rPr>
-          <w:rFonts w:ascii="Times New Roman" w:hAnsi="Times New Roman" w:cs="Times New Roman"/>
-          <w:sz w:val="52"/>
-          <w:szCs w:val="52"/>
-        </w:rPr>
-        <w:t>1</w:t>
-      </w:r>
-      <w:r>
-        <w:rPr>
-          <w:rFonts w:ascii="Times New Roman" w:hAnsi="Times New Roman" w:cs="Times New Roman"/>
-          <w:sz w:val="52"/>
-          <w:szCs w:val="52"/>
-        </w:rPr>
-        <w:t xml:space="preserve"> </w:t>
-      </w:r>
+          <w:sz w:val="28"/>
+          <w:szCs w:val="28"/>
+        </w:rPr>
+      </w:pPr>
+    </w:p>
+    <w:p>
+      <w:pPr>
+        <w:rPr>
+          <w:b/>
+          <w:sz w:val="28"/>
+        </w:rPr>
+      </w:pPr>
+      <w:r>
+        <w:rPr>
+          <w:b/>
+          <w:sz w:val="28"/>
+        </w:rPr>
+        <w:t>5 Step Problem Solving Guide</w:t>
+      </w:r>
+    </w:p>
+    <w:p>
+      <w:pPr>
+        <w:pStyle w:val="ListParagraph"/>
+        <w:numPr>
+          <w:ilvl w:val="0"/>
+          <w:numId w:val="13"/>
+        </w:numPr>
+        <w:rPr>
+          <w:sz w:val="28"/>
+        </w:rPr>
+      </w:pPr>
+      <w:r>
+        <w:rPr>
+          <w:sz w:val="28"/>
+        </w:rPr>
+        <w:t>Define the Problem</w:t>
+      </w:r>
+    </w:p>
+    <w:p>
+      <w:pPr>
+        <w:pStyle w:val="ListParagraph"/>
+        <w:rPr>
+          <w:sz w:val="28"/>
+        </w:rPr>
+      </w:pPr>
+      <w:r>
+        <w:rPr>
+          <w:sz w:val="28"/>
+        </w:rPr>
+        <w:t>The problem is that the girl switches the direction in which she is counting and numbering her fingers. The goal is to identify which she finger she would land on if she kept counting until 10, 100, and 1000.</w:t>
+      </w:r>
+    </w:p>
+    <w:p>
+      <w:pPr>
+        <w:rPr>
+          <w:sz w:val="28"/>
+        </w:rPr>
+      </w:pPr>
+    </w:p>
+    <w:p>
+      <w:pPr>
+        <w:pStyle w:val="ListParagraph"/>
+        <w:numPr>
+          <w:ilvl w:val="0"/>
+          <w:numId w:val="13"/>
+        </w:numPr>
+        <w:rPr>
+          <w:sz w:val="28"/>
+        </w:rPr>
+      </w:pPr>
+      <w:r>
+        <w:rPr>
+          <w:sz w:val="28"/>
+        </w:rPr>
+        <w:t>Break the problem apart</w:t>
+      </w:r>
+    </w:p>
+    <w:p>
+      <w:pPr>
+        <w:pStyle w:val="ListParagraph"/>
+        <w:rPr>
+          <w:sz w:val="28"/>
+        </w:rPr>
+      </w:pPr>
+      <w:r>
+        <w:rPr>
+          <w:sz w:val="28"/>
+        </w:rPr>
+        <w:t xml:space="preserve">If the </w:t>
+      </w:r>
+      <w:r>
+        <w:rPr>
+          <w:sz w:val="28"/>
+        </w:rPr>
+        <w:t>girl counts to 10 it will fall on the First Ginger</w:t>
+      </w:r>
+    </w:p>
+    <w:p>
+      <w:pPr>
+        <w:pStyle w:val="ListParagraph"/>
+        <w:rPr>
+          <w:sz w:val="28"/>
+        </w:rPr>
+      </w:pPr>
+    </w:p>
+    <w:p>
+      <w:pPr>
+        <w:pStyle w:val="ListParagraph"/>
+        <w:numPr>
+          <w:ilvl w:val="0"/>
+          <w:numId w:val="13"/>
+        </w:numPr>
+        <w:rPr>
+          <w:sz w:val="28"/>
+        </w:rPr>
+      </w:pPr>
+      <w:r>
+        <w:rPr>
+          <w:sz w:val="28"/>
+        </w:rPr>
+        <w:t>Identify potential solutions</w:t>
+      </w:r>
+    </w:p>
+    <w:p>
+      <w:pPr>
+        <w:pStyle w:val="ListParagraph"/>
+        <w:numPr>
+          <w:ilvl w:val="0"/>
+          <w:numId w:val="14"/>
+        </w:numPr>
+        <w:rPr>
+          <w:sz w:val="28"/>
+        </w:rPr>
+      </w:pPr>
+      <w:r>
+        <w:rPr>
+          <w:sz w:val="28"/>
+        </w:rPr>
+        <w:t>First Finger</w:t>
+      </w:r>
+    </w:p>
+    <w:p>
+      <w:pPr>
+        <w:pStyle w:val="ListParagraph"/>
+        <w:numPr>
+          <w:ilvl w:val="0"/>
+          <w:numId w:val="14"/>
+        </w:numPr>
+        <w:rPr>
+          <w:sz w:val="28"/>
+        </w:rPr>
+      </w:pPr>
+      <w:r>
+        <w:rPr>
+          <w:sz w:val="28"/>
+        </w:rPr>
+        <w:t>Ring Finger</w:t>
+      </w:r>
+    </w:p>
+    <w:p>
+      <w:pPr>
+        <w:pStyle w:val="ListParagraph"/>
+        <w:numPr>
+          <w:ilvl w:val="0"/>
+          <w:numId w:val="14"/>
+        </w:numPr>
+        <w:rPr>
+          <w:sz w:val="28"/>
+        </w:rPr>
+      </w:pPr>
       <w:bookmarkStart w:id="0" w:name="_GoBack"/>
       <w:bookmarkEnd w:id="0"/>
-      <w:r>
+    </w:p>
+    <w:p>
+      <w:pPr>
+        <w:pStyle w:val="ListParagraph"/>
+        <w:rPr>
+          <w:sz w:val="28"/>
+        </w:rPr>
+      </w:pPr>
+    </w:p>
+    <w:p>
+      <w:pPr>
+        <w:pStyle w:val="ListParagraph"/>
+        <w:numPr>
+          <w:ilvl w:val="0"/>
+          <w:numId w:val="13"/>
+        </w:numPr>
+        <w:rPr>
+          <w:sz w:val="28"/>
+        </w:rPr>
+      </w:pPr>
+      <w:r>
+        <w:rPr>
+          <w:sz w:val="28"/>
+        </w:rPr>
+        <w:t>Evaluate each potential solution</w:t>
+      </w:r>
+    </w:p>
+    <w:p>
+      <w:pPr>
+        <w:pStyle w:val="ListParagraph"/>
+        <w:numPr>
+          <w:ilvl w:val="0"/>
+          <w:numId w:val="13"/>
+        </w:numPr>
+        <w:rPr>
+          <w:sz w:val="28"/>
+        </w:rPr>
+      </w:pPr>
+      <w:r>
+        <w:rPr>
+          <w:sz w:val="28"/>
+        </w:rPr>
+        <w:t>Choose a solution and develop a plan to implement it.</w:t>
+      </w:r>
+    </w:p>
+    <w:p>
+      <w:pPr>
+        <w:widowControl w:val="0"/>
+        <w:autoSpaceDE w:val="0"/>
+        <w:autoSpaceDN w:val="0"/>
+        <w:adjustRightInd w:val="0"/>
         <w:rPr>
           <w:rFonts w:ascii="Times New Roman" w:hAnsi="Times New Roman" w:cs="Times New Roman"/>
-          <w:sz w:val="52"/>
-          <w:szCs w:val="52"/>
-        </w:rPr>
-        <w:t>to1000?</w:t>
-      </w:r>
+          <w:sz w:val="28"/>
+          <w:szCs w:val="28"/>
+        </w:rPr>
+      </w:pPr>
     </w:p>
     <w:sectPr>
       <w:pgSz w:w="12240" w:h="15840"/>
@@ -4245,6 +3001,95 @@
     </w:lvl>
   </w:abstractNum>
   <w:abstractNum w:abstractNumId="4">
+    <w:nsid w:val="1A1A0475"/>
+    <w:multiLevelType w:val="hybridMultilevel"/>
+    <w:tmpl w:val="F4EEEE7C"/>
+    <w:lvl w:ilvl="0" w:tplc="C92AC4C2">
+      <w:start w:val="1"/>
+      <w:numFmt w:val="lowerLetter"/>
+      <w:lvlText w:val="%1)"/>
+      <w:lvlJc w:val="left"/>
+      <w:pPr>
+        <w:ind w:left="1080" w:hanging="360"/>
+      </w:pPr>
+      <w:rPr>
+        <w:rFonts w:hint="default"/>
+      </w:rPr>
+    </w:lvl>
+    <w:lvl w:ilvl="1" w:tplc="04090019" w:tentative="1">
+      <w:start w:val="1"/>
+      <w:numFmt w:val="lowerLetter"/>
+      <w:lvlText w:val="%2."/>
+      <w:lvlJc w:val="left"/>
+      <w:pPr>
+        <w:ind w:left="1800" w:hanging="360"/>
+      </w:pPr>
+    </w:lvl>
+    <w:lvl w:ilvl="2" w:tplc="0409001B" w:tentative="1">
+      <w:start w:val="1"/>
+      <w:numFmt w:val="lowerRoman"/>
+      <w:lvlText w:val="%3."/>
+      <w:lvlJc w:val="right"/>
+      <w:pPr>
+        <w:ind w:left="2520" w:hanging="180"/>
+      </w:pPr>
+    </w:lvl>
+    <w:lvl w:ilvl="3" w:tplc="0409000F" w:tentative="1">
+      <w:start w:val="1"/>
+      <w:numFmt w:val="decimal"/>
+      <w:lvlText w:val="%4."/>
+      <w:lvlJc w:val="left"/>
+      <w:pPr>
+        <w:ind w:left="3240" w:hanging="360"/>
+      </w:pPr>
+    </w:lvl>
+    <w:lvl w:ilvl="4" w:tplc="04090019" w:tentative="1">
+      <w:start w:val="1"/>
+      <w:numFmt w:val="lowerLetter"/>
+      <w:lvlText w:val="%5."/>
+      <w:lvlJc w:val="left"/>
+      <w:pPr>
+        <w:ind w:left="3960" w:hanging="360"/>
+      </w:pPr>
+    </w:lvl>
+    <w:lvl w:ilvl="5" w:tplc="0409001B" w:tentative="1">
+      <w:start w:val="1"/>
+      <w:numFmt w:val="lowerRoman"/>
+      <w:lvlText w:val="%6."/>
+      <w:lvlJc w:val="right"/>
+      <w:pPr>
+        <w:ind w:left="4680" w:hanging="180"/>
+      </w:pPr>
+    </w:lvl>
+    <w:lvl w:ilvl="6" w:tplc="0409000F" w:tentative="1">
+      <w:start w:val="1"/>
+      <w:numFmt w:val="decimal"/>
+      <w:lvlText w:val="%7."/>
+      <w:lvlJc w:val="left"/>
+      <w:pPr>
+        <w:ind w:left="5400" w:hanging="360"/>
+      </w:pPr>
+    </w:lvl>
+    <w:lvl w:ilvl="7" w:tplc="04090019" w:tentative="1">
+      <w:start w:val="1"/>
+      <w:numFmt w:val="lowerLetter"/>
+      <w:lvlText w:val="%8."/>
+      <w:lvlJc w:val="left"/>
+      <w:pPr>
+        <w:ind w:left="6120" w:hanging="360"/>
+      </w:pPr>
+    </w:lvl>
+    <w:lvl w:ilvl="8" w:tplc="0409001B" w:tentative="1">
+      <w:start w:val="1"/>
+      <w:numFmt w:val="lowerRoman"/>
+      <w:lvlText w:val="%9."/>
+      <w:lvlJc w:val="right"/>
+      <w:pPr>
+        <w:ind w:left="6840" w:hanging="180"/>
+      </w:pPr>
+    </w:lvl>
+  </w:abstractNum>
+  <w:abstractNum w:abstractNumId="5">
     <w:nsid w:val="2E0D756E"/>
     <w:multiLevelType w:val="hybridMultilevel"/>
     <w:tmpl w:val="7F70537C"/>
@@ -4333,7 +3178,7 @@
       </w:pPr>
     </w:lvl>
   </w:abstractNum>
-  <w:abstractNum w:abstractNumId="5">
+  <w:abstractNum w:abstractNumId="6">
     <w:nsid w:val="308A67D0"/>
     <w:multiLevelType w:val="hybridMultilevel"/>
     <w:tmpl w:val="888856E2"/>
@@ -4422,7 +3267,7 @@
       </w:pPr>
     </w:lvl>
   </w:abstractNum>
-  <w:abstractNum w:abstractNumId="6">
+  <w:abstractNum w:abstractNumId="7">
     <w:nsid w:val="346C546E"/>
     <w:multiLevelType w:val="hybridMultilevel"/>
     <w:tmpl w:val="FA0E99C6"/>
@@ -4511,7 +3356,7 @@
       </w:pPr>
     </w:lvl>
   </w:abstractNum>
-  <w:abstractNum w:abstractNumId="7">
+  <w:abstractNum w:abstractNumId="8">
     <w:nsid w:val="68944BE7"/>
     <w:multiLevelType w:val="hybridMultilevel"/>
     <w:tmpl w:val="A89022E6"/>
@@ -4600,7 +3445,7 @@
       </w:pPr>
     </w:lvl>
   </w:abstractNum>
-  <w:abstractNum w:abstractNumId="8">
+  <w:abstractNum w:abstractNumId="9">
     <w:nsid w:val="6D6D4AE0"/>
     <w:multiLevelType w:val="hybridMultilevel"/>
     <w:tmpl w:val="14C41FCC"/>
@@ -4689,7 +3534,7 @@
       </w:pPr>
     </w:lvl>
   </w:abstractNum>
-  <w:abstractNum w:abstractNumId="9">
+  <w:abstractNum w:abstractNumId="10">
     <w:nsid w:val="6E29761E"/>
     <w:multiLevelType w:val="hybridMultilevel"/>
     <w:tmpl w:val="D9808ED2"/>
@@ -4778,7 +3623,7 @@
       </w:pPr>
     </w:lvl>
   </w:abstractNum>
-  <w:abstractNum w:abstractNumId="10">
+  <w:abstractNum w:abstractNumId="11">
     <w:nsid w:val="74EC47D8"/>
     <w:multiLevelType w:val="hybridMultilevel"/>
     <w:tmpl w:val="14C41FCC"/>
@@ -4867,7 +3712,7 @@
       </w:pPr>
     </w:lvl>
   </w:abstractNum>
-  <w:abstractNum w:abstractNumId="11">
+  <w:abstractNum w:abstractNumId="12">
     <w:nsid w:val="79173A07"/>
     <w:multiLevelType w:val="hybridMultilevel"/>
     <w:tmpl w:val="B87E6248"/>
@@ -4956,32 +3801,121 @@
       </w:pPr>
     </w:lvl>
   </w:abstractNum>
+  <w:abstractNum w:abstractNumId="13">
+    <w:nsid w:val="7EC4095E"/>
+    <w:multiLevelType w:val="hybridMultilevel"/>
+    <w:tmpl w:val="14C41FCC"/>
+    <w:lvl w:ilvl="0" w:tplc="0409000F">
+      <w:start w:val="1"/>
+      <w:numFmt w:val="decimal"/>
+      <w:lvlText w:val="%1."/>
+      <w:lvlJc w:val="left"/>
+      <w:pPr>
+        <w:ind w:left="720" w:hanging="360"/>
+      </w:pPr>
+      <w:rPr>
+        <w:rFonts w:hint="default"/>
+      </w:rPr>
+    </w:lvl>
+    <w:lvl w:ilvl="1" w:tplc="04090019" w:tentative="1">
+      <w:start w:val="1"/>
+      <w:numFmt w:val="lowerLetter"/>
+      <w:lvlText w:val="%2."/>
+      <w:lvlJc w:val="left"/>
+      <w:pPr>
+        <w:ind w:left="1440" w:hanging="360"/>
+      </w:pPr>
+    </w:lvl>
+    <w:lvl w:ilvl="2" w:tplc="0409001B" w:tentative="1">
+      <w:start w:val="1"/>
+      <w:numFmt w:val="lowerRoman"/>
+      <w:lvlText w:val="%3."/>
+      <w:lvlJc w:val="right"/>
+      <w:pPr>
+        <w:ind w:left="2160" w:hanging="180"/>
+      </w:pPr>
+    </w:lvl>
+    <w:lvl w:ilvl="3" w:tplc="0409000F" w:tentative="1">
+      <w:start w:val="1"/>
+      <w:numFmt w:val="decimal"/>
+      <w:lvlText w:val="%4."/>
+      <w:lvlJc w:val="left"/>
+      <w:pPr>
+        <w:ind w:left="2880" w:hanging="360"/>
+      </w:pPr>
+    </w:lvl>
+    <w:lvl w:ilvl="4" w:tplc="04090019" w:tentative="1">
+      <w:start w:val="1"/>
+      <w:numFmt w:val="lowerLetter"/>
+      <w:lvlText w:val="%5."/>
+      <w:lvlJc w:val="left"/>
+      <w:pPr>
+        <w:ind w:left="3600" w:hanging="360"/>
+      </w:pPr>
+    </w:lvl>
+    <w:lvl w:ilvl="5" w:tplc="0409001B" w:tentative="1">
+      <w:start w:val="1"/>
+      <w:numFmt w:val="lowerRoman"/>
+      <w:lvlText w:val="%6."/>
+      <w:lvlJc w:val="right"/>
+      <w:pPr>
+        <w:ind w:left="4320" w:hanging="180"/>
+      </w:pPr>
+    </w:lvl>
+    <w:lvl w:ilvl="6" w:tplc="0409000F" w:tentative="1">
+      <w:start w:val="1"/>
+      <w:numFmt w:val="decimal"/>
+      <w:lvlText w:val="%7."/>
+      <w:lvlJc w:val="left"/>
+      <w:pPr>
+        <w:ind w:left="5040" w:hanging="360"/>
+      </w:pPr>
+    </w:lvl>
+    <w:lvl w:ilvl="7" w:tplc="04090019" w:tentative="1">
+      <w:start w:val="1"/>
+      <w:numFmt w:val="lowerLetter"/>
+      <w:lvlText w:val="%8."/>
+      <w:lvlJc w:val="left"/>
+      <w:pPr>
+        <w:ind w:left="5760" w:hanging="360"/>
+      </w:pPr>
+    </w:lvl>
+    <w:lvl w:ilvl="8" w:tplc="0409001B" w:tentative="1">
+      <w:start w:val="1"/>
+      <w:numFmt w:val="lowerRoman"/>
+      <w:lvlText w:val="%9."/>
+      <w:lvlJc w:val="right"/>
+      <w:pPr>
+        <w:ind w:left="6480" w:hanging="180"/>
+      </w:pPr>
+    </w:lvl>
+  </w:abstractNum>
   <w:num w:numId="1">
-    <w:abstractNumId w:val="10"/>
+    <w:abstractNumId w:val="11"/>
   </w:num>
   <w:num w:numId="2">
+    <w:abstractNumId w:val="9"/>
+  </w:num>
+  <w:num w:numId="3">
     <w:abstractNumId w:val="8"/>
   </w:num>
-  <w:num w:numId="3">
-    <w:abstractNumId w:val="7"/>
-  </w:num>
   <w:num w:numId="4">
-    <w:abstractNumId w:val="11"/>
+    <w:abstractNumId w:val="12"/>
   </w:num>
   <w:num w:numId="5">
-    <w:abstractNumId w:val="4"/>
+    <w:abstractNumId w:val="5"/>
   </w:num>
   <w:num w:numId="6">
     <w:abstractNumId w:val="0"/>
   </w:num>
   <w:num w:numId="7">
-    <w:abstractNumId w:val="6"/>
+    <w:abstractNumId w:val="7"/>
   </w:num>
   <w:num w:numId="8">
     <w:abstractNumId w:val="1"/>
   </w:num>
   <w:num w:numId="9">
-    <w:abstractNumId w:val="5"/>
+    <w:abstractNumId w:val="6"/>
   </w:num>
   <w:num w:numId="10">
     <w:abstractNumId w:val="3"/>
@@ -4990,7 +3924,13 @@
     <w:abstractNumId w:val="2"/>
   </w:num>
   <w:num w:numId="12">
-    <w:abstractNumId w:val="9"/>
+    <w:abstractNumId w:val="10"/>
+  </w:num>
+  <w:num w:numId="13">
+    <w:abstractNumId w:val="13"/>
+  </w:num>
+  <w:num w:numId="14">
+    <w:abstractNumId w:val="4"/>
   </w:num>
 </w:numbering>
 </file>
@@ -5768,7 +4708,7 @@
 </file>
 
 <file path=customXml/itemProps1.xml><?xml version="1.0" encoding="utf-8"?>
-<ds:datastoreItem xmlns:ds="http://schemas.openxmlformats.org/officeDocument/2006/customXml" ds:itemID="{E1EAC5CA-5A82-AA49-86B7-9B0D38D22864}">
+<ds:datastoreItem xmlns:ds="http://schemas.openxmlformats.org/officeDocument/2006/customXml" ds:itemID="{34AA38BE-1EB9-2546-8C18-A67A28865713}">
   <ds:schemaRefs>
     <ds:schemaRef ds:uri="http://schemas.openxmlformats.org/officeDocument/2006/bibliography"/>
   </ds:schemaRefs>

</xml_diff>

<commit_message>
Adding further details that support the 5 Step Problem Solving Process
</commit_message>
<xml_diff>
--- a/ProblemSolving/Mena_Yanelys_WPF.docx
+++ b/ProblemSolving/Mena_Yanelys_WPF.docx
@@ -2489,22 +2489,96 @@
         <w:rPr>
           <w:sz w:val="28"/>
         </w:rPr>
-        <w:t xml:space="preserve">If the </w:t>
-      </w:r>
-      <w:r>
-        <w:rPr>
-          <w:sz w:val="28"/>
-        </w:rPr>
-        <w:t>girl counts to 10 it will fall on the First Ginger</w:t>
-      </w:r>
-    </w:p>
-    <w:p>
-      <w:pPr>
-        <w:pStyle w:val="ListParagraph"/>
-        <w:rPr>
-          <w:sz w:val="28"/>
-        </w:rPr>
-      </w:pPr>
+        <w:t>After doing the math I found that every 50 fingers you landed on the First Finger or the Ring Finger:</w:t>
+      </w:r>
+    </w:p>
+    <w:p>
+      <w:pPr>
+        <w:rPr>
+          <w:sz w:val="28"/>
+        </w:rPr>
+      </w:pPr>
+      <w:r>
+        <w:rPr>
+          <w:sz w:val="28"/>
+        </w:rPr>
+        <w:tab/>
+        <w:t>1 – 50: First</w:t>
+      </w:r>
+    </w:p>
+    <w:p>
+      <w:pPr>
+        <w:ind w:left="720"/>
+        <w:rPr>
+          <w:sz w:val="28"/>
+        </w:rPr>
+      </w:pPr>
+      <w:r>
+        <w:rPr>
+          <w:sz w:val="28"/>
+        </w:rPr>
+        <w:t>51 – 100: Ring</w:t>
+      </w:r>
+    </w:p>
+    <w:p>
+      <w:pPr>
+        <w:ind w:left="720"/>
+        <w:rPr>
+          <w:sz w:val="28"/>
+        </w:rPr>
+      </w:pPr>
+      <w:r>
+        <w:rPr>
+          <w:sz w:val="28"/>
+        </w:rPr>
+        <w:t>101 – 150: First a</w:t>
+      </w:r>
+    </w:p>
+    <w:p>
+      <w:pPr>
+        <w:ind w:left="720"/>
+        <w:rPr>
+          <w:sz w:val="28"/>
+        </w:rPr>
+      </w:pPr>
+      <w:r>
+        <w:rPr>
+          <w:sz w:val="28"/>
+        </w:rPr>
+        <w:t>And so on.</w:t>
+      </w:r>
+    </w:p>
+    <w:p>
+      <w:pPr>
+        <w:pStyle w:val="ListParagraph"/>
+        <w:rPr>
+          <w:sz w:val="28"/>
+        </w:rPr>
+      </w:pPr>
+    </w:p>
+    <w:p>
+      <w:pPr>
+        <w:pStyle w:val="ListParagraph"/>
+        <w:rPr>
+          <w:sz w:val="28"/>
+        </w:rPr>
+      </w:pPr>
+      <w:r>
+        <w:rPr>
+          <w:sz w:val="28"/>
+        </w:rPr>
+        <w:t xml:space="preserve">I am a very visual person, so I used a paper and a pen to manually draw out the numbers and patterns. </w:t>
+      </w:r>
+    </w:p>
+    <w:p>
+      <w:pPr>
+        <w:pStyle w:val="ListParagraph"/>
+        <w:rPr>
+          <w:sz w:val="28"/>
+        </w:rPr>
+      </w:pPr>
+      <w:bookmarkStart w:id="0" w:name="_GoBack"/>
+      <w:bookmarkEnd w:id="0"/>
     </w:p>
     <w:p>
       <w:pPr>
@@ -2571,8 +2645,6 @@
           <w:sz w:val="28"/>
         </w:rPr>
       </w:pPr>
-      <w:bookmarkStart w:id="0" w:name="_GoBack"/>
-      <w:bookmarkEnd w:id="0"/>
     </w:p>
     <w:p>
       <w:pPr>
@@ -3357,6 +3429,95 @@
     </w:lvl>
   </w:abstractNum>
   <w:abstractNum w:abstractNumId="8">
+    <w:nsid w:val="5E1A445B"/>
+    <w:multiLevelType w:val="hybridMultilevel"/>
+    <w:tmpl w:val="BB3EC992"/>
+    <w:lvl w:ilvl="0" w:tplc="12F8228C">
+      <w:start w:val="1"/>
+      <w:numFmt w:val="decimal"/>
+      <w:lvlText w:val="%1"/>
+      <w:lvlJc w:val="left"/>
+      <w:pPr>
+        <w:ind w:left="1080" w:hanging="360"/>
+      </w:pPr>
+      <w:rPr>
+        <w:rFonts w:hint="default"/>
+      </w:rPr>
+    </w:lvl>
+    <w:lvl w:ilvl="1" w:tplc="04090019" w:tentative="1">
+      <w:start w:val="1"/>
+      <w:numFmt w:val="lowerLetter"/>
+      <w:lvlText w:val="%2."/>
+      <w:lvlJc w:val="left"/>
+      <w:pPr>
+        <w:ind w:left="1800" w:hanging="360"/>
+      </w:pPr>
+    </w:lvl>
+    <w:lvl w:ilvl="2" w:tplc="0409001B" w:tentative="1">
+      <w:start w:val="1"/>
+      <w:numFmt w:val="lowerRoman"/>
+      <w:lvlText w:val="%3."/>
+      <w:lvlJc w:val="right"/>
+      <w:pPr>
+        <w:ind w:left="2520" w:hanging="180"/>
+      </w:pPr>
+    </w:lvl>
+    <w:lvl w:ilvl="3" w:tplc="0409000F" w:tentative="1">
+      <w:start w:val="1"/>
+      <w:numFmt w:val="decimal"/>
+      <w:lvlText w:val="%4."/>
+      <w:lvlJc w:val="left"/>
+      <w:pPr>
+        <w:ind w:left="3240" w:hanging="360"/>
+      </w:pPr>
+    </w:lvl>
+    <w:lvl w:ilvl="4" w:tplc="04090019" w:tentative="1">
+      <w:start w:val="1"/>
+      <w:numFmt w:val="lowerLetter"/>
+      <w:lvlText w:val="%5."/>
+      <w:lvlJc w:val="left"/>
+      <w:pPr>
+        <w:ind w:left="3960" w:hanging="360"/>
+      </w:pPr>
+    </w:lvl>
+    <w:lvl w:ilvl="5" w:tplc="0409001B" w:tentative="1">
+      <w:start w:val="1"/>
+      <w:numFmt w:val="lowerRoman"/>
+      <w:lvlText w:val="%6."/>
+      <w:lvlJc w:val="right"/>
+      <w:pPr>
+        <w:ind w:left="4680" w:hanging="180"/>
+      </w:pPr>
+    </w:lvl>
+    <w:lvl w:ilvl="6" w:tplc="0409000F" w:tentative="1">
+      <w:start w:val="1"/>
+      <w:numFmt w:val="decimal"/>
+      <w:lvlText w:val="%7."/>
+      <w:lvlJc w:val="left"/>
+      <w:pPr>
+        <w:ind w:left="5400" w:hanging="360"/>
+      </w:pPr>
+    </w:lvl>
+    <w:lvl w:ilvl="7" w:tplc="04090019" w:tentative="1">
+      <w:start w:val="1"/>
+      <w:numFmt w:val="lowerLetter"/>
+      <w:lvlText w:val="%8."/>
+      <w:lvlJc w:val="left"/>
+      <w:pPr>
+        <w:ind w:left="6120" w:hanging="360"/>
+      </w:pPr>
+    </w:lvl>
+    <w:lvl w:ilvl="8" w:tplc="0409001B" w:tentative="1">
+      <w:start w:val="1"/>
+      <w:numFmt w:val="lowerRoman"/>
+      <w:lvlText w:val="%9."/>
+      <w:lvlJc w:val="right"/>
+      <w:pPr>
+        <w:ind w:left="6840" w:hanging="180"/>
+      </w:pPr>
+    </w:lvl>
+  </w:abstractNum>
+  <w:abstractNum w:abstractNumId="9">
     <w:nsid w:val="68944BE7"/>
     <w:multiLevelType w:val="hybridMultilevel"/>
     <w:tmpl w:val="A89022E6"/>
@@ -3445,7 +3606,7 @@
       </w:pPr>
     </w:lvl>
   </w:abstractNum>
-  <w:abstractNum w:abstractNumId="9">
+  <w:abstractNum w:abstractNumId="10">
     <w:nsid w:val="6D6D4AE0"/>
     <w:multiLevelType w:val="hybridMultilevel"/>
     <w:tmpl w:val="14C41FCC"/>
@@ -3534,7 +3695,7 @@
       </w:pPr>
     </w:lvl>
   </w:abstractNum>
-  <w:abstractNum w:abstractNumId="10">
+  <w:abstractNum w:abstractNumId="11">
     <w:nsid w:val="6E29761E"/>
     <w:multiLevelType w:val="hybridMultilevel"/>
     <w:tmpl w:val="D9808ED2"/>
@@ -3623,7 +3784,7 @@
       </w:pPr>
     </w:lvl>
   </w:abstractNum>
-  <w:abstractNum w:abstractNumId="11">
+  <w:abstractNum w:abstractNumId="12">
     <w:nsid w:val="74EC47D8"/>
     <w:multiLevelType w:val="hybridMultilevel"/>
     <w:tmpl w:val="14C41FCC"/>
@@ -3712,7 +3873,7 @@
       </w:pPr>
     </w:lvl>
   </w:abstractNum>
-  <w:abstractNum w:abstractNumId="12">
+  <w:abstractNum w:abstractNumId="13">
     <w:nsid w:val="79173A07"/>
     <w:multiLevelType w:val="hybridMultilevel"/>
     <w:tmpl w:val="B87E6248"/>
@@ -3801,7 +3962,7 @@
       </w:pPr>
     </w:lvl>
   </w:abstractNum>
-  <w:abstractNum w:abstractNumId="13">
+  <w:abstractNum w:abstractNumId="14">
     <w:nsid w:val="7EC4095E"/>
     <w:multiLevelType w:val="hybridMultilevel"/>
     <w:tmpl w:val="14C41FCC"/>
@@ -3891,16 +4052,16 @@
     </w:lvl>
   </w:abstractNum>
   <w:num w:numId="1">
-    <w:abstractNumId w:val="11"/>
+    <w:abstractNumId w:val="12"/>
   </w:num>
   <w:num w:numId="2">
+    <w:abstractNumId w:val="10"/>
+  </w:num>
+  <w:num w:numId="3">
     <w:abstractNumId w:val="9"/>
   </w:num>
-  <w:num w:numId="3">
-    <w:abstractNumId w:val="8"/>
-  </w:num>
   <w:num w:numId="4">
-    <w:abstractNumId w:val="12"/>
+    <w:abstractNumId w:val="13"/>
   </w:num>
   <w:num w:numId="5">
     <w:abstractNumId w:val="5"/>
@@ -3924,13 +4085,16 @@
     <w:abstractNumId w:val="2"/>
   </w:num>
   <w:num w:numId="12">
-    <w:abstractNumId w:val="10"/>
+    <w:abstractNumId w:val="11"/>
   </w:num>
   <w:num w:numId="13">
-    <w:abstractNumId w:val="13"/>
+    <w:abstractNumId w:val="14"/>
   </w:num>
   <w:num w:numId="14">
     <w:abstractNumId w:val="4"/>
+  </w:num>
+  <w:num w:numId="15">
+    <w:abstractNumId w:val="8"/>
   </w:num>
 </w:numbering>
 </file>
@@ -4708,7 +4872,7 @@
 </file>
 
 <file path=customXml/itemProps1.xml><?xml version="1.0" encoding="utf-8"?>
-<ds:datastoreItem xmlns:ds="http://schemas.openxmlformats.org/officeDocument/2006/customXml" ds:itemID="{34AA38BE-1EB9-2546-8C18-A67A28865713}">
+<ds:datastoreItem xmlns:ds="http://schemas.openxmlformats.org/officeDocument/2006/customXml" ds:itemID="{A9A2727A-BAA2-D74E-840B-CAAEC38E647C}">
   <ds:schemaRefs>
     <ds:schemaRef ds:uri="http://schemas.openxmlformats.org/officeDocument/2006/bibliography"/>
   </ds:schemaRefs>

</xml_diff>

<commit_message>
Solution Explaniation developing stages
</commit_message>
<xml_diff>
--- a/ProblemSolving/Mena_Yanelys_WPF.docx
+++ b/ProblemSolving/Mena_Yanelys_WPF.docx
@@ -2577,8 +2577,6 @@
           <w:sz w:val="28"/>
         </w:rPr>
       </w:pPr>
-      <w:bookmarkStart w:id="0" w:name="_GoBack"/>
-      <w:bookmarkEnd w:id="0"/>
     </w:p>
     <w:p>
       <w:pPr>
@@ -2645,6 +2643,12 @@
           <w:sz w:val="28"/>
         </w:rPr>
       </w:pPr>
+      <w:r>
+        <w:rPr>
+          <w:sz w:val="28"/>
+        </w:rPr>
+        <w:t>Ring Finger</w:t>
+      </w:r>
     </w:p>
     <w:p>
       <w:pPr>
@@ -2671,6 +2675,99 @@
         </w:rPr>
         <w:t>Evaluate each potential solution</w:t>
       </w:r>
+    </w:p>
+    <w:p>
+      <w:pPr>
+        <w:ind w:firstLine="360"/>
+        <w:rPr>
+          <w:sz w:val="28"/>
+        </w:rPr>
+      </w:pPr>
+      <w:r>
+        <w:rPr>
+          <w:sz w:val="28"/>
+        </w:rPr>
+        <w:t>I manually counted</w:t>
+      </w:r>
+      <w:r>
+        <w:rPr>
+          <w:sz w:val="28"/>
+        </w:rPr>
+        <w:t xml:space="preserve"> </w:t>
+      </w:r>
+      <w:r>
+        <w:rPr>
+          <w:sz w:val="28"/>
+        </w:rPr>
+        <w:t xml:space="preserve">my own fingers to make sure that </w:t>
+      </w:r>
+      <w:r>
+        <w:rPr>
+          <w:sz w:val="28"/>
+        </w:rPr>
+        <w:t xml:space="preserve">10 and </w:t>
+      </w:r>
+      <w:r>
+        <w:rPr>
+          <w:sz w:val="28"/>
+        </w:rPr>
+        <w:t>10</w:t>
+      </w:r>
+      <w:r>
+        <w:rPr>
+          <w:sz w:val="28"/>
+        </w:rPr>
+        <w:t xml:space="preserve">0 landed on my First and Ring Finger. </w:t>
+      </w:r>
+    </w:p>
+    <w:p>
+      <w:pPr>
+        <w:ind w:firstLine="360"/>
+        <w:rPr>
+          <w:sz w:val="28"/>
+        </w:rPr>
+      </w:pPr>
+      <w:r>
+        <w:rPr>
+          <w:sz w:val="28"/>
+        </w:rPr>
+        <w:t xml:space="preserve">After finding a pattern between the First and Ring Finger for every 50 counts, I decided to multiply 1000 by 50 and got 20. </w:t>
+      </w:r>
+      <w:r>
+        <w:rPr>
+          <w:sz w:val="28"/>
+        </w:rPr>
+        <w:t xml:space="preserve">From here I just started </w:t>
+      </w:r>
+      <w:bookmarkStart w:id="0" w:name="_GoBack"/>
+      <w:bookmarkEnd w:id="0"/>
+      <w:r>
+        <w:rPr>
+          <w:sz w:val="28"/>
+        </w:rPr>
+        <w:t>listing, which</w:t>
+      </w:r>
+      <w:r>
+        <w:rPr>
+          <w:sz w:val="28"/>
+        </w:rPr>
+        <w:t xml:space="preserve"> was with which finger and ended up with Ring Finger. </w:t>
+      </w:r>
+    </w:p>
+    <w:p>
+      <w:pPr>
+        <w:rPr>
+          <w:sz w:val="28"/>
+        </w:rPr>
+      </w:pPr>
+    </w:p>
+    <w:p>
+      <w:pPr>
+        <w:pStyle w:val="ListParagraph"/>
+        <w:rPr>
+          <w:sz w:val="28"/>
+        </w:rPr>
+      </w:pPr>
     </w:p>
     <w:p>
       <w:pPr>
@@ -3429,6 +3526,95 @@
     </w:lvl>
   </w:abstractNum>
   <w:abstractNum w:abstractNumId="8">
+    <w:nsid w:val="45F51844"/>
+    <w:multiLevelType w:val="hybridMultilevel"/>
+    <w:tmpl w:val="1BB8C96A"/>
+    <w:lvl w:ilvl="0" w:tplc="E540813A">
+      <w:start w:val="1"/>
+      <w:numFmt w:val="lowerLetter"/>
+      <w:lvlText w:val="%1)"/>
+      <w:lvlJc w:val="left"/>
+      <w:pPr>
+        <w:ind w:left="1080" w:hanging="360"/>
+      </w:pPr>
+      <w:rPr>
+        <w:rFonts w:hint="default"/>
+      </w:rPr>
+    </w:lvl>
+    <w:lvl w:ilvl="1" w:tplc="04090019" w:tentative="1">
+      <w:start w:val="1"/>
+      <w:numFmt w:val="lowerLetter"/>
+      <w:lvlText w:val="%2."/>
+      <w:lvlJc w:val="left"/>
+      <w:pPr>
+        <w:ind w:left="1800" w:hanging="360"/>
+      </w:pPr>
+    </w:lvl>
+    <w:lvl w:ilvl="2" w:tplc="0409001B" w:tentative="1">
+      <w:start w:val="1"/>
+      <w:numFmt w:val="lowerRoman"/>
+      <w:lvlText w:val="%3."/>
+      <w:lvlJc w:val="right"/>
+      <w:pPr>
+        <w:ind w:left="2520" w:hanging="180"/>
+      </w:pPr>
+    </w:lvl>
+    <w:lvl w:ilvl="3" w:tplc="0409000F" w:tentative="1">
+      <w:start w:val="1"/>
+      <w:numFmt w:val="decimal"/>
+      <w:lvlText w:val="%4."/>
+      <w:lvlJc w:val="left"/>
+      <w:pPr>
+        <w:ind w:left="3240" w:hanging="360"/>
+      </w:pPr>
+    </w:lvl>
+    <w:lvl w:ilvl="4" w:tplc="04090019" w:tentative="1">
+      <w:start w:val="1"/>
+      <w:numFmt w:val="lowerLetter"/>
+      <w:lvlText w:val="%5."/>
+      <w:lvlJc w:val="left"/>
+      <w:pPr>
+        <w:ind w:left="3960" w:hanging="360"/>
+      </w:pPr>
+    </w:lvl>
+    <w:lvl w:ilvl="5" w:tplc="0409001B" w:tentative="1">
+      <w:start w:val="1"/>
+      <w:numFmt w:val="lowerRoman"/>
+      <w:lvlText w:val="%6."/>
+      <w:lvlJc w:val="right"/>
+      <w:pPr>
+        <w:ind w:left="4680" w:hanging="180"/>
+      </w:pPr>
+    </w:lvl>
+    <w:lvl w:ilvl="6" w:tplc="0409000F" w:tentative="1">
+      <w:start w:val="1"/>
+      <w:numFmt w:val="decimal"/>
+      <w:lvlText w:val="%7."/>
+      <w:lvlJc w:val="left"/>
+      <w:pPr>
+        <w:ind w:left="5400" w:hanging="360"/>
+      </w:pPr>
+    </w:lvl>
+    <w:lvl w:ilvl="7" w:tplc="04090019" w:tentative="1">
+      <w:start w:val="1"/>
+      <w:numFmt w:val="lowerLetter"/>
+      <w:lvlText w:val="%8."/>
+      <w:lvlJc w:val="left"/>
+      <w:pPr>
+        <w:ind w:left="6120" w:hanging="360"/>
+      </w:pPr>
+    </w:lvl>
+    <w:lvl w:ilvl="8" w:tplc="0409001B" w:tentative="1">
+      <w:start w:val="1"/>
+      <w:numFmt w:val="lowerRoman"/>
+      <w:lvlText w:val="%9."/>
+      <w:lvlJc w:val="right"/>
+      <w:pPr>
+        <w:ind w:left="6840" w:hanging="180"/>
+      </w:pPr>
+    </w:lvl>
+  </w:abstractNum>
+  <w:abstractNum w:abstractNumId="9">
     <w:nsid w:val="5E1A445B"/>
     <w:multiLevelType w:val="hybridMultilevel"/>
     <w:tmpl w:val="BB3EC992"/>
@@ -3517,7 +3703,7 @@
       </w:pPr>
     </w:lvl>
   </w:abstractNum>
-  <w:abstractNum w:abstractNumId="9">
+  <w:abstractNum w:abstractNumId="10">
     <w:nsid w:val="68944BE7"/>
     <w:multiLevelType w:val="hybridMultilevel"/>
     <w:tmpl w:val="A89022E6"/>
@@ -3606,7 +3792,7 @@
       </w:pPr>
     </w:lvl>
   </w:abstractNum>
-  <w:abstractNum w:abstractNumId="10">
+  <w:abstractNum w:abstractNumId="11">
     <w:nsid w:val="6D6D4AE0"/>
     <w:multiLevelType w:val="hybridMultilevel"/>
     <w:tmpl w:val="14C41FCC"/>
@@ -3695,7 +3881,7 @@
       </w:pPr>
     </w:lvl>
   </w:abstractNum>
-  <w:abstractNum w:abstractNumId="11">
+  <w:abstractNum w:abstractNumId="12">
     <w:nsid w:val="6E29761E"/>
     <w:multiLevelType w:val="hybridMultilevel"/>
     <w:tmpl w:val="D9808ED2"/>
@@ -3784,7 +3970,7 @@
       </w:pPr>
     </w:lvl>
   </w:abstractNum>
-  <w:abstractNum w:abstractNumId="12">
+  <w:abstractNum w:abstractNumId="13">
     <w:nsid w:val="74EC47D8"/>
     <w:multiLevelType w:val="hybridMultilevel"/>
     <w:tmpl w:val="14C41FCC"/>
@@ -3873,7 +4059,7 @@
       </w:pPr>
     </w:lvl>
   </w:abstractNum>
-  <w:abstractNum w:abstractNumId="13">
+  <w:abstractNum w:abstractNumId="14">
     <w:nsid w:val="79173A07"/>
     <w:multiLevelType w:val="hybridMultilevel"/>
     <w:tmpl w:val="B87E6248"/>
@@ -3962,7 +4148,7 @@
       </w:pPr>
     </w:lvl>
   </w:abstractNum>
-  <w:abstractNum w:abstractNumId="14">
+  <w:abstractNum w:abstractNumId="15">
     <w:nsid w:val="7EC4095E"/>
     <w:multiLevelType w:val="hybridMultilevel"/>
     <w:tmpl w:val="14C41FCC"/>
@@ -4052,16 +4238,16 @@
     </w:lvl>
   </w:abstractNum>
   <w:num w:numId="1">
-    <w:abstractNumId w:val="12"/>
+    <w:abstractNumId w:val="13"/>
   </w:num>
   <w:num w:numId="2">
+    <w:abstractNumId w:val="11"/>
+  </w:num>
+  <w:num w:numId="3">
     <w:abstractNumId w:val="10"/>
   </w:num>
-  <w:num w:numId="3">
-    <w:abstractNumId w:val="9"/>
-  </w:num>
   <w:num w:numId="4">
-    <w:abstractNumId w:val="13"/>
+    <w:abstractNumId w:val="14"/>
   </w:num>
   <w:num w:numId="5">
     <w:abstractNumId w:val="5"/>
@@ -4085,15 +4271,18 @@
     <w:abstractNumId w:val="2"/>
   </w:num>
   <w:num w:numId="12">
-    <w:abstractNumId w:val="11"/>
+    <w:abstractNumId w:val="12"/>
   </w:num>
   <w:num w:numId="13">
-    <w:abstractNumId w:val="14"/>
+    <w:abstractNumId w:val="15"/>
   </w:num>
   <w:num w:numId="14">
     <w:abstractNumId w:val="4"/>
   </w:num>
   <w:num w:numId="15">
+    <w:abstractNumId w:val="9"/>
+  </w:num>
+  <w:num w:numId="16">
     <w:abstractNumId w:val="8"/>
   </w:num>
 </w:numbering>
@@ -4872,7 +5061,7 @@
 </file>
 
 <file path=customXml/itemProps1.xml><?xml version="1.0" encoding="utf-8"?>
-<ds:datastoreItem xmlns:ds="http://schemas.openxmlformats.org/officeDocument/2006/customXml" ds:itemID="{A9A2727A-BAA2-D74E-840B-CAAEC38E647C}">
+<ds:datastoreItem xmlns:ds="http://schemas.openxmlformats.org/officeDocument/2006/customXml" ds:itemID="{B01E330E-C7C7-4B49-A1C5-E6157C8C3402}">
   <ds:schemaRefs>
     <ds:schemaRef ds:uri="http://schemas.openxmlformats.org/officeDocument/2006/bibliography"/>
   </ds:schemaRefs>

</xml_diff>

<commit_message>
Establishing Step 5 Solutions
</commit_message>
<xml_diff>
--- a/ProblemSolving/Mena_Yanelys_WPF.docx
+++ b/ProblemSolving/Mena_Yanelys_WPF.docx
@@ -2429,11 +2429,13 @@
           <w:numId w:val="13"/>
         </w:numPr>
         <w:rPr>
-          <w:sz w:val="28"/>
-        </w:rPr>
-      </w:pPr>
-      <w:r>
-        <w:rPr>
+          <w:b/>
+          <w:sz w:val="28"/>
+        </w:rPr>
+      </w:pPr>
+      <w:r>
+        <w:rPr>
+          <w:b/>
           <w:sz w:val="28"/>
         </w:rPr>
         <w:t>Define the Problem</w:t>
@@ -2456,6 +2458,7 @@
     <w:p>
       <w:pPr>
         <w:rPr>
+          <w:b/>
           <w:sz w:val="28"/>
         </w:rPr>
       </w:pPr>
@@ -2468,11 +2471,13 @@
           <w:numId w:val="13"/>
         </w:numPr>
         <w:rPr>
-          <w:sz w:val="28"/>
-        </w:rPr>
-      </w:pPr>
-      <w:r>
-        <w:rPr>
+          <w:b/>
+          <w:sz w:val="28"/>
+        </w:rPr>
+      </w:pPr>
+      <w:r>
+        <w:rPr>
+          <w:b/>
           <w:sz w:val="28"/>
         </w:rPr>
         <w:t>Break the problem apart</w:t>
@@ -2574,6 +2579,7 @@
       <w:pPr>
         <w:pStyle w:val="ListParagraph"/>
         <w:rPr>
+          <w:b/>
           <w:sz w:val="28"/>
         </w:rPr>
       </w:pPr>
@@ -2586,11 +2592,13 @@
           <w:numId w:val="13"/>
         </w:numPr>
         <w:rPr>
-          <w:sz w:val="28"/>
-        </w:rPr>
-      </w:pPr>
-      <w:r>
-        <w:rPr>
+          <w:b/>
+          <w:sz w:val="28"/>
+        </w:rPr>
+      </w:pPr>
+      <w:r>
+        <w:rPr>
+          <w:b/>
           <w:sz w:val="28"/>
         </w:rPr>
         <w:t>Identify potential solutions</w:t>
@@ -2666,11 +2674,13 @@
           <w:numId w:val="13"/>
         </w:numPr>
         <w:rPr>
-          <w:sz w:val="28"/>
-        </w:rPr>
-      </w:pPr>
-      <w:r>
-        <w:rPr>
+          <w:b/>
+          <w:sz w:val="28"/>
+        </w:rPr>
+      </w:pPr>
+      <w:r>
+        <w:rPr>
+          <w:b/>
           <w:sz w:val="28"/>
         </w:rPr>
         <w:t>Evaluate each potential solution</w:t>
@@ -2737,15 +2747,7 @@
         <w:rPr>
           <w:sz w:val="28"/>
         </w:rPr>
-        <w:t xml:space="preserve">From here I just started </w:t>
-      </w:r>
-      <w:bookmarkStart w:id="0" w:name="_GoBack"/>
-      <w:bookmarkEnd w:id="0"/>
-      <w:r>
-        <w:rPr>
-          <w:sz w:val="28"/>
-        </w:rPr>
-        <w:t>listing, which</w:t>
+        <w:t>From here I just started listing, which</w:t>
       </w:r>
       <w:r>
         <w:rPr>
@@ -2777,15 +2779,130 @@
           <w:numId w:val="13"/>
         </w:numPr>
         <w:rPr>
-          <w:sz w:val="28"/>
-        </w:rPr>
-      </w:pPr>
-      <w:r>
-        <w:rPr>
+          <w:b/>
+          <w:sz w:val="28"/>
+        </w:rPr>
+      </w:pPr>
+      <w:r>
+        <w:rPr>
+          <w:b/>
           <w:sz w:val="28"/>
         </w:rPr>
         <w:t>Choose a solution and develop a plan to implement it.</w:t>
       </w:r>
+    </w:p>
+    <w:p>
+      <w:pPr>
+        <w:pStyle w:val="ListParagraph"/>
+        <w:numPr>
+          <w:ilvl w:val="0"/>
+          <w:numId w:val="13"/>
+        </w:numPr>
+        <w:rPr>
+          <w:sz w:val="28"/>
+        </w:rPr>
+      </w:pPr>
+      <w:r>
+        <w:rPr>
+          <w:sz w:val="28"/>
+        </w:rPr>
+        <w:t>First Finger</w:t>
+      </w:r>
+      <w:r>
+        <w:rPr>
+          <w:sz w:val="28"/>
+        </w:rPr>
+        <w:t xml:space="preserve"> on the 10</w:t>
+      </w:r>
+      <w:r>
+        <w:rPr>
+          <w:sz w:val="28"/>
+          <w:vertAlign w:val="superscript"/>
+        </w:rPr>
+        <w:t>th</w:t>
+      </w:r>
+      <w:r>
+        <w:rPr>
+          <w:sz w:val="28"/>
+        </w:rPr>
+        <w:t xml:space="preserve"> count</w:t>
+      </w:r>
+    </w:p>
+    <w:p>
+      <w:pPr>
+        <w:pStyle w:val="ListParagraph"/>
+        <w:numPr>
+          <w:ilvl w:val="0"/>
+          <w:numId w:val="13"/>
+        </w:numPr>
+        <w:rPr>
+          <w:sz w:val="28"/>
+        </w:rPr>
+      </w:pPr>
+      <w:r>
+        <w:rPr>
+          <w:sz w:val="28"/>
+        </w:rPr>
+        <w:t>Ring Finger</w:t>
+      </w:r>
+      <w:r>
+        <w:rPr>
+          <w:sz w:val="28"/>
+        </w:rPr>
+        <w:t xml:space="preserve"> on the 100</w:t>
+      </w:r>
+      <w:r>
+        <w:rPr>
+          <w:sz w:val="28"/>
+          <w:vertAlign w:val="superscript"/>
+        </w:rPr>
+        <w:t>th</w:t>
+      </w:r>
+      <w:r>
+        <w:rPr>
+          <w:sz w:val="28"/>
+        </w:rPr>
+        <w:t xml:space="preserve"> count</w:t>
+      </w:r>
+    </w:p>
+    <w:p>
+      <w:pPr>
+        <w:pStyle w:val="ListParagraph"/>
+        <w:numPr>
+          <w:ilvl w:val="0"/>
+          <w:numId w:val="13"/>
+        </w:numPr>
+        <w:rPr>
+          <w:sz w:val="28"/>
+        </w:rPr>
+      </w:pPr>
+      <w:r>
+        <w:rPr>
+          <w:sz w:val="28"/>
+        </w:rPr>
+        <w:t>Ring Finger</w:t>
+      </w:r>
+      <w:r>
+        <w:rPr>
+          <w:sz w:val="28"/>
+        </w:rPr>
+        <w:t xml:space="preserve"> on the 1000</w:t>
+      </w:r>
+      <w:r>
+        <w:rPr>
+          <w:sz w:val="28"/>
+          <w:vertAlign w:val="superscript"/>
+        </w:rPr>
+        <w:t>th</w:t>
+      </w:r>
+      <w:r>
+        <w:rPr>
+          <w:sz w:val="28"/>
+        </w:rPr>
+        <w:t xml:space="preserve"> count</w:t>
+      </w:r>
+      <w:bookmarkStart w:id="0" w:name="_GoBack"/>
+      <w:bookmarkEnd w:id="0"/>
     </w:p>
     <w:p>
       <w:pPr>
@@ -5061,7 +5178,7 @@
 </file>
 
 <file path=customXml/itemProps1.xml><?xml version="1.0" encoding="utf-8"?>
-<ds:datastoreItem xmlns:ds="http://schemas.openxmlformats.org/officeDocument/2006/customXml" ds:itemID="{B01E330E-C7C7-4B49-A1C5-E6157C8C3402}">
+<ds:datastoreItem xmlns:ds="http://schemas.openxmlformats.org/officeDocument/2006/customXml" ds:itemID="{E62BFE32-127C-664E-A0D8-CE236C21C56E}">
   <ds:schemaRefs>
     <ds:schemaRef ds:uri="http://schemas.openxmlformats.org/officeDocument/2006/bibliography"/>
   </ds:schemaRefs>

</xml_diff>

<commit_message>
Adding Details and explanations to document Step 5 Problem 3
</commit_message>
<xml_diff>
--- a/ProblemSolving/Mena_Yanelys_WPF.docx
+++ b/ProblemSolving/Mena_Yanelys_WPF.docx
@@ -2827,6 +2827,25 @@
         </w:rPr>
         <w:t xml:space="preserve"> count</w:t>
       </w:r>
+      <w:r>
+        <w:rPr>
+          <w:sz w:val="28"/>
+        </w:rPr>
+        <w:t>: If you manually count your fingers, you will get the First Finger on the 10</w:t>
+      </w:r>
+      <w:r>
+        <w:rPr>
+          <w:sz w:val="28"/>
+          <w:vertAlign w:val="superscript"/>
+        </w:rPr>
+        <w:t>th</w:t>
+      </w:r>
+      <w:r>
+        <w:rPr>
+          <w:sz w:val="28"/>
+        </w:rPr>
+        <w:t xml:space="preserve"> count</w:t>
+      </w:r>
     </w:p>
     <w:p>
       <w:pPr>
@@ -2864,6 +2883,14 @@
         </w:rPr>
         <w:t xml:space="preserve"> count</w:t>
       </w:r>
+      <w:r>
+        <w:rPr>
+          <w:sz w:val="28"/>
+        </w:rPr>
+        <w:t>: I decided to write down the numbers that would always fall on my First Finger. This would make it easier for me to guide myself if I got lost in the counting. I found that the closest to 100 that the First finger reached was 96. I then just counted up to 100 and landed on my Ring Finger.</w:t>
+      </w:r>
+      <w:bookmarkStart w:id="0" w:name="_GoBack"/>
+      <w:bookmarkEnd w:id="0"/>
     </w:p>
     <w:p>
       <w:pPr>
@@ -2901,8 +2928,6 @@
         </w:rPr>
         <w:t xml:space="preserve"> count</w:t>
       </w:r>
-      <w:bookmarkStart w:id="0" w:name="_GoBack"/>
-      <w:bookmarkEnd w:id="0"/>
     </w:p>
     <w:p>
       <w:pPr>
@@ -5178,7 +5203,7 @@
 </file>
 
 <file path=customXml/itemProps1.xml><?xml version="1.0" encoding="utf-8"?>
-<ds:datastoreItem xmlns:ds="http://schemas.openxmlformats.org/officeDocument/2006/customXml" ds:itemID="{E62BFE32-127C-664E-A0D8-CE236C21C56E}">
+<ds:datastoreItem xmlns:ds="http://schemas.openxmlformats.org/officeDocument/2006/customXml" ds:itemID="{1C5DD9DD-CA66-8B47-8F61-05D4DEEEB1B2}">
   <ds:schemaRefs>
     <ds:schemaRef ds:uri="http://schemas.openxmlformats.org/officeDocument/2006/bibliography"/>
   </ds:schemaRefs>

</xml_diff>

<commit_message>
Adding more details and process to Problem 3
</commit_message>
<xml_diff>
--- a/ProblemSolving/Mena_Yanelys_WPF.docx
+++ b/ProblemSolving/Mena_Yanelys_WPF.docx
@@ -2889,8 +2889,6 @@
         </w:rPr>
         <w:t>: I decided to write down the numbers that would always fall on my First Finger. This would make it easier for me to guide myself if I got lost in the counting. I found that the closest to 100 that the First finger reached was 96. I then just counted up to 100 and landed on my Ring Finger.</w:t>
       </w:r>
-      <w:bookmarkStart w:id="0" w:name="_GoBack"/>
-      <w:bookmarkEnd w:id="0"/>
     </w:p>
     <w:p>
       <w:pPr>
@@ -2927,6 +2925,20 @@
           <w:sz w:val="28"/>
         </w:rPr>
         <w:t xml:space="preserve"> count</w:t>
+      </w:r>
+      <w:r>
+        <w:rPr>
+          <w:sz w:val="28"/>
+        </w:rPr>
+        <w:t>: I certainly didn’t think I could count until 1000 and actually get an accurate result so I decided that I would try to find</w:t>
+      </w:r>
+      <w:bookmarkStart w:id="0" w:name="_GoBack"/>
+      <w:bookmarkEnd w:id="0"/>
+      <w:r>
+        <w:rPr>
+          <w:sz w:val="28"/>
+        </w:rPr>
+        <w:t xml:space="preserve"> a pattern in the counting. I ultimately found that every 50 fingers would land on either the First Finger or the Ring Finger. So I divided 1000 by 50 and got 20. I then varied between the Right and Ring finger and ultimately concluded that the Ring Ringer would be count 1000.</w:t>
       </w:r>
     </w:p>
     <w:p>
@@ -5203,7 +5215,7 @@
 </file>
 
 <file path=customXml/itemProps1.xml><?xml version="1.0" encoding="utf-8"?>
-<ds:datastoreItem xmlns:ds="http://schemas.openxmlformats.org/officeDocument/2006/customXml" ds:itemID="{1C5DD9DD-CA66-8B47-8F61-05D4DEEEB1B2}">
+<ds:datastoreItem xmlns:ds="http://schemas.openxmlformats.org/officeDocument/2006/customXml" ds:itemID="{47B12598-F5A1-3747-9F34-C926EB1BC5C7}">
   <ds:schemaRefs>
     <ds:schemaRef ds:uri="http://schemas.openxmlformats.org/officeDocument/2006/bibliography"/>
   </ds:schemaRefs>

</xml_diff>

<commit_message>
Reformatting, making sure that everything is well structured
</commit_message>
<xml_diff>
--- a/ProblemSolving/Mena_Yanelys_WPF.docx
+++ b/ProblemSolving/Mena_Yanelys_WPF.docx
@@ -6,14 +6,18 @@
       <w:pPr>
         <w:jc w:val="center"/>
         <w:rPr>
-          <w:b/>
-          <w:sz w:val="32"/>
-        </w:rPr>
-      </w:pPr>
-      <w:r>
-        <w:rPr>
-          <w:b/>
-          <w:sz w:val="32"/>
+          <w:rFonts w:ascii="Calibri" w:hAnsi="Calibri"/>
+          <w:b/>
+          <w:sz w:val="28"/>
+          <w:szCs w:val="28"/>
+        </w:rPr>
+      </w:pPr>
+      <w:r>
+        <w:rPr>
+          <w:rFonts w:ascii="Calibri" w:hAnsi="Calibri"/>
+          <w:b/>
+          <w:sz w:val="28"/>
+          <w:szCs w:val="28"/>
         </w:rPr>
         <w:t>Yanelys Mena</w:t>
       </w:r>
@@ -22,14 +26,18 @@
       <w:pPr>
         <w:jc w:val="center"/>
         <w:rPr>
-          <w:b/>
-          <w:sz w:val="32"/>
-        </w:rPr>
-      </w:pPr>
-      <w:r>
-        <w:rPr>
-          <w:b/>
-          <w:sz w:val="32"/>
+          <w:rFonts w:ascii="Calibri" w:hAnsi="Calibri"/>
+          <w:b/>
+          <w:sz w:val="28"/>
+          <w:szCs w:val="28"/>
+        </w:rPr>
+      </w:pPr>
+      <w:r>
+        <w:rPr>
+          <w:rFonts w:ascii="Calibri" w:hAnsi="Calibri"/>
+          <w:b/>
+          <w:sz w:val="28"/>
+          <w:szCs w:val="28"/>
         </w:rPr>
         <w:t>10/03/2013</w:t>
       </w:r>
@@ -38,14 +46,18 @@
       <w:pPr>
         <w:jc w:val="center"/>
         <w:rPr>
-          <w:b/>
-          <w:sz w:val="32"/>
-        </w:rPr>
-      </w:pPr>
-      <w:r>
-        <w:rPr>
-          <w:b/>
-          <w:sz w:val="32"/>
+          <w:rFonts w:ascii="Calibri" w:hAnsi="Calibri"/>
+          <w:b/>
+          <w:sz w:val="28"/>
+          <w:szCs w:val="28"/>
+        </w:rPr>
+      </w:pPr>
+      <w:r>
+        <w:rPr>
+          <w:rFonts w:ascii="Calibri" w:hAnsi="Calibri"/>
+          <w:b/>
+          <w:sz w:val="28"/>
+          <w:szCs w:val="28"/>
         </w:rPr>
         <w:t>Web Programming Fundamentals</w:t>
       </w:r>
@@ -54,14 +66,18 @@
       <w:pPr>
         <w:jc w:val="center"/>
         <w:rPr>
-          <w:b/>
-          <w:sz w:val="32"/>
-        </w:rPr>
-      </w:pPr>
-      <w:r>
-        <w:rPr>
-          <w:b/>
-          <w:sz w:val="32"/>
+          <w:rFonts w:ascii="Calibri" w:hAnsi="Calibri"/>
+          <w:b/>
+          <w:sz w:val="28"/>
+          <w:szCs w:val="28"/>
+        </w:rPr>
+      </w:pPr>
+      <w:r>
+        <w:rPr>
+          <w:rFonts w:ascii="Calibri" w:hAnsi="Calibri"/>
+          <w:b/>
+          <w:sz w:val="28"/>
+          <w:szCs w:val="28"/>
         </w:rPr>
         <w:t>Problem Solving Assignment</w:t>
       </w:r>
@@ -69,35 +85,45 @@
     <w:p>
       <w:pPr>
         <w:rPr>
-          <w:sz w:val="28"/>
-        </w:rPr>
-      </w:pPr>
-    </w:p>
-    <w:p>
-      <w:pPr>
-        <w:rPr>
-          <w:sz w:val="28"/>
-        </w:rPr>
-      </w:pPr>
-    </w:p>
-    <w:p>
-      <w:pPr>
-        <w:rPr>
-          <w:b/>
-          <w:sz w:val="28"/>
-        </w:rPr>
-      </w:pPr>
-      <w:r>
-        <w:rPr>
-          <w:b/>
-          <w:sz w:val="28"/>
+          <w:rFonts w:ascii="Calibri" w:hAnsi="Calibri"/>
+          <w:sz w:val="28"/>
+          <w:szCs w:val="28"/>
+        </w:rPr>
+      </w:pPr>
+    </w:p>
+    <w:p>
+      <w:pPr>
+        <w:rPr>
+          <w:rFonts w:ascii="Calibri" w:hAnsi="Calibri"/>
+          <w:sz w:val="28"/>
+          <w:szCs w:val="28"/>
+        </w:rPr>
+      </w:pPr>
+    </w:p>
+    <w:p>
+      <w:pPr>
+        <w:rPr>
+          <w:rFonts w:ascii="Calibri" w:hAnsi="Calibri"/>
+          <w:b/>
+          <w:sz w:val="28"/>
+          <w:szCs w:val="28"/>
+        </w:rPr>
+      </w:pPr>
+      <w:r>
+        <w:rPr>
+          <w:rFonts w:ascii="Calibri" w:hAnsi="Calibri"/>
+          <w:b/>
+          <w:sz w:val="28"/>
+          <w:szCs w:val="28"/>
         </w:rPr>
         <w:t>5 Step Problem Solving</w:t>
       </w:r>
       <w:r>
         <w:rPr>
-          <w:b/>
-          <w:sz w:val="28"/>
+          <w:rFonts w:ascii="Calibri" w:hAnsi="Calibri"/>
+          <w:b/>
+          <w:sz w:val="28"/>
+          <w:szCs w:val="28"/>
         </w:rPr>
         <w:t xml:space="preserve"> Guide</w:t>
       </w:r>
@@ -110,12 +136,16 @@
           <w:numId w:val="1"/>
         </w:numPr>
         <w:rPr>
-          <w:sz w:val="28"/>
-        </w:rPr>
-      </w:pPr>
-      <w:r>
-        <w:rPr>
-          <w:sz w:val="28"/>
+          <w:rFonts w:ascii="Calibri" w:hAnsi="Calibri"/>
+          <w:sz w:val="28"/>
+          <w:szCs w:val="28"/>
+        </w:rPr>
+      </w:pPr>
+      <w:r>
+        <w:rPr>
+          <w:rFonts w:ascii="Calibri" w:hAnsi="Calibri"/>
+          <w:sz w:val="28"/>
+          <w:szCs w:val="28"/>
         </w:rPr>
         <w:t>Define the Problem</w:t>
       </w:r>
@@ -128,12 +158,16 @@
           <w:numId w:val="1"/>
         </w:numPr>
         <w:rPr>
-          <w:sz w:val="28"/>
-        </w:rPr>
-      </w:pPr>
-      <w:r>
-        <w:rPr>
-          <w:sz w:val="28"/>
+          <w:rFonts w:ascii="Calibri" w:hAnsi="Calibri"/>
+          <w:sz w:val="28"/>
+          <w:szCs w:val="28"/>
+        </w:rPr>
+      </w:pPr>
+      <w:r>
+        <w:rPr>
+          <w:rFonts w:ascii="Calibri" w:hAnsi="Calibri"/>
+          <w:sz w:val="28"/>
+          <w:szCs w:val="28"/>
         </w:rPr>
         <w:t>Break the problem apart</w:t>
       </w:r>
@@ -146,12 +180,16 @@
           <w:numId w:val="1"/>
         </w:numPr>
         <w:rPr>
-          <w:sz w:val="28"/>
-        </w:rPr>
-      </w:pPr>
-      <w:r>
-        <w:rPr>
-          <w:sz w:val="28"/>
+          <w:rFonts w:ascii="Calibri" w:hAnsi="Calibri"/>
+          <w:sz w:val="28"/>
+          <w:szCs w:val="28"/>
+        </w:rPr>
+      </w:pPr>
+      <w:r>
+        <w:rPr>
+          <w:rFonts w:ascii="Calibri" w:hAnsi="Calibri"/>
+          <w:sz w:val="28"/>
+          <w:szCs w:val="28"/>
         </w:rPr>
         <w:t>Identify potential solutions</w:t>
       </w:r>
@@ -164,12 +202,16 @@
           <w:numId w:val="1"/>
         </w:numPr>
         <w:rPr>
-          <w:sz w:val="28"/>
-        </w:rPr>
-      </w:pPr>
-      <w:r>
-        <w:rPr>
-          <w:sz w:val="28"/>
+          <w:rFonts w:ascii="Calibri" w:hAnsi="Calibri"/>
+          <w:sz w:val="28"/>
+          <w:szCs w:val="28"/>
+        </w:rPr>
+      </w:pPr>
+      <w:r>
+        <w:rPr>
+          <w:rFonts w:ascii="Calibri" w:hAnsi="Calibri"/>
+          <w:sz w:val="28"/>
+          <w:szCs w:val="28"/>
         </w:rPr>
         <w:t>Evaluate each potential solution</w:t>
       </w:r>
@@ -182,12 +224,16 @@
           <w:numId w:val="1"/>
         </w:numPr>
         <w:rPr>
-          <w:sz w:val="28"/>
-        </w:rPr>
-      </w:pPr>
-      <w:r>
-        <w:rPr>
-          <w:sz w:val="28"/>
+          <w:rFonts w:ascii="Calibri" w:hAnsi="Calibri"/>
+          <w:sz w:val="28"/>
+          <w:szCs w:val="28"/>
+        </w:rPr>
+      </w:pPr>
+      <w:r>
+        <w:rPr>
+          <w:rFonts w:ascii="Calibri" w:hAnsi="Calibri"/>
+          <w:sz w:val="28"/>
+          <w:szCs w:val="28"/>
         </w:rPr>
         <w:t>Choose a solution and develop a plan to implement it.</w:t>
       </w:r>
@@ -195,607 +241,176 @@
     <w:p>
       <w:pPr>
         <w:rPr>
-          <w:sz w:val="22"/>
-        </w:rPr>
-      </w:pPr>
-    </w:p>
-    <w:p/>
-    <w:p>
-      <w:pPr>
-        <w:rPr>
-          <w:b/>
-          <w:sz w:val="44"/>
-        </w:rPr>
-      </w:pPr>
-      <w:r>
-        <w:rPr>
-          <w:b/>
-          <w:sz w:val="44"/>
-        </w:rPr>
-        <w:t>Problem 1:</w:t>
-      </w:r>
-    </w:p>
-    <w:p>
-      <w:pPr>
-        <w:widowControl w:val="0"/>
-        <w:autoSpaceDE w:val="0"/>
-        <w:autoSpaceDN w:val="0"/>
-        <w:adjustRightInd w:val="0"/>
-        <w:rPr>
-          <w:rFonts w:ascii="Times New Roman" w:hAnsi="Times New Roman" w:cs="Times New Roman"/>
+          <w:rFonts w:ascii="Calibri" w:hAnsi="Calibri"/>
+          <w:sz w:val="28"/>
+          <w:szCs w:val="28"/>
+        </w:rPr>
+      </w:pPr>
+    </w:p>
+    <w:p>
+      <w:pPr>
+        <w:rPr>
+          <w:rFonts w:ascii="Calibri" w:hAnsi="Calibri"/>
           <w:b/>
           <w:sz w:val="40"/>
           <w:szCs w:val="40"/>
         </w:rPr>
       </w:pPr>
-      <w:r>
-        <w:rPr>
-          <w:rFonts w:ascii="Times New Roman" w:hAnsi="Times New Roman" w:cs="Times New Roman"/>
-          <w:b/>
-          <w:sz w:val="40"/>
-          <w:szCs w:val="40"/>
-        </w:rPr>
-        <w:t>A Cat, a Parrot, and a Bag of Seed:</w:t>
-      </w:r>
-    </w:p>
-    <w:p>
-      <w:r>
-        <w:t>A Cat, a Parrot, and a Bag of Seed: A</w:t>
-      </w:r>
-      <w:r>
-        <w:t xml:space="preserve"> </w:t>
-      </w:r>
-      <w:r>
-        <w:t>man</w:t>
-      </w:r>
-      <w:r>
-        <w:t xml:space="preserve"> </w:t>
-      </w:r>
-      <w:r>
-        <w:t>finds</w:t>
-      </w:r>
-      <w:r>
-        <w:t xml:space="preserve"> </w:t>
-      </w:r>
-      <w:r>
-        <w:t>himself</w:t>
-      </w:r>
-      <w:r>
-        <w:t xml:space="preserve"> </w:t>
-      </w:r>
-      <w:r>
-        <w:t>on</w:t>
-      </w:r>
-      <w:r>
-        <w:t xml:space="preserve"> </w:t>
-      </w:r>
-      <w:r>
-        <w:t>a</w:t>
-      </w:r>
-      <w:r>
-        <w:t xml:space="preserve"> </w:t>
-      </w:r>
-      <w:r>
-        <w:t>river</w:t>
-      </w:r>
-      <w:r>
-        <w:t>bank</w:t>
-      </w:r>
-      <w:r>
-        <w:t xml:space="preserve"> </w:t>
-      </w:r>
-      <w:r>
-        <w:t>with</w:t>
-      </w:r>
-      <w:r>
-        <w:t xml:space="preserve"> </w:t>
-      </w:r>
-      <w:r>
-        <w:t>a</w:t>
-      </w:r>
-      <w:r>
-        <w:t xml:space="preserve"> </w:t>
-      </w:r>
-      <w:r>
-        <w:t>cat, a</w:t>
-      </w:r>
-      <w:r>
-        <w:t xml:space="preserve"> </w:t>
-      </w:r>
-      <w:r>
-        <w:t>parrot</w:t>
-      </w:r>
-      <w:r>
-        <w:t xml:space="preserve"> </w:t>
-      </w:r>
-      <w:r>
-        <w:t>and</w:t>
-      </w:r>
-      <w:r>
-        <w:t xml:space="preserve"> </w:t>
-      </w:r>
-      <w:r>
-        <w:t>a</w:t>
-      </w:r>
-      <w:r>
-        <w:t xml:space="preserve"> </w:t>
-      </w:r>
-      <w:r>
-        <w:t>bag</w:t>
-      </w:r>
-      <w:r>
-        <w:t xml:space="preserve"> </w:t>
-      </w:r>
-      <w:r>
-        <w:t>of</w:t>
-      </w:r>
-      <w:r>
-        <w:t xml:space="preserve"> </w:t>
-      </w:r>
-      <w:r>
-        <w:t>seed. He</w:t>
-      </w:r>
-      <w:r>
-        <w:t xml:space="preserve"> </w:t>
-      </w:r>
-      <w:r>
-        <w:t>needs</w:t>
-      </w:r>
-      <w:r>
-        <w:t xml:space="preserve"> </w:t>
-      </w:r>
-      <w:r>
-        <w:t>to</w:t>
-      </w:r>
-      <w:r>
-        <w:t xml:space="preserve"> </w:t>
-      </w:r>
-      <w:r>
-        <w:t>transport</w:t>
-      </w:r>
-      <w:r>
-        <w:t xml:space="preserve"> </w:t>
-      </w:r>
-      <w:r>
-        <w:t>all</w:t>
-      </w:r>
-      <w:r>
-        <w:t xml:space="preserve"> </w:t>
-      </w:r>
-      <w:r>
-        <w:t>three</w:t>
-      </w:r>
-      <w:r>
-        <w:t xml:space="preserve"> </w:t>
-      </w:r>
-      <w:r>
-        <w:t>to</w:t>
-      </w:r>
-      <w:r>
-        <w:t xml:space="preserve"> </w:t>
-      </w:r>
-      <w:r>
-        <w:t>the</w:t>
-      </w:r>
-      <w:r>
-        <w:t xml:space="preserve"> </w:t>
-      </w:r>
-      <w:r>
-        <w:t>other</w:t>
-      </w:r>
-      <w:r>
-        <w:t xml:space="preserve"> </w:t>
-      </w:r>
-      <w:r>
-        <w:t>side</w:t>
-      </w:r>
-      <w:r>
-        <w:t xml:space="preserve"> </w:t>
-      </w:r>
-      <w:r>
-        <w:t>of</w:t>
-      </w:r>
-      <w:r>
-        <w:t xml:space="preserve"> </w:t>
-      </w:r>
-      <w:r>
-        <w:t>the</w:t>
-      </w:r>
-      <w:r>
-        <w:t xml:space="preserve"> </w:t>
-      </w:r>
-      <w:r>
-        <w:t>river</w:t>
-      </w:r>
-      <w:r>
-        <w:t xml:space="preserve"> </w:t>
-      </w:r>
-      <w:r>
-        <w:t>in</w:t>
-      </w:r>
-      <w:r>
-        <w:t xml:space="preserve"> </w:t>
-      </w:r>
-      <w:r>
-        <w:t>his</w:t>
-      </w:r>
-      <w:r>
-        <w:t xml:space="preserve"> </w:t>
-      </w:r>
-      <w:r>
-        <w:t>boat.</w:t>
-      </w:r>
-      <w:r>
-        <w:t xml:space="preserve"> </w:t>
-      </w:r>
-      <w:r>
-        <w:t>However, the</w:t>
-      </w:r>
-      <w:r>
-        <w:t xml:space="preserve"> </w:t>
-      </w:r>
-      <w:r>
-        <w:t>boat</w:t>
-      </w:r>
-      <w:r>
-        <w:t xml:space="preserve"> </w:t>
-      </w:r>
-      <w:r>
-        <w:t>has</w:t>
-      </w:r>
-      <w:r>
-        <w:t xml:space="preserve"> </w:t>
-      </w:r>
-      <w:r>
-        <w:t>room</w:t>
-      </w:r>
-      <w:r>
-        <w:t xml:space="preserve"> </w:t>
-      </w:r>
-      <w:r>
-        <w:t>f</w:t>
-      </w:r>
-      <w:r>
-        <w:t>o</w:t>
-      </w:r>
-      <w:r>
-        <w:t>r</w:t>
-      </w:r>
-      <w:r>
-        <w:t xml:space="preserve"> </w:t>
-      </w:r>
-      <w:r>
-        <w:t>only</w:t>
-      </w:r>
-      <w:r>
-        <w:t xml:space="preserve"> </w:t>
-      </w:r>
-      <w:r>
-        <w:t>the</w:t>
-      </w:r>
-      <w:r>
-        <w:t xml:space="preserve"> </w:t>
-      </w:r>
-      <w:r>
-        <w:t>man</w:t>
-      </w:r>
-      <w:r>
-        <w:t xml:space="preserve"> </w:t>
-      </w:r>
-      <w:r>
-        <w:t>himself</w:t>
-      </w:r>
-      <w:r>
-        <w:t xml:space="preserve"> </w:t>
-      </w:r>
-      <w:r>
-        <w:t>and</w:t>
-      </w:r>
-      <w:r>
-        <w:t xml:space="preserve"> </w:t>
-      </w:r>
-      <w:r>
-        <w:t>one</w:t>
-      </w:r>
-      <w:r>
-        <w:t xml:space="preserve"> </w:t>
-      </w:r>
-      <w:r>
-        <w:t>other</w:t>
-      </w:r>
-      <w:r>
-        <w:t xml:space="preserve"> </w:t>
-      </w:r>
-      <w:r>
-        <w:t>i</w:t>
-      </w:r>
-      <w:r>
-        <w:t>t</w:t>
-      </w:r>
-      <w:r>
-        <w:t>em</w:t>
-      </w:r>
-      <w:r>
-        <w:t xml:space="preserve"> </w:t>
-      </w:r>
-      <w:r>
-        <w:t>(either</w:t>
-      </w:r>
-      <w:r>
-        <w:t xml:space="preserve"> </w:t>
-      </w:r>
-      <w:r>
-        <w:t>the</w:t>
-      </w:r>
-      <w:r>
-        <w:t xml:space="preserve"> </w:t>
-      </w:r>
-      <w:r>
-        <w:t>cat</w:t>
-      </w:r>
-      <w:r>
-        <w:t xml:space="preserve"> </w:t>
-      </w:r>
-      <w:r>
-        <w:t>parrot</w:t>
-      </w:r>
-      <w:r>
-        <w:t xml:space="preserve"> </w:t>
-      </w:r>
-      <w:r>
-        <w:t>or</w:t>
-      </w:r>
-      <w:r>
-        <w:t xml:space="preserve"> </w:t>
-      </w:r>
-      <w:r>
-        <w:t>seed).</w:t>
-      </w:r>
-      <w:r>
-        <w:t xml:space="preserve"> </w:t>
-      </w:r>
-      <w:r>
-        <w:t>In</w:t>
-      </w:r>
-      <w:r>
-        <w:t xml:space="preserve"> </w:t>
-      </w:r>
-      <w:r>
-        <w:t>his</w:t>
-      </w:r>
-      <w:r>
-        <w:t xml:space="preserve"> </w:t>
-      </w:r>
-      <w:r>
-        <w:t>absence,</w:t>
-      </w:r>
-      <w:r>
-        <w:t xml:space="preserve"> </w:t>
-      </w:r>
-      <w:r>
-        <w:t>the</w:t>
-      </w:r>
-      <w:r>
-        <w:t xml:space="preserve"> </w:t>
-      </w:r>
-      <w:r>
-        <w:t>cat</w:t>
-      </w:r>
-      <w:r>
-        <w:t xml:space="preserve"> </w:t>
-      </w:r>
-      <w:r>
-        <w:t>could</w:t>
-      </w:r>
-      <w:r>
-        <w:t xml:space="preserve"> </w:t>
-      </w:r>
-      <w:r>
-        <w:t>eat</w:t>
-      </w:r>
-      <w:r>
-        <w:t xml:space="preserve"> </w:t>
-      </w:r>
-      <w:r>
-        <w:t>the</w:t>
-      </w:r>
-      <w:r>
-        <w:t xml:space="preserve"> </w:t>
-      </w:r>
-      <w:r>
-        <w:t>parrot,</w:t>
-      </w:r>
-      <w:r>
-        <w:t xml:space="preserve"> </w:t>
-      </w:r>
-      <w:r>
-        <w:t>a</w:t>
-      </w:r>
-      <w:r>
-        <w:t>n</w:t>
-      </w:r>
-      <w:r>
-        <w:t>d</w:t>
-      </w:r>
-      <w:r>
-        <w:t xml:space="preserve"> </w:t>
-      </w:r>
-      <w:r>
-        <w:t>the</w:t>
-      </w:r>
-      <w:r>
-        <w:t xml:space="preserve"> </w:t>
-      </w:r>
-      <w:r>
-        <w:t>p</w:t>
-      </w:r>
-      <w:r>
-        <w:t>a</w:t>
-      </w:r>
-      <w:r>
-        <w:t>rrot</w:t>
-      </w:r>
-      <w:r>
-        <w:t xml:space="preserve"> </w:t>
-      </w:r>
-      <w:r>
-        <w:t>would</w:t>
-      </w:r>
-      <w:r>
-        <w:t xml:space="preserve"> </w:t>
-      </w:r>
-      <w:r>
-        <w:t>eat</w:t>
-      </w:r>
-      <w:r>
-        <w:t xml:space="preserve"> </w:t>
-      </w:r>
-      <w:r>
-        <w:t>the</w:t>
-      </w:r>
-      <w:r>
-        <w:t xml:space="preserve"> </w:t>
-      </w:r>
-      <w:r>
-        <w:t>bag</w:t>
-      </w:r>
-      <w:r>
-        <w:t xml:space="preserve"> </w:t>
-      </w:r>
-      <w:r>
-        <w:t>of</w:t>
-      </w:r>
-      <w:r>
-        <w:t xml:space="preserve"> </w:t>
-      </w:r>
-      <w:r>
-        <w:t>seed.</w:t>
-      </w:r>
-      <w:r>
-        <w:t xml:space="preserve"> </w:t>
-      </w:r>
-      <w:r>
-        <w:t>Show</w:t>
-      </w:r>
-      <w:r>
-        <w:t xml:space="preserve"> </w:t>
-      </w:r>
-      <w:r>
-        <w:t>how</w:t>
-      </w:r>
-      <w:r>
-        <w:t xml:space="preserve"> </w:t>
-      </w:r>
-      <w:r>
-        <w:t>he</w:t>
-      </w:r>
-      <w:r>
-        <w:t xml:space="preserve"> </w:t>
-      </w:r>
-      <w:r>
-        <w:t>can</w:t>
-      </w:r>
-      <w:r>
-        <w:t xml:space="preserve"> </w:t>
-      </w:r>
-      <w:r>
-        <w:t>get</w:t>
-      </w:r>
-      <w:r>
-        <w:t xml:space="preserve"> </w:t>
-      </w:r>
-      <w:r>
-        <w:t>all</w:t>
-      </w:r>
-      <w:r>
-        <w:t xml:space="preserve"> </w:t>
-      </w:r>
-      <w:r>
-        <w:t>the</w:t>
-      </w:r>
-      <w:r>
-        <w:t xml:space="preserve"> </w:t>
-      </w:r>
-      <w:r>
-        <w:t>passengers</w:t>
-      </w:r>
-      <w:r>
-        <w:t xml:space="preserve"> </w:t>
-      </w:r>
-      <w:r>
-        <w:t>to</w:t>
-      </w:r>
-      <w:r>
-        <w:t xml:space="preserve"> </w:t>
-      </w:r>
-      <w:r>
-        <w:t>the</w:t>
-      </w:r>
-      <w:r>
-        <w:t xml:space="preserve"> </w:t>
-      </w:r>
-      <w:r>
-        <w:t>other</w:t>
-      </w:r>
-      <w:r>
-        <w:t xml:space="preserve"> side, with</w:t>
-      </w:r>
-      <w:r>
-        <w:t>out</w:t>
-      </w:r>
-      <w:r>
-        <w:t xml:space="preserve"> </w:t>
-      </w:r>
-      <w:r>
-        <w:t>leaving</w:t>
-      </w:r>
-      <w:r>
-        <w:t xml:space="preserve"> </w:t>
-      </w:r>
-      <w:r>
-        <w:t>the</w:t>
-      </w:r>
-      <w:r>
-        <w:t xml:space="preserve"> </w:t>
-      </w:r>
-      <w:r>
-        <w:t>wrong</w:t>
-      </w:r>
-      <w:r>
-        <w:t xml:space="preserve"> </w:t>
-      </w:r>
-      <w:r>
-        <w:t>ones</w:t>
-      </w:r>
-      <w:r>
-        <w:t xml:space="preserve"> </w:t>
-      </w:r>
-      <w:r>
-        <w:t>alone</w:t>
-      </w:r>
-      <w:r>
-        <w:t xml:space="preserve"> </w:t>
-      </w:r>
-      <w:r>
-        <w:t>together.</w:t>
-      </w:r>
-    </w:p>
-    <w:p>
-      <w:pPr>
-        <w:rPr>
-          <w:b/>
-        </w:rPr>
-      </w:pPr>
-    </w:p>
-    <w:p>
-      <w:pPr>
-        <w:rPr>
-          <w:b/>
-        </w:rPr>
-      </w:pPr>
-      <w:r>
-        <w:rPr>
-          <w:b/>
+    </w:p>
+    <w:tbl>
+      <w:tblPr>
+        <w:tblStyle w:val="TableGrid"/>
+        <w:tblW w:w="0" w:type="auto"/>
+        <w:tblLook w:val="04A0" w:firstRow="1" w:lastRow="0" w:firstColumn="1" w:lastColumn="0" w:noHBand="0" w:noVBand="1"/>
+      </w:tblPr>
+      <w:tblGrid>
+        <w:gridCol w:w="8856"/>
+      </w:tblGrid>
+      <w:tr>
+        <w:tc>
+          <w:tcPr>
+            <w:tcW w:w="8856" w:type="dxa"/>
+          </w:tcPr>
+          <w:p>
+            <w:pPr>
+              <w:jc w:val="center"/>
+              <w:rPr>
+                <w:rFonts w:ascii="Calibri" w:hAnsi="Calibri"/>
+                <w:b/>
+                <w:sz w:val="40"/>
+                <w:szCs w:val="40"/>
+              </w:rPr>
+            </w:pPr>
+            <w:r>
+              <w:rPr>
+                <w:rFonts w:ascii="Calibri" w:hAnsi="Calibri"/>
+                <w:b/>
+                <w:sz w:val="40"/>
+                <w:szCs w:val="40"/>
+              </w:rPr>
+              <w:t>Problem 1</w:t>
+            </w:r>
+          </w:p>
+          <w:p>
+            <w:pPr>
+              <w:widowControl w:val="0"/>
+              <w:autoSpaceDE w:val="0"/>
+              <w:autoSpaceDN w:val="0"/>
+              <w:adjustRightInd w:val="0"/>
+              <w:jc w:val="center"/>
+              <w:rPr>
+                <w:rFonts w:ascii="Calibri" w:hAnsi="Calibri" w:cs="Times New Roman"/>
+                <w:b/>
+                <w:sz w:val="28"/>
+                <w:szCs w:val="28"/>
+              </w:rPr>
+            </w:pPr>
+            <w:r>
+              <w:rPr>
+                <w:rFonts w:ascii="Calibri" w:hAnsi="Calibri" w:cs="Times New Roman"/>
+                <w:b/>
+                <w:sz w:val="28"/>
+                <w:szCs w:val="28"/>
+              </w:rPr>
+              <w:t>A Cat, a Parrot, and a Bag of Seed:</w:t>
+            </w:r>
+          </w:p>
+        </w:tc>
+      </w:tr>
+      <w:tr>
+        <w:tc>
+          <w:tcPr>
+            <w:tcW w:w="8856" w:type="dxa"/>
+          </w:tcPr>
+          <w:p>
+            <w:pPr>
+              <w:rPr>
+                <w:rFonts w:ascii="Calibri" w:hAnsi="Calibri"/>
+                <w:sz w:val="28"/>
+                <w:szCs w:val="28"/>
+              </w:rPr>
+            </w:pPr>
+          </w:p>
+          <w:p>
+            <w:pPr>
+              <w:rPr>
+                <w:rFonts w:ascii="Calibri" w:hAnsi="Calibri"/>
+                <w:sz w:val="28"/>
+                <w:szCs w:val="28"/>
+              </w:rPr>
+            </w:pPr>
+            <w:r>
+              <w:rPr>
+                <w:rFonts w:ascii="Calibri" w:hAnsi="Calibri"/>
+                <w:sz w:val="28"/>
+                <w:szCs w:val="28"/>
+              </w:rPr>
+              <w:t>A Cat, a Parrot, and a Bag of Seed: A man finds himself on a riverbank with a cat, a parro</w:t>
+            </w:r>
+            <w:r>
+              <w:rPr>
+                <w:rFonts w:ascii="Calibri" w:hAnsi="Calibri"/>
+                <w:sz w:val="28"/>
+                <w:szCs w:val="28"/>
+              </w:rPr>
+              <w:t xml:space="preserve">t </w:t>
+            </w:r>
+            <w:r>
+              <w:rPr>
+                <w:rFonts w:ascii="Calibri" w:hAnsi="Calibri"/>
+                <w:sz w:val="28"/>
+                <w:szCs w:val="28"/>
+              </w:rPr>
+              <w:t>and a bag of seed. He needs to transport all three to the other side of the river in his boat. However, the boat has room for only the man himself and one other item (either the cat parrot or seed). In his absence, the cat could eat the parrot, and the parrot would eat the bag of seed. Show how he can get all the passengers to the other side, without leaving the wrong ones alone together.</w:t>
+            </w:r>
+          </w:p>
+          <w:p>
+            <w:pPr>
+              <w:rPr>
+                <w:rFonts w:ascii="Calibri" w:hAnsi="Calibri"/>
+                <w:sz w:val="28"/>
+                <w:szCs w:val="28"/>
+              </w:rPr>
+            </w:pPr>
+          </w:p>
+        </w:tc>
+      </w:tr>
+    </w:tbl>
+    <w:p>
+      <w:pPr>
+        <w:rPr>
+          <w:rFonts w:ascii="Calibri" w:hAnsi="Calibri"/>
+          <w:sz w:val="28"/>
+          <w:szCs w:val="28"/>
+        </w:rPr>
+      </w:pPr>
+    </w:p>
+    <w:p>
+      <w:pPr>
+        <w:jc w:val="center"/>
+        <w:rPr>
+          <w:rFonts w:ascii="Calibri" w:hAnsi="Calibri"/>
+          <w:sz w:val="28"/>
+          <w:szCs w:val="28"/>
+        </w:rPr>
+      </w:pPr>
+    </w:p>
+    <w:p>
+      <w:pPr>
+        <w:jc w:val="center"/>
+        <w:rPr>
+          <w:rFonts w:ascii="Calibri" w:hAnsi="Calibri"/>
+          <w:b/>
+          <w:sz w:val="28"/>
+          <w:szCs w:val="28"/>
+        </w:rPr>
+      </w:pPr>
+      <w:r>
+        <w:rPr>
+          <w:rFonts w:ascii="Calibri" w:hAnsi="Calibri"/>
+          <w:b/>
+          <w:sz w:val="28"/>
+          <w:szCs w:val="28"/>
         </w:rPr>
         <w:t>5 Step Problem Solving</w:t>
       </w:r>
@@ -803,7 +418,10 @@
     <w:p>
       <w:pPr>
         <w:rPr>
-          <w:b/>
+          <w:rFonts w:ascii="Calibri" w:hAnsi="Calibri"/>
+          <w:b/>
+          <w:sz w:val="28"/>
+          <w:szCs w:val="28"/>
         </w:rPr>
       </w:pPr>
     </w:p>
@@ -815,12 +433,18 @@
           <w:numId w:val="2"/>
         </w:numPr>
         <w:rPr>
-          <w:b/>
-        </w:rPr>
-      </w:pPr>
-      <w:r>
-        <w:rPr>
-          <w:b/>
+          <w:rFonts w:ascii="Calibri" w:hAnsi="Calibri"/>
+          <w:b/>
+          <w:sz w:val="28"/>
+          <w:szCs w:val="28"/>
+        </w:rPr>
+      </w:pPr>
+      <w:r>
+        <w:rPr>
+          <w:rFonts w:ascii="Calibri" w:hAnsi="Calibri"/>
+          <w:b/>
+          <w:sz w:val="28"/>
+          <w:szCs w:val="28"/>
         </w:rPr>
         <w:t>Define the Problem</w:t>
       </w:r>
@@ -828,50 +452,134 @@
     <w:p>
       <w:pPr>
         <w:pStyle w:val="ListParagraph"/>
-      </w:pPr>
-      <w:r>
+        <w:rPr>
+          <w:rFonts w:ascii="Calibri" w:hAnsi="Calibri"/>
+          <w:sz w:val="28"/>
+          <w:szCs w:val="28"/>
+        </w:rPr>
+      </w:pPr>
+      <w:r>
+        <w:rPr>
+          <w:rFonts w:ascii="Calibri" w:hAnsi="Calibri"/>
+          <w:sz w:val="28"/>
+          <w:szCs w:val="28"/>
+        </w:rPr>
         <w:t>A</w:t>
       </w:r>
       <w:r>
+        <w:rPr>
+          <w:rFonts w:ascii="Calibri" w:hAnsi="Calibri"/>
+          <w:sz w:val="28"/>
+          <w:szCs w:val="28"/>
+        </w:rPr>
         <w:t xml:space="preserve"> man needs to get three things across the river on his boat</w:t>
       </w:r>
       <w:r>
+        <w:rPr>
+          <w:rFonts w:ascii="Calibri" w:hAnsi="Calibri"/>
+          <w:sz w:val="28"/>
+          <w:szCs w:val="28"/>
+        </w:rPr>
         <w:t xml:space="preserve"> that</w:t>
       </w:r>
       <w:r>
+        <w:rPr>
+          <w:rFonts w:ascii="Calibri" w:hAnsi="Calibri"/>
+          <w:sz w:val="28"/>
+          <w:szCs w:val="28"/>
+        </w:rPr>
         <w:t xml:space="preserve"> only has space for himself and 1</w:t>
       </w:r>
       <w:r>
+        <w:rPr>
+          <w:rFonts w:ascii="Calibri" w:hAnsi="Calibri"/>
+          <w:sz w:val="28"/>
+          <w:szCs w:val="28"/>
+        </w:rPr>
         <w:t xml:space="preserve"> of his 3 items</w:t>
       </w:r>
       <w:r>
+        <w:rPr>
+          <w:rFonts w:ascii="Calibri" w:hAnsi="Calibri"/>
+          <w:sz w:val="28"/>
+          <w:szCs w:val="28"/>
+        </w:rPr>
         <w:t xml:space="preserve">: a Cat, a Parrot, and a bag </w:t>
       </w:r>
       <w:r>
+        <w:rPr>
+          <w:rFonts w:ascii="Calibri" w:hAnsi="Calibri"/>
+          <w:sz w:val="28"/>
+          <w:szCs w:val="28"/>
+        </w:rPr>
         <w:t xml:space="preserve">of seed. However, he </w:t>
       </w:r>
       <w:r>
+        <w:rPr>
+          <w:rFonts w:ascii="Calibri" w:hAnsi="Calibri"/>
+          <w:sz w:val="28"/>
+          <w:szCs w:val="28"/>
+        </w:rPr>
         <w:t>cannot</w:t>
       </w:r>
       <w:r>
+        <w:rPr>
+          <w:rFonts w:ascii="Calibri" w:hAnsi="Calibri"/>
+          <w:sz w:val="28"/>
+          <w:szCs w:val="28"/>
+        </w:rPr>
         <w:t xml:space="preserve"> leave the bag of seed with the parrot or the parrot with the cat alone. </w:t>
       </w:r>
       <w:r>
+        <w:rPr>
+          <w:rFonts w:ascii="Calibri" w:hAnsi="Calibri"/>
+          <w:sz w:val="28"/>
+          <w:szCs w:val="28"/>
+        </w:rPr>
         <w:t xml:space="preserve">The problem is how will this man do this without leaving either pair alone with one another. </w:t>
       </w:r>
       <w:r>
-        <w:t>At first it seems that this would be an impossible issue. I even considered that perhaps it would be okay that the parrot could eat the bag of seed, but ultimately found that would not solve the prob</w:t>
-      </w:r>
-      <w:r>
+        <w:rPr>
+          <w:rFonts w:ascii="Calibri" w:hAnsi="Calibri"/>
+          <w:sz w:val="28"/>
+          <w:szCs w:val="28"/>
+        </w:rPr>
+        <w:t xml:space="preserve">At first it seems that this would be an impossible issue. I even considered that </w:t>
+      </w:r>
+      <w:r>
+        <w:rPr>
+          <w:rFonts w:ascii="Calibri" w:hAnsi="Calibri"/>
+          <w:sz w:val="28"/>
+          <w:szCs w:val="28"/>
+        </w:rPr>
+        <w:lastRenderedPageBreak/>
+        <w:t>perhaps it would be okay that the parrot could eat the bag of seed, but ultimately found that would not solve the prob</w:t>
+      </w:r>
+      <w:r>
+        <w:rPr>
+          <w:rFonts w:ascii="Calibri" w:hAnsi="Calibri"/>
+          <w:sz w:val="28"/>
+          <w:szCs w:val="28"/>
+        </w:rPr>
         <w:t>lem, but was actually a part of it.</w:t>
       </w:r>
       <w:r>
+        <w:rPr>
+          <w:rFonts w:ascii="Calibri" w:hAnsi="Calibri"/>
+          <w:sz w:val="28"/>
+          <w:szCs w:val="28"/>
+        </w:rPr>
         <w:t xml:space="preserve"> The overall goal is to get these 3 items across the river without leaving them alone with one another. </w:t>
       </w:r>
     </w:p>
     <w:p>
       <w:pPr>
         <w:pStyle w:val="ListParagraph"/>
+        <w:rPr>
+          <w:rFonts w:ascii="Calibri" w:hAnsi="Calibri"/>
+          <w:sz w:val="28"/>
+          <w:szCs w:val="28"/>
+        </w:rPr>
       </w:pPr>
     </w:p>
     <w:p>
@@ -882,12 +590,18 @@
           <w:numId w:val="2"/>
         </w:numPr>
         <w:rPr>
-          <w:b/>
-        </w:rPr>
-      </w:pPr>
-      <w:r>
-        <w:rPr>
-          <w:b/>
+          <w:rFonts w:ascii="Calibri" w:hAnsi="Calibri"/>
+          <w:b/>
+          <w:sz w:val="28"/>
+          <w:szCs w:val="28"/>
+        </w:rPr>
+      </w:pPr>
+      <w:r>
+        <w:rPr>
+          <w:rFonts w:ascii="Calibri" w:hAnsi="Calibri"/>
+          <w:b/>
+          <w:sz w:val="28"/>
+          <w:szCs w:val="28"/>
         </w:rPr>
         <w:t>Break the problem apart</w:t>
       </w:r>
@@ -896,12 +610,18 @@
       <w:pPr>
         <w:pStyle w:val="ListParagraph"/>
         <w:rPr>
+          <w:rFonts w:ascii="Calibri" w:hAnsi="Calibri"/>
           <w:i/>
-        </w:rPr>
-      </w:pPr>
-      <w:r>
-        <w:rPr>
+          <w:sz w:val="28"/>
+          <w:szCs w:val="28"/>
+        </w:rPr>
+      </w:pPr>
+      <w:r>
+        <w:rPr>
+          <w:rFonts w:ascii="Calibri" w:hAnsi="Calibri"/>
           <w:i/>
+          <w:sz w:val="28"/>
+          <w:szCs w:val="28"/>
         </w:rPr>
         <w:t>The constraints are the following:</w:t>
       </w:r>
@@ -913,14 +633,34 @@
           <w:ilvl w:val="0"/>
           <w:numId w:val="3"/>
         </w:numPr>
-      </w:pPr>
-      <w:r>
+        <w:rPr>
+          <w:rFonts w:ascii="Calibri" w:hAnsi="Calibri"/>
+          <w:sz w:val="28"/>
+          <w:szCs w:val="28"/>
+        </w:rPr>
+      </w:pPr>
+      <w:r>
+        <w:rPr>
+          <w:rFonts w:ascii="Calibri" w:hAnsi="Calibri"/>
+          <w:sz w:val="28"/>
+          <w:szCs w:val="28"/>
+        </w:rPr>
         <w:t>There are 3 items with only 1 space</w:t>
       </w:r>
       <w:r>
+        <w:rPr>
+          <w:rFonts w:ascii="Calibri" w:hAnsi="Calibri"/>
+          <w:sz w:val="28"/>
+          <w:szCs w:val="28"/>
+        </w:rPr>
         <w:t xml:space="preserve"> available</w:t>
       </w:r>
       <w:r>
+        <w:rPr>
+          <w:rFonts w:ascii="Calibri" w:hAnsi="Calibri"/>
+          <w:sz w:val="28"/>
+          <w:szCs w:val="28"/>
+        </w:rPr>
         <w:t xml:space="preserve"> on the boat</w:t>
       </w:r>
     </w:p>
@@ -931,8 +671,18 @@
           <w:ilvl w:val="0"/>
           <w:numId w:val="3"/>
         </w:numPr>
-      </w:pPr>
-      <w:r>
+        <w:rPr>
+          <w:rFonts w:ascii="Calibri" w:hAnsi="Calibri"/>
+          <w:sz w:val="28"/>
+          <w:szCs w:val="28"/>
+        </w:rPr>
+      </w:pPr>
+      <w:r>
+        <w:rPr>
+          <w:rFonts w:ascii="Calibri" w:hAnsi="Calibri"/>
+          <w:sz w:val="28"/>
+          <w:szCs w:val="28"/>
+        </w:rPr>
         <w:t xml:space="preserve">Parrot and Seed can’t be left together </w:t>
       </w:r>
     </w:p>
@@ -943,8 +693,18 @@
           <w:ilvl w:val="0"/>
           <w:numId w:val="3"/>
         </w:numPr>
-      </w:pPr>
-      <w:r>
+        <w:rPr>
+          <w:rFonts w:ascii="Calibri" w:hAnsi="Calibri"/>
+          <w:sz w:val="28"/>
+          <w:szCs w:val="28"/>
+        </w:rPr>
+      </w:pPr>
+      <w:r>
+        <w:rPr>
+          <w:rFonts w:ascii="Calibri" w:hAnsi="Calibri"/>
+          <w:sz w:val="28"/>
+          <w:szCs w:val="28"/>
+        </w:rPr>
         <w:t>Cat and Parrot can’t be left together</w:t>
       </w:r>
     </w:p>
@@ -952,20 +712,30 @@
       <w:pPr>
         <w:pStyle w:val="ListParagraph"/>
         <w:ind w:left="1080"/>
+        <w:rPr>
+          <w:rFonts w:ascii="Calibri" w:hAnsi="Calibri"/>
+          <w:sz w:val="28"/>
+          <w:szCs w:val="28"/>
+        </w:rPr>
       </w:pPr>
     </w:p>
     <w:p>
       <w:pPr>
         <w:ind w:left="720"/>
         <w:rPr>
+          <w:rFonts w:ascii="Calibri" w:hAnsi="Calibri"/>
           <w:i/>
-        </w:rPr>
-      </w:pPr>
-      <w:r>
-        <w:rPr>
+          <w:sz w:val="28"/>
+          <w:szCs w:val="28"/>
+        </w:rPr>
+      </w:pPr>
+      <w:r>
+        <w:rPr>
+          <w:rFonts w:ascii="Calibri" w:hAnsi="Calibri"/>
           <w:i/>
-        </w:rPr>
-        <w:lastRenderedPageBreak/>
+          <w:sz w:val="28"/>
+          <w:szCs w:val="28"/>
+        </w:rPr>
         <w:t>Sub Goals are as follows:</w:t>
       </w:r>
     </w:p>
@@ -976,8 +746,18 @@
           <w:ilvl w:val="0"/>
           <w:numId w:val="4"/>
         </w:numPr>
-      </w:pPr>
-      <w:r>
+        <w:rPr>
+          <w:rFonts w:ascii="Calibri" w:hAnsi="Calibri"/>
+          <w:sz w:val="28"/>
+          <w:szCs w:val="28"/>
+        </w:rPr>
+      </w:pPr>
+      <w:r>
+        <w:rPr>
+          <w:rFonts w:ascii="Calibri" w:hAnsi="Calibri"/>
+          <w:sz w:val="28"/>
+          <w:szCs w:val="28"/>
+        </w:rPr>
         <w:t>Make sure not to leave the 2 pairs alone with each other</w:t>
       </w:r>
     </w:p>
@@ -988,8 +768,18 @@
           <w:ilvl w:val="0"/>
           <w:numId w:val="4"/>
         </w:numPr>
-      </w:pPr>
-      <w:r>
+        <w:rPr>
+          <w:rFonts w:ascii="Calibri" w:hAnsi="Calibri"/>
+          <w:sz w:val="28"/>
+          <w:szCs w:val="28"/>
+        </w:rPr>
+      </w:pPr>
+      <w:r>
+        <w:rPr>
+          <w:rFonts w:ascii="Calibri" w:hAnsi="Calibri"/>
+          <w:sz w:val="28"/>
+          <w:szCs w:val="28"/>
+        </w:rPr>
         <w:t>Figure out how to transfer all 3 items successfully without having one eat the other</w:t>
       </w:r>
     </w:p>
@@ -997,6 +787,11 @@
       <w:pPr>
         <w:pStyle w:val="ListParagraph"/>
         <w:ind w:left="1080"/>
+        <w:rPr>
+          <w:rFonts w:ascii="Calibri" w:hAnsi="Calibri"/>
+          <w:sz w:val="28"/>
+          <w:szCs w:val="28"/>
+        </w:rPr>
       </w:pPr>
     </w:p>
     <w:p>
@@ -1007,12 +802,18 @@
           <w:numId w:val="2"/>
         </w:numPr>
         <w:rPr>
-          <w:b/>
-        </w:rPr>
-      </w:pPr>
-      <w:r>
-        <w:rPr>
-          <w:b/>
+          <w:rFonts w:ascii="Calibri" w:hAnsi="Calibri"/>
+          <w:b/>
+          <w:sz w:val="28"/>
+          <w:szCs w:val="28"/>
+        </w:rPr>
+      </w:pPr>
+      <w:r>
+        <w:rPr>
+          <w:rFonts w:ascii="Calibri" w:hAnsi="Calibri"/>
+          <w:b/>
+          <w:sz w:val="28"/>
+          <w:szCs w:val="28"/>
         </w:rPr>
         <w:t>Identify potential solutions</w:t>
       </w:r>
@@ -1020,20 +821,50 @@
     <w:p>
       <w:pPr>
         <w:pStyle w:val="ListParagraph"/>
-      </w:pPr>
-      <w:r>
+        <w:rPr>
+          <w:rFonts w:ascii="Calibri" w:hAnsi="Calibri"/>
+          <w:sz w:val="28"/>
+          <w:szCs w:val="28"/>
+        </w:rPr>
+      </w:pPr>
+      <w:r>
+        <w:rPr>
+          <w:rFonts w:ascii="Calibri" w:hAnsi="Calibri"/>
+          <w:sz w:val="28"/>
+          <w:szCs w:val="28"/>
+        </w:rPr>
         <w:t>Potentia</w:t>
       </w:r>
       <w:r>
+        <w:rPr>
+          <w:rFonts w:ascii="Calibri" w:hAnsi="Calibri"/>
+          <w:sz w:val="28"/>
+          <w:szCs w:val="28"/>
+        </w:rPr>
         <w:t>l s</w:t>
       </w:r>
       <w:r>
+        <w:rPr>
+          <w:rFonts w:ascii="Calibri" w:hAnsi="Calibri"/>
+          <w:sz w:val="28"/>
+          <w:szCs w:val="28"/>
+        </w:rPr>
         <w:t>olutions could include</w:t>
       </w:r>
       <w:r>
+        <w:rPr>
+          <w:rFonts w:ascii="Calibri" w:hAnsi="Calibri"/>
+          <w:sz w:val="28"/>
+          <w:szCs w:val="28"/>
+        </w:rPr>
         <w:t xml:space="preserve"> </w:t>
       </w:r>
       <w:r>
+        <w:rPr>
+          <w:rFonts w:ascii="Calibri" w:hAnsi="Calibri"/>
+          <w:sz w:val="28"/>
+          <w:szCs w:val="28"/>
+        </w:rPr>
         <w:t>the following:</w:t>
       </w:r>
     </w:p>
@@ -1044,11 +875,26 @@
           <w:ilvl w:val="0"/>
           <w:numId w:val="5"/>
         </w:numPr>
-      </w:pPr>
-      <w:r>
+        <w:rPr>
+          <w:rFonts w:ascii="Calibri" w:hAnsi="Calibri"/>
+          <w:sz w:val="28"/>
+          <w:szCs w:val="28"/>
+        </w:rPr>
+      </w:pPr>
+      <w:r>
+        <w:rPr>
+          <w:rFonts w:ascii="Calibri" w:hAnsi="Calibri"/>
+          <w:sz w:val="28"/>
+          <w:szCs w:val="28"/>
+        </w:rPr>
         <w:t>The man could transfer one at a time</w:t>
       </w:r>
       <w:r>
+        <w:rPr>
+          <w:rFonts w:ascii="Calibri" w:hAnsi="Calibri"/>
+          <w:sz w:val="28"/>
+          <w:szCs w:val="28"/>
+        </w:rPr>
         <w:t>.</w:t>
       </w:r>
     </w:p>
@@ -1059,26 +905,61 @@
           <w:ilvl w:val="0"/>
           <w:numId w:val="5"/>
         </w:numPr>
-      </w:pPr>
-      <w:r>
+        <w:rPr>
+          <w:rFonts w:ascii="Calibri" w:hAnsi="Calibri"/>
+          <w:sz w:val="28"/>
+          <w:szCs w:val="28"/>
+        </w:rPr>
+      </w:pPr>
+      <w:r>
+        <w:rPr>
+          <w:rFonts w:ascii="Calibri" w:hAnsi="Calibri"/>
+          <w:sz w:val="28"/>
+          <w:szCs w:val="28"/>
+        </w:rPr>
         <w:t xml:space="preserve">The man could </w:t>
       </w:r>
       <w:r>
+        <w:rPr>
+          <w:rFonts w:ascii="Calibri" w:hAnsi="Calibri"/>
+          <w:sz w:val="28"/>
+          <w:szCs w:val="28"/>
+        </w:rPr>
         <w:t>take 1</w:t>
       </w:r>
       <w:r>
+        <w:rPr>
+          <w:rFonts w:ascii="Calibri" w:hAnsi="Calibri"/>
+          <w:sz w:val="28"/>
+          <w:szCs w:val="28"/>
+        </w:rPr>
         <w:t xml:space="preserve"> </w:t>
       </w:r>
       <w:r>
+        <w:rPr>
+          <w:rFonts w:ascii="Calibri" w:hAnsi="Calibri"/>
+          <w:sz w:val="28"/>
+          <w:szCs w:val="28"/>
+        </w:rPr>
         <w:t>item</w:t>
       </w:r>
       <w:r>
+        <w:rPr>
+          <w:rFonts w:ascii="Calibri" w:hAnsi="Calibri"/>
+          <w:sz w:val="28"/>
+          <w:szCs w:val="28"/>
+        </w:rPr>
         <w:t xml:space="preserve"> at a time, then bring back one of them with him on the boat, and pick up the third and take it with him across the river. </w:t>
       </w:r>
     </w:p>
     <w:p>
       <w:pPr>
         <w:pStyle w:val="ListParagraph"/>
+        <w:rPr>
+          <w:rFonts w:ascii="Calibri" w:hAnsi="Calibri"/>
+          <w:sz w:val="28"/>
+          <w:szCs w:val="28"/>
+        </w:rPr>
       </w:pPr>
     </w:p>
     <w:p>
@@ -1089,12 +970,18 @@
           <w:numId w:val="2"/>
         </w:numPr>
         <w:rPr>
-          <w:b/>
-        </w:rPr>
-      </w:pPr>
-      <w:r>
-        <w:rPr>
-          <w:b/>
+          <w:rFonts w:ascii="Calibri" w:hAnsi="Calibri"/>
+          <w:b/>
+          <w:sz w:val="28"/>
+          <w:szCs w:val="28"/>
+        </w:rPr>
+      </w:pPr>
+      <w:r>
+        <w:rPr>
+          <w:rFonts w:ascii="Calibri" w:hAnsi="Calibri"/>
+          <w:b/>
+          <w:sz w:val="28"/>
+          <w:szCs w:val="28"/>
         </w:rPr>
         <w:t>Evaluate each potential solution</w:t>
       </w:r>
@@ -1106,23 +993,51 @@
           <w:ilvl w:val="0"/>
           <w:numId w:val="6"/>
         </w:numPr>
-      </w:pPr>
-      <w:r>
-        <w:rPr>
+        <w:rPr>
+          <w:rFonts w:ascii="Calibri" w:hAnsi="Calibri"/>
+          <w:sz w:val="28"/>
+          <w:szCs w:val="28"/>
+        </w:rPr>
+      </w:pPr>
+      <w:r>
+        <w:rPr>
+          <w:rFonts w:ascii="Calibri" w:hAnsi="Calibri"/>
           <w:i/>
+          <w:sz w:val="28"/>
+          <w:szCs w:val="28"/>
         </w:rPr>
         <w:t>Thought Process:</w:t>
       </w:r>
       <w:r>
+        <w:rPr>
+          <w:rFonts w:ascii="Calibri" w:hAnsi="Calibri"/>
+          <w:sz w:val="28"/>
+          <w:szCs w:val="28"/>
+        </w:rPr>
         <w:t xml:space="preserve"> </w:t>
       </w:r>
       <w:r>
+        <w:rPr>
+          <w:rFonts w:ascii="Calibri" w:hAnsi="Calibri"/>
+          <w:sz w:val="28"/>
+          <w:szCs w:val="28"/>
+        </w:rPr>
         <w:t xml:space="preserve">If the man takes one item at time: The parrot would be transported first to make sure that the cat stays with the seeds. However, if I then go back, I </w:t>
       </w:r>
       <w:r>
+        <w:rPr>
+          <w:rFonts w:ascii="Calibri" w:hAnsi="Calibri"/>
+          <w:sz w:val="28"/>
+          <w:szCs w:val="28"/>
+        </w:rPr>
         <w:t>can</w:t>
       </w:r>
       <w:r>
+        <w:rPr>
+          <w:rFonts w:ascii="Calibri" w:hAnsi="Calibri"/>
+          <w:sz w:val="28"/>
+          <w:szCs w:val="28"/>
+        </w:rPr>
         <w:t xml:space="preserve"> leave neither the cat nor seed with the parrot.  Solution not Successful.</w:t>
       </w:r>
     </w:p>
@@ -1133,41 +1048,85 @@
           <w:ilvl w:val="0"/>
           <w:numId w:val="6"/>
         </w:numPr>
-      </w:pPr>
-      <w:r>
-        <w:rPr>
+        <w:rPr>
+          <w:rFonts w:ascii="Calibri" w:hAnsi="Calibri"/>
+          <w:sz w:val="28"/>
+          <w:szCs w:val="28"/>
+        </w:rPr>
+      </w:pPr>
+      <w:r>
+        <w:rPr>
+          <w:rFonts w:ascii="Calibri" w:hAnsi="Calibri"/>
           <w:i/>
+          <w:sz w:val="28"/>
+          <w:szCs w:val="28"/>
         </w:rPr>
         <w:t>Though</w:t>
       </w:r>
       <w:r>
         <w:rPr>
+          <w:rFonts w:ascii="Calibri" w:hAnsi="Calibri"/>
           <w:i/>
+          <w:sz w:val="28"/>
+          <w:szCs w:val="28"/>
         </w:rPr>
         <w:t>t</w:t>
       </w:r>
       <w:r>
         <w:rPr>
+          <w:rFonts w:ascii="Calibri" w:hAnsi="Calibri"/>
           <w:i/>
+          <w:sz w:val="28"/>
+          <w:szCs w:val="28"/>
         </w:rPr>
         <w:t xml:space="preserve"> Process:</w:t>
       </w:r>
       <w:r>
+        <w:rPr>
+          <w:rFonts w:ascii="Calibri" w:hAnsi="Calibri"/>
+          <w:sz w:val="28"/>
+          <w:szCs w:val="28"/>
+        </w:rPr>
         <w:t xml:space="preserve"> The man could also be safe by not leaving any items alone together at all including: parrot/cat</w:t>
       </w:r>
       <w:r>
+        <w:rPr>
+          <w:rFonts w:ascii="Calibri" w:hAnsi="Calibri"/>
+          <w:sz w:val="28"/>
+          <w:szCs w:val="28"/>
+        </w:rPr>
         <w:t xml:space="preserve"> - </w:t>
       </w:r>
       <w:r>
+        <w:rPr>
+          <w:rFonts w:ascii="Calibri" w:hAnsi="Calibri"/>
+          <w:sz w:val="28"/>
+          <w:szCs w:val="28"/>
+        </w:rPr>
         <w:t xml:space="preserve">parrot/seed </w:t>
       </w:r>
       <w:r>
+        <w:rPr>
+          <w:rFonts w:ascii="Calibri" w:hAnsi="Calibri"/>
+          <w:sz w:val="28"/>
+          <w:szCs w:val="28"/>
+        </w:rPr>
         <w:t xml:space="preserve">- </w:t>
       </w:r>
       <w:r>
+        <w:rPr>
+          <w:rFonts w:ascii="Calibri" w:hAnsi="Calibri"/>
+          <w:sz w:val="28"/>
+          <w:szCs w:val="28"/>
+        </w:rPr>
         <w:t>cat /seed</w:t>
       </w:r>
       <w:r>
+        <w:rPr>
+          <w:rFonts w:ascii="Calibri" w:hAnsi="Calibri"/>
+          <w:sz w:val="28"/>
+          <w:szCs w:val="28"/>
+        </w:rPr>
         <w:t xml:space="preserve"> </w:t>
       </w:r>
     </w:p>
@@ -1176,29 +1135,34 @@
         <w:pStyle w:val="ListParagraph"/>
         <w:ind w:left="1080"/>
         <w:rPr>
-          <w:rFonts w:ascii="Cambria" w:hAnsi="Cambria"/>
-        </w:rPr>
-      </w:pPr>
-      <w:r>
-        <w:t xml:space="preserve">He would do this by first taking the cat and parrot on the boat with him. He would then leave only the cat across the river and take the cat back with him. Then he would go back and pick up the bad of seed and take </w:t>
-      </w:r>
-      <w:r>
-        <w:t>transport it along with the parrot.</w:t>
-      </w:r>
-      <w:r>
-        <w:t xml:space="preserve"> This would also make it possible to </w:t>
-      </w:r>
-      <w:r>
-        <w:rPr>
-          <w:rFonts w:ascii="Cambria" w:hAnsi="Cambria"/>
-        </w:rPr>
-        <w:t>transfer all 3 without ever leaving any 2 alone together.</w:t>
-      </w:r>
-    </w:p>
-    <w:p>
-      <w:pPr>
-        <w:rPr>
-          <w:rFonts w:ascii="Cambria" w:hAnsi="Cambria"/>
+          <w:rFonts w:ascii="Calibri" w:hAnsi="Calibri"/>
+          <w:sz w:val="28"/>
+          <w:szCs w:val="28"/>
+        </w:rPr>
+      </w:pPr>
+      <w:r>
+        <w:rPr>
+          <w:rFonts w:ascii="Calibri" w:hAnsi="Calibri"/>
+          <w:sz w:val="28"/>
+          <w:szCs w:val="28"/>
+        </w:rPr>
+        <w:t>He would do this by first taking the cat and parrot on the boat with him. He would then leave only the cat across the river and take the cat back with him. Then he would go back and pick up the bad of seed and take transport it along with the parrot.</w:t>
+      </w:r>
+      <w:r>
+        <w:rPr>
+          <w:rFonts w:ascii="Calibri" w:hAnsi="Calibri"/>
+          <w:sz w:val="28"/>
+          <w:szCs w:val="28"/>
+        </w:rPr>
+        <w:t xml:space="preserve"> This would also make it possible to transfer all 3 without ever leaving any 2 alone together.</w:t>
+      </w:r>
+    </w:p>
+    <w:p>
+      <w:pPr>
+        <w:rPr>
+          <w:rFonts w:ascii="Calibri" w:hAnsi="Calibri"/>
+          <w:sz w:val="28"/>
+          <w:szCs w:val="28"/>
         </w:rPr>
       </w:pPr>
     </w:p>
@@ -1210,14 +1174,18 @@
           <w:numId w:val="2"/>
         </w:numPr>
         <w:rPr>
-          <w:rFonts w:ascii="Cambria" w:hAnsi="Cambria"/>
-          <w:b/>
-        </w:rPr>
-      </w:pPr>
-      <w:r>
-        <w:rPr>
-          <w:rFonts w:ascii="Cambria" w:hAnsi="Cambria"/>
-          <w:b/>
+          <w:rFonts w:ascii="Calibri" w:hAnsi="Calibri"/>
+          <w:b/>
+          <w:sz w:val="28"/>
+          <w:szCs w:val="28"/>
+        </w:rPr>
+      </w:pPr>
+      <w:r>
+        <w:rPr>
+          <w:rFonts w:ascii="Calibri" w:hAnsi="Calibri"/>
+          <w:b/>
+          <w:sz w:val="28"/>
+          <w:szCs w:val="28"/>
         </w:rPr>
         <w:t>Choose a solution and develop a plan to implement it.</w:t>
       </w:r>
@@ -1230,77 +1198,99 @@
         <w:adjustRightInd w:val="0"/>
         <w:ind w:left="360"/>
         <w:rPr>
-          <w:rFonts w:ascii="Cambria" w:hAnsi="Cambria" w:cs="Helvetica Neue"/>
+          <w:rFonts w:ascii="Calibri" w:hAnsi="Calibri" w:cs="Helvetica Neue"/>
           <w:color w:val="4C4C4C"/>
-        </w:rPr>
-      </w:pPr>
-      <w:r>
-        <w:rPr>
-          <w:rFonts w:ascii="Cambria" w:hAnsi="Cambria" w:cs="Helvetica Neue"/>
+          <w:sz w:val="28"/>
+          <w:szCs w:val="28"/>
+        </w:rPr>
+      </w:pPr>
+      <w:r>
+        <w:rPr>
+          <w:rFonts w:ascii="Calibri" w:hAnsi="Calibri" w:cs="Helvetica Neue"/>
           <w:color w:val="4C4C4C"/>
+          <w:sz w:val="28"/>
+          <w:szCs w:val="28"/>
         </w:rPr>
         <w:t xml:space="preserve">First take the parrot across the river. </w:t>
       </w:r>
       <w:r>
         <w:rPr>
-          <w:rFonts w:ascii="Cambria" w:hAnsi="Cambria" w:cs="Helvetica Neue"/>
+          <w:rFonts w:ascii="Calibri" w:hAnsi="Calibri" w:cs="Helvetica Neue"/>
           <w:color w:val="4C4C4C"/>
+          <w:sz w:val="28"/>
+          <w:szCs w:val="28"/>
         </w:rPr>
         <w:t xml:space="preserve">Go </w:t>
       </w:r>
       <w:r>
         <w:rPr>
-          <w:rFonts w:ascii="Cambria" w:hAnsi="Cambria" w:cs="Helvetica Neue"/>
+          <w:rFonts w:ascii="Calibri" w:hAnsi="Calibri" w:cs="Helvetica Neue"/>
           <w:color w:val="4C4C4C"/>
+          <w:sz w:val="28"/>
+          <w:szCs w:val="28"/>
         </w:rPr>
         <w:t>back and take the cat across the river. On your way back take the</w:t>
       </w:r>
       <w:r>
         <w:rPr>
-          <w:rFonts w:ascii="Cambria" w:hAnsi="Cambria" w:cs="Helvetica Neue"/>
+          <w:rFonts w:ascii="Calibri" w:hAnsi="Calibri" w:cs="Helvetica Neue"/>
           <w:color w:val="4C4C4C"/>
+          <w:sz w:val="28"/>
+          <w:szCs w:val="28"/>
         </w:rPr>
         <w:t xml:space="preserve"> parrot</w:t>
       </w:r>
       <w:r>
         <w:rPr>
-          <w:rFonts w:ascii="Cambria" w:hAnsi="Cambria" w:cs="Helvetica Neue"/>
+          <w:rFonts w:ascii="Calibri" w:hAnsi="Calibri" w:cs="Helvetica Neue"/>
           <w:color w:val="4C4C4C"/>
+          <w:sz w:val="28"/>
+          <w:szCs w:val="28"/>
         </w:rPr>
         <w:t xml:space="preserve"> with you. Next take the bag of seed</w:t>
       </w:r>
       <w:r>
         <w:rPr>
-          <w:rFonts w:ascii="Cambria" w:hAnsi="Cambria" w:cs="Helvetica Neue"/>
+          <w:rFonts w:ascii="Calibri" w:hAnsi="Calibri" w:cs="Helvetica Neue"/>
           <w:color w:val="4C4C4C"/>
+          <w:sz w:val="28"/>
+          <w:szCs w:val="28"/>
         </w:rPr>
         <w:t xml:space="preserve"> to the side where </w:t>
       </w:r>
       <w:r>
         <w:rPr>
-          <w:rFonts w:ascii="Cambria" w:hAnsi="Cambria" w:cs="Helvetica Neue"/>
+          <w:rFonts w:ascii="Calibri" w:hAnsi="Calibri" w:cs="Helvetica Neue"/>
           <w:color w:val="4C4C4C"/>
+          <w:sz w:val="28"/>
+          <w:szCs w:val="28"/>
         </w:rPr>
         <w:t>the cat</w:t>
       </w:r>
       <w:r>
         <w:rPr>
-          <w:rFonts w:ascii="Cambria" w:hAnsi="Cambria" w:cs="Helvetica Neue"/>
+          <w:rFonts w:ascii="Calibri" w:hAnsi="Calibri" w:cs="Helvetica Neue"/>
           <w:color w:val="4C4C4C"/>
+          <w:sz w:val="28"/>
+          <w:szCs w:val="28"/>
         </w:rPr>
         <w:t xml:space="preserve"> is</w:t>
       </w:r>
       <w:r>
         <w:rPr>
-          <w:rFonts w:ascii="Cambria" w:hAnsi="Cambria" w:cs="Helvetica Neue"/>
+          <w:rFonts w:ascii="Calibri" w:hAnsi="Calibri" w:cs="Helvetica Neue"/>
           <w:color w:val="4C4C4C"/>
+          <w:sz w:val="28"/>
+          <w:szCs w:val="28"/>
         </w:rPr>
         <w:t xml:space="preserve">. </w:t>
       </w:r>
       <w:r>
         <w:rPr>
-          <w:rFonts w:ascii="Cambria" w:hAnsi="Cambria" w:cs="Helvetica Neue"/>
+          <w:rFonts w:ascii="Calibri" w:hAnsi="Calibri" w:cs="Helvetica Neue"/>
           <w:color w:val="4C4C4C"/>
+          <w:sz w:val="28"/>
+          <w:szCs w:val="28"/>
         </w:rPr>
         <w:t>Go back and transport the parrot to where the cat and seed are.</w:t>
       </w:r>
@@ -1313,10 +1303,11 @@
         <w:adjustRightInd w:val="0"/>
         <w:ind w:left="360"/>
         <w:rPr>
-          <w:rFonts w:ascii="Cambria" w:hAnsi="Cambria" w:cs="Helvetica Neue"/>
+          <w:rFonts w:ascii="Calibri" w:hAnsi="Calibri" w:cs="Helvetica Neue"/>
           <w:b/>
           <w:color w:val="4C4C4C"/>
-          <w:sz w:val="32"/>
+          <w:sz w:val="28"/>
+          <w:szCs w:val="28"/>
         </w:rPr>
       </w:pPr>
     </w:p>
@@ -1328,27 +1319,30 @@
         <w:adjustRightInd w:val="0"/>
         <w:jc w:val="center"/>
         <w:rPr>
-          <w:rFonts w:ascii="Cambria" w:hAnsi="Cambria" w:cs="Helvetica Neue"/>
+          <w:rFonts w:ascii="Calibri" w:hAnsi="Calibri" w:cs="Helvetica Neue"/>
           <w:b/>
           <w:color w:val="4C4C4C"/>
-          <w:sz w:val="32"/>
-        </w:rPr>
-      </w:pPr>
-      <w:r>
-        <w:rPr>
-          <w:rFonts w:ascii="Cambria" w:hAnsi="Cambria" w:cs="Helvetica Neue"/>
+          <w:sz w:val="28"/>
+          <w:szCs w:val="28"/>
+        </w:rPr>
+      </w:pPr>
+      <w:r>
+        <w:rPr>
+          <w:rFonts w:ascii="Calibri" w:hAnsi="Calibri" w:cs="Helvetica Neue"/>
           <w:b/>
           <w:color w:val="4C4C4C"/>
-          <w:sz w:val="32"/>
+          <w:sz w:val="28"/>
+          <w:szCs w:val="28"/>
         </w:rPr>
         <w:t xml:space="preserve">Solution </w:t>
       </w:r>
       <w:r>
         <w:rPr>
-          <w:rFonts w:ascii="Cambria" w:hAnsi="Cambria" w:cs="Helvetica Neue"/>
+          <w:rFonts w:ascii="Calibri" w:hAnsi="Calibri" w:cs="Helvetica Neue"/>
           <w:b/>
           <w:color w:val="4C4C4C"/>
-          <w:sz w:val="32"/>
+          <w:sz w:val="28"/>
+          <w:szCs w:val="28"/>
         </w:rPr>
         <w:t>Process:</w:t>
       </w:r>
@@ -1360,8 +1354,10 @@
         <w:autoSpaceDN w:val="0"/>
         <w:adjustRightInd w:val="0"/>
         <w:rPr>
-          <w:rFonts w:ascii="Cambria" w:hAnsi="Cambria" w:cs="Helvetica Neue"/>
+          <w:rFonts w:ascii="Calibri" w:hAnsi="Calibri" w:cs="Helvetica Neue"/>
           <w:color w:val="4C4C4C"/>
+          <w:sz w:val="28"/>
+          <w:szCs w:val="28"/>
         </w:rPr>
       </w:pPr>
     </w:p>
@@ -1372,8 +1368,18 @@
           <w:ilvl w:val="0"/>
           <w:numId w:val="7"/>
         </w:numPr>
-      </w:pPr>
-      <w:r>
+        <w:rPr>
+          <w:rFonts w:ascii="Calibri" w:hAnsi="Calibri"/>
+          <w:sz w:val="28"/>
+          <w:szCs w:val="28"/>
+        </w:rPr>
+      </w:pPr>
+      <w:r>
+        <w:rPr>
+          <w:rFonts w:ascii="Calibri" w:hAnsi="Calibri"/>
+          <w:sz w:val="28"/>
+          <w:szCs w:val="28"/>
+        </w:rPr>
         <w:t xml:space="preserve">Man takes only Parrot with him across the river. </w:t>
       </w:r>
     </w:p>
@@ -1384,8 +1390,18 @@
           <w:ilvl w:val="0"/>
           <w:numId w:val="7"/>
         </w:numPr>
-      </w:pPr>
-      <w:r>
+        <w:rPr>
+          <w:rFonts w:ascii="Calibri" w:hAnsi="Calibri"/>
+          <w:sz w:val="28"/>
+          <w:szCs w:val="28"/>
+        </w:rPr>
+      </w:pPr>
+      <w:r>
+        <w:rPr>
+          <w:rFonts w:ascii="Calibri" w:hAnsi="Calibri"/>
+          <w:sz w:val="28"/>
+          <w:szCs w:val="28"/>
+        </w:rPr>
         <w:t>He leaves the Parrot and returns to where the cat and seed are.</w:t>
       </w:r>
     </w:p>
@@ -1396,8 +1412,18 @@
           <w:ilvl w:val="0"/>
           <w:numId w:val="7"/>
         </w:numPr>
-      </w:pPr>
-      <w:r>
+        <w:rPr>
+          <w:rFonts w:ascii="Calibri" w:hAnsi="Calibri"/>
+          <w:sz w:val="28"/>
+          <w:szCs w:val="28"/>
+        </w:rPr>
+      </w:pPr>
+      <w:r>
+        <w:rPr>
+          <w:rFonts w:ascii="Calibri" w:hAnsi="Calibri"/>
+          <w:sz w:val="28"/>
+          <w:szCs w:val="28"/>
+        </w:rPr>
         <w:t>He takes the Cat across the river to where the parrot is.</w:t>
       </w:r>
     </w:p>
@@ -1408,8 +1434,18 @@
           <w:ilvl w:val="0"/>
           <w:numId w:val="7"/>
         </w:numPr>
-      </w:pPr>
-      <w:r>
+        <w:rPr>
+          <w:rFonts w:ascii="Calibri" w:hAnsi="Calibri"/>
+          <w:sz w:val="28"/>
+          <w:szCs w:val="28"/>
+        </w:rPr>
+      </w:pPr>
+      <w:r>
+        <w:rPr>
+          <w:rFonts w:ascii="Calibri" w:hAnsi="Calibri"/>
+          <w:sz w:val="28"/>
+          <w:szCs w:val="28"/>
+        </w:rPr>
         <w:t>He leaves the Cat and takes the Parrot.</w:t>
       </w:r>
     </w:p>
@@ -1420,8 +1456,18 @@
           <w:ilvl w:val="0"/>
           <w:numId w:val="7"/>
         </w:numPr>
-      </w:pPr>
-      <w:r>
+        <w:rPr>
+          <w:rFonts w:ascii="Calibri" w:hAnsi="Calibri"/>
+          <w:sz w:val="28"/>
+          <w:szCs w:val="28"/>
+        </w:rPr>
+      </w:pPr>
+      <w:r>
+        <w:rPr>
+          <w:rFonts w:ascii="Calibri" w:hAnsi="Calibri"/>
+          <w:sz w:val="28"/>
+          <w:szCs w:val="28"/>
+        </w:rPr>
         <w:t>He drops the Parrot off on the original side and transports the bad of seed across the river to where the Cat is.</w:t>
       </w:r>
     </w:p>
@@ -1432,97 +1478,378 @@
           <w:ilvl w:val="0"/>
           <w:numId w:val="7"/>
         </w:numPr>
-      </w:pPr>
-      <w:r>
+        <w:rPr>
+          <w:rFonts w:ascii="Calibri" w:hAnsi="Calibri"/>
+          <w:sz w:val="28"/>
+          <w:szCs w:val="28"/>
+        </w:rPr>
+      </w:pPr>
+      <w:r>
+        <w:rPr>
+          <w:rFonts w:ascii="Calibri" w:hAnsi="Calibri"/>
+          <w:sz w:val="28"/>
+          <w:szCs w:val="28"/>
+        </w:rPr>
         <w:t>He then goes back to where the original site and picks up the parrot to transport it across the river to where the Cat and Seed are.</w:t>
       </w:r>
     </w:p>
-    <w:p/>
-    <w:p/>
-    <w:p/>
-    <w:p/>
-    <w:p/>
-    <w:p>
-      <w:pPr>
-        <w:rPr>
-          <w:b/>
-          <w:sz w:val="44"/>
-        </w:rPr>
-      </w:pPr>
-      <w:r>
-        <w:rPr>
-          <w:b/>
-          <w:sz w:val="44"/>
-        </w:rPr>
-        <w:t>Problem 2</w:t>
-      </w:r>
-      <w:r>
-        <w:rPr>
-          <w:b/>
-          <w:sz w:val="44"/>
-        </w:rPr>
-        <w:t>:</w:t>
-      </w:r>
-    </w:p>
-    <w:p>
-      <w:pPr>
-        <w:rPr>
-          <w:b/>
-          <w:sz w:val="44"/>
-        </w:rPr>
-      </w:pPr>
-      <w:r>
-        <w:rPr>
-          <w:b/>
-          <w:sz w:val="44"/>
-        </w:rPr>
-        <w:t>Socks in the Dark:</w:t>
-      </w:r>
-      <w:r>
-        <w:rPr>
-          <w:b/>
-          <w:sz w:val="44"/>
-        </w:rPr>
-        <w:t xml:space="preserve"> </w:t>
-      </w:r>
-    </w:p>
-    <w:p>
-      <w:r>
-        <w:t xml:space="preserve">There are 20 socks in a drawer: 5 pairs of black socks, 3 pairs of brown and 2 pairs of white. You select the socks in the dark and can check them only after a selection has been made. What is the smallest number of socks you need to select to guarantee getting the </w:t>
-      </w:r>
-      <w:r>
-        <w:t>following?</w:t>
-      </w:r>
-      <w:r>
-        <w:t xml:space="preserve"> </w:t>
-      </w:r>
-    </w:p>
-    <w:p>
-      <w:r>
-        <w:t>a) At least one matching pair</w:t>
-      </w:r>
-      <w:r>
-        <w:t xml:space="preserve"> </w:t>
-      </w:r>
-    </w:p>
-    <w:p>
-      <w:r>
-        <w:t>b) At least one matching pair of each color.</w:t>
-      </w:r>
-    </w:p>
-    <w:p/>
-    <w:p/>
-    <w:p>
-      <w:pPr>
-        <w:rPr>
-          <w:b/>
-          <w:sz w:val="28"/>
-        </w:rPr>
-      </w:pPr>
-      <w:r>
-        <w:rPr>
-          <w:b/>
-          <w:sz w:val="28"/>
+    <w:p>
+      <w:pPr>
+        <w:rPr>
+          <w:rFonts w:ascii="Calibri" w:hAnsi="Calibri"/>
+          <w:sz w:val="28"/>
+          <w:szCs w:val="28"/>
+        </w:rPr>
+      </w:pPr>
+    </w:p>
+    <w:p>
+      <w:pPr>
+        <w:rPr>
+          <w:rFonts w:ascii="Calibri" w:hAnsi="Calibri"/>
+          <w:sz w:val="28"/>
+          <w:szCs w:val="28"/>
+        </w:rPr>
+      </w:pPr>
+    </w:p>
+    <w:p>
+      <w:pPr>
+        <w:rPr>
+          <w:rFonts w:ascii="Calibri" w:hAnsi="Calibri"/>
+          <w:sz w:val="28"/>
+          <w:szCs w:val="28"/>
+        </w:rPr>
+      </w:pPr>
+    </w:p>
+    <w:p>
+      <w:pPr>
+        <w:rPr>
+          <w:rFonts w:ascii="Calibri" w:hAnsi="Calibri"/>
+          <w:sz w:val="28"/>
+          <w:szCs w:val="28"/>
+        </w:rPr>
+      </w:pPr>
+    </w:p>
+    <w:p>
+      <w:pPr>
+        <w:rPr>
+          <w:rFonts w:ascii="Calibri" w:hAnsi="Calibri"/>
+          <w:sz w:val="28"/>
+          <w:szCs w:val="28"/>
+        </w:rPr>
+      </w:pPr>
+    </w:p>
+    <w:p>
+      <w:pPr>
+        <w:rPr>
+          <w:rFonts w:ascii="Calibri" w:hAnsi="Calibri"/>
+          <w:sz w:val="28"/>
+          <w:szCs w:val="28"/>
+        </w:rPr>
+      </w:pPr>
+    </w:p>
+    <w:p>
+      <w:pPr>
+        <w:rPr>
+          <w:rFonts w:ascii="Calibri" w:hAnsi="Calibri"/>
+          <w:sz w:val="28"/>
+          <w:szCs w:val="28"/>
+        </w:rPr>
+      </w:pPr>
+    </w:p>
+    <w:p>
+      <w:pPr>
+        <w:rPr>
+          <w:rFonts w:ascii="Calibri" w:hAnsi="Calibri"/>
+          <w:sz w:val="28"/>
+          <w:szCs w:val="28"/>
+        </w:rPr>
+      </w:pPr>
+    </w:p>
+    <w:p>
+      <w:pPr>
+        <w:rPr>
+          <w:rFonts w:ascii="Calibri" w:hAnsi="Calibri"/>
+          <w:sz w:val="28"/>
+          <w:szCs w:val="28"/>
+        </w:rPr>
+      </w:pPr>
+    </w:p>
+    <w:p>
+      <w:pPr>
+        <w:rPr>
+          <w:rFonts w:ascii="Calibri" w:hAnsi="Calibri"/>
+          <w:sz w:val="28"/>
+          <w:szCs w:val="28"/>
+        </w:rPr>
+      </w:pPr>
+    </w:p>
+    <w:p>
+      <w:pPr>
+        <w:rPr>
+          <w:rFonts w:ascii="Calibri" w:hAnsi="Calibri"/>
+          <w:sz w:val="28"/>
+          <w:szCs w:val="28"/>
+        </w:rPr>
+      </w:pPr>
+    </w:p>
+    <w:p>
+      <w:pPr>
+        <w:rPr>
+          <w:rFonts w:ascii="Calibri" w:hAnsi="Calibri"/>
+          <w:sz w:val="28"/>
+          <w:szCs w:val="28"/>
+        </w:rPr>
+      </w:pPr>
+    </w:p>
+    <w:p>
+      <w:pPr>
+        <w:rPr>
+          <w:rFonts w:ascii="Calibri" w:hAnsi="Calibri"/>
+          <w:sz w:val="28"/>
+          <w:szCs w:val="28"/>
+        </w:rPr>
+      </w:pPr>
+    </w:p>
+    <w:p>
+      <w:pPr>
+        <w:rPr>
+          <w:rFonts w:ascii="Calibri" w:hAnsi="Calibri"/>
+          <w:sz w:val="28"/>
+          <w:szCs w:val="28"/>
+        </w:rPr>
+      </w:pPr>
+    </w:p>
+    <w:p>
+      <w:pPr>
+        <w:rPr>
+          <w:rFonts w:ascii="Calibri" w:hAnsi="Calibri"/>
+          <w:sz w:val="28"/>
+          <w:szCs w:val="28"/>
+        </w:rPr>
+      </w:pPr>
+    </w:p>
+    <w:p>
+      <w:pPr>
+        <w:rPr>
+          <w:rFonts w:ascii="Calibri" w:hAnsi="Calibri"/>
+          <w:sz w:val="28"/>
+          <w:szCs w:val="28"/>
+        </w:rPr>
+      </w:pPr>
+    </w:p>
+    <w:p>
+      <w:pPr>
+        <w:rPr>
+          <w:rFonts w:ascii="Calibri" w:hAnsi="Calibri"/>
+          <w:sz w:val="28"/>
+          <w:szCs w:val="28"/>
+        </w:rPr>
+      </w:pPr>
+    </w:p>
+    <w:p>
+      <w:pPr>
+        <w:rPr>
+          <w:rFonts w:ascii="Calibri" w:hAnsi="Calibri"/>
+          <w:sz w:val="28"/>
+          <w:szCs w:val="28"/>
+        </w:rPr>
+      </w:pPr>
+    </w:p>
+    <w:p>
+      <w:pPr>
+        <w:rPr>
+          <w:rFonts w:ascii="Calibri" w:hAnsi="Calibri"/>
+          <w:sz w:val="28"/>
+          <w:szCs w:val="28"/>
+        </w:rPr>
+      </w:pPr>
+    </w:p>
+    <w:p>
+      <w:pPr>
+        <w:rPr>
+          <w:rFonts w:ascii="Calibri" w:hAnsi="Calibri"/>
+          <w:sz w:val="28"/>
+          <w:szCs w:val="28"/>
+        </w:rPr>
+      </w:pPr>
+    </w:p>
+    <w:p>
+      <w:pPr>
+        <w:rPr>
+          <w:rFonts w:ascii="Calibri" w:hAnsi="Calibri"/>
+          <w:sz w:val="28"/>
+          <w:szCs w:val="28"/>
+        </w:rPr>
+      </w:pPr>
+      <w:bookmarkStart w:id="0" w:name="_GoBack"/>
+      <w:bookmarkEnd w:id="0"/>
+    </w:p>
+    <w:p>
+      <w:pPr>
+        <w:rPr>
+          <w:rFonts w:ascii="Calibri" w:hAnsi="Calibri"/>
+          <w:sz w:val="28"/>
+          <w:szCs w:val="28"/>
+        </w:rPr>
+      </w:pPr>
+    </w:p>
+    <w:tbl>
+      <w:tblPr>
+        <w:tblStyle w:val="TableGrid"/>
+        <w:tblW w:w="0" w:type="auto"/>
+        <w:tblLook w:val="04A0" w:firstRow="1" w:lastRow="0" w:firstColumn="1" w:lastColumn="0" w:noHBand="0" w:noVBand="1"/>
+      </w:tblPr>
+      <w:tblGrid>
+        <w:gridCol w:w="8856"/>
+      </w:tblGrid>
+      <w:tr>
+        <w:tc>
+          <w:tcPr>
+            <w:tcW w:w="8856" w:type="dxa"/>
+          </w:tcPr>
+          <w:p>
+            <w:pPr>
+              <w:jc w:val="center"/>
+              <w:rPr>
+                <w:rFonts w:ascii="Calibri" w:hAnsi="Calibri"/>
+                <w:b/>
+                <w:sz w:val="40"/>
+                <w:szCs w:val="28"/>
+              </w:rPr>
+            </w:pPr>
+            <w:r>
+              <w:rPr>
+                <w:rFonts w:ascii="Calibri" w:hAnsi="Calibri"/>
+                <w:b/>
+                <w:sz w:val="40"/>
+                <w:szCs w:val="28"/>
+              </w:rPr>
+              <w:t>Problem 2:</w:t>
+            </w:r>
+          </w:p>
+          <w:p>
+            <w:pPr>
+              <w:jc w:val="center"/>
+              <w:rPr>
+                <w:rFonts w:ascii="Calibri" w:hAnsi="Calibri"/>
+                <w:b/>
+                <w:sz w:val="28"/>
+                <w:szCs w:val="28"/>
+              </w:rPr>
+            </w:pPr>
+            <w:r>
+              <w:rPr>
+                <w:rFonts w:ascii="Calibri" w:hAnsi="Calibri"/>
+                <w:b/>
+                <w:sz w:val="28"/>
+                <w:szCs w:val="28"/>
+              </w:rPr>
+              <w:t>Socks in the Dark:</w:t>
+            </w:r>
+          </w:p>
+        </w:tc>
+      </w:tr>
+      <w:tr>
+        <w:tc>
+          <w:tcPr>
+            <w:tcW w:w="8856" w:type="dxa"/>
+          </w:tcPr>
+          <w:p>
+            <w:pPr>
+              <w:rPr>
+                <w:rFonts w:ascii="Calibri" w:hAnsi="Calibri"/>
+                <w:sz w:val="28"/>
+                <w:szCs w:val="28"/>
+              </w:rPr>
+            </w:pPr>
+          </w:p>
+          <w:p>
+            <w:pPr>
+              <w:rPr>
+                <w:rFonts w:ascii="Calibri" w:hAnsi="Calibri"/>
+                <w:sz w:val="28"/>
+                <w:szCs w:val="28"/>
+              </w:rPr>
+            </w:pPr>
+            <w:r>
+              <w:rPr>
+                <w:rFonts w:ascii="Calibri" w:hAnsi="Calibri"/>
+                <w:sz w:val="28"/>
+                <w:szCs w:val="28"/>
+              </w:rPr>
+              <w:t xml:space="preserve">There are 20 socks in a drawer: 5 pairs of black socks, 3 pairs of brown and 2 pairs of white. You select the socks in the dark and can check them only after a selection has been made. What is the smallest number of socks you need to select to guarantee getting the following? </w:t>
+            </w:r>
+          </w:p>
+          <w:p>
+            <w:pPr>
+              <w:rPr>
+                <w:rFonts w:ascii="Calibri" w:hAnsi="Calibri"/>
+                <w:sz w:val="28"/>
+                <w:szCs w:val="28"/>
+              </w:rPr>
+            </w:pPr>
+            <w:r>
+              <w:rPr>
+                <w:rFonts w:ascii="Calibri" w:hAnsi="Calibri"/>
+                <w:sz w:val="28"/>
+                <w:szCs w:val="28"/>
+              </w:rPr>
+              <w:t xml:space="preserve">a) At least one matching pair </w:t>
+            </w:r>
+          </w:p>
+          <w:p>
+            <w:pPr>
+              <w:rPr>
+                <w:rFonts w:ascii="Calibri" w:hAnsi="Calibri"/>
+                <w:sz w:val="28"/>
+                <w:szCs w:val="28"/>
+              </w:rPr>
+            </w:pPr>
+            <w:r>
+              <w:rPr>
+                <w:rFonts w:ascii="Calibri" w:hAnsi="Calibri"/>
+                <w:sz w:val="28"/>
+                <w:szCs w:val="28"/>
+              </w:rPr>
+              <w:t>b) At least one matching pair of each color.</w:t>
+            </w:r>
+          </w:p>
+        </w:tc>
+      </w:tr>
+    </w:tbl>
+    <w:p>
+      <w:pPr>
+        <w:rPr>
+          <w:rFonts w:ascii="Calibri" w:hAnsi="Calibri"/>
+          <w:sz w:val="28"/>
+          <w:szCs w:val="28"/>
+        </w:rPr>
+      </w:pPr>
+    </w:p>
+    <w:p>
+      <w:pPr>
+        <w:rPr>
+          <w:rFonts w:ascii="Calibri" w:hAnsi="Calibri"/>
+          <w:sz w:val="28"/>
+          <w:szCs w:val="28"/>
+        </w:rPr>
+      </w:pPr>
+    </w:p>
+    <w:p>
+      <w:pPr>
+        <w:rPr>
+          <w:rFonts w:ascii="Calibri" w:hAnsi="Calibri"/>
+          <w:b/>
+          <w:sz w:val="28"/>
+          <w:szCs w:val="28"/>
+        </w:rPr>
+      </w:pPr>
+      <w:r>
+        <w:rPr>
+          <w:rFonts w:ascii="Calibri" w:hAnsi="Calibri"/>
+          <w:b/>
+          <w:sz w:val="28"/>
+          <w:szCs w:val="28"/>
         </w:rPr>
         <w:t>5 Step Problem Solving Guide</w:t>
       </w:r>
@@ -1535,14 +1862,18 @@
           <w:numId w:val="8"/>
         </w:numPr>
         <w:rPr>
-          <w:b/>
-          <w:sz w:val="28"/>
-        </w:rPr>
-      </w:pPr>
-      <w:r>
-        <w:rPr>
-          <w:b/>
-          <w:sz w:val="28"/>
+          <w:rFonts w:ascii="Calibri" w:hAnsi="Calibri"/>
+          <w:b/>
+          <w:sz w:val="28"/>
+          <w:szCs w:val="28"/>
+        </w:rPr>
+      </w:pPr>
+      <w:r>
+        <w:rPr>
+          <w:rFonts w:ascii="Calibri" w:hAnsi="Calibri"/>
+          <w:b/>
+          <w:sz w:val="28"/>
+          <w:szCs w:val="28"/>
         </w:rPr>
         <w:t>Define the Problem</w:t>
       </w:r>
@@ -1551,30 +1882,40 @@
       <w:pPr>
         <w:pStyle w:val="ListParagraph"/>
         <w:rPr>
-          <w:sz w:val="28"/>
-        </w:rPr>
-      </w:pPr>
-      <w:r>
-        <w:rPr>
-          <w:sz w:val="28"/>
+          <w:rFonts w:ascii="Calibri" w:hAnsi="Calibri"/>
+          <w:sz w:val="28"/>
+          <w:szCs w:val="28"/>
+        </w:rPr>
+      </w:pPr>
+      <w:r>
+        <w:rPr>
+          <w:rFonts w:ascii="Calibri" w:hAnsi="Calibri"/>
+          <w:sz w:val="28"/>
+          <w:szCs w:val="28"/>
         </w:rPr>
         <w:t xml:space="preserve">I need to select a pair of socks from a drawer that contains 10 Black, 6 brown, and 4 white socks. However, I must select them in the dark and only find out the results after selecting them. The issue is how many must I choose to at least match one pair and how many must I choose to </w:t>
       </w:r>
       <w:r>
         <w:rPr>
-          <w:sz w:val="28"/>
+          <w:rFonts w:ascii="Calibri" w:hAnsi="Calibri"/>
+          <w:sz w:val="28"/>
+          <w:szCs w:val="28"/>
         </w:rPr>
         <w:t xml:space="preserve">at least </w:t>
       </w:r>
       <w:r>
         <w:rPr>
-          <w:sz w:val="28"/>
+          <w:rFonts w:ascii="Calibri" w:hAnsi="Calibri"/>
+          <w:sz w:val="28"/>
+          <w:szCs w:val="28"/>
         </w:rPr>
         <w:t xml:space="preserve">have one pair </w:t>
       </w:r>
       <w:r>
         <w:rPr>
-          <w:sz w:val="28"/>
+          <w:rFonts w:ascii="Calibri" w:hAnsi="Calibri"/>
+          <w:sz w:val="28"/>
+          <w:szCs w:val="28"/>
         </w:rPr>
         <w:t>that does not match.</w:t>
       </w:r>
@@ -1583,7 +1924,9 @@
       <w:pPr>
         <w:pStyle w:val="ListParagraph"/>
         <w:rPr>
-          <w:sz w:val="28"/>
+          <w:rFonts w:ascii="Calibri" w:hAnsi="Calibri"/>
+          <w:sz w:val="28"/>
+          <w:szCs w:val="28"/>
         </w:rPr>
       </w:pPr>
     </w:p>
@@ -1595,14 +1938,18 @@
           <w:numId w:val="8"/>
         </w:numPr>
         <w:rPr>
-          <w:b/>
-          <w:sz w:val="28"/>
-        </w:rPr>
-      </w:pPr>
-      <w:r>
-        <w:rPr>
-          <w:b/>
-          <w:sz w:val="28"/>
+          <w:rFonts w:ascii="Calibri" w:hAnsi="Calibri"/>
+          <w:b/>
+          <w:sz w:val="28"/>
+          <w:szCs w:val="28"/>
+        </w:rPr>
+      </w:pPr>
+      <w:r>
+        <w:rPr>
+          <w:rFonts w:ascii="Calibri" w:hAnsi="Calibri"/>
+          <w:b/>
+          <w:sz w:val="28"/>
+          <w:szCs w:val="28"/>
         </w:rPr>
         <w:t>Break the problem apart</w:t>
       </w:r>
@@ -1611,30 +1958,24 @@
       <w:pPr>
         <w:pStyle w:val="ListParagraph"/>
         <w:rPr>
-          <w:sz w:val="28"/>
-        </w:rPr>
-      </w:pPr>
-      <w:r>
-        <w:rPr>
-          <w:sz w:val="28"/>
-        </w:rPr>
-        <w:t xml:space="preserve">The probability of drawing the right socks would lessen with the fewer number of socks I draw. </w:t>
-      </w:r>
-      <w:r>
-        <w:rPr>
-          <w:sz w:val="28"/>
-        </w:rPr>
-        <w:t xml:space="preserve">I noticed that the Problem asked for the least amount of socks needed. </w:t>
-      </w:r>
-      <w:r>
-        <w:rPr>
-          <w:sz w:val="28"/>
-        </w:rPr>
-        <w:t xml:space="preserve"> This means my answer must just aim to find the</w:t>
-      </w:r>
-      <w:r>
-        <w:rPr>
-          <w:sz w:val="28"/>
+          <w:rFonts w:ascii="Calibri" w:hAnsi="Calibri"/>
+          <w:sz w:val="28"/>
+          <w:szCs w:val="28"/>
+        </w:rPr>
+      </w:pPr>
+      <w:r>
+        <w:rPr>
+          <w:rFonts w:ascii="Calibri" w:hAnsi="Calibri"/>
+          <w:sz w:val="28"/>
+          <w:szCs w:val="28"/>
+        </w:rPr>
+        <w:t>The probability of drawing the right socks would lessen with the fewer number of socks I draw. I noticed that the Problem asked for the least amount of socks needed.  This means my answer must just aim to find the</w:t>
+      </w:r>
+      <w:r>
+        <w:rPr>
+          <w:rFonts w:ascii="Calibri" w:hAnsi="Calibri"/>
+          <w:sz w:val="28"/>
+          <w:szCs w:val="28"/>
         </w:rPr>
         <w:t xml:space="preserve"> least probable amount of socks.</w:t>
       </w:r>
@@ -1643,7 +1984,9 @@
       <w:pPr>
         <w:pStyle w:val="ListParagraph"/>
         <w:rPr>
-          <w:sz w:val="28"/>
+          <w:rFonts w:ascii="Calibri" w:hAnsi="Calibri"/>
+          <w:sz w:val="28"/>
+          <w:szCs w:val="28"/>
         </w:rPr>
       </w:pPr>
     </w:p>
@@ -1655,14 +1998,18 @@
           <w:numId w:val="8"/>
         </w:numPr>
         <w:rPr>
-          <w:b/>
-          <w:sz w:val="28"/>
-        </w:rPr>
-      </w:pPr>
-      <w:r>
-        <w:rPr>
-          <w:b/>
-          <w:sz w:val="28"/>
+          <w:rFonts w:ascii="Calibri" w:hAnsi="Calibri"/>
+          <w:b/>
+          <w:sz w:val="28"/>
+          <w:szCs w:val="28"/>
+        </w:rPr>
+      </w:pPr>
+      <w:r>
+        <w:rPr>
+          <w:rFonts w:ascii="Calibri" w:hAnsi="Calibri"/>
+          <w:b/>
+          <w:sz w:val="28"/>
+          <w:szCs w:val="28"/>
         </w:rPr>
         <w:t>Identify potential solutions</w:t>
       </w:r>
@@ -1671,14 +2018,18 @@
       <w:pPr>
         <w:pStyle w:val="ListParagraph"/>
         <w:rPr>
+          <w:rFonts w:ascii="Calibri" w:hAnsi="Calibri"/>
           <w:i/>
           <w:sz w:val="28"/>
-        </w:rPr>
-      </w:pPr>
-      <w:r>
-        <w:rPr>
+          <w:szCs w:val="28"/>
+        </w:rPr>
+      </w:pPr>
+      <w:r>
+        <w:rPr>
+          <w:rFonts w:ascii="Calibri" w:hAnsi="Calibri"/>
           <w:i/>
           <w:sz w:val="28"/>
+          <w:szCs w:val="28"/>
         </w:rPr>
         <w:t>Matching socks are the following:</w:t>
       </w:r>
@@ -1691,12 +2042,16 @@
           <w:numId w:val="9"/>
         </w:numPr>
         <w:rPr>
-          <w:sz w:val="28"/>
-        </w:rPr>
-      </w:pPr>
-      <w:r>
-        <w:rPr>
-          <w:sz w:val="28"/>
+          <w:rFonts w:ascii="Calibri" w:hAnsi="Calibri"/>
+          <w:sz w:val="28"/>
+          <w:szCs w:val="28"/>
+        </w:rPr>
+      </w:pPr>
+      <w:r>
+        <w:rPr>
+          <w:rFonts w:ascii="Calibri" w:hAnsi="Calibri"/>
+          <w:sz w:val="28"/>
+          <w:szCs w:val="28"/>
         </w:rPr>
         <w:t>Draw 10 so that you are at a 50% probability of drawing a pair of black socks.</w:t>
       </w:r>
@@ -1709,24 +2064,32 @@
           <w:numId w:val="9"/>
         </w:numPr>
         <w:rPr>
-          <w:sz w:val="28"/>
-        </w:rPr>
-      </w:pPr>
-      <w:r>
-        <w:rPr>
-          <w:sz w:val="28"/>
+          <w:rFonts w:ascii="Calibri" w:hAnsi="Calibri"/>
+          <w:sz w:val="28"/>
+          <w:szCs w:val="28"/>
+        </w:rPr>
+      </w:pPr>
+      <w:r>
+        <w:rPr>
+          <w:rFonts w:ascii="Calibri" w:hAnsi="Calibri"/>
+          <w:sz w:val="28"/>
+          <w:szCs w:val="28"/>
         </w:rPr>
         <w:t>Draw 3 so that you have the chance to pair at</w:t>
       </w:r>
       <w:r>
         <w:rPr>
-          <w:sz w:val="28"/>
+          <w:rFonts w:ascii="Calibri" w:hAnsi="Calibri"/>
+          <w:sz w:val="28"/>
+          <w:szCs w:val="28"/>
         </w:rPr>
         <w:t xml:space="preserve"> </w:t>
       </w:r>
       <w:r>
         <w:rPr>
-          <w:sz w:val="28"/>
+          <w:rFonts w:ascii="Calibri" w:hAnsi="Calibri"/>
+          <w:sz w:val="28"/>
+          <w:szCs w:val="28"/>
         </w:rPr>
         <w:t>least 2 socks together.</w:t>
       </w:r>
@@ -1735,29 +2098,37 @@
       <w:pPr>
         <w:pStyle w:val="ListParagraph"/>
         <w:rPr>
+          <w:rFonts w:ascii="Calibri" w:hAnsi="Calibri"/>
           <w:b/>
           <w:i/>
           <w:sz w:val="28"/>
-        </w:rPr>
-      </w:pPr>
-      <w:r>
-        <w:rPr>
+          <w:szCs w:val="28"/>
+        </w:rPr>
+      </w:pPr>
+      <w:r>
+        <w:rPr>
+          <w:rFonts w:ascii="Calibri" w:hAnsi="Calibri"/>
           <w:i/>
           <w:sz w:val="28"/>
+          <w:szCs w:val="28"/>
         </w:rPr>
         <w:t xml:space="preserve">Mix </w:t>
       </w:r>
       <w:r>
         <w:rPr>
+          <w:rFonts w:ascii="Calibri" w:hAnsi="Calibri"/>
           <w:i/>
           <w:sz w:val="28"/>
+          <w:szCs w:val="28"/>
         </w:rPr>
         <w:t>matching</w:t>
       </w:r>
       <w:r>
         <w:rPr>
+          <w:rFonts w:ascii="Calibri" w:hAnsi="Calibri"/>
           <w:i/>
           <w:sz w:val="28"/>
+          <w:szCs w:val="28"/>
         </w:rPr>
         <w:t xml:space="preserve"> Socks:</w:t>
       </w:r>
@@ -1770,12 +2141,16 @@
           <w:numId w:val="10"/>
         </w:numPr>
         <w:rPr>
-          <w:sz w:val="28"/>
-        </w:rPr>
-      </w:pPr>
-      <w:r>
-        <w:rPr>
-          <w:sz w:val="28"/>
+          <w:rFonts w:ascii="Calibri" w:hAnsi="Calibri"/>
+          <w:sz w:val="28"/>
+          <w:szCs w:val="28"/>
+        </w:rPr>
+      </w:pPr>
+      <w:r>
+        <w:rPr>
+          <w:rFonts w:ascii="Calibri" w:hAnsi="Calibri"/>
+          <w:sz w:val="28"/>
+          <w:szCs w:val="28"/>
         </w:rPr>
         <w:t>Draw at least 12 to make sure you have more than the 10 black socks. Increasing chances of getting a different color sock.</w:t>
       </w:r>
@@ -1788,42 +2163,56 @@
           <w:numId w:val="10"/>
         </w:numPr>
         <w:rPr>
-          <w:sz w:val="28"/>
-        </w:rPr>
-      </w:pPr>
-      <w:r>
-        <w:rPr>
-          <w:sz w:val="28"/>
+          <w:rFonts w:ascii="Calibri" w:hAnsi="Calibri"/>
+          <w:sz w:val="28"/>
+          <w:szCs w:val="28"/>
+        </w:rPr>
+      </w:pPr>
+      <w:r>
+        <w:rPr>
+          <w:rFonts w:ascii="Calibri" w:hAnsi="Calibri"/>
+          <w:sz w:val="28"/>
+          <w:szCs w:val="28"/>
         </w:rPr>
         <w:t>Draw at</w:t>
       </w:r>
       <w:r>
         <w:rPr>
-          <w:sz w:val="28"/>
+          <w:rFonts w:ascii="Calibri" w:hAnsi="Calibri"/>
+          <w:sz w:val="28"/>
+          <w:szCs w:val="28"/>
         </w:rPr>
         <w:t xml:space="preserve"> </w:t>
       </w:r>
       <w:r>
         <w:rPr>
-          <w:sz w:val="28"/>
+          <w:rFonts w:ascii="Calibri" w:hAnsi="Calibri"/>
+          <w:sz w:val="28"/>
+          <w:szCs w:val="28"/>
         </w:rPr>
         <w:t>least 3 s</w:t>
       </w:r>
       <w:r>
         <w:rPr>
-          <w:sz w:val="28"/>
+          <w:rFonts w:ascii="Calibri" w:hAnsi="Calibri"/>
+          <w:sz w:val="28"/>
+          <w:szCs w:val="28"/>
         </w:rPr>
         <w:t xml:space="preserve">ocks to have the probability </w:t>
       </w:r>
       <w:r>
         <w:rPr>
-          <w:sz w:val="28"/>
+          <w:rFonts w:ascii="Calibri" w:hAnsi="Calibri"/>
+          <w:sz w:val="28"/>
+          <w:szCs w:val="28"/>
         </w:rPr>
         <w:t>selecting</w:t>
       </w:r>
       <w:r>
         <w:rPr>
-          <w:sz w:val="28"/>
+          <w:rFonts w:ascii="Calibri" w:hAnsi="Calibri"/>
+          <w:sz w:val="28"/>
+          <w:szCs w:val="28"/>
         </w:rPr>
         <w:t xml:space="preserve"> Black, White, or Brown.</w:t>
       </w:r>
@@ -1832,22 +2221,28 @@
       <w:pPr>
         <w:pStyle w:val="ListParagraph"/>
         <w:rPr>
-          <w:sz w:val="28"/>
-        </w:rPr>
-      </w:pPr>
-    </w:p>
-    <w:p>
-      <w:pPr>
-        <w:rPr>
-          <w:sz w:val="28"/>
-        </w:rPr>
-      </w:pPr>
-    </w:p>
-    <w:p>
-      <w:pPr>
-        <w:pStyle w:val="ListParagraph"/>
-        <w:rPr>
-          <w:sz w:val="28"/>
+          <w:rFonts w:ascii="Calibri" w:hAnsi="Calibri"/>
+          <w:sz w:val="28"/>
+          <w:szCs w:val="28"/>
+        </w:rPr>
+      </w:pPr>
+    </w:p>
+    <w:p>
+      <w:pPr>
+        <w:rPr>
+          <w:rFonts w:ascii="Calibri" w:hAnsi="Calibri"/>
+          <w:sz w:val="28"/>
+          <w:szCs w:val="28"/>
+        </w:rPr>
+      </w:pPr>
+    </w:p>
+    <w:p>
+      <w:pPr>
+        <w:pStyle w:val="ListParagraph"/>
+        <w:rPr>
+          <w:rFonts w:ascii="Calibri" w:hAnsi="Calibri"/>
+          <w:sz w:val="28"/>
+          <w:szCs w:val="28"/>
         </w:rPr>
       </w:pPr>
     </w:p>
@@ -1859,14 +2254,18 @@
           <w:numId w:val="8"/>
         </w:numPr>
         <w:rPr>
-          <w:b/>
-          <w:sz w:val="28"/>
-        </w:rPr>
-      </w:pPr>
-      <w:r>
-        <w:rPr>
-          <w:b/>
-          <w:sz w:val="28"/>
+          <w:rFonts w:ascii="Calibri" w:hAnsi="Calibri"/>
+          <w:b/>
+          <w:sz w:val="28"/>
+          <w:szCs w:val="28"/>
+        </w:rPr>
+      </w:pPr>
+      <w:r>
+        <w:rPr>
+          <w:rFonts w:ascii="Calibri" w:hAnsi="Calibri"/>
+          <w:b/>
+          <w:sz w:val="28"/>
+          <w:szCs w:val="28"/>
         </w:rPr>
         <w:t>Evaluate each potential solution</w:t>
       </w:r>
@@ -1875,14 +2274,18 @@
       <w:pPr>
         <w:pStyle w:val="ListParagraph"/>
         <w:rPr>
+          <w:rFonts w:ascii="Calibri" w:hAnsi="Calibri"/>
           <w:i/>
           <w:sz w:val="28"/>
-        </w:rPr>
-      </w:pPr>
-      <w:r>
-        <w:rPr>
+          <w:szCs w:val="28"/>
+        </w:rPr>
+      </w:pPr>
+      <w:r>
+        <w:rPr>
+          <w:rFonts w:ascii="Calibri" w:hAnsi="Calibri"/>
           <w:i/>
           <w:sz w:val="28"/>
+          <w:szCs w:val="28"/>
         </w:rPr>
         <w:t>Matching Socks:</w:t>
       </w:r>
@@ -1895,19 +2298,25 @@
           <w:numId w:val="11"/>
         </w:numPr>
         <w:rPr>
-          <w:sz w:val="28"/>
-        </w:rPr>
-      </w:pPr>
-      <w:r>
-        <w:rPr>
+          <w:rFonts w:ascii="Calibri" w:hAnsi="Calibri"/>
+          <w:sz w:val="28"/>
+          <w:szCs w:val="28"/>
+        </w:rPr>
+      </w:pPr>
+      <w:r>
+        <w:rPr>
+          <w:rFonts w:ascii="Calibri" w:hAnsi="Calibri"/>
           <w:i/>
           <w:sz w:val="28"/>
+          <w:szCs w:val="28"/>
         </w:rPr>
         <w:t xml:space="preserve">Thought Process: </w:t>
       </w:r>
       <w:r>
         <w:rPr>
-          <w:sz w:val="28"/>
+          <w:rFonts w:ascii="Calibri" w:hAnsi="Calibri"/>
+          <w:sz w:val="28"/>
+          <w:szCs w:val="28"/>
         </w:rPr>
         <w:t>The problem with this is that it wouldn’t be the least amount of socks needed to at least select a pair. It would actually be the amount to exactly get the matching pair. Solution Fail.</w:t>
       </w:r>
@@ -1920,36 +2329,27 @@
           <w:numId w:val="11"/>
         </w:numPr>
         <w:rPr>
-          <w:sz w:val="28"/>
-          <w:szCs w:val="28"/>
-        </w:rPr>
-      </w:pPr>
-      <w:r>
-        <w:rPr>
+          <w:rFonts w:ascii="Calibri" w:hAnsi="Calibri"/>
+          <w:sz w:val="28"/>
+          <w:szCs w:val="28"/>
+        </w:rPr>
+      </w:pPr>
+      <w:r>
+        <w:rPr>
+          <w:rFonts w:ascii="Calibri" w:hAnsi="Calibri"/>
           <w:i/>
           <w:sz w:val="28"/>
-        </w:rPr>
-        <w:t>Thought Process:</w:t>
-      </w:r>
-      <w:r>
-        <w:rPr>
-          <w:i/>
-          <w:sz w:val="28"/>
-        </w:rPr>
-        <w:t xml:space="preserve"> </w:t>
-      </w:r>
-      <w:r>
-        <w:rPr>
-          <w:sz w:val="28"/>
-        </w:rPr>
-        <w:t xml:space="preserve">I find that this Solution accurately answers the Problem 2’s question. Although the Probability of it is low, </w:t>
-      </w:r>
-      <w:r>
-        <w:rPr>
-          <w:sz w:val="28"/>
-          <w:szCs w:val="28"/>
-        </w:rPr>
-        <w:t>this really IS the smallest number of socks needed to draw a matching pair.</w:t>
+          <w:szCs w:val="28"/>
+        </w:rPr>
+        <w:t xml:space="preserve">Thought Process: </w:t>
+      </w:r>
+      <w:r>
+        <w:rPr>
+          <w:rFonts w:ascii="Calibri" w:hAnsi="Calibri"/>
+          <w:sz w:val="28"/>
+          <w:szCs w:val="28"/>
+        </w:rPr>
+        <w:t>I find that this Solution accurately answers the Problem 2’s question. Although the Probability of it is low, this really IS the smallest number of socks needed to draw a matching pair.</w:t>
       </w:r>
     </w:p>
     <w:p>
@@ -1957,12 +2357,14 @@
         <w:pStyle w:val="ListParagraph"/>
         <w:ind w:left="1080"/>
         <w:rPr>
-          <w:sz w:val="28"/>
-          <w:szCs w:val="28"/>
-        </w:rPr>
-      </w:pPr>
-      <w:r>
-        <w:rPr>
+          <w:rFonts w:ascii="Calibri" w:hAnsi="Calibri"/>
+          <w:sz w:val="28"/>
+          <w:szCs w:val="28"/>
+        </w:rPr>
+      </w:pPr>
+      <w:r>
+        <w:rPr>
+          <w:rFonts w:ascii="Calibri" w:hAnsi="Calibri"/>
           <w:i/>
           <w:sz w:val="28"/>
           <w:szCs w:val="28"/>
@@ -1978,12 +2380,14 @@
           <w:numId w:val="12"/>
         </w:numPr>
         <w:rPr>
-          <w:sz w:val="28"/>
-          <w:szCs w:val="28"/>
-        </w:rPr>
-      </w:pPr>
-      <w:r>
-        <w:rPr>
+          <w:rFonts w:ascii="Calibri" w:hAnsi="Calibri"/>
+          <w:sz w:val="28"/>
+          <w:szCs w:val="28"/>
+        </w:rPr>
+      </w:pPr>
+      <w:r>
+        <w:rPr>
+          <w:rFonts w:ascii="Calibri" w:hAnsi="Calibri"/>
           <w:i/>
           <w:sz w:val="28"/>
           <w:szCs w:val="28"/>
@@ -1992,6 +2396,7 @@
       </w:r>
       <w:r>
         <w:rPr>
+          <w:rFonts w:ascii="Calibri" w:hAnsi="Calibri"/>
           <w:sz w:val="28"/>
           <w:szCs w:val="28"/>
         </w:rPr>
@@ -2006,12 +2411,14 @@
           <w:numId w:val="12"/>
         </w:numPr>
         <w:rPr>
-          <w:sz w:val="28"/>
-          <w:szCs w:val="28"/>
-        </w:rPr>
-      </w:pPr>
-      <w:r>
-        <w:rPr>
+          <w:rFonts w:ascii="Calibri" w:hAnsi="Calibri"/>
+          <w:sz w:val="28"/>
+          <w:szCs w:val="28"/>
+        </w:rPr>
+      </w:pPr>
+      <w:r>
+        <w:rPr>
+          <w:rFonts w:ascii="Calibri" w:hAnsi="Calibri"/>
           <w:i/>
           <w:sz w:val="28"/>
           <w:szCs w:val="28"/>
@@ -2020,6 +2427,7 @@
       </w:r>
       <w:r>
         <w:rPr>
+          <w:rFonts w:ascii="Calibri" w:hAnsi="Calibri"/>
           <w:sz w:val="28"/>
           <w:szCs w:val="28"/>
         </w:rPr>
@@ -2031,6 +2439,7 @@
         <w:pStyle w:val="ListParagraph"/>
         <w:ind w:left="1080"/>
         <w:rPr>
+          <w:rFonts w:ascii="Calibri" w:hAnsi="Calibri"/>
           <w:sz w:val="28"/>
           <w:szCs w:val="28"/>
         </w:rPr>
@@ -2044,13 +2453,15 @@
           <w:numId w:val="8"/>
         </w:numPr>
         <w:rPr>
-          <w:b/>
-          <w:sz w:val="28"/>
-          <w:szCs w:val="28"/>
-        </w:rPr>
-      </w:pPr>
-      <w:r>
-        <w:rPr>
+          <w:rFonts w:ascii="Calibri" w:hAnsi="Calibri"/>
+          <w:b/>
+          <w:sz w:val="28"/>
+          <w:szCs w:val="28"/>
+        </w:rPr>
+      </w:pPr>
+      <w:r>
+        <w:rPr>
+          <w:rFonts w:ascii="Calibri" w:hAnsi="Calibri"/>
           <w:b/>
           <w:sz w:val="28"/>
           <w:szCs w:val="28"/>
@@ -2061,12 +2472,14 @@
     <w:p>
       <w:pPr>
         <w:rPr>
-          <w:sz w:val="28"/>
-          <w:szCs w:val="28"/>
-        </w:rPr>
-      </w:pPr>
-      <w:r>
-        <w:rPr>
+          <w:rFonts w:ascii="Calibri" w:hAnsi="Calibri"/>
+          <w:sz w:val="28"/>
+          <w:szCs w:val="28"/>
+        </w:rPr>
+      </w:pPr>
+      <w:r>
+        <w:rPr>
+          <w:rFonts w:ascii="Calibri" w:hAnsi="Calibri"/>
           <w:sz w:val="28"/>
           <w:szCs w:val="28"/>
         </w:rPr>
@@ -2074,6 +2487,7 @@
       </w:r>
       <w:r>
         <w:rPr>
+          <w:rFonts w:ascii="Calibri" w:hAnsi="Calibri"/>
           <w:sz w:val="28"/>
           <w:szCs w:val="28"/>
         </w:rPr>
@@ -2083,12 +2497,14 @@
     <w:p>
       <w:pPr>
         <w:rPr>
-          <w:sz w:val="28"/>
-          <w:szCs w:val="28"/>
-        </w:rPr>
-      </w:pPr>
-      <w:r>
-        <w:rPr>
+          <w:rFonts w:ascii="Calibri" w:hAnsi="Calibri"/>
+          <w:sz w:val="28"/>
+          <w:szCs w:val="28"/>
+        </w:rPr>
+      </w:pPr>
+      <w:r>
+        <w:rPr>
+          <w:rFonts w:ascii="Calibri" w:hAnsi="Calibri"/>
           <w:sz w:val="28"/>
           <w:szCs w:val="28"/>
         </w:rPr>
@@ -2096,6 +2512,7 @@
       </w:r>
       <w:r>
         <w:rPr>
+          <w:rFonts w:ascii="Calibri" w:hAnsi="Calibri"/>
           <w:sz w:val="28"/>
           <w:szCs w:val="28"/>
         </w:rPr>
@@ -2105,136 +2522,36 @@
     <w:p>
       <w:pPr>
         <w:rPr>
-          <w:sz w:val="28"/>
-          <w:szCs w:val="28"/>
-        </w:rPr>
-      </w:pPr>
-    </w:p>
-    <w:p>
-      <w:pPr>
-        <w:rPr>
-          <w:sz w:val="28"/>
-          <w:szCs w:val="28"/>
-        </w:rPr>
-      </w:pPr>
-    </w:p>
-    <w:p>
-      <w:pPr>
-        <w:rPr>
-          <w:sz w:val="28"/>
-          <w:szCs w:val="28"/>
-        </w:rPr>
-      </w:pPr>
-    </w:p>
-    <w:p>
-      <w:pPr>
-        <w:rPr>
-          <w:sz w:val="28"/>
-          <w:szCs w:val="28"/>
-        </w:rPr>
-      </w:pPr>
-    </w:p>
-    <w:p>
-      <w:pPr>
-        <w:rPr>
-          <w:sz w:val="28"/>
-          <w:szCs w:val="28"/>
-        </w:rPr>
-      </w:pPr>
-    </w:p>
-    <w:p>
-      <w:pPr>
-        <w:rPr>
-          <w:sz w:val="28"/>
-          <w:szCs w:val="28"/>
-        </w:rPr>
-      </w:pPr>
-    </w:p>
-    <w:p>
-      <w:pPr>
-        <w:rPr>
-          <w:sz w:val="28"/>
-          <w:szCs w:val="28"/>
-        </w:rPr>
-      </w:pPr>
-    </w:p>
-    <w:p>
-      <w:pPr>
-        <w:rPr>
-          <w:sz w:val="28"/>
-          <w:szCs w:val="28"/>
-        </w:rPr>
-      </w:pPr>
-    </w:p>
-    <w:p>
-      <w:pPr>
-        <w:rPr>
-          <w:sz w:val="28"/>
-          <w:szCs w:val="28"/>
-        </w:rPr>
-      </w:pPr>
-    </w:p>
-    <w:p>
-      <w:pPr>
-        <w:rPr>
-          <w:sz w:val="28"/>
-          <w:szCs w:val="28"/>
-        </w:rPr>
-      </w:pPr>
-    </w:p>
-    <w:p>
-      <w:pPr>
-        <w:rPr>
-          <w:sz w:val="28"/>
-          <w:szCs w:val="28"/>
-        </w:rPr>
-      </w:pPr>
-    </w:p>
-    <w:p>
-      <w:pPr>
-        <w:rPr>
-          <w:sz w:val="28"/>
-          <w:szCs w:val="28"/>
-        </w:rPr>
-      </w:pPr>
-    </w:p>
-    <w:p>
-      <w:pPr>
-        <w:rPr>
-          <w:sz w:val="28"/>
-          <w:szCs w:val="28"/>
-        </w:rPr>
-      </w:pPr>
-    </w:p>
-    <w:p>
-      <w:pPr>
-        <w:rPr>
-          <w:sz w:val="44"/>
-          <w:szCs w:val="44"/>
-        </w:rPr>
-      </w:pPr>
-    </w:p>
-    <w:p>
-      <w:pPr>
-        <w:rPr>
-          <w:sz w:val="44"/>
-          <w:szCs w:val="44"/>
-        </w:rPr>
-      </w:pPr>
-    </w:p>
-    <w:p>
-      <w:pPr>
-        <w:rPr>
-          <w:b/>
-          <w:sz w:val="44"/>
-          <w:szCs w:val="44"/>
-        </w:rPr>
-      </w:pPr>
-      <w:r>
-        <w:rPr>
-          <w:b/>
-          <w:sz w:val="44"/>
-          <w:szCs w:val="44"/>
+          <w:rFonts w:ascii="Calibri" w:hAnsi="Calibri"/>
+          <w:sz w:val="28"/>
+          <w:szCs w:val="28"/>
+        </w:rPr>
+      </w:pPr>
+    </w:p>
+    <w:p>
+      <w:pPr>
+        <w:rPr>
+          <w:rFonts w:ascii="Calibri" w:hAnsi="Calibri"/>
+          <w:sz w:val="28"/>
+          <w:szCs w:val="28"/>
+        </w:rPr>
+      </w:pPr>
+    </w:p>
+    <w:p>
+      <w:pPr>
+        <w:rPr>
+          <w:rFonts w:ascii="Calibri" w:hAnsi="Calibri"/>
+          <w:b/>
+          <w:sz w:val="40"/>
+          <w:szCs w:val="28"/>
+        </w:rPr>
+      </w:pPr>
+      <w:r>
+        <w:rPr>
+          <w:rFonts w:ascii="Calibri" w:hAnsi="Calibri"/>
+          <w:b/>
+          <w:sz w:val="40"/>
+          <w:szCs w:val="28"/>
         </w:rPr>
         <w:t>Problem 3:</w:t>
       </w:r>
@@ -2242,24 +2559,27 @@
     <w:p>
       <w:pPr>
         <w:rPr>
-          <w:b/>
-          <w:sz w:val="44"/>
-          <w:szCs w:val="44"/>
-        </w:rPr>
-      </w:pPr>
-      <w:r>
-        <w:rPr>
-          <w:b/>
-          <w:sz w:val="44"/>
-          <w:szCs w:val="44"/>
+          <w:rFonts w:ascii="Calibri" w:hAnsi="Calibri"/>
+          <w:b/>
+          <w:sz w:val="28"/>
+          <w:szCs w:val="28"/>
+        </w:rPr>
+      </w:pPr>
+      <w:r>
+        <w:rPr>
+          <w:rFonts w:ascii="Calibri" w:hAnsi="Calibri"/>
+          <w:b/>
+          <w:sz w:val="28"/>
+          <w:szCs w:val="28"/>
         </w:rPr>
         <w:t>Predicting Fingers</w:t>
       </w:r>
       <w:r>
         <w:rPr>
-          <w:b/>
-          <w:sz w:val="44"/>
-          <w:szCs w:val="44"/>
+          <w:rFonts w:ascii="Calibri" w:hAnsi="Calibri"/>
+          <w:b/>
+          <w:sz w:val="28"/>
+          <w:szCs w:val="28"/>
         </w:rPr>
         <w:t>:</w:t>
       </w:r>
@@ -2271,14 +2591,14 @@
         <w:autoSpaceDN w:val="0"/>
         <w:adjustRightInd w:val="0"/>
         <w:rPr>
-          <w:rFonts w:ascii="Times New Roman" w:hAnsi="Times New Roman" w:cs="Times New Roman"/>
-          <w:sz w:val="28"/>
-          <w:szCs w:val="28"/>
-        </w:rPr>
-      </w:pPr>
-      <w:r>
-        <w:rPr>
-          <w:rFonts w:ascii="Times New Roman" w:hAnsi="Times New Roman" w:cs="Times New Roman"/>
+          <w:rFonts w:ascii="Calibri" w:hAnsi="Calibri" w:cs="Times New Roman"/>
+          <w:sz w:val="28"/>
+          <w:szCs w:val="28"/>
+        </w:rPr>
+      </w:pPr>
+      <w:r>
+        <w:rPr>
+          <w:rFonts w:ascii="Calibri" w:hAnsi="Calibri" w:cs="Times New Roman"/>
           <w:sz w:val="28"/>
           <w:szCs w:val="28"/>
         </w:rPr>
@@ -2292,14 +2612,14 @@
         <w:autoSpaceDN w:val="0"/>
         <w:adjustRightInd w:val="0"/>
         <w:rPr>
-          <w:rFonts w:ascii="Times New Roman" w:hAnsi="Times New Roman" w:cs="Times New Roman"/>
-          <w:sz w:val="28"/>
-          <w:szCs w:val="28"/>
-        </w:rPr>
-      </w:pPr>
-      <w:r>
-        <w:rPr>
-          <w:rFonts w:ascii="Times New Roman" w:hAnsi="Times New Roman" w:cs="Times New Roman"/>
+          <w:rFonts w:ascii="Calibri" w:hAnsi="Calibri" w:cs="Times New Roman"/>
+          <w:sz w:val="28"/>
+          <w:szCs w:val="28"/>
+        </w:rPr>
+      </w:pPr>
+      <w:r>
+        <w:rPr>
+          <w:rFonts w:ascii="Calibri" w:hAnsi="Calibri" w:cs="Times New Roman"/>
           <w:sz w:val="28"/>
           <w:szCs w:val="28"/>
         </w:rPr>
@@ -2313,14 +2633,14 @@
         <w:autoSpaceDN w:val="0"/>
         <w:adjustRightInd w:val="0"/>
         <w:rPr>
-          <w:rFonts w:ascii="Times New Roman" w:hAnsi="Times New Roman" w:cs="Times New Roman"/>
-          <w:sz w:val="28"/>
-          <w:szCs w:val="28"/>
-        </w:rPr>
-      </w:pPr>
-      <w:r>
-        <w:rPr>
-          <w:rFonts w:ascii="Times New Roman" w:hAnsi="Times New Roman" w:cs="Times New Roman"/>
+          <w:rFonts w:ascii="Calibri" w:hAnsi="Calibri" w:cs="Times New Roman"/>
+          <w:sz w:val="28"/>
+          <w:szCs w:val="28"/>
+        </w:rPr>
+      </w:pPr>
+      <w:r>
+        <w:rPr>
+          <w:rFonts w:ascii="Calibri" w:hAnsi="Calibri" w:cs="Times New Roman"/>
           <w:sz w:val="28"/>
           <w:szCs w:val="28"/>
         </w:rPr>
@@ -2328,7 +2648,7 @@
       </w:r>
       <w:r>
         <w:rPr>
-          <w:rFonts w:ascii="Times New Roman" w:hAnsi="Times New Roman" w:cs="Times New Roman"/>
+          <w:rFonts w:ascii="Calibri" w:hAnsi="Calibri" w:cs="Times New Roman"/>
           <w:sz w:val="28"/>
           <w:szCs w:val="28"/>
         </w:rPr>
@@ -2342,14 +2662,14 @@
         <w:autoSpaceDN w:val="0"/>
         <w:adjustRightInd w:val="0"/>
         <w:rPr>
-          <w:rFonts w:ascii="Times New Roman" w:hAnsi="Times New Roman" w:cs="Times New Roman"/>
-          <w:sz w:val="28"/>
-          <w:szCs w:val="28"/>
-        </w:rPr>
-      </w:pPr>
-      <w:r>
-        <w:rPr>
-          <w:rFonts w:ascii="Times New Roman" w:hAnsi="Times New Roman" w:cs="Times New Roman"/>
+          <w:rFonts w:ascii="Calibri" w:hAnsi="Calibri" w:cs="Times New Roman"/>
+          <w:sz w:val="28"/>
+          <w:szCs w:val="28"/>
+        </w:rPr>
+      </w:pPr>
+      <w:r>
+        <w:rPr>
+          <w:rFonts w:ascii="Calibri" w:hAnsi="Calibri" w:cs="Times New Roman"/>
           <w:sz w:val="28"/>
           <w:szCs w:val="28"/>
         </w:rPr>
@@ -2357,7 +2677,7 @@
       </w:r>
       <w:r>
         <w:rPr>
-          <w:rFonts w:ascii="Times New Roman" w:hAnsi="Times New Roman" w:cs="Times New Roman"/>
+          <w:rFonts w:ascii="Calibri" w:hAnsi="Calibri" w:cs="Times New Roman"/>
           <w:sz w:val="28"/>
           <w:szCs w:val="28"/>
         </w:rPr>
@@ -2371,14 +2691,14 @@
         <w:autoSpaceDN w:val="0"/>
         <w:adjustRightInd w:val="0"/>
         <w:rPr>
-          <w:rFonts w:ascii="Times New Roman" w:hAnsi="Times New Roman" w:cs="Times New Roman"/>
-          <w:sz w:val="28"/>
-          <w:szCs w:val="28"/>
-        </w:rPr>
-      </w:pPr>
-      <w:r>
-        <w:rPr>
-          <w:rFonts w:ascii="Times New Roman" w:hAnsi="Times New Roman" w:cs="Times New Roman"/>
+          <w:rFonts w:ascii="Calibri" w:hAnsi="Calibri" w:cs="Times New Roman"/>
+          <w:sz w:val="28"/>
+          <w:szCs w:val="28"/>
+        </w:rPr>
+      </w:pPr>
+      <w:r>
+        <w:rPr>
+          <w:rFonts w:ascii="Calibri" w:hAnsi="Calibri" w:cs="Times New Roman"/>
           <w:sz w:val="28"/>
           <w:szCs w:val="28"/>
         </w:rPr>
@@ -2386,7 +2706,7 @@
       </w:r>
       <w:r>
         <w:rPr>
-          <w:rFonts w:ascii="Times New Roman" w:hAnsi="Times New Roman" w:cs="Times New Roman"/>
+          <w:rFonts w:ascii="Calibri" w:hAnsi="Calibri" w:cs="Times New Roman"/>
           <w:sz w:val="28"/>
           <w:szCs w:val="28"/>
         </w:rPr>
@@ -2400,23 +2720,27 @@
         <w:autoSpaceDN w:val="0"/>
         <w:adjustRightInd w:val="0"/>
         <w:rPr>
-          <w:rFonts w:ascii="Times New Roman" w:hAnsi="Times New Roman" w:cs="Times New Roman"/>
-          <w:sz w:val="28"/>
-          <w:szCs w:val="28"/>
-        </w:rPr>
-      </w:pPr>
-    </w:p>
-    <w:p>
-      <w:pPr>
-        <w:rPr>
-          <w:b/>
-          <w:sz w:val="28"/>
-        </w:rPr>
-      </w:pPr>
-      <w:r>
-        <w:rPr>
-          <w:b/>
-          <w:sz w:val="28"/>
+          <w:rFonts w:ascii="Calibri" w:hAnsi="Calibri" w:cs="Times New Roman"/>
+          <w:sz w:val="28"/>
+          <w:szCs w:val="28"/>
+        </w:rPr>
+      </w:pPr>
+    </w:p>
+    <w:p>
+      <w:pPr>
+        <w:rPr>
+          <w:rFonts w:ascii="Calibri" w:hAnsi="Calibri"/>
+          <w:b/>
+          <w:sz w:val="28"/>
+          <w:szCs w:val="28"/>
+        </w:rPr>
+      </w:pPr>
+      <w:r>
+        <w:rPr>
+          <w:rFonts w:ascii="Calibri" w:hAnsi="Calibri"/>
+          <w:b/>
+          <w:sz w:val="28"/>
+          <w:szCs w:val="28"/>
         </w:rPr>
         <w:t>5 Step Problem Solving Guide</w:t>
       </w:r>
@@ -2429,14 +2753,18 @@
           <w:numId w:val="13"/>
         </w:numPr>
         <w:rPr>
-          <w:b/>
-          <w:sz w:val="28"/>
-        </w:rPr>
-      </w:pPr>
-      <w:r>
-        <w:rPr>
-          <w:b/>
-          <w:sz w:val="28"/>
+          <w:rFonts w:ascii="Calibri" w:hAnsi="Calibri"/>
+          <w:b/>
+          <w:sz w:val="28"/>
+          <w:szCs w:val="28"/>
+        </w:rPr>
+      </w:pPr>
+      <w:r>
+        <w:rPr>
+          <w:rFonts w:ascii="Calibri" w:hAnsi="Calibri"/>
+          <w:b/>
+          <w:sz w:val="28"/>
+          <w:szCs w:val="28"/>
         </w:rPr>
         <w:t>Define the Problem</w:t>
       </w:r>
@@ -2445,12 +2773,16 @@
       <w:pPr>
         <w:pStyle w:val="ListParagraph"/>
         <w:rPr>
-          <w:sz w:val="28"/>
-        </w:rPr>
-      </w:pPr>
-      <w:r>
-        <w:rPr>
-          <w:sz w:val="28"/>
+          <w:rFonts w:ascii="Calibri" w:hAnsi="Calibri"/>
+          <w:sz w:val="28"/>
+          <w:szCs w:val="28"/>
+        </w:rPr>
+      </w:pPr>
+      <w:r>
+        <w:rPr>
+          <w:rFonts w:ascii="Calibri" w:hAnsi="Calibri"/>
+          <w:sz w:val="28"/>
+          <w:szCs w:val="28"/>
         </w:rPr>
         <w:t>The problem is that the girl switches the direction in which she is counting and numbering her fingers. The goal is to identify which she finger she would land on if she kept counting until 10, 100, and 1000.</w:t>
       </w:r>
@@ -2458,8 +2790,10 @@
     <w:p>
       <w:pPr>
         <w:rPr>
-          <w:b/>
-          <w:sz w:val="28"/>
+          <w:rFonts w:ascii="Calibri" w:hAnsi="Calibri"/>
+          <w:b/>
+          <w:sz w:val="28"/>
+          <w:szCs w:val="28"/>
         </w:rPr>
       </w:pPr>
     </w:p>
@@ -2471,14 +2805,18 @@
           <w:numId w:val="13"/>
         </w:numPr>
         <w:rPr>
-          <w:b/>
-          <w:sz w:val="28"/>
-        </w:rPr>
-      </w:pPr>
-      <w:r>
-        <w:rPr>
-          <w:b/>
-          <w:sz w:val="28"/>
+          <w:rFonts w:ascii="Calibri" w:hAnsi="Calibri"/>
+          <w:b/>
+          <w:sz w:val="28"/>
+          <w:szCs w:val="28"/>
+        </w:rPr>
+      </w:pPr>
+      <w:r>
+        <w:rPr>
+          <w:rFonts w:ascii="Calibri" w:hAnsi="Calibri"/>
+          <w:b/>
+          <w:sz w:val="28"/>
+          <w:szCs w:val="28"/>
         </w:rPr>
         <w:t>Break the problem apart</w:t>
       </w:r>
@@ -2487,12 +2825,16 @@
       <w:pPr>
         <w:pStyle w:val="ListParagraph"/>
         <w:rPr>
-          <w:sz w:val="28"/>
-        </w:rPr>
-      </w:pPr>
-      <w:r>
-        <w:rPr>
-          <w:sz w:val="28"/>
+          <w:rFonts w:ascii="Calibri" w:hAnsi="Calibri"/>
+          <w:sz w:val="28"/>
+          <w:szCs w:val="28"/>
+        </w:rPr>
+      </w:pPr>
+      <w:r>
+        <w:rPr>
+          <w:rFonts w:ascii="Calibri" w:hAnsi="Calibri"/>
+          <w:sz w:val="28"/>
+          <w:szCs w:val="28"/>
         </w:rPr>
         <w:t>After doing the math I found that every 50 fingers you landed on the First Finger or the Ring Finger:</w:t>
       </w:r>
@@ -2500,12 +2842,16 @@
     <w:p>
       <w:pPr>
         <w:rPr>
-          <w:sz w:val="28"/>
-        </w:rPr>
-      </w:pPr>
-      <w:r>
-        <w:rPr>
-          <w:sz w:val="28"/>
+          <w:rFonts w:ascii="Calibri" w:hAnsi="Calibri"/>
+          <w:sz w:val="28"/>
+          <w:szCs w:val="28"/>
+        </w:rPr>
+      </w:pPr>
+      <w:r>
+        <w:rPr>
+          <w:rFonts w:ascii="Calibri" w:hAnsi="Calibri"/>
+          <w:sz w:val="28"/>
+          <w:szCs w:val="28"/>
         </w:rPr>
         <w:tab/>
         <w:t>1 – 50: First</w:t>
@@ -2515,12 +2861,16 @@
       <w:pPr>
         <w:ind w:left="720"/>
         <w:rPr>
-          <w:sz w:val="28"/>
-        </w:rPr>
-      </w:pPr>
-      <w:r>
-        <w:rPr>
-          <w:sz w:val="28"/>
+          <w:rFonts w:ascii="Calibri" w:hAnsi="Calibri"/>
+          <w:sz w:val="28"/>
+          <w:szCs w:val="28"/>
+        </w:rPr>
+      </w:pPr>
+      <w:r>
+        <w:rPr>
+          <w:rFonts w:ascii="Calibri" w:hAnsi="Calibri"/>
+          <w:sz w:val="28"/>
+          <w:szCs w:val="28"/>
         </w:rPr>
         <w:t>51 – 100: Ring</w:t>
       </w:r>
@@ -2529,12 +2879,16 @@
       <w:pPr>
         <w:ind w:left="720"/>
         <w:rPr>
-          <w:sz w:val="28"/>
-        </w:rPr>
-      </w:pPr>
-      <w:r>
-        <w:rPr>
-          <w:sz w:val="28"/>
+          <w:rFonts w:ascii="Calibri" w:hAnsi="Calibri"/>
+          <w:sz w:val="28"/>
+          <w:szCs w:val="28"/>
+        </w:rPr>
+      </w:pPr>
+      <w:r>
+        <w:rPr>
+          <w:rFonts w:ascii="Calibri" w:hAnsi="Calibri"/>
+          <w:sz w:val="28"/>
+          <w:szCs w:val="28"/>
         </w:rPr>
         <w:t>101 – 150: First a</w:t>
       </w:r>
@@ -2543,12 +2897,16 @@
       <w:pPr>
         <w:ind w:left="720"/>
         <w:rPr>
-          <w:sz w:val="28"/>
-        </w:rPr>
-      </w:pPr>
-      <w:r>
-        <w:rPr>
-          <w:sz w:val="28"/>
+          <w:rFonts w:ascii="Calibri" w:hAnsi="Calibri"/>
+          <w:sz w:val="28"/>
+          <w:szCs w:val="28"/>
+        </w:rPr>
+      </w:pPr>
+      <w:r>
+        <w:rPr>
+          <w:rFonts w:ascii="Calibri" w:hAnsi="Calibri"/>
+          <w:sz w:val="28"/>
+          <w:szCs w:val="28"/>
         </w:rPr>
         <w:t>And so on.</w:t>
       </w:r>
@@ -2557,20 +2915,26 @@
       <w:pPr>
         <w:pStyle w:val="ListParagraph"/>
         <w:rPr>
-          <w:sz w:val="28"/>
-        </w:rPr>
-      </w:pPr>
-    </w:p>
-    <w:p>
-      <w:pPr>
-        <w:pStyle w:val="ListParagraph"/>
-        <w:rPr>
-          <w:sz w:val="28"/>
-        </w:rPr>
-      </w:pPr>
-      <w:r>
-        <w:rPr>
-          <w:sz w:val="28"/>
+          <w:rFonts w:ascii="Calibri" w:hAnsi="Calibri"/>
+          <w:sz w:val="28"/>
+          <w:szCs w:val="28"/>
+        </w:rPr>
+      </w:pPr>
+    </w:p>
+    <w:p>
+      <w:pPr>
+        <w:pStyle w:val="ListParagraph"/>
+        <w:rPr>
+          <w:rFonts w:ascii="Calibri" w:hAnsi="Calibri"/>
+          <w:sz w:val="28"/>
+          <w:szCs w:val="28"/>
+        </w:rPr>
+      </w:pPr>
+      <w:r>
+        <w:rPr>
+          <w:rFonts w:ascii="Calibri" w:hAnsi="Calibri"/>
+          <w:sz w:val="28"/>
+          <w:szCs w:val="28"/>
         </w:rPr>
         <w:t xml:space="preserve">I am a very visual person, so I used a paper and a pen to manually draw out the numbers and patterns. </w:t>
       </w:r>
@@ -2579,8 +2943,10 @@
       <w:pPr>
         <w:pStyle w:val="ListParagraph"/>
         <w:rPr>
-          <w:b/>
-          <w:sz w:val="28"/>
+          <w:rFonts w:ascii="Calibri" w:hAnsi="Calibri"/>
+          <w:b/>
+          <w:sz w:val="28"/>
+          <w:szCs w:val="28"/>
         </w:rPr>
       </w:pPr>
     </w:p>
@@ -2592,14 +2958,18 @@
           <w:numId w:val="13"/>
         </w:numPr>
         <w:rPr>
-          <w:b/>
-          <w:sz w:val="28"/>
-        </w:rPr>
-      </w:pPr>
-      <w:r>
-        <w:rPr>
-          <w:b/>
-          <w:sz w:val="28"/>
+          <w:rFonts w:ascii="Calibri" w:hAnsi="Calibri"/>
+          <w:b/>
+          <w:sz w:val="28"/>
+          <w:szCs w:val="28"/>
+        </w:rPr>
+      </w:pPr>
+      <w:r>
+        <w:rPr>
+          <w:rFonts w:ascii="Calibri" w:hAnsi="Calibri"/>
+          <w:b/>
+          <w:sz w:val="28"/>
+          <w:szCs w:val="28"/>
         </w:rPr>
         <w:t>Identify potential solutions</w:t>
       </w:r>
@@ -2612,12 +2982,16 @@
           <w:numId w:val="14"/>
         </w:numPr>
         <w:rPr>
-          <w:sz w:val="28"/>
-        </w:rPr>
-      </w:pPr>
-      <w:r>
-        <w:rPr>
-          <w:sz w:val="28"/>
+          <w:rFonts w:ascii="Calibri" w:hAnsi="Calibri"/>
+          <w:sz w:val="28"/>
+          <w:szCs w:val="28"/>
+        </w:rPr>
+      </w:pPr>
+      <w:r>
+        <w:rPr>
+          <w:rFonts w:ascii="Calibri" w:hAnsi="Calibri"/>
+          <w:sz w:val="28"/>
+          <w:szCs w:val="28"/>
         </w:rPr>
         <w:t>First Finger</w:t>
       </w:r>
@@ -2630,12 +3004,16 @@
           <w:numId w:val="14"/>
         </w:numPr>
         <w:rPr>
-          <w:sz w:val="28"/>
-        </w:rPr>
-      </w:pPr>
-      <w:r>
-        <w:rPr>
-          <w:sz w:val="28"/>
+          <w:rFonts w:ascii="Calibri" w:hAnsi="Calibri"/>
+          <w:sz w:val="28"/>
+          <w:szCs w:val="28"/>
+        </w:rPr>
+      </w:pPr>
+      <w:r>
+        <w:rPr>
+          <w:rFonts w:ascii="Calibri" w:hAnsi="Calibri"/>
+          <w:sz w:val="28"/>
+          <w:szCs w:val="28"/>
         </w:rPr>
         <w:t>Ring Finger</w:t>
       </w:r>
@@ -2648,12 +3026,16 @@
           <w:numId w:val="14"/>
         </w:numPr>
         <w:rPr>
-          <w:sz w:val="28"/>
-        </w:rPr>
-      </w:pPr>
-      <w:r>
-        <w:rPr>
-          <w:sz w:val="28"/>
+          <w:rFonts w:ascii="Calibri" w:hAnsi="Calibri"/>
+          <w:sz w:val="28"/>
+          <w:szCs w:val="28"/>
+        </w:rPr>
+      </w:pPr>
+      <w:r>
+        <w:rPr>
+          <w:rFonts w:ascii="Calibri" w:hAnsi="Calibri"/>
+          <w:sz w:val="28"/>
+          <w:szCs w:val="28"/>
         </w:rPr>
         <w:t>Ring Finger</w:t>
       </w:r>
@@ -2662,7 +3044,9 @@
       <w:pPr>
         <w:pStyle w:val="ListParagraph"/>
         <w:rPr>
-          <w:sz w:val="28"/>
+          <w:rFonts w:ascii="Calibri" w:hAnsi="Calibri"/>
+          <w:sz w:val="28"/>
+          <w:szCs w:val="28"/>
         </w:rPr>
       </w:pPr>
     </w:p>
@@ -2674,14 +3058,18 @@
           <w:numId w:val="13"/>
         </w:numPr>
         <w:rPr>
-          <w:b/>
-          <w:sz w:val="28"/>
-        </w:rPr>
-      </w:pPr>
-      <w:r>
-        <w:rPr>
-          <w:b/>
-          <w:sz w:val="28"/>
+          <w:rFonts w:ascii="Calibri" w:hAnsi="Calibri"/>
+          <w:b/>
+          <w:sz w:val="28"/>
+          <w:szCs w:val="28"/>
+        </w:rPr>
+      </w:pPr>
+      <w:r>
+        <w:rPr>
+          <w:rFonts w:ascii="Calibri" w:hAnsi="Calibri"/>
+          <w:b/>
+          <w:sz w:val="28"/>
+          <w:szCs w:val="28"/>
         </w:rPr>
         <w:t>Evaluate each potential solution</w:t>
       </w:r>
@@ -2690,68 +3078,66 @@
       <w:pPr>
         <w:ind w:firstLine="360"/>
         <w:rPr>
-          <w:sz w:val="28"/>
-        </w:rPr>
-      </w:pPr>
-      <w:r>
-        <w:rPr>
-          <w:sz w:val="28"/>
-        </w:rPr>
-        <w:t>I manually counted</w:t>
-      </w:r>
-      <w:r>
-        <w:rPr>
-          <w:sz w:val="28"/>
-        </w:rPr>
-        <w:t xml:space="preserve"> </w:t>
-      </w:r>
-      <w:r>
-        <w:rPr>
-          <w:sz w:val="28"/>
+          <w:rFonts w:ascii="Calibri" w:hAnsi="Calibri"/>
+          <w:sz w:val="28"/>
+          <w:szCs w:val="28"/>
+        </w:rPr>
+      </w:pPr>
+      <w:r>
+        <w:rPr>
+          <w:rFonts w:ascii="Calibri" w:hAnsi="Calibri"/>
+          <w:sz w:val="28"/>
+          <w:szCs w:val="28"/>
+        </w:rPr>
+        <w:t xml:space="preserve">I manually counted </w:t>
+      </w:r>
+      <w:r>
+        <w:rPr>
+          <w:rFonts w:ascii="Calibri" w:hAnsi="Calibri"/>
+          <w:sz w:val="28"/>
+          <w:szCs w:val="28"/>
         </w:rPr>
         <w:t xml:space="preserve">my own fingers to make sure that </w:t>
       </w:r>
       <w:r>
         <w:rPr>
-          <w:sz w:val="28"/>
-        </w:rPr>
-        <w:t xml:space="preserve">10 and </w:t>
-      </w:r>
-      <w:r>
-        <w:rPr>
-          <w:sz w:val="28"/>
-        </w:rPr>
-        <w:t>10</w:t>
-      </w:r>
-      <w:r>
-        <w:rPr>
-          <w:sz w:val="28"/>
-        </w:rPr>
-        <w:t xml:space="preserve">0 landed on my First and Ring Finger. </w:t>
+          <w:rFonts w:ascii="Calibri" w:hAnsi="Calibri"/>
+          <w:sz w:val="28"/>
+          <w:szCs w:val="28"/>
+        </w:rPr>
+        <w:t xml:space="preserve">10 and 100 landed on my First and Ring Finger. </w:t>
       </w:r>
     </w:p>
     <w:p>
       <w:pPr>
         <w:ind w:firstLine="360"/>
         <w:rPr>
-          <w:sz w:val="28"/>
-        </w:rPr>
-      </w:pPr>
-      <w:r>
-        <w:rPr>
-          <w:sz w:val="28"/>
+          <w:rFonts w:ascii="Calibri" w:hAnsi="Calibri"/>
+          <w:sz w:val="28"/>
+          <w:szCs w:val="28"/>
+        </w:rPr>
+      </w:pPr>
+      <w:r>
+        <w:rPr>
+          <w:rFonts w:ascii="Calibri" w:hAnsi="Calibri"/>
+          <w:sz w:val="28"/>
+          <w:szCs w:val="28"/>
         </w:rPr>
         <w:t xml:space="preserve">After finding a pattern between the First and Ring Finger for every 50 counts, I decided to multiply 1000 by 50 and got 20. </w:t>
       </w:r>
       <w:r>
         <w:rPr>
-          <w:sz w:val="28"/>
+          <w:rFonts w:ascii="Calibri" w:hAnsi="Calibri"/>
+          <w:sz w:val="28"/>
+          <w:szCs w:val="28"/>
         </w:rPr>
         <w:t>From here I just started listing, which</w:t>
       </w:r>
       <w:r>
         <w:rPr>
-          <w:sz w:val="28"/>
+          <w:rFonts w:ascii="Calibri" w:hAnsi="Calibri"/>
+          <w:sz w:val="28"/>
+          <w:szCs w:val="28"/>
         </w:rPr>
         <w:t xml:space="preserve"> was with which finger and ended up with Ring Finger. </w:t>
       </w:r>
@@ -2759,15 +3145,19 @@
     <w:p>
       <w:pPr>
         <w:rPr>
-          <w:sz w:val="28"/>
-        </w:rPr>
-      </w:pPr>
-    </w:p>
-    <w:p>
-      <w:pPr>
-        <w:pStyle w:val="ListParagraph"/>
-        <w:rPr>
-          <w:sz w:val="28"/>
+          <w:rFonts w:ascii="Calibri" w:hAnsi="Calibri"/>
+          <w:sz w:val="28"/>
+          <w:szCs w:val="28"/>
+        </w:rPr>
+      </w:pPr>
+    </w:p>
+    <w:p>
+      <w:pPr>
+        <w:pStyle w:val="ListParagraph"/>
+        <w:rPr>
+          <w:rFonts w:ascii="Calibri" w:hAnsi="Calibri"/>
+          <w:sz w:val="28"/>
+          <w:szCs w:val="28"/>
         </w:rPr>
       </w:pPr>
     </w:p>
@@ -2779,14 +3169,18 @@
           <w:numId w:val="13"/>
         </w:numPr>
         <w:rPr>
-          <w:b/>
-          <w:sz w:val="28"/>
-        </w:rPr>
-      </w:pPr>
-      <w:r>
-        <w:rPr>
-          <w:b/>
-          <w:sz w:val="28"/>
+          <w:rFonts w:ascii="Calibri" w:hAnsi="Calibri"/>
+          <w:b/>
+          <w:sz w:val="28"/>
+          <w:szCs w:val="28"/>
+        </w:rPr>
+      </w:pPr>
+      <w:r>
+        <w:rPr>
+          <w:rFonts w:ascii="Calibri" w:hAnsi="Calibri"/>
+          <w:b/>
+          <w:sz w:val="28"/>
+          <w:szCs w:val="28"/>
         </w:rPr>
         <w:t>Choose a solution and develop a plan to implement it.</w:t>
       </w:r>
@@ -2799,50 +3193,66 @@
           <w:numId w:val="13"/>
         </w:numPr>
         <w:rPr>
-          <w:sz w:val="28"/>
-        </w:rPr>
-      </w:pPr>
-      <w:r>
-        <w:rPr>
-          <w:sz w:val="28"/>
+          <w:rFonts w:ascii="Calibri" w:hAnsi="Calibri"/>
+          <w:sz w:val="28"/>
+          <w:szCs w:val="28"/>
+        </w:rPr>
+      </w:pPr>
+      <w:r>
+        <w:rPr>
+          <w:rFonts w:ascii="Calibri" w:hAnsi="Calibri"/>
+          <w:sz w:val="28"/>
+          <w:szCs w:val="28"/>
         </w:rPr>
         <w:t>First Finger</w:t>
       </w:r>
       <w:r>
         <w:rPr>
-          <w:sz w:val="28"/>
+          <w:rFonts w:ascii="Calibri" w:hAnsi="Calibri"/>
+          <w:sz w:val="28"/>
+          <w:szCs w:val="28"/>
         </w:rPr>
         <w:t xml:space="preserve"> on the 10</w:t>
       </w:r>
       <w:r>
         <w:rPr>
-          <w:sz w:val="28"/>
+          <w:rFonts w:ascii="Calibri" w:hAnsi="Calibri"/>
+          <w:sz w:val="28"/>
+          <w:szCs w:val="28"/>
           <w:vertAlign w:val="superscript"/>
         </w:rPr>
         <w:t>th</w:t>
       </w:r>
       <w:r>
         <w:rPr>
-          <w:sz w:val="28"/>
+          <w:rFonts w:ascii="Calibri" w:hAnsi="Calibri"/>
+          <w:sz w:val="28"/>
+          <w:szCs w:val="28"/>
         </w:rPr>
         <w:t xml:space="preserve"> count</w:t>
       </w:r>
       <w:r>
         <w:rPr>
-          <w:sz w:val="28"/>
+          <w:rFonts w:ascii="Calibri" w:hAnsi="Calibri"/>
+          <w:sz w:val="28"/>
+          <w:szCs w:val="28"/>
         </w:rPr>
         <w:t>: If you manually count your fingers, you will get the First Finger on the 10</w:t>
       </w:r>
       <w:r>
         <w:rPr>
-          <w:sz w:val="28"/>
+          <w:rFonts w:ascii="Calibri" w:hAnsi="Calibri"/>
+          <w:sz w:val="28"/>
+          <w:szCs w:val="28"/>
           <w:vertAlign w:val="superscript"/>
         </w:rPr>
         <w:t>th</w:t>
       </w:r>
       <w:r>
         <w:rPr>
-          <w:sz w:val="28"/>
+          <w:rFonts w:ascii="Calibri" w:hAnsi="Calibri"/>
+          <w:sz w:val="28"/>
+          <w:szCs w:val="28"/>
         </w:rPr>
         <w:t xml:space="preserve"> count</w:t>
       </w:r>
@@ -2855,37 +3265,49 @@
           <w:numId w:val="13"/>
         </w:numPr>
         <w:rPr>
-          <w:sz w:val="28"/>
-        </w:rPr>
-      </w:pPr>
-      <w:r>
-        <w:rPr>
-          <w:sz w:val="28"/>
+          <w:rFonts w:ascii="Calibri" w:hAnsi="Calibri"/>
+          <w:sz w:val="28"/>
+          <w:szCs w:val="28"/>
+        </w:rPr>
+      </w:pPr>
+      <w:r>
+        <w:rPr>
+          <w:rFonts w:ascii="Calibri" w:hAnsi="Calibri"/>
+          <w:sz w:val="28"/>
+          <w:szCs w:val="28"/>
         </w:rPr>
         <w:t>Ring Finger</w:t>
       </w:r>
       <w:r>
         <w:rPr>
-          <w:sz w:val="28"/>
+          <w:rFonts w:ascii="Calibri" w:hAnsi="Calibri"/>
+          <w:sz w:val="28"/>
+          <w:szCs w:val="28"/>
         </w:rPr>
         <w:t xml:space="preserve"> on the 100</w:t>
       </w:r>
       <w:r>
         <w:rPr>
-          <w:sz w:val="28"/>
+          <w:rFonts w:ascii="Calibri" w:hAnsi="Calibri"/>
+          <w:sz w:val="28"/>
+          <w:szCs w:val="28"/>
           <w:vertAlign w:val="superscript"/>
         </w:rPr>
         <w:t>th</w:t>
       </w:r>
       <w:r>
         <w:rPr>
-          <w:sz w:val="28"/>
+          <w:rFonts w:ascii="Calibri" w:hAnsi="Calibri"/>
+          <w:sz w:val="28"/>
+          <w:szCs w:val="28"/>
         </w:rPr>
         <w:t xml:space="preserve"> count</w:t>
       </w:r>
       <w:r>
         <w:rPr>
-          <w:sz w:val="28"/>
+          <w:rFonts w:ascii="Calibri" w:hAnsi="Calibri"/>
+          <w:sz w:val="28"/>
+          <w:szCs w:val="28"/>
         </w:rPr>
         <w:t>: I decided to write down the numbers that would always fall on my First Finger. This would make it easier for me to guide myself if I got lost in the counting. I found that the closest to 100 that the First finger reached was 96. I then just counted up to 100 and landed on my Ring Finger.</w:t>
       </w:r>
@@ -2898,47 +3320,51 @@
           <w:numId w:val="13"/>
         </w:numPr>
         <w:rPr>
-          <w:sz w:val="28"/>
-        </w:rPr>
-      </w:pPr>
-      <w:r>
-        <w:rPr>
-          <w:sz w:val="28"/>
+          <w:rFonts w:ascii="Calibri" w:hAnsi="Calibri"/>
+          <w:sz w:val="28"/>
+          <w:szCs w:val="28"/>
+        </w:rPr>
+      </w:pPr>
+      <w:r>
+        <w:rPr>
+          <w:rFonts w:ascii="Calibri" w:hAnsi="Calibri"/>
+          <w:sz w:val="28"/>
+          <w:szCs w:val="28"/>
         </w:rPr>
         <w:t>Ring Finger</w:t>
       </w:r>
       <w:r>
         <w:rPr>
-          <w:sz w:val="28"/>
+          <w:rFonts w:ascii="Calibri" w:hAnsi="Calibri"/>
+          <w:sz w:val="28"/>
+          <w:szCs w:val="28"/>
         </w:rPr>
         <w:t xml:space="preserve"> on the 1000</w:t>
       </w:r>
       <w:r>
         <w:rPr>
-          <w:sz w:val="28"/>
+          <w:rFonts w:ascii="Calibri" w:hAnsi="Calibri"/>
+          <w:sz w:val="28"/>
+          <w:szCs w:val="28"/>
           <w:vertAlign w:val="superscript"/>
         </w:rPr>
         <w:t>th</w:t>
       </w:r>
       <w:r>
         <w:rPr>
-          <w:sz w:val="28"/>
+          <w:rFonts w:ascii="Calibri" w:hAnsi="Calibri"/>
+          <w:sz w:val="28"/>
+          <w:szCs w:val="28"/>
         </w:rPr>
         <w:t xml:space="preserve"> count</w:t>
       </w:r>
       <w:r>
         <w:rPr>
-          <w:sz w:val="28"/>
-        </w:rPr>
-        <w:t>: I certainly didn’t think I could count until 1000 and actually get an accurate result so I decided that I would try to find</w:t>
-      </w:r>
-      <w:bookmarkStart w:id="0" w:name="_GoBack"/>
-      <w:bookmarkEnd w:id="0"/>
-      <w:r>
-        <w:rPr>
-          <w:sz w:val="28"/>
-        </w:rPr>
-        <w:t xml:space="preserve"> a pattern in the counting. I ultimately found that every 50 fingers would land on either the First Finger or the Ring Finger. So I divided 1000 by 50 and got 20. I then varied between the Right and Ring finger and ultimately concluded that the Ring Ringer would be count 1000.</w:t>
+          <w:rFonts w:ascii="Calibri" w:hAnsi="Calibri"/>
+          <w:sz w:val="28"/>
+          <w:szCs w:val="28"/>
+        </w:rPr>
+        <w:t>: I certainly didn’t think I could count until 1000 and actually get an accurate result so I decided that I would try to find a pattern in the counting. I ultimately found that every 50 fingers would land on either the First Finger or the Ring Finger. So I divided 1000 by 50 and got 20. I then varied between the Right and Ring finger and ultimately concluded that the Ring Ringer would be count 1000.</w:t>
       </w:r>
     </w:p>
     <w:p>
@@ -2947,8 +3373,9 @@
         <w:autoSpaceDE w:val="0"/>
         <w:autoSpaceDN w:val="0"/>
         <w:adjustRightInd w:val="0"/>
-        <w:rPr>
-          <w:rFonts w:ascii="Times New Roman" w:hAnsi="Times New Roman" w:cs="Times New Roman"/>
+        <w:jc w:val="right"/>
+        <w:rPr>
+          <w:rFonts w:ascii="Calibri" w:hAnsi="Calibri" w:cs="Times New Roman"/>
           <w:sz w:val="28"/>
           <w:szCs w:val="28"/>
         </w:rPr>
@@ -4663,6 +5090,29 @@
       <w:szCs w:val="18"/>
     </w:rPr>
   </w:style>
+  <w:style w:type="table" w:styleId="TableGrid">
+    <w:name w:val="Table Grid"/>
+    <w:basedOn w:val="TableNormal"/>
+    <w:uiPriority w:val="59"/>
+    <w:rsid w:val="008E66EC"/>
+    <w:tblPr>
+      <w:tblInd w:w="0" w:type="dxa"/>
+      <w:tblBorders>
+        <w:top w:val="single" w:sz="4" w:space="0" w:color="auto"/>
+        <w:left w:val="single" w:sz="4" w:space="0" w:color="auto"/>
+        <w:bottom w:val="single" w:sz="4" w:space="0" w:color="auto"/>
+        <w:right w:val="single" w:sz="4" w:space="0" w:color="auto"/>
+        <w:insideH w:val="single" w:sz="4" w:space="0" w:color="auto"/>
+        <w:insideV w:val="single" w:sz="4" w:space="0" w:color="auto"/>
+      </w:tblBorders>
+      <w:tblCellMar>
+        <w:top w:w="0" w:type="dxa"/>
+        <w:left w:w="108" w:type="dxa"/>
+        <w:bottom w:w="0" w:type="dxa"/>
+        <w:right w:w="108" w:type="dxa"/>
+      </w:tblCellMar>
+    </w:tblPr>
+  </w:style>
 </w:styles>
 </file>
 
@@ -4886,6 +5336,29 @@
       <w:sz w:val="18"/>
       <w:szCs w:val="18"/>
     </w:rPr>
+  </w:style>
+  <w:style w:type="table" w:styleId="TableGrid">
+    <w:name w:val="Table Grid"/>
+    <w:basedOn w:val="TableNormal"/>
+    <w:uiPriority w:val="59"/>
+    <w:rsid w:val="008E66EC"/>
+    <w:tblPr>
+      <w:tblInd w:w="0" w:type="dxa"/>
+      <w:tblBorders>
+        <w:top w:val="single" w:sz="4" w:space="0" w:color="auto"/>
+        <w:left w:val="single" w:sz="4" w:space="0" w:color="auto"/>
+        <w:bottom w:val="single" w:sz="4" w:space="0" w:color="auto"/>
+        <w:right w:val="single" w:sz="4" w:space="0" w:color="auto"/>
+        <w:insideH w:val="single" w:sz="4" w:space="0" w:color="auto"/>
+        <w:insideV w:val="single" w:sz="4" w:space="0" w:color="auto"/>
+      </w:tblBorders>
+      <w:tblCellMar>
+        <w:top w:w="0" w:type="dxa"/>
+        <w:left w:w="108" w:type="dxa"/>
+        <w:bottom w:w="0" w:type="dxa"/>
+        <w:right w:w="108" w:type="dxa"/>
+      </w:tblCellMar>
+    </w:tblPr>
   </w:style>
 </w:styles>
 </file>
@@ -5215,7 +5688,7 @@
 </file>
 
 <file path=customXml/itemProps1.xml><?xml version="1.0" encoding="utf-8"?>
-<ds:datastoreItem xmlns:ds="http://schemas.openxmlformats.org/officeDocument/2006/customXml" ds:itemID="{47B12598-F5A1-3747-9F34-C926EB1BC5C7}">
+<ds:datastoreItem xmlns:ds="http://schemas.openxmlformats.org/officeDocument/2006/customXml" ds:itemID="{AE1FE25A-816C-2A4F-950D-1BDC8B77A9EB}">
   <ds:schemaRefs>
     <ds:schemaRef ds:uri="http://schemas.openxmlformats.org/officeDocument/2006/bibliography"/>
   </ds:schemaRefs>

</xml_diff>

<commit_message>
Finalizing format and information to be presented clearly
</commit_message>
<xml_diff>
--- a/ProblemSolving/Mena_Yanelys_WPF.docx
+++ b/ProblemSolving/Mena_Yanelys_WPF.docx
@@ -39,7 +39,7 @@
           <w:sz w:val="28"/>
           <w:szCs w:val="28"/>
         </w:rPr>
-        <w:t>10/03/2013</w:t>
+        <w:t xml:space="preserve">Web Design &amp; Development </w:t>
       </w:r>
     </w:p>
     <w:p>
@@ -59,6 +59,46 @@
           <w:sz w:val="28"/>
           <w:szCs w:val="28"/>
         </w:rPr>
+        <w:t>Full Sail University</w:t>
+      </w:r>
+    </w:p>
+    <w:p>
+      <w:pPr>
+        <w:jc w:val="center"/>
+        <w:rPr>
+          <w:rFonts w:ascii="Calibri" w:hAnsi="Calibri"/>
+          <w:b/>
+          <w:sz w:val="28"/>
+          <w:szCs w:val="28"/>
+        </w:rPr>
+      </w:pPr>
+      <w:r>
+        <w:rPr>
+          <w:rFonts w:ascii="Calibri" w:hAnsi="Calibri"/>
+          <w:b/>
+          <w:sz w:val="28"/>
+          <w:szCs w:val="28"/>
+        </w:rPr>
+        <w:t>3 October 2013</w:t>
+      </w:r>
+    </w:p>
+    <w:p>
+      <w:pPr>
+        <w:jc w:val="center"/>
+        <w:rPr>
+          <w:rFonts w:ascii="Calibri" w:hAnsi="Calibri"/>
+          <w:b/>
+          <w:sz w:val="28"/>
+          <w:szCs w:val="28"/>
+        </w:rPr>
+      </w:pPr>
+      <w:r>
+        <w:rPr>
+          <w:rFonts w:ascii="Calibri" w:hAnsi="Calibri"/>
+          <w:b/>
+          <w:sz w:val="28"/>
+          <w:szCs w:val="28"/>
+        </w:rPr>
         <w:t>Web Programming Fundamentals</w:t>
       </w:r>
     </w:p>
@@ -79,8 +119,19 @@
           <w:sz w:val="28"/>
           <w:szCs w:val="28"/>
         </w:rPr>
-        <w:t>Problem Solving Assignment</w:t>
-      </w:r>
+        <w:t xml:space="preserve">Activity: </w:t>
+      </w:r>
+      <w:r>
+        <w:rPr>
+          <w:rFonts w:ascii="Calibri" w:hAnsi="Calibri"/>
+          <w:b/>
+          <w:sz w:val="28"/>
+          <w:szCs w:val="28"/>
+        </w:rPr>
+        <w:t>Problem Solving</w:t>
+      </w:r>
+      <w:bookmarkStart w:id="0" w:name="_GoBack"/>
+      <w:bookmarkEnd w:id="0"/>
     </w:p>
     <w:p>
       <w:pPr>
@@ -536,15 +587,7 @@
           <w:sz w:val="28"/>
           <w:szCs w:val="28"/>
         </w:rPr>
-        <w:t xml:space="preserve">The problem is how will this man do this without leaving either pair alone with one another. </w:t>
-      </w:r>
-      <w:r>
-        <w:rPr>
-          <w:rFonts w:ascii="Calibri" w:hAnsi="Calibri"/>
-          <w:sz w:val="28"/>
-          <w:szCs w:val="28"/>
-        </w:rPr>
-        <w:t xml:space="preserve">At first it seems that this would be an impossible issue. I even considered that </w:t>
+        <w:t xml:space="preserve">The problem is how will this man do </w:t>
       </w:r>
       <w:r>
         <w:rPr>
@@ -553,7 +596,15 @@
           <w:szCs w:val="28"/>
         </w:rPr>
         <w:lastRenderedPageBreak/>
-        <w:t>perhaps it would be okay that the parrot could eat the bag of seed, but ultimately found that would not solve the prob</w:t>
+        <w:t xml:space="preserve">this without leaving either pair alone with one another. </w:t>
+      </w:r>
+      <w:r>
+        <w:rPr>
+          <w:rFonts w:ascii="Calibri" w:hAnsi="Calibri"/>
+          <w:sz w:val="28"/>
+          <w:szCs w:val="28"/>
+        </w:rPr>
+        <w:t>At first it seems that this would be an impossible issue. I even considered that perhaps it would be okay that the parrot could eat the bag of seed, but ultimately found that would not solve the prob</w:t>
       </w:r>
       <w:r>
         <w:rPr>
@@ -1681,8 +1732,6 @@
           <w:szCs w:val="28"/>
         </w:rPr>
       </w:pPr>
-      <w:bookmarkStart w:id="0" w:name="_GoBack"/>
-      <w:bookmarkEnd w:id="0"/>
     </w:p>
     <w:p>
       <w:pPr>
@@ -1724,7 +1773,7 @@
                 <w:sz w:val="40"/>
                 <w:szCs w:val="28"/>
               </w:rPr>
-              <w:t>Problem 2:</w:t>
+              <w:t>Problem 2</w:t>
             </w:r>
           </w:p>
           <w:p>
@@ -1828,15 +1877,7 @@
     </w:p>
     <w:p>
       <w:pPr>
-        <w:rPr>
-          <w:rFonts w:ascii="Calibri" w:hAnsi="Calibri"/>
-          <w:sz w:val="28"/>
-          <w:szCs w:val="28"/>
-        </w:rPr>
-      </w:pPr>
-    </w:p>
-    <w:p>
-      <w:pPr>
+        <w:jc w:val="center"/>
         <w:rPr>
           <w:rFonts w:ascii="Calibri" w:hAnsi="Calibri"/>
           <w:b/>
@@ -1853,6 +1894,17 @@
         </w:rPr>
         <w:t>5 Step Problem Solving Guide</w:t>
       </w:r>
+    </w:p>
+    <w:p>
+      <w:pPr>
+        <w:jc w:val="center"/>
+        <w:rPr>
+          <w:rFonts w:ascii="Calibri" w:hAnsi="Calibri"/>
+          <w:b/>
+          <w:sz w:val="28"/>
+          <w:szCs w:val="28"/>
+        </w:rPr>
+      </w:pPr>
     </w:p>
     <w:p>
       <w:pPr>
@@ -2541,178 +2593,217 @@
       <w:pPr>
         <w:rPr>
           <w:rFonts w:ascii="Calibri" w:hAnsi="Calibri"/>
-          <w:b/>
-          <w:sz w:val="40"/>
-          <w:szCs w:val="28"/>
-        </w:rPr>
-      </w:pPr>
-      <w:r>
-        <w:rPr>
-          <w:rFonts w:ascii="Calibri" w:hAnsi="Calibri"/>
-          <w:b/>
-          <w:sz w:val="40"/>
-          <w:szCs w:val="28"/>
-        </w:rPr>
-        <w:t>Problem 3:</w:t>
-      </w:r>
-    </w:p>
-    <w:p>
-      <w:pPr>
-        <w:rPr>
-          <w:rFonts w:ascii="Calibri" w:hAnsi="Calibri"/>
-          <w:b/>
-          <w:sz w:val="28"/>
-          <w:szCs w:val="28"/>
-        </w:rPr>
-      </w:pPr>
-      <w:r>
-        <w:rPr>
-          <w:rFonts w:ascii="Calibri" w:hAnsi="Calibri"/>
-          <w:b/>
-          <w:sz w:val="28"/>
-          <w:szCs w:val="28"/>
-        </w:rPr>
-        <w:t>Predicting Fingers</w:t>
-      </w:r>
-      <w:r>
-        <w:rPr>
-          <w:rFonts w:ascii="Calibri" w:hAnsi="Calibri"/>
-          <w:b/>
-          <w:sz w:val="28"/>
-          <w:szCs w:val="28"/>
-        </w:rPr>
-        <w:t>:</w:t>
-      </w:r>
-    </w:p>
-    <w:p>
-      <w:pPr>
-        <w:widowControl w:val="0"/>
-        <w:autoSpaceDE w:val="0"/>
-        <w:autoSpaceDN w:val="0"/>
-        <w:adjustRightInd w:val="0"/>
-        <w:rPr>
-          <w:rFonts w:ascii="Calibri" w:hAnsi="Calibri" w:cs="Times New Roman"/>
-          <w:sz w:val="28"/>
-          <w:szCs w:val="28"/>
-        </w:rPr>
-      </w:pPr>
-      <w:r>
-        <w:rPr>
-          <w:rFonts w:ascii="Calibri" w:hAnsi="Calibri" w:cs="Times New Roman"/>
-          <w:sz w:val="28"/>
-          <w:szCs w:val="28"/>
-        </w:rPr>
-        <w:t>A little girl counts using the fingers of her left hand as follows: She starts by calling her thumb 1, the first finger 2, middle finder 3, ring finger 4, and little finger 5. Then she reverses direction, calling the ring finger 6, middle finger 7, first finger 8 and thumb 9, after which she calls her first finger 10 and so on.</w:t>
-      </w:r>
-    </w:p>
-    <w:p>
-      <w:pPr>
-        <w:widowControl w:val="0"/>
-        <w:autoSpaceDE w:val="0"/>
-        <w:autoSpaceDN w:val="0"/>
-        <w:adjustRightInd w:val="0"/>
-        <w:rPr>
-          <w:rFonts w:ascii="Calibri" w:hAnsi="Calibri" w:cs="Times New Roman"/>
-          <w:sz w:val="28"/>
-          <w:szCs w:val="28"/>
-        </w:rPr>
-      </w:pPr>
-      <w:r>
-        <w:rPr>
-          <w:rFonts w:ascii="Calibri" w:hAnsi="Calibri" w:cs="Times New Roman"/>
-          <w:sz w:val="28"/>
-          <w:szCs w:val="28"/>
-        </w:rPr>
-        <w:t>If she continues to count in this manner, on which finger will she stop?</w:t>
-      </w:r>
-    </w:p>
-    <w:p>
-      <w:pPr>
-        <w:widowControl w:val="0"/>
-        <w:autoSpaceDE w:val="0"/>
-        <w:autoSpaceDN w:val="0"/>
-        <w:adjustRightInd w:val="0"/>
-        <w:rPr>
-          <w:rFonts w:ascii="Calibri" w:hAnsi="Calibri" w:cs="Times New Roman"/>
-          <w:sz w:val="28"/>
-          <w:szCs w:val="28"/>
-        </w:rPr>
-      </w:pPr>
-      <w:r>
-        <w:rPr>
-          <w:rFonts w:ascii="Calibri" w:hAnsi="Calibri" w:cs="Times New Roman"/>
-          <w:sz w:val="28"/>
-          <w:szCs w:val="28"/>
-        </w:rPr>
-        <w:t xml:space="preserve">a) What if the girl counts from 1 to </w:t>
-      </w:r>
-      <w:r>
-        <w:rPr>
-          <w:rFonts w:ascii="Calibri" w:hAnsi="Calibri" w:cs="Times New Roman"/>
-          <w:sz w:val="28"/>
-          <w:szCs w:val="28"/>
-        </w:rPr>
-        <w:t>10?</w:t>
-      </w:r>
-    </w:p>
-    <w:p>
-      <w:pPr>
-        <w:widowControl w:val="0"/>
-        <w:autoSpaceDE w:val="0"/>
-        <w:autoSpaceDN w:val="0"/>
-        <w:adjustRightInd w:val="0"/>
-        <w:rPr>
-          <w:rFonts w:ascii="Calibri" w:hAnsi="Calibri" w:cs="Times New Roman"/>
-          <w:sz w:val="28"/>
-          <w:szCs w:val="28"/>
-        </w:rPr>
-      </w:pPr>
-      <w:r>
-        <w:rPr>
-          <w:rFonts w:ascii="Calibri" w:hAnsi="Calibri" w:cs="Times New Roman"/>
-          <w:sz w:val="28"/>
-          <w:szCs w:val="28"/>
-        </w:rPr>
-        <w:t xml:space="preserve">b) What if the girl counts from 1 to </w:t>
-      </w:r>
-      <w:r>
-        <w:rPr>
-          <w:rFonts w:ascii="Calibri" w:hAnsi="Calibri" w:cs="Times New Roman"/>
-          <w:sz w:val="28"/>
-          <w:szCs w:val="28"/>
-        </w:rPr>
-        <w:t>100?</w:t>
-      </w:r>
-    </w:p>
-    <w:p>
-      <w:pPr>
-        <w:widowControl w:val="0"/>
-        <w:autoSpaceDE w:val="0"/>
-        <w:autoSpaceDN w:val="0"/>
-        <w:adjustRightInd w:val="0"/>
-        <w:rPr>
-          <w:rFonts w:ascii="Calibri" w:hAnsi="Calibri" w:cs="Times New Roman"/>
-          <w:sz w:val="28"/>
-          <w:szCs w:val="28"/>
-        </w:rPr>
-      </w:pPr>
-      <w:r>
-        <w:rPr>
-          <w:rFonts w:ascii="Calibri" w:hAnsi="Calibri" w:cs="Times New Roman"/>
-          <w:sz w:val="28"/>
-          <w:szCs w:val="28"/>
-        </w:rPr>
-        <w:t xml:space="preserve">c) What if the girl counts from 1 </w:t>
-      </w:r>
-      <w:r>
-        <w:rPr>
-          <w:rFonts w:ascii="Calibri" w:hAnsi="Calibri" w:cs="Times New Roman"/>
-          <w:sz w:val="28"/>
-          <w:szCs w:val="28"/>
-        </w:rPr>
-        <w:t>to1000?</w:t>
-      </w:r>
-    </w:p>
+          <w:sz w:val="28"/>
+          <w:szCs w:val="28"/>
+        </w:rPr>
+      </w:pPr>
+    </w:p>
+    <w:p>
+      <w:pPr>
+        <w:rPr>
+          <w:rFonts w:ascii="Calibri" w:hAnsi="Calibri"/>
+          <w:sz w:val="28"/>
+          <w:szCs w:val="28"/>
+        </w:rPr>
+      </w:pPr>
+    </w:p>
+    <w:p>
+      <w:pPr>
+        <w:rPr>
+          <w:rFonts w:ascii="Calibri" w:hAnsi="Calibri"/>
+          <w:sz w:val="28"/>
+          <w:szCs w:val="28"/>
+        </w:rPr>
+      </w:pPr>
+    </w:p>
+    <w:p>
+      <w:pPr>
+        <w:rPr>
+          <w:rFonts w:ascii="Calibri" w:hAnsi="Calibri"/>
+          <w:sz w:val="28"/>
+          <w:szCs w:val="28"/>
+        </w:rPr>
+      </w:pPr>
+    </w:p>
+    <w:tbl>
+      <w:tblPr>
+        <w:tblStyle w:val="TableGrid"/>
+        <w:tblW w:w="0" w:type="auto"/>
+        <w:tblLook w:val="04A0" w:firstRow="1" w:lastRow="0" w:firstColumn="1" w:lastColumn="0" w:noHBand="0" w:noVBand="1"/>
+      </w:tblPr>
+      <w:tblGrid>
+        <w:gridCol w:w="8856"/>
+      </w:tblGrid>
+      <w:tr>
+        <w:tc>
+          <w:tcPr>
+            <w:tcW w:w="8856" w:type="dxa"/>
+          </w:tcPr>
+          <w:p>
+            <w:pPr>
+              <w:jc w:val="center"/>
+              <w:rPr>
+                <w:rFonts w:ascii="Calibri" w:hAnsi="Calibri"/>
+                <w:b/>
+                <w:sz w:val="40"/>
+                <w:szCs w:val="28"/>
+              </w:rPr>
+            </w:pPr>
+            <w:r>
+              <w:rPr>
+                <w:rFonts w:ascii="Calibri" w:hAnsi="Calibri"/>
+                <w:b/>
+                <w:sz w:val="40"/>
+                <w:szCs w:val="28"/>
+              </w:rPr>
+              <w:t>Problem 3</w:t>
+            </w:r>
+          </w:p>
+          <w:p>
+            <w:pPr>
+              <w:jc w:val="center"/>
+              <w:rPr>
+                <w:rFonts w:ascii="Calibri" w:hAnsi="Calibri"/>
+                <w:b/>
+                <w:sz w:val="28"/>
+                <w:szCs w:val="28"/>
+              </w:rPr>
+            </w:pPr>
+            <w:r>
+              <w:rPr>
+                <w:rFonts w:ascii="Calibri" w:hAnsi="Calibri"/>
+                <w:b/>
+                <w:sz w:val="28"/>
+                <w:szCs w:val="28"/>
+              </w:rPr>
+              <w:t>Predicting Fingers:</w:t>
+            </w:r>
+          </w:p>
+        </w:tc>
+      </w:tr>
+      <w:tr>
+        <w:tc>
+          <w:tcPr>
+            <w:tcW w:w="8856" w:type="dxa"/>
+          </w:tcPr>
+          <w:p>
+            <w:pPr>
+              <w:widowControl w:val="0"/>
+              <w:autoSpaceDE w:val="0"/>
+              <w:autoSpaceDN w:val="0"/>
+              <w:adjustRightInd w:val="0"/>
+              <w:rPr>
+                <w:rFonts w:ascii="Calibri" w:hAnsi="Calibri" w:cs="Times New Roman"/>
+                <w:sz w:val="28"/>
+                <w:szCs w:val="28"/>
+              </w:rPr>
+            </w:pPr>
+            <w:r>
+              <w:rPr>
+                <w:rFonts w:ascii="Calibri" w:hAnsi="Calibri" w:cs="Times New Roman"/>
+                <w:sz w:val="28"/>
+                <w:szCs w:val="28"/>
+              </w:rPr>
+              <w:t>A little girl counts using the fingers of her left hand as follows: She starts by calling her thumb 1, the first finger 2, middle finder 3, ring finger 4, and little finger 5. Then she reverses direction, calling the ring finger 6, middle finger 7, first finger 8 and thumb 9, after which she calls her first finger 10 and so on.</w:t>
+            </w:r>
+          </w:p>
+          <w:p>
+            <w:pPr>
+              <w:widowControl w:val="0"/>
+              <w:autoSpaceDE w:val="0"/>
+              <w:autoSpaceDN w:val="0"/>
+              <w:adjustRightInd w:val="0"/>
+              <w:rPr>
+                <w:rFonts w:ascii="Calibri" w:hAnsi="Calibri" w:cs="Times New Roman"/>
+                <w:sz w:val="28"/>
+                <w:szCs w:val="28"/>
+              </w:rPr>
+            </w:pPr>
+            <w:r>
+              <w:rPr>
+                <w:rFonts w:ascii="Calibri" w:hAnsi="Calibri" w:cs="Times New Roman"/>
+                <w:sz w:val="28"/>
+                <w:szCs w:val="28"/>
+              </w:rPr>
+              <w:t>If she continues to count in this manner, on which finger will she stop?</w:t>
+            </w:r>
+          </w:p>
+          <w:p>
+            <w:pPr>
+              <w:widowControl w:val="0"/>
+              <w:autoSpaceDE w:val="0"/>
+              <w:autoSpaceDN w:val="0"/>
+              <w:adjustRightInd w:val="0"/>
+              <w:rPr>
+                <w:rFonts w:ascii="Calibri" w:hAnsi="Calibri" w:cs="Times New Roman"/>
+                <w:sz w:val="28"/>
+                <w:szCs w:val="28"/>
+              </w:rPr>
+            </w:pPr>
+            <w:r>
+              <w:rPr>
+                <w:rFonts w:ascii="Calibri" w:hAnsi="Calibri" w:cs="Times New Roman"/>
+                <w:sz w:val="28"/>
+                <w:szCs w:val="28"/>
+              </w:rPr>
+              <w:t>a) What if the girl counts from 1 to 10?</w:t>
+            </w:r>
+          </w:p>
+          <w:p>
+            <w:pPr>
+              <w:widowControl w:val="0"/>
+              <w:autoSpaceDE w:val="0"/>
+              <w:autoSpaceDN w:val="0"/>
+              <w:adjustRightInd w:val="0"/>
+              <w:rPr>
+                <w:rFonts w:ascii="Calibri" w:hAnsi="Calibri" w:cs="Times New Roman"/>
+                <w:sz w:val="28"/>
+                <w:szCs w:val="28"/>
+              </w:rPr>
+            </w:pPr>
+            <w:r>
+              <w:rPr>
+                <w:rFonts w:ascii="Calibri" w:hAnsi="Calibri" w:cs="Times New Roman"/>
+                <w:sz w:val="28"/>
+                <w:szCs w:val="28"/>
+              </w:rPr>
+              <w:t>b) What if the girl counts from 1 to 100?</w:t>
+            </w:r>
+          </w:p>
+          <w:p>
+            <w:pPr>
+              <w:widowControl w:val="0"/>
+              <w:autoSpaceDE w:val="0"/>
+              <w:autoSpaceDN w:val="0"/>
+              <w:adjustRightInd w:val="0"/>
+              <w:rPr>
+                <w:rFonts w:ascii="Calibri" w:hAnsi="Calibri" w:cs="Times New Roman"/>
+                <w:sz w:val="28"/>
+                <w:szCs w:val="28"/>
+              </w:rPr>
+            </w:pPr>
+            <w:r>
+              <w:rPr>
+                <w:rFonts w:ascii="Calibri" w:hAnsi="Calibri" w:cs="Times New Roman"/>
+                <w:sz w:val="28"/>
+                <w:szCs w:val="28"/>
+              </w:rPr>
+              <w:t>c) What if the girl counts from 1 to1000?</w:t>
+            </w:r>
+          </w:p>
+          <w:p>
+            <w:pPr>
+              <w:rPr>
+                <w:rFonts w:ascii="Calibri" w:hAnsi="Calibri"/>
+                <w:b/>
+                <w:sz w:val="40"/>
+                <w:szCs w:val="28"/>
+              </w:rPr>
+            </w:pPr>
+          </w:p>
+        </w:tc>
+      </w:tr>
+    </w:tbl>
     <w:p>
       <w:pPr>
         <w:widowControl w:val="0"/>
@@ -5688,7 +5779,7 @@
 </file>
 
 <file path=customXml/itemProps1.xml><?xml version="1.0" encoding="utf-8"?>
-<ds:datastoreItem xmlns:ds="http://schemas.openxmlformats.org/officeDocument/2006/customXml" ds:itemID="{AE1FE25A-816C-2A4F-950D-1BDC8B77A9EB}">
+<ds:datastoreItem xmlns:ds="http://schemas.openxmlformats.org/officeDocument/2006/customXml" ds:itemID="{47F3A347-A6A0-6B4D-A34B-593233AE16CF}">
   <ds:schemaRefs>
     <ds:schemaRef ds:uri="http://schemas.openxmlformats.org/officeDocument/2006/bibliography"/>
   </ds:schemaRefs>

</xml_diff>

<commit_message>
Adding visual aids, separating pages
</commit_message>
<xml_diff>
--- a/ProblemSolving/Mena_Yanelys_WPF.docx
+++ b/ProblemSolving/Mena_Yanelys_WPF.docx
@@ -8,7 +8,7 @@
         <w:rPr>
           <w:rFonts w:ascii="Calibri" w:hAnsi="Calibri"/>
           <w:b/>
-          <w:sz w:val="28"/>
+          <w:sz w:val="36"/>
           <w:szCs w:val="28"/>
         </w:rPr>
       </w:pPr>
@@ -16,7 +16,7 @@
         <w:rPr>
           <w:rFonts w:ascii="Calibri" w:hAnsi="Calibri"/>
           <w:b/>
-          <w:sz w:val="28"/>
+          <w:sz w:val="36"/>
           <w:szCs w:val="28"/>
         </w:rPr>
         <w:t>Yanelys Mena</w:t>
@@ -27,8 +27,124 @@
         <w:jc w:val="center"/>
         <w:rPr>
           <w:rFonts w:ascii="Calibri" w:hAnsi="Calibri"/>
+          <w:sz w:val="36"/>
+          <w:szCs w:val="28"/>
+        </w:rPr>
+      </w:pPr>
+      <w:r>
+        <w:rPr>
+          <w:rFonts w:ascii="Calibri" w:hAnsi="Calibri"/>
+          <w:sz w:val="36"/>
+          <w:szCs w:val="28"/>
+        </w:rPr>
+        <w:t xml:space="preserve">Web Design &amp; Development </w:t>
+      </w:r>
+    </w:p>
+    <w:p>
+      <w:pPr>
+        <w:jc w:val="center"/>
+        <w:rPr>
+          <w:rFonts w:ascii="Calibri" w:hAnsi="Calibri"/>
+          <w:sz w:val="36"/>
+          <w:szCs w:val="28"/>
+        </w:rPr>
+      </w:pPr>
+      <w:r>
+        <w:rPr>
+          <w:rFonts w:ascii="Calibri" w:hAnsi="Calibri"/>
+          <w:sz w:val="36"/>
+          <w:szCs w:val="28"/>
+        </w:rPr>
+        <w:t>Full Sail University</w:t>
+      </w:r>
+    </w:p>
+    <w:p>
+      <w:pPr>
+        <w:jc w:val="center"/>
+        <w:rPr>
+          <w:rFonts w:ascii="Calibri" w:hAnsi="Calibri"/>
+          <w:sz w:val="36"/>
+          <w:szCs w:val="28"/>
+        </w:rPr>
+      </w:pPr>
+      <w:r>
+        <w:rPr>
+          <w:rFonts w:ascii="Calibri" w:hAnsi="Calibri"/>
+          <w:sz w:val="36"/>
+          <w:szCs w:val="28"/>
+        </w:rPr>
+        <w:t>3 October 2013</w:t>
+      </w:r>
+    </w:p>
+    <w:p>
+      <w:pPr>
+        <w:jc w:val="center"/>
+        <w:rPr>
+          <w:rFonts w:ascii="Calibri" w:hAnsi="Calibri"/>
+          <w:sz w:val="36"/>
+          <w:szCs w:val="28"/>
+        </w:rPr>
+      </w:pPr>
+      <w:r>
+        <w:rPr>
+          <w:rFonts w:ascii="Calibri" w:hAnsi="Calibri"/>
+          <w:sz w:val="36"/>
+          <w:szCs w:val="28"/>
+        </w:rPr>
+        <w:t>Web Programming Fundamentals</w:t>
+      </w:r>
+    </w:p>
+    <w:p>
+      <w:pPr>
+        <w:jc w:val="center"/>
+        <w:rPr>
+          <w:rFonts w:ascii="Calibri" w:hAnsi="Calibri"/>
+          <w:sz w:val="36"/>
+          <w:szCs w:val="28"/>
+        </w:rPr>
+      </w:pPr>
+      <w:r>
+        <w:rPr>
+          <w:rFonts w:ascii="Calibri" w:hAnsi="Calibri"/>
+          <w:sz w:val="36"/>
+          <w:szCs w:val="28"/>
+        </w:rPr>
+        <w:t xml:space="preserve">Activity: </w:t>
+      </w:r>
+      <w:r>
+        <w:rPr>
+          <w:rFonts w:ascii="Calibri" w:hAnsi="Calibri"/>
+          <w:sz w:val="36"/>
+          <w:szCs w:val="28"/>
+        </w:rPr>
+        <w:t>Problem Solving</w:t>
+      </w:r>
+    </w:p>
+    <w:p>
+      <w:pPr>
+        <w:rPr>
+          <w:rFonts w:ascii="Calibri" w:hAnsi="Calibri"/>
+          <w:sz w:val="36"/>
+          <w:szCs w:val="28"/>
+        </w:rPr>
+      </w:pPr>
+    </w:p>
+    <w:p>
+      <w:pPr>
+        <w:rPr>
+          <w:rFonts w:ascii="Calibri" w:hAnsi="Calibri"/>
+          <w:sz w:val="36"/>
+          <w:szCs w:val="28"/>
+        </w:rPr>
+      </w:pPr>
+    </w:p>
+    <w:p>
+      <w:pPr>
+        <w:jc w:val="center"/>
+        <w:rPr>
+          <w:rFonts w:ascii="Calibri" w:hAnsi="Calibri"/>
           <w:b/>
-          <w:sz w:val="28"/>
+          <w:sz w:val="36"/>
           <w:szCs w:val="28"/>
         </w:rPr>
       </w:pPr>
@@ -36,267 +152,52 @@
         <w:rPr>
           <w:rFonts w:ascii="Calibri" w:hAnsi="Calibri"/>
           <w:b/>
-          <w:sz w:val="28"/>
-          <w:szCs w:val="28"/>
-        </w:rPr>
-        <w:t xml:space="preserve">Web Design &amp; Development </w:t>
-      </w:r>
-    </w:p>
-    <w:p>
-      <w:pPr>
-        <w:jc w:val="center"/>
+          <w:sz w:val="36"/>
+          <w:szCs w:val="28"/>
+        </w:rPr>
+        <w:t>5 Step Problem Solving</w:t>
+      </w:r>
+      <w:r>
         <w:rPr>
           <w:rFonts w:ascii="Calibri" w:hAnsi="Calibri"/>
           <w:b/>
-          <w:sz w:val="28"/>
-          <w:szCs w:val="28"/>
-        </w:rPr>
-      </w:pPr>
-      <w:r>
+          <w:sz w:val="36"/>
+          <w:szCs w:val="28"/>
+        </w:rPr>
+        <w:t xml:space="preserve"> Guide</w:t>
+      </w:r>
+    </w:p>
+    <w:p>
+      <w:pPr>
         <w:rPr>
           <w:rFonts w:ascii="Calibri" w:hAnsi="Calibri"/>
           <w:b/>
-          <w:sz w:val="28"/>
-          <w:szCs w:val="28"/>
-        </w:rPr>
-        <w:t>Full Sail University</w:t>
-      </w:r>
-    </w:p>
-    <w:p>
-      <w:pPr>
-        <w:jc w:val="center"/>
+          <w:sz w:val="40"/>
+          <w:szCs w:val="40"/>
+        </w:rPr>
+      </w:pPr>
+      <w:r>
         <w:rPr>
           <w:rFonts w:ascii="Calibri" w:hAnsi="Calibri"/>
           <w:b/>
-          <w:sz w:val="28"/>
-          <w:szCs w:val="28"/>
-        </w:rPr>
-      </w:pPr>
-      <w:r>
-        <w:rPr>
-          <w:rFonts w:ascii="Calibri" w:hAnsi="Calibri"/>
-          <w:b/>
-          <w:sz w:val="28"/>
-          <w:szCs w:val="28"/>
-        </w:rPr>
-        <w:t>3 October 2013</w:t>
-      </w:r>
-    </w:p>
-    <w:p>
-      <w:pPr>
-        <w:jc w:val="center"/>
-        <w:rPr>
-          <w:rFonts w:ascii="Calibri" w:hAnsi="Calibri"/>
-          <w:b/>
-          <w:sz w:val="28"/>
-          <w:szCs w:val="28"/>
-        </w:rPr>
-      </w:pPr>
-      <w:r>
-        <w:rPr>
-          <w:rFonts w:ascii="Calibri" w:hAnsi="Calibri"/>
-          <w:b/>
-          <w:sz w:val="28"/>
-          <w:szCs w:val="28"/>
-        </w:rPr>
-        <w:t>Web Programming Fundamentals</w:t>
-      </w:r>
-    </w:p>
-    <w:p>
-      <w:pPr>
-        <w:jc w:val="center"/>
-        <w:rPr>
-          <w:rFonts w:ascii="Calibri" w:hAnsi="Calibri"/>
-          <w:b/>
-          <w:sz w:val="28"/>
-          <w:szCs w:val="28"/>
-        </w:rPr>
-      </w:pPr>
-      <w:r>
-        <w:rPr>
-          <w:rFonts w:ascii="Calibri" w:hAnsi="Calibri"/>
-          <w:b/>
-          <w:sz w:val="28"/>
-          <w:szCs w:val="28"/>
-        </w:rPr>
-        <w:t xml:space="preserve">Activity: </w:t>
-      </w:r>
-      <w:r>
-        <w:rPr>
-          <w:rFonts w:ascii="Calibri" w:hAnsi="Calibri"/>
-          <w:b/>
-          <w:sz w:val="28"/>
-          <w:szCs w:val="28"/>
-        </w:rPr>
-        <w:t>Problem Solving</w:t>
-      </w:r>
-      <w:bookmarkStart w:id="0" w:name="_GoBack"/>
-      <w:bookmarkEnd w:id="0"/>
-    </w:p>
-    <w:p>
-      <w:pPr>
-        <w:rPr>
-          <w:rFonts w:ascii="Calibri" w:hAnsi="Calibri"/>
-          <w:sz w:val="28"/>
-          <w:szCs w:val="28"/>
-        </w:rPr>
-      </w:pPr>
-    </w:p>
-    <w:p>
-      <w:pPr>
-        <w:rPr>
-          <w:rFonts w:ascii="Calibri" w:hAnsi="Calibri"/>
-          <w:sz w:val="28"/>
-          <w:szCs w:val="28"/>
-        </w:rPr>
-      </w:pPr>
-    </w:p>
-    <w:p>
-      <w:pPr>
-        <w:rPr>
-          <w:rFonts w:ascii="Calibri" w:hAnsi="Calibri"/>
-          <w:b/>
-          <w:sz w:val="28"/>
-          <w:szCs w:val="28"/>
-        </w:rPr>
-      </w:pPr>
-      <w:r>
-        <w:rPr>
-          <w:rFonts w:ascii="Calibri" w:hAnsi="Calibri"/>
-          <w:b/>
-          <w:sz w:val="28"/>
-          <w:szCs w:val="28"/>
-        </w:rPr>
-        <w:t>5 Step Problem Solving</w:t>
-      </w:r>
-      <w:r>
-        <w:rPr>
-          <w:rFonts w:ascii="Calibri" w:hAnsi="Calibri"/>
-          <w:b/>
-          <w:sz w:val="28"/>
-          <w:szCs w:val="28"/>
-        </w:rPr>
-        <w:t xml:space="preserve"> Guide</w:t>
-      </w:r>
-    </w:p>
-    <w:p>
-      <w:pPr>
-        <w:pStyle w:val="ListParagraph"/>
-        <w:numPr>
-          <w:ilvl w:val="0"/>
-          <w:numId w:val="1"/>
-        </w:numPr>
-        <w:rPr>
-          <w:rFonts w:ascii="Calibri" w:hAnsi="Calibri"/>
-          <w:sz w:val="28"/>
-          <w:szCs w:val="28"/>
-        </w:rPr>
-      </w:pPr>
-      <w:r>
-        <w:rPr>
-          <w:rFonts w:ascii="Calibri" w:hAnsi="Calibri"/>
-          <w:sz w:val="28"/>
-          <w:szCs w:val="28"/>
-        </w:rPr>
-        <w:t>Define the Problem</w:t>
-      </w:r>
-    </w:p>
-    <w:p>
-      <w:pPr>
-        <w:pStyle w:val="ListParagraph"/>
-        <w:numPr>
-          <w:ilvl w:val="0"/>
-          <w:numId w:val="1"/>
-        </w:numPr>
-        <w:rPr>
-          <w:rFonts w:ascii="Calibri" w:hAnsi="Calibri"/>
-          <w:sz w:val="28"/>
-          <w:szCs w:val="28"/>
-        </w:rPr>
-      </w:pPr>
-      <w:r>
-        <w:rPr>
-          <w:rFonts w:ascii="Calibri" w:hAnsi="Calibri"/>
-          <w:sz w:val="28"/>
-          <w:szCs w:val="28"/>
-        </w:rPr>
-        <w:t>Break the problem apart</w:t>
-      </w:r>
-    </w:p>
-    <w:p>
-      <w:pPr>
-        <w:pStyle w:val="ListParagraph"/>
-        <w:numPr>
-          <w:ilvl w:val="0"/>
-          <w:numId w:val="1"/>
-        </w:numPr>
-        <w:rPr>
-          <w:rFonts w:ascii="Calibri" w:hAnsi="Calibri"/>
-          <w:sz w:val="28"/>
-          <w:szCs w:val="28"/>
-        </w:rPr>
-      </w:pPr>
-      <w:r>
-        <w:rPr>
-          <w:rFonts w:ascii="Calibri" w:hAnsi="Calibri"/>
-          <w:sz w:val="28"/>
-          <w:szCs w:val="28"/>
-        </w:rPr>
-        <w:t>Identify potential solutions</w:t>
-      </w:r>
-    </w:p>
-    <w:p>
-      <w:pPr>
-        <w:pStyle w:val="ListParagraph"/>
-        <w:numPr>
-          <w:ilvl w:val="0"/>
-          <w:numId w:val="1"/>
-        </w:numPr>
-        <w:rPr>
-          <w:rFonts w:ascii="Calibri" w:hAnsi="Calibri"/>
-          <w:sz w:val="28"/>
-          <w:szCs w:val="28"/>
-        </w:rPr>
-      </w:pPr>
-      <w:r>
-        <w:rPr>
-          <w:rFonts w:ascii="Calibri" w:hAnsi="Calibri"/>
-          <w:sz w:val="28"/>
-          <w:szCs w:val="28"/>
-        </w:rPr>
-        <w:t>Evaluate each potential solution</w:t>
-      </w:r>
-    </w:p>
-    <w:p>
-      <w:pPr>
-        <w:pStyle w:val="ListParagraph"/>
-        <w:numPr>
-          <w:ilvl w:val="0"/>
-          <w:numId w:val="1"/>
-        </w:numPr>
-        <w:rPr>
-          <w:rFonts w:ascii="Calibri" w:hAnsi="Calibri"/>
-          <w:sz w:val="28"/>
-          <w:szCs w:val="28"/>
-        </w:rPr>
-      </w:pPr>
-      <w:r>
-        <w:rPr>
-          <w:rFonts w:ascii="Calibri" w:hAnsi="Calibri"/>
-          <w:sz w:val="28"/>
-          <w:szCs w:val="28"/>
-        </w:rPr>
-        <w:t>Choose a solution and develop a plan to implement it.</w:t>
-      </w:r>
-    </w:p>
-    <w:p>
-      <w:pPr>
-        <w:rPr>
-          <w:rFonts w:ascii="Calibri" w:hAnsi="Calibri"/>
-          <w:sz w:val="28"/>
-          <w:szCs w:val="28"/>
-        </w:rPr>
-      </w:pPr>
+          <w:noProof/>
+          <w:sz w:val="40"/>
+          <w:szCs w:val="40"/>
+        </w:rPr>
+        <w:drawing>
+          <wp:inline distT="0" distB="0" distL="0" distR="0" wp14:anchorId="07300009" wp14:editId="2ACFFB3F">
+            <wp:extent cx="5486400" cy="5056790"/>
+            <wp:effectExtent l="0" t="25400" r="0" b="74295"/>
+            <wp:docPr id="1" name="Diagram 1"/>
+            <wp:cNvGraphicFramePr/>
+            <a:graphic xmlns:a="http://schemas.openxmlformats.org/drawingml/2006/main">
+              <a:graphicData uri="http://schemas.openxmlformats.org/drawingml/2006/diagram">
+                <dgm:relIds xmlns:dgm="http://schemas.openxmlformats.org/drawingml/2006/diagram" xmlns:r="http://schemas.openxmlformats.org/officeDocument/2006/relationships" r:dm="rId7" r:lo="rId8" r:qs="rId9" r:cs="rId10"/>
+              </a:graphicData>
+            </a:graphic>
+          </wp:inline>
+        </w:drawing>
+      </w:r>
     </w:p>
     <w:p>
       <w:pPr>
@@ -339,6 +240,7 @@
                 <w:sz w:val="40"/>
                 <w:szCs w:val="40"/>
               </w:rPr>
+              <w:lastRenderedPageBreak/>
               <w:t>Problem 1</w:t>
             </w:r>
           </w:p>
@@ -587,16 +489,7 @@
           <w:sz w:val="28"/>
           <w:szCs w:val="28"/>
         </w:rPr>
-        <w:t xml:space="preserve">The problem is how will this man do </w:t>
-      </w:r>
-      <w:r>
-        <w:rPr>
-          <w:rFonts w:ascii="Calibri" w:hAnsi="Calibri"/>
-          <w:sz w:val="28"/>
-          <w:szCs w:val="28"/>
-        </w:rPr>
-        <w:lastRenderedPageBreak/>
-        <w:t xml:space="preserve">this without leaving either pair alone with one another. </w:t>
+        <w:t xml:space="preserve">The problem is how will this man do this without leaving either pair alone with one another. </w:t>
       </w:r>
       <w:r>
         <w:rPr>
@@ -1543,6 +1436,132 @@
         </w:rPr>
         <w:t>He then goes back to where the original site and picks up the parrot to transport it across the river to where the Cat and Seed are.</w:t>
       </w:r>
+    </w:p>
+    <w:p>
+      <w:pPr>
+        <w:rPr>
+          <w:rFonts w:ascii="Calibri" w:hAnsi="Calibri"/>
+          <w:sz w:val="28"/>
+          <w:szCs w:val="28"/>
+        </w:rPr>
+      </w:pPr>
+    </w:p>
+    <w:p>
+      <w:pPr>
+        <w:rPr>
+          <w:rFonts w:ascii="Calibri" w:hAnsi="Calibri"/>
+          <w:sz w:val="28"/>
+          <w:szCs w:val="28"/>
+        </w:rPr>
+      </w:pPr>
+    </w:p>
+    <w:p>
+      <w:pPr>
+        <w:rPr>
+          <w:rFonts w:ascii="Calibri" w:hAnsi="Calibri"/>
+          <w:sz w:val="28"/>
+          <w:szCs w:val="28"/>
+        </w:rPr>
+      </w:pPr>
+    </w:p>
+    <w:p>
+      <w:pPr>
+        <w:rPr>
+          <w:rFonts w:ascii="Calibri" w:hAnsi="Calibri"/>
+          <w:sz w:val="28"/>
+          <w:szCs w:val="28"/>
+        </w:rPr>
+      </w:pPr>
+    </w:p>
+    <w:p>
+      <w:pPr>
+        <w:rPr>
+          <w:rFonts w:ascii="Calibri" w:hAnsi="Calibri"/>
+          <w:sz w:val="28"/>
+          <w:szCs w:val="28"/>
+        </w:rPr>
+      </w:pPr>
+    </w:p>
+    <w:p>
+      <w:pPr>
+        <w:rPr>
+          <w:rFonts w:ascii="Calibri" w:hAnsi="Calibri"/>
+          <w:sz w:val="28"/>
+          <w:szCs w:val="28"/>
+        </w:rPr>
+      </w:pPr>
+    </w:p>
+    <w:p>
+      <w:pPr>
+        <w:rPr>
+          <w:rFonts w:ascii="Calibri" w:hAnsi="Calibri"/>
+          <w:sz w:val="28"/>
+          <w:szCs w:val="28"/>
+        </w:rPr>
+      </w:pPr>
+    </w:p>
+    <w:p>
+      <w:pPr>
+        <w:rPr>
+          <w:rFonts w:ascii="Calibri" w:hAnsi="Calibri"/>
+          <w:sz w:val="28"/>
+          <w:szCs w:val="28"/>
+        </w:rPr>
+      </w:pPr>
+    </w:p>
+    <w:p>
+      <w:pPr>
+        <w:rPr>
+          <w:rFonts w:ascii="Calibri" w:hAnsi="Calibri"/>
+          <w:sz w:val="28"/>
+          <w:szCs w:val="28"/>
+        </w:rPr>
+      </w:pPr>
+    </w:p>
+    <w:p>
+      <w:pPr>
+        <w:rPr>
+          <w:rFonts w:ascii="Calibri" w:hAnsi="Calibri"/>
+          <w:sz w:val="28"/>
+          <w:szCs w:val="28"/>
+        </w:rPr>
+      </w:pPr>
+    </w:p>
+    <w:p>
+      <w:pPr>
+        <w:rPr>
+          <w:rFonts w:ascii="Calibri" w:hAnsi="Calibri"/>
+          <w:sz w:val="28"/>
+          <w:szCs w:val="28"/>
+        </w:rPr>
+      </w:pPr>
+    </w:p>
+    <w:p>
+      <w:pPr>
+        <w:rPr>
+          <w:rFonts w:ascii="Calibri" w:hAnsi="Calibri"/>
+          <w:sz w:val="28"/>
+          <w:szCs w:val="28"/>
+        </w:rPr>
+      </w:pPr>
+    </w:p>
+    <w:p>
+      <w:pPr>
+        <w:rPr>
+          <w:rFonts w:ascii="Calibri" w:hAnsi="Calibri"/>
+          <w:sz w:val="28"/>
+          <w:szCs w:val="28"/>
+        </w:rPr>
+      </w:pPr>
+    </w:p>
+    <w:p>
+      <w:pPr>
+        <w:rPr>
+          <w:rFonts w:ascii="Calibri" w:hAnsi="Calibri"/>
+          <w:sz w:val="28"/>
+          <w:szCs w:val="28"/>
+        </w:rPr>
+      </w:pPr>
     </w:p>
     <w:p>
       <w:pPr>
@@ -2615,6 +2634,53 @@
           <w:szCs w:val="28"/>
         </w:rPr>
       </w:pPr>
+    </w:p>
+    <w:p>
+      <w:pPr>
+        <w:rPr>
+          <w:rFonts w:ascii="Calibri" w:hAnsi="Calibri"/>
+          <w:sz w:val="28"/>
+          <w:szCs w:val="28"/>
+        </w:rPr>
+      </w:pPr>
+    </w:p>
+    <w:p>
+      <w:pPr>
+        <w:rPr>
+          <w:rFonts w:ascii="Calibri" w:hAnsi="Calibri"/>
+          <w:sz w:val="28"/>
+          <w:szCs w:val="28"/>
+        </w:rPr>
+      </w:pPr>
+    </w:p>
+    <w:p>
+      <w:pPr>
+        <w:rPr>
+          <w:rFonts w:ascii="Calibri" w:hAnsi="Calibri"/>
+          <w:sz w:val="28"/>
+          <w:szCs w:val="28"/>
+        </w:rPr>
+      </w:pPr>
+    </w:p>
+    <w:p>
+      <w:pPr>
+        <w:rPr>
+          <w:rFonts w:ascii="Calibri" w:hAnsi="Calibri"/>
+          <w:sz w:val="28"/>
+          <w:szCs w:val="28"/>
+        </w:rPr>
+      </w:pPr>
+    </w:p>
+    <w:p>
+      <w:pPr>
+        <w:rPr>
+          <w:rFonts w:ascii="Calibri" w:hAnsi="Calibri"/>
+          <w:sz w:val="28"/>
+          <w:szCs w:val="28"/>
+        </w:rPr>
+      </w:pPr>
+      <w:bookmarkStart w:id="0" w:name="_GoBack"/>
+      <w:bookmarkEnd w:id="0"/>
     </w:p>
     <w:p>
       <w:pPr>
@@ -5454,6 +5520,3163 @@
 </w:styles>
 </file>
 
+<file path=word/diagrams/colors1.xml><?xml version="1.0" encoding="utf-8"?>
+<dgm:colorsDef xmlns:dgm="http://schemas.openxmlformats.org/drawingml/2006/diagram" xmlns:a="http://schemas.openxmlformats.org/drawingml/2006/main" uniqueId="urn:microsoft.com/office/officeart/2005/8/colors/colorful4">
+  <dgm:title val=""/>
+  <dgm:desc val=""/>
+  <dgm:catLst>
+    <dgm:cat type="colorful" pri="10400"/>
+  </dgm:catLst>
+  <dgm:styleLbl name="node0">
+    <dgm:fillClrLst meth="repeat">
+      <a:schemeClr val="accent3"/>
+    </dgm:fillClrLst>
+    <dgm:linClrLst meth="repeat">
+      <a:schemeClr val="lt1"/>
+    </dgm:linClrLst>
+    <dgm:effectClrLst/>
+    <dgm:txLinClrLst/>
+    <dgm:txFillClrLst/>
+    <dgm:txEffectClrLst/>
+  </dgm:styleLbl>
+  <dgm:styleLbl name="node1">
+    <dgm:fillClrLst>
+      <a:schemeClr val="accent4"/>
+      <a:schemeClr val="accent5"/>
+    </dgm:fillClrLst>
+    <dgm:linClrLst meth="repeat">
+      <a:schemeClr val="lt1"/>
+    </dgm:linClrLst>
+    <dgm:effectClrLst/>
+    <dgm:txLinClrLst/>
+    <dgm:txFillClrLst/>
+    <dgm:txEffectClrLst/>
+  </dgm:styleLbl>
+  <dgm:styleLbl name="alignNode1">
+    <dgm:fillClrLst>
+      <a:schemeClr val="accent4"/>
+      <a:schemeClr val="accent5"/>
+    </dgm:fillClrLst>
+    <dgm:linClrLst>
+      <a:schemeClr val="accent4"/>
+      <a:schemeClr val="accent5"/>
+    </dgm:linClrLst>
+    <dgm:effectClrLst/>
+    <dgm:txLinClrLst/>
+    <dgm:txFillClrLst/>
+    <dgm:txEffectClrLst/>
+  </dgm:styleLbl>
+  <dgm:styleLbl name="lnNode1">
+    <dgm:fillClrLst>
+      <a:schemeClr val="accent4"/>
+      <a:schemeClr val="accent5"/>
+    </dgm:fillClrLst>
+    <dgm:linClrLst meth="repeat">
+      <a:schemeClr val="lt1"/>
+    </dgm:linClrLst>
+    <dgm:effectClrLst/>
+    <dgm:txLinClrLst/>
+    <dgm:txFillClrLst/>
+    <dgm:txEffectClrLst/>
+  </dgm:styleLbl>
+  <dgm:styleLbl name="vennNode1">
+    <dgm:fillClrLst>
+      <a:schemeClr val="accent4">
+        <a:alpha val="50000"/>
+      </a:schemeClr>
+      <a:schemeClr val="accent5">
+        <a:alpha val="50000"/>
+      </a:schemeClr>
+    </dgm:fillClrLst>
+    <dgm:linClrLst meth="repeat">
+      <a:schemeClr val="lt1"/>
+    </dgm:linClrLst>
+    <dgm:effectClrLst/>
+    <dgm:txLinClrLst/>
+    <dgm:txFillClrLst/>
+    <dgm:txEffectClrLst/>
+  </dgm:styleLbl>
+  <dgm:styleLbl name="node2">
+    <dgm:fillClrLst>
+      <a:schemeClr val="accent5"/>
+    </dgm:fillClrLst>
+    <dgm:linClrLst meth="repeat">
+      <a:schemeClr val="lt1"/>
+    </dgm:linClrLst>
+    <dgm:effectClrLst/>
+    <dgm:txLinClrLst/>
+    <dgm:txFillClrLst/>
+    <dgm:txEffectClrLst/>
+  </dgm:styleLbl>
+  <dgm:styleLbl name="node3">
+    <dgm:fillClrLst>
+      <a:schemeClr val="accent6"/>
+    </dgm:fillClrLst>
+    <dgm:linClrLst meth="repeat">
+      <a:schemeClr val="lt1"/>
+    </dgm:linClrLst>
+    <dgm:effectClrLst/>
+    <dgm:txLinClrLst/>
+    <dgm:txFillClrLst/>
+    <dgm:txEffectClrLst/>
+  </dgm:styleLbl>
+  <dgm:styleLbl name="node4">
+    <dgm:fillClrLst>
+      <a:schemeClr val="accent1"/>
+    </dgm:fillClrLst>
+    <dgm:linClrLst meth="repeat">
+      <a:schemeClr val="lt1"/>
+    </dgm:linClrLst>
+    <dgm:effectClrLst/>
+    <dgm:txLinClrLst/>
+    <dgm:txFillClrLst/>
+    <dgm:txEffectClrLst/>
+  </dgm:styleLbl>
+  <dgm:styleLbl name="fgImgPlace1">
+    <dgm:fillClrLst>
+      <a:schemeClr val="accent4">
+        <a:tint val="50000"/>
+      </a:schemeClr>
+      <a:schemeClr val="accent5">
+        <a:tint val="50000"/>
+      </a:schemeClr>
+    </dgm:fillClrLst>
+    <dgm:linClrLst meth="repeat">
+      <a:schemeClr val="lt1"/>
+    </dgm:linClrLst>
+    <dgm:effectClrLst/>
+    <dgm:txLinClrLst/>
+    <dgm:txFillClrLst meth="repeat">
+      <a:schemeClr val="lt1"/>
+    </dgm:txFillClrLst>
+    <dgm:txEffectClrLst/>
+  </dgm:styleLbl>
+  <dgm:styleLbl name="alignImgPlace1">
+    <dgm:fillClrLst>
+      <a:schemeClr val="accent4">
+        <a:tint val="50000"/>
+      </a:schemeClr>
+      <a:schemeClr val="accent5">
+        <a:tint val="20000"/>
+      </a:schemeClr>
+    </dgm:fillClrLst>
+    <dgm:linClrLst meth="repeat">
+      <a:schemeClr val="lt1"/>
+    </dgm:linClrLst>
+    <dgm:effectClrLst/>
+    <dgm:txLinClrLst/>
+    <dgm:txFillClrLst meth="repeat">
+      <a:schemeClr val="lt1"/>
+    </dgm:txFillClrLst>
+    <dgm:txEffectClrLst/>
+  </dgm:styleLbl>
+  <dgm:styleLbl name="bgImgPlace1">
+    <dgm:fillClrLst>
+      <a:schemeClr val="accent4">
+        <a:tint val="50000"/>
+      </a:schemeClr>
+      <a:schemeClr val="accent5">
+        <a:tint val="20000"/>
+      </a:schemeClr>
+    </dgm:fillClrLst>
+    <dgm:linClrLst meth="repeat">
+      <a:schemeClr val="lt1"/>
+    </dgm:linClrLst>
+    <dgm:effectClrLst/>
+    <dgm:txLinClrLst/>
+    <dgm:txFillClrLst meth="repeat">
+      <a:schemeClr val="lt1"/>
+    </dgm:txFillClrLst>
+    <dgm:txEffectClrLst/>
+  </dgm:styleLbl>
+  <dgm:styleLbl name="sibTrans2D1">
+    <dgm:fillClrLst>
+      <a:schemeClr val="accent4"/>
+      <a:schemeClr val="accent5"/>
+    </dgm:fillClrLst>
+    <dgm:linClrLst meth="repeat">
+      <a:schemeClr val="lt1"/>
+    </dgm:linClrLst>
+    <dgm:effectClrLst/>
+    <dgm:txLinClrLst/>
+    <dgm:txFillClrLst/>
+    <dgm:txEffectClrLst/>
+  </dgm:styleLbl>
+  <dgm:styleLbl name="fgSibTrans2D1">
+    <dgm:fillClrLst>
+      <a:schemeClr val="accent4"/>
+      <a:schemeClr val="accent5"/>
+    </dgm:fillClrLst>
+    <dgm:linClrLst meth="repeat">
+      <a:schemeClr val="lt1"/>
+    </dgm:linClrLst>
+    <dgm:effectClrLst/>
+    <dgm:txLinClrLst/>
+    <dgm:txFillClrLst meth="repeat">
+      <a:schemeClr val="lt1"/>
+    </dgm:txFillClrLst>
+    <dgm:txEffectClrLst/>
+  </dgm:styleLbl>
+  <dgm:styleLbl name="bgSibTrans2D1">
+    <dgm:fillClrLst>
+      <a:schemeClr val="accent4"/>
+      <a:schemeClr val="accent5"/>
+    </dgm:fillClrLst>
+    <dgm:linClrLst meth="repeat">
+      <a:schemeClr val="lt1"/>
+    </dgm:linClrLst>
+    <dgm:effectClrLst/>
+    <dgm:txLinClrLst/>
+    <dgm:txFillClrLst meth="repeat">
+      <a:schemeClr val="lt1"/>
+    </dgm:txFillClrLst>
+    <dgm:txEffectClrLst/>
+  </dgm:styleLbl>
+  <dgm:styleLbl name="sibTrans1D1">
+    <dgm:fillClrLst/>
+    <dgm:linClrLst>
+      <a:schemeClr val="accent4"/>
+      <a:schemeClr val="accent5"/>
+    </dgm:linClrLst>
+    <dgm:effectClrLst/>
+    <dgm:txLinClrLst/>
+    <dgm:txFillClrLst meth="repeat">
+      <a:schemeClr val="tx1"/>
+    </dgm:txFillClrLst>
+    <dgm:txEffectClrLst/>
+  </dgm:styleLbl>
+  <dgm:styleLbl name="callout">
+    <dgm:fillClrLst meth="repeat">
+      <a:schemeClr val="accent4"/>
+    </dgm:fillClrLst>
+    <dgm:linClrLst meth="repeat">
+      <a:schemeClr val="accent4">
+        <a:tint val="50000"/>
+      </a:schemeClr>
+    </dgm:linClrLst>
+    <dgm:effectClrLst/>
+    <dgm:txLinClrLst/>
+    <dgm:txFillClrLst meth="repeat">
+      <a:schemeClr val="tx1"/>
+    </dgm:txFillClrLst>
+    <dgm:txEffectClrLst/>
+  </dgm:styleLbl>
+  <dgm:styleLbl name="asst0">
+    <dgm:fillClrLst meth="repeat">
+      <a:schemeClr val="accent4"/>
+    </dgm:fillClrLst>
+    <dgm:linClrLst meth="repeat">
+      <a:schemeClr val="lt1">
+        <a:shade val="80000"/>
+      </a:schemeClr>
+    </dgm:linClrLst>
+    <dgm:effectClrLst/>
+    <dgm:txLinClrLst/>
+    <dgm:txFillClrLst/>
+    <dgm:txEffectClrLst/>
+  </dgm:styleLbl>
+  <dgm:styleLbl name="asst1">
+    <dgm:fillClrLst meth="repeat">
+      <a:schemeClr val="accent5"/>
+    </dgm:fillClrLst>
+    <dgm:linClrLst meth="repeat">
+      <a:schemeClr val="lt1">
+        <a:shade val="80000"/>
+      </a:schemeClr>
+    </dgm:linClrLst>
+    <dgm:effectClrLst/>
+    <dgm:txLinClrLst/>
+    <dgm:txFillClrLst/>
+    <dgm:txEffectClrLst/>
+  </dgm:styleLbl>
+  <dgm:styleLbl name="asst2">
+    <dgm:fillClrLst>
+      <a:schemeClr val="accent6"/>
+    </dgm:fillClrLst>
+    <dgm:linClrLst meth="repeat">
+      <a:schemeClr val="lt1"/>
+    </dgm:linClrLst>
+    <dgm:effectClrLst/>
+    <dgm:txLinClrLst/>
+    <dgm:txFillClrLst/>
+    <dgm:txEffectClrLst/>
+  </dgm:styleLbl>
+  <dgm:styleLbl name="asst3">
+    <dgm:fillClrLst>
+      <a:schemeClr val="accent1"/>
+    </dgm:fillClrLst>
+    <dgm:linClrLst meth="repeat">
+      <a:schemeClr val="lt1"/>
+    </dgm:linClrLst>
+    <dgm:effectClrLst/>
+    <dgm:txLinClrLst/>
+    <dgm:txFillClrLst/>
+    <dgm:txEffectClrLst/>
+  </dgm:styleLbl>
+  <dgm:styleLbl name="asst4">
+    <dgm:fillClrLst>
+      <a:schemeClr val="accent2"/>
+    </dgm:fillClrLst>
+    <dgm:linClrLst meth="repeat">
+      <a:schemeClr val="lt1"/>
+    </dgm:linClrLst>
+    <dgm:effectClrLst/>
+    <dgm:txLinClrLst/>
+    <dgm:txFillClrLst/>
+    <dgm:txEffectClrLst/>
+  </dgm:styleLbl>
+  <dgm:styleLbl name="parChTrans2D1">
+    <dgm:fillClrLst meth="repeat">
+      <a:schemeClr val="accent4"/>
+    </dgm:fillClrLst>
+    <dgm:linClrLst meth="repeat">
+      <a:schemeClr val="lt1"/>
+    </dgm:linClrLst>
+    <dgm:effectClrLst/>
+    <dgm:txLinClrLst/>
+    <dgm:txFillClrLst meth="repeat">
+      <a:schemeClr val="lt1"/>
+    </dgm:txFillClrLst>
+    <dgm:txEffectClrLst/>
+  </dgm:styleLbl>
+  <dgm:styleLbl name="parChTrans2D2">
+    <dgm:fillClrLst meth="repeat">
+      <a:schemeClr val="accent5"/>
+    </dgm:fillClrLst>
+    <dgm:linClrLst meth="repeat">
+      <a:schemeClr val="lt1"/>
+    </dgm:linClrLst>
+    <dgm:effectClrLst/>
+    <dgm:txLinClrLst/>
+    <dgm:txFillClrLst/>
+    <dgm:txEffectClrLst/>
+  </dgm:styleLbl>
+  <dgm:styleLbl name="parChTrans2D3">
+    <dgm:fillClrLst meth="repeat">
+      <a:schemeClr val="accent5"/>
+    </dgm:fillClrLst>
+    <dgm:linClrLst meth="repeat">
+      <a:schemeClr val="lt1"/>
+    </dgm:linClrLst>
+    <dgm:effectClrLst/>
+    <dgm:txLinClrLst/>
+    <dgm:txFillClrLst/>
+    <dgm:txEffectClrLst/>
+  </dgm:styleLbl>
+  <dgm:styleLbl name="parChTrans2D4">
+    <dgm:fillClrLst meth="repeat">
+      <a:schemeClr val="accent6"/>
+    </dgm:fillClrLst>
+    <dgm:linClrLst meth="repeat">
+      <a:schemeClr val="lt1"/>
+    </dgm:linClrLst>
+    <dgm:effectClrLst/>
+    <dgm:txLinClrLst/>
+    <dgm:txFillClrLst meth="repeat">
+      <a:schemeClr val="lt1"/>
+    </dgm:txFillClrLst>
+    <dgm:txEffectClrLst/>
+  </dgm:styleLbl>
+  <dgm:styleLbl name="parChTrans1D1">
+    <dgm:fillClrLst meth="repeat">
+      <a:schemeClr val="accent4"/>
+    </dgm:fillClrLst>
+    <dgm:linClrLst meth="repeat">
+      <a:schemeClr val="accent4"/>
+    </dgm:linClrLst>
+    <dgm:effectClrLst/>
+    <dgm:txLinClrLst/>
+    <dgm:txFillClrLst meth="repeat">
+      <a:schemeClr val="tx1"/>
+    </dgm:txFillClrLst>
+    <dgm:txEffectClrLst/>
+  </dgm:styleLbl>
+  <dgm:styleLbl name="parChTrans1D2">
+    <dgm:fillClrLst meth="repeat">
+      <a:schemeClr val="accent4">
+        <a:tint val="90000"/>
+      </a:schemeClr>
+    </dgm:fillClrLst>
+    <dgm:linClrLst meth="repeat">
+      <a:schemeClr val="accent5"/>
+    </dgm:linClrLst>
+    <dgm:effectClrLst/>
+    <dgm:txLinClrLst/>
+    <dgm:txFillClrLst meth="repeat">
+      <a:schemeClr val="tx1"/>
+    </dgm:txFillClrLst>
+    <dgm:txEffectClrLst/>
+  </dgm:styleLbl>
+  <dgm:styleLbl name="parChTrans1D3">
+    <dgm:fillClrLst meth="repeat">
+      <a:schemeClr val="accent4">
+        <a:tint val="70000"/>
+      </a:schemeClr>
+    </dgm:fillClrLst>
+    <dgm:linClrLst meth="repeat">
+      <a:schemeClr val="accent6"/>
+    </dgm:linClrLst>
+    <dgm:effectClrLst/>
+    <dgm:txLinClrLst/>
+    <dgm:txFillClrLst meth="repeat">
+      <a:schemeClr val="tx1"/>
+    </dgm:txFillClrLst>
+    <dgm:txEffectClrLst/>
+  </dgm:styleLbl>
+  <dgm:styleLbl name="parChTrans1D4">
+    <dgm:fillClrLst meth="repeat">
+      <a:schemeClr val="accent4">
+        <a:tint val="50000"/>
+      </a:schemeClr>
+    </dgm:fillClrLst>
+    <dgm:linClrLst meth="repeat">
+      <a:schemeClr val="accent1"/>
+    </dgm:linClrLst>
+    <dgm:effectClrLst/>
+    <dgm:txLinClrLst/>
+    <dgm:txFillClrLst meth="repeat">
+      <a:schemeClr val="tx1"/>
+    </dgm:txFillClrLst>
+    <dgm:txEffectClrLst/>
+  </dgm:styleLbl>
+  <dgm:styleLbl name="fgAcc1">
+    <dgm:fillClrLst meth="repeat">
+      <a:schemeClr val="lt1">
+        <a:alpha val="90000"/>
+      </a:schemeClr>
+    </dgm:fillClrLst>
+    <dgm:linClrLst>
+      <a:schemeClr val="accent4"/>
+      <a:schemeClr val="accent5"/>
+    </dgm:linClrLst>
+    <dgm:effectClrLst/>
+    <dgm:txLinClrLst/>
+    <dgm:txFillClrLst meth="repeat">
+      <a:schemeClr val="dk1"/>
+    </dgm:txFillClrLst>
+    <dgm:txEffectClrLst/>
+  </dgm:styleLbl>
+  <dgm:styleLbl name="conFgAcc1">
+    <dgm:fillClrLst meth="repeat">
+      <a:schemeClr val="lt1">
+        <a:alpha val="90000"/>
+      </a:schemeClr>
+    </dgm:fillClrLst>
+    <dgm:linClrLst>
+      <a:schemeClr val="accent4"/>
+      <a:schemeClr val="accent5"/>
+    </dgm:linClrLst>
+    <dgm:effectClrLst/>
+    <dgm:txLinClrLst/>
+    <dgm:txFillClrLst meth="repeat">
+      <a:schemeClr val="dk1"/>
+    </dgm:txFillClrLst>
+    <dgm:txEffectClrLst/>
+  </dgm:styleLbl>
+  <dgm:styleLbl name="alignAcc1">
+    <dgm:fillClrLst meth="repeat">
+      <a:schemeClr val="lt1">
+        <a:alpha val="90000"/>
+      </a:schemeClr>
+    </dgm:fillClrLst>
+    <dgm:linClrLst>
+      <a:schemeClr val="accent4"/>
+      <a:schemeClr val="accent5"/>
+    </dgm:linClrLst>
+    <dgm:effectClrLst/>
+    <dgm:txLinClrLst/>
+    <dgm:txFillClrLst meth="repeat">
+      <a:schemeClr val="dk1"/>
+    </dgm:txFillClrLst>
+    <dgm:txEffectClrLst/>
+  </dgm:styleLbl>
+  <dgm:styleLbl name="trAlignAcc1">
+    <dgm:fillClrLst meth="repeat">
+      <a:schemeClr val="lt1">
+        <a:alpha val="40000"/>
+      </a:schemeClr>
+    </dgm:fillClrLst>
+    <dgm:linClrLst meth="repeat">
+      <a:schemeClr val="accent4"/>
+    </dgm:linClrLst>
+    <dgm:effectClrLst/>
+    <dgm:txLinClrLst/>
+    <dgm:txFillClrLst meth="repeat">
+      <a:schemeClr val="dk1"/>
+    </dgm:txFillClrLst>
+    <dgm:txEffectClrLst/>
+  </dgm:styleLbl>
+  <dgm:styleLbl name="bgAcc1">
+    <dgm:fillClrLst meth="repeat">
+      <a:schemeClr val="lt1">
+        <a:alpha val="90000"/>
+      </a:schemeClr>
+    </dgm:fillClrLst>
+    <dgm:linClrLst>
+      <a:schemeClr val="accent4"/>
+      <a:schemeClr val="accent5"/>
+    </dgm:linClrLst>
+    <dgm:effectClrLst/>
+    <dgm:txLinClrLst/>
+    <dgm:txFillClrLst meth="repeat">
+      <a:schemeClr val="dk1"/>
+    </dgm:txFillClrLst>
+    <dgm:txEffectClrLst/>
+  </dgm:styleLbl>
+  <dgm:styleLbl name="solidFgAcc1">
+    <dgm:fillClrLst meth="repeat">
+      <a:schemeClr val="lt1"/>
+    </dgm:fillClrLst>
+    <dgm:linClrLst>
+      <a:schemeClr val="accent4"/>
+      <a:schemeClr val="accent5"/>
+    </dgm:linClrLst>
+    <dgm:effectClrLst/>
+    <dgm:txLinClrLst/>
+    <dgm:txFillClrLst meth="repeat">
+      <a:schemeClr val="dk1"/>
+    </dgm:txFillClrLst>
+    <dgm:txEffectClrLst/>
+  </dgm:styleLbl>
+  <dgm:styleLbl name="solidAlignAcc1">
+    <dgm:fillClrLst meth="repeat">
+      <a:schemeClr val="lt1"/>
+    </dgm:fillClrLst>
+    <dgm:linClrLst>
+      <a:schemeClr val="accent4"/>
+      <a:schemeClr val="accent5"/>
+    </dgm:linClrLst>
+    <dgm:effectClrLst/>
+    <dgm:txLinClrLst/>
+    <dgm:txFillClrLst meth="repeat">
+      <a:schemeClr val="dk1"/>
+    </dgm:txFillClrLst>
+    <dgm:txEffectClrLst/>
+  </dgm:styleLbl>
+  <dgm:styleLbl name="solidBgAcc1">
+    <dgm:fillClrLst meth="repeat">
+      <a:schemeClr val="lt1"/>
+    </dgm:fillClrLst>
+    <dgm:linClrLst>
+      <a:schemeClr val="accent4"/>
+      <a:schemeClr val="accent5"/>
+    </dgm:linClrLst>
+    <dgm:effectClrLst/>
+    <dgm:txLinClrLst/>
+    <dgm:txFillClrLst meth="repeat">
+      <a:schemeClr val="dk1"/>
+    </dgm:txFillClrLst>
+    <dgm:txEffectClrLst/>
+  </dgm:styleLbl>
+  <dgm:styleLbl name="fgAccFollowNode1">
+    <dgm:fillClrLst>
+      <a:schemeClr val="accent4">
+        <a:tint val="40000"/>
+        <a:alpha val="90000"/>
+      </a:schemeClr>
+      <a:schemeClr val="accent5">
+        <a:tint val="40000"/>
+        <a:alpha val="90000"/>
+      </a:schemeClr>
+    </dgm:fillClrLst>
+    <dgm:linClrLst>
+      <a:schemeClr val="accent4">
+        <a:tint val="40000"/>
+        <a:alpha val="90000"/>
+      </a:schemeClr>
+      <a:schemeClr val="accent5">
+        <a:tint val="40000"/>
+        <a:alpha val="90000"/>
+      </a:schemeClr>
+    </dgm:linClrLst>
+    <dgm:effectClrLst/>
+    <dgm:txLinClrLst/>
+    <dgm:txFillClrLst meth="repeat">
+      <a:schemeClr val="dk1"/>
+    </dgm:txFillClrLst>
+    <dgm:txEffectClrLst/>
+  </dgm:styleLbl>
+  <dgm:styleLbl name="alignAccFollowNode1">
+    <dgm:fillClrLst>
+      <a:schemeClr val="accent4">
+        <a:tint val="40000"/>
+        <a:alpha val="90000"/>
+      </a:schemeClr>
+      <a:schemeClr val="accent5">
+        <a:tint val="40000"/>
+        <a:alpha val="90000"/>
+      </a:schemeClr>
+    </dgm:fillClrLst>
+    <dgm:linClrLst>
+      <a:schemeClr val="accent4">
+        <a:tint val="40000"/>
+        <a:alpha val="90000"/>
+      </a:schemeClr>
+      <a:schemeClr val="accent5">
+        <a:tint val="40000"/>
+        <a:alpha val="90000"/>
+      </a:schemeClr>
+    </dgm:linClrLst>
+    <dgm:effectClrLst/>
+    <dgm:txLinClrLst/>
+    <dgm:txFillClrLst meth="repeat">
+      <a:schemeClr val="dk1"/>
+    </dgm:txFillClrLst>
+    <dgm:txEffectClrLst/>
+  </dgm:styleLbl>
+  <dgm:styleLbl name="bgAccFollowNode1">
+    <dgm:fillClrLst>
+      <a:schemeClr val="accent4">
+        <a:tint val="40000"/>
+        <a:alpha val="90000"/>
+      </a:schemeClr>
+      <a:schemeClr val="accent5">
+        <a:tint val="40000"/>
+        <a:alpha val="90000"/>
+      </a:schemeClr>
+    </dgm:fillClrLst>
+    <dgm:linClrLst>
+      <a:schemeClr val="accent4">
+        <a:tint val="40000"/>
+        <a:alpha val="90000"/>
+      </a:schemeClr>
+      <a:schemeClr val="accent5">
+        <a:tint val="40000"/>
+        <a:alpha val="90000"/>
+      </a:schemeClr>
+    </dgm:linClrLst>
+    <dgm:effectClrLst/>
+    <dgm:txLinClrLst/>
+    <dgm:txFillClrLst meth="repeat">
+      <a:schemeClr val="dk1"/>
+    </dgm:txFillClrLst>
+    <dgm:txEffectClrLst/>
+  </dgm:styleLbl>
+  <dgm:styleLbl name="fgAcc0">
+    <dgm:fillClrLst meth="repeat">
+      <a:schemeClr val="lt1">
+        <a:alpha val="90000"/>
+      </a:schemeClr>
+    </dgm:fillClrLst>
+    <dgm:linClrLst>
+      <a:schemeClr val="accent3"/>
+    </dgm:linClrLst>
+    <dgm:effectClrLst/>
+    <dgm:txLinClrLst/>
+    <dgm:txFillClrLst meth="repeat">
+      <a:schemeClr val="dk1"/>
+    </dgm:txFillClrLst>
+    <dgm:txEffectClrLst/>
+  </dgm:styleLbl>
+  <dgm:styleLbl name="fgAcc2">
+    <dgm:fillClrLst meth="repeat">
+      <a:schemeClr val="lt1">
+        <a:alpha val="90000"/>
+      </a:schemeClr>
+    </dgm:fillClrLst>
+    <dgm:linClrLst>
+      <a:schemeClr val="accent5"/>
+    </dgm:linClrLst>
+    <dgm:effectClrLst/>
+    <dgm:txLinClrLst/>
+    <dgm:txFillClrLst meth="repeat">
+      <a:schemeClr val="dk1"/>
+    </dgm:txFillClrLst>
+    <dgm:txEffectClrLst/>
+  </dgm:styleLbl>
+  <dgm:styleLbl name="fgAcc3">
+    <dgm:fillClrLst meth="repeat">
+      <a:schemeClr val="lt1">
+        <a:alpha val="90000"/>
+      </a:schemeClr>
+    </dgm:fillClrLst>
+    <dgm:linClrLst>
+      <a:schemeClr val="accent6"/>
+    </dgm:linClrLst>
+    <dgm:effectClrLst/>
+    <dgm:txLinClrLst/>
+    <dgm:txFillClrLst meth="repeat">
+      <a:schemeClr val="dk1"/>
+    </dgm:txFillClrLst>
+    <dgm:txEffectClrLst/>
+  </dgm:styleLbl>
+  <dgm:styleLbl name="fgAcc4">
+    <dgm:fillClrLst meth="repeat">
+      <a:schemeClr val="lt1">
+        <a:alpha val="90000"/>
+      </a:schemeClr>
+    </dgm:fillClrLst>
+    <dgm:linClrLst>
+      <a:schemeClr val="accent1"/>
+    </dgm:linClrLst>
+    <dgm:effectClrLst/>
+    <dgm:txLinClrLst/>
+    <dgm:txFillClrLst meth="repeat">
+      <a:schemeClr val="dk1"/>
+    </dgm:txFillClrLst>
+    <dgm:txEffectClrLst/>
+  </dgm:styleLbl>
+  <dgm:styleLbl name="bgShp">
+    <dgm:fillClrLst meth="repeat">
+      <a:schemeClr val="accent4">
+        <a:tint val="40000"/>
+      </a:schemeClr>
+    </dgm:fillClrLst>
+    <dgm:linClrLst meth="repeat">
+      <a:schemeClr val="dk1"/>
+    </dgm:linClrLst>
+    <dgm:effectClrLst/>
+    <dgm:txLinClrLst/>
+    <dgm:txFillClrLst meth="repeat">
+      <a:schemeClr val="dk1"/>
+    </dgm:txFillClrLst>
+    <dgm:txEffectClrLst/>
+  </dgm:styleLbl>
+  <dgm:styleLbl name="dkBgShp">
+    <dgm:fillClrLst meth="repeat">
+      <a:schemeClr val="accent4">
+        <a:shade val="90000"/>
+      </a:schemeClr>
+    </dgm:fillClrLst>
+    <dgm:linClrLst meth="repeat">
+      <a:schemeClr val="dk1"/>
+    </dgm:linClrLst>
+    <dgm:effectClrLst/>
+    <dgm:txLinClrLst/>
+    <dgm:txFillClrLst meth="repeat">
+      <a:schemeClr val="lt1"/>
+    </dgm:txFillClrLst>
+    <dgm:txEffectClrLst/>
+  </dgm:styleLbl>
+  <dgm:styleLbl name="trBgShp">
+    <dgm:fillClrLst meth="repeat">
+      <a:schemeClr val="accent4">
+        <a:tint val="50000"/>
+        <a:alpha val="40000"/>
+      </a:schemeClr>
+    </dgm:fillClrLst>
+    <dgm:linClrLst meth="repeat">
+      <a:schemeClr val="accent4"/>
+    </dgm:linClrLst>
+    <dgm:effectClrLst/>
+    <dgm:txLinClrLst/>
+    <dgm:txFillClrLst meth="repeat">
+      <a:schemeClr val="lt1"/>
+    </dgm:txFillClrLst>
+    <dgm:txEffectClrLst/>
+  </dgm:styleLbl>
+  <dgm:styleLbl name="fgShp">
+    <dgm:fillClrLst meth="repeat">
+      <a:schemeClr val="accent4">
+        <a:tint val="40000"/>
+      </a:schemeClr>
+    </dgm:fillClrLst>
+    <dgm:linClrLst meth="repeat">
+      <a:schemeClr val="lt1"/>
+    </dgm:linClrLst>
+    <dgm:effectClrLst/>
+    <dgm:txLinClrLst/>
+    <dgm:txFillClrLst meth="repeat">
+      <a:schemeClr val="dk1"/>
+    </dgm:txFillClrLst>
+    <dgm:txEffectClrLst/>
+  </dgm:styleLbl>
+  <dgm:styleLbl name="revTx">
+    <dgm:fillClrLst meth="repeat">
+      <a:schemeClr val="lt1">
+        <a:alpha val="0"/>
+      </a:schemeClr>
+    </dgm:fillClrLst>
+    <dgm:linClrLst meth="repeat">
+      <a:schemeClr val="dk1">
+        <a:alpha val="0"/>
+      </a:schemeClr>
+    </dgm:linClrLst>
+    <dgm:effectClrLst/>
+    <dgm:txLinClrLst/>
+    <dgm:txFillClrLst meth="repeat">
+      <a:schemeClr val="tx1"/>
+    </dgm:txFillClrLst>
+    <dgm:txEffectClrLst/>
+  </dgm:styleLbl>
+</dgm:colorsDef>
+</file>
+
+<file path=word/diagrams/data1.xml><?xml version="1.0" encoding="utf-8"?>
+<dgm:dataModel xmlns:dgm="http://schemas.openxmlformats.org/drawingml/2006/diagram" xmlns:a="http://schemas.openxmlformats.org/drawingml/2006/main">
+  <dgm:ptLst>
+    <dgm:pt modelId="{2102F10F-105C-0447-B71B-7C93AA134EFC}" type="doc">
+      <dgm:prSet loTypeId="urn:microsoft.com/office/officeart/2005/8/layout/process2" loCatId="" qsTypeId="urn:microsoft.com/office/officeart/2005/8/quickstyle/simple4" qsCatId="simple" csTypeId="urn:microsoft.com/office/officeart/2005/8/colors/colorful4" csCatId="colorful" phldr="1"/>
+      <dgm:spPr/>
+    </dgm:pt>
+    <dgm:pt modelId="{14CE921A-689B-7C4A-8DD2-3986549A84BF}">
+      <dgm:prSet phldrT="[Text]"/>
+      <dgm:spPr/>
+      <dgm:t>
+        <a:bodyPr/>
+        <a:lstStyle/>
+        <a:p>
+          <a:r>
+            <a:rPr lang="en-US"/>
+            <a:t>Define the Problem</a:t>
+          </a:r>
+        </a:p>
+      </dgm:t>
+    </dgm:pt>
+    <dgm:pt modelId="{B58B293C-820F-7143-AE6F-404A3A3A653F}" type="parTrans" cxnId="{D859D08A-88CF-D745-B0C9-BDF175A38358}">
+      <dgm:prSet/>
+      <dgm:spPr/>
+      <dgm:t>
+        <a:bodyPr/>
+        <a:lstStyle/>
+        <a:p>
+          <a:endParaRPr lang="en-US"/>
+        </a:p>
+      </dgm:t>
+    </dgm:pt>
+    <dgm:pt modelId="{502FCD69-FB41-9A4D-8F92-19670CB84E86}" type="sibTrans" cxnId="{D859D08A-88CF-D745-B0C9-BDF175A38358}">
+      <dgm:prSet/>
+      <dgm:spPr/>
+      <dgm:t>
+        <a:bodyPr/>
+        <a:lstStyle/>
+        <a:p>
+          <a:endParaRPr lang="en-US"/>
+        </a:p>
+      </dgm:t>
+    </dgm:pt>
+    <dgm:pt modelId="{76B45FF0-3A3F-3C42-83B0-B033748F4C2A}">
+      <dgm:prSet phldrT="[Text]"/>
+      <dgm:spPr/>
+      <dgm:t>
+        <a:bodyPr/>
+        <a:lstStyle/>
+        <a:p>
+          <a:r>
+            <a:rPr lang="en-US"/>
+            <a:t>Break the problem apart</a:t>
+          </a:r>
+        </a:p>
+      </dgm:t>
+    </dgm:pt>
+    <dgm:pt modelId="{7F25697E-82AF-7F4C-9B11-391F9DEC172D}" type="parTrans" cxnId="{CC4717D9-01DF-BC40-9C3A-70A297255EBF}">
+      <dgm:prSet/>
+      <dgm:spPr/>
+      <dgm:t>
+        <a:bodyPr/>
+        <a:lstStyle/>
+        <a:p>
+          <a:endParaRPr lang="en-US"/>
+        </a:p>
+      </dgm:t>
+    </dgm:pt>
+    <dgm:pt modelId="{7980D7D7-174E-E447-B7AD-3B89F616CFA6}" type="sibTrans" cxnId="{CC4717D9-01DF-BC40-9C3A-70A297255EBF}">
+      <dgm:prSet/>
+      <dgm:spPr/>
+      <dgm:t>
+        <a:bodyPr/>
+        <a:lstStyle/>
+        <a:p>
+          <a:endParaRPr lang="en-US"/>
+        </a:p>
+      </dgm:t>
+    </dgm:pt>
+    <dgm:pt modelId="{8C2FA9B0-FBF2-EF4E-82A2-B68DBFFE73B5}">
+      <dgm:prSet phldrT="[Text]"/>
+      <dgm:spPr/>
+      <dgm:t>
+        <a:bodyPr/>
+        <a:lstStyle/>
+        <a:p>
+          <a:r>
+            <a:rPr lang="en-US"/>
+            <a:t>Identify potential solutions</a:t>
+          </a:r>
+        </a:p>
+      </dgm:t>
+    </dgm:pt>
+    <dgm:pt modelId="{B85D98FD-628B-6B40-BC18-3D07D8D92638}" type="parTrans" cxnId="{A92B34A6-034E-8149-8E06-59E402067DF0}">
+      <dgm:prSet/>
+      <dgm:spPr/>
+      <dgm:t>
+        <a:bodyPr/>
+        <a:lstStyle/>
+        <a:p>
+          <a:endParaRPr lang="en-US"/>
+        </a:p>
+      </dgm:t>
+    </dgm:pt>
+    <dgm:pt modelId="{4612E03A-53CC-BD45-97BD-4C0D6E15CCF6}" type="sibTrans" cxnId="{A92B34A6-034E-8149-8E06-59E402067DF0}">
+      <dgm:prSet/>
+      <dgm:spPr/>
+      <dgm:t>
+        <a:bodyPr/>
+        <a:lstStyle/>
+        <a:p>
+          <a:endParaRPr lang="en-US"/>
+        </a:p>
+      </dgm:t>
+    </dgm:pt>
+    <dgm:pt modelId="{5CB64ED8-4A53-9842-90EE-F30FA54DFFA2}">
+      <dgm:prSet phldrT="[Text]"/>
+      <dgm:spPr/>
+      <dgm:t>
+        <a:bodyPr/>
+        <a:lstStyle/>
+        <a:p>
+          <a:r>
+            <a:rPr lang="en-US"/>
+            <a:t>Choose a solution and develop a plan to implement</a:t>
+          </a:r>
+        </a:p>
+      </dgm:t>
+    </dgm:pt>
+    <dgm:pt modelId="{C2F3F9E6-D700-4744-B2BE-40BAE8393BB3}" type="parTrans" cxnId="{9E40D2AF-5E83-1E45-9AB1-1E702A17A411}">
+      <dgm:prSet/>
+      <dgm:spPr/>
+      <dgm:t>
+        <a:bodyPr/>
+        <a:lstStyle/>
+        <a:p>
+          <a:endParaRPr lang="en-US"/>
+        </a:p>
+      </dgm:t>
+    </dgm:pt>
+    <dgm:pt modelId="{120908AD-C415-A847-939A-C3164FCD24AD}" type="sibTrans" cxnId="{9E40D2AF-5E83-1E45-9AB1-1E702A17A411}">
+      <dgm:prSet/>
+      <dgm:spPr/>
+      <dgm:t>
+        <a:bodyPr/>
+        <a:lstStyle/>
+        <a:p>
+          <a:endParaRPr lang="en-US"/>
+        </a:p>
+      </dgm:t>
+    </dgm:pt>
+    <dgm:pt modelId="{8BA04389-BC98-AB4D-8520-E4D828BD503B}">
+      <dgm:prSet phldrT="[Text]"/>
+      <dgm:spPr/>
+      <dgm:t>
+        <a:bodyPr/>
+        <a:lstStyle/>
+        <a:p>
+          <a:r>
+            <a:rPr lang="en-US"/>
+            <a:t>Evaluate each potential solution</a:t>
+          </a:r>
+        </a:p>
+      </dgm:t>
+    </dgm:pt>
+    <dgm:pt modelId="{0856428D-B7C9-0540-B5B3-57DAF093371F}" type="parTrans" cxnId="{7E4ADB6F-228B-1E4E-8965-FB3077845FA5}">
+      <dgm:prSet/>
+      <dgm:spPr/>
+      <dgm:t>
+        <a:bodyPr/>
+        <a:lstStyle/>
+        <a:p>
+          <a:endParaRPr lang="en-US"/>
+        </a:p>
+      </dgm:t>
+    </dgm:pt>
+    <dgm:pt modelId="{D72D8900-0115-8348-B8D1-F0267AB4B49D}" type="sibTrans" cxnId="{7E4ADB6F-228B-1E4E-8965-FB3077845FA5}">
+      <dgm:prSet/>
+      <dgm:spPr/>
+      <dgm:t>
+        <a:bodyPr/>
+        <a:lstStyle/>
+        <a:p>
+          <a:endParaRPr lang="en-US"/>
+        </a:p>
+      </dgm:t>
+    </dgm:pt>
+    <dgm:pt modelId="{E11A5661-C957-2342-B9FA-D42E0B368BCF}" type="pres">
+      <dgm:prSet presAssocID="{2102F10F-105C-0447-B71B-7C93AA134EFC}" presName="linearFlow" presStyleCnt="0">
+        <dgm:presLayoutVars>
+          <dgm:resizeHandles val="exact"/>
+        </dgm:presLayoutVars>
+      </dgm:prSet>
+      <dgm:spPr/>
+    </dgm:pt>
+    <dgm:pt modelId="{CE115591-FE91-A640-BE04-90C11280CB87}" type="pres">
+      <dgm:prSet presAssocID="{14CE921A-689B-7C4A-8DD2-3986549A84BF}" presName="node" presStyleLbl="node1" presStyleIdx="0" presStyleCnt="5">
+        <dgm:presLayoutVars>
+          <dgm:bulletEnabled val="1"/>
+        </dgm:presLayoutVars>
+      </dgm:prSet>
+      <dgm:spPr/>
+      <dgm:t>
+        <a:bodyPr/>
+        <a:lstStyle/>
+        <a:p>
+          <a:endParaRPr lang="en-US"/>
+        </a:p>
+      </dgm:t>
+    </dgm:pt>
+    <dgm:pt modelId="{8EBAB3BF-872F-6D46-B353-E7927DCC8732}" type="pres">
+      <dgm:prSet presAssocID="{502FCD69-FB41-9A4D-8F92-19670CB84E86}" presName="sibTrans" presStyleLbl="sibTrans2D1" presStyleIdx="0" presStyleCnt="4"/>
+      <dgm:spPr/>
+    </dgm:pt>
+    <dgm:pt modelId="{828EC607-D3A7-614F-A585-134265E7F63C}" type="pres">
+      <dgm:prSet presAssocID="{502FCD69-FB41-9A4D-8F92-19670CB84E86}" presName="connectorText" presStyleLbl="sibTrans2D1" presStyleIdx="0" presStyleCnt="4"/>
+      <dgm:spPr/>
+    </dgm:pt>
+    <dgm:pt modelId="{2D3C31D5-A52F-A14A-AAE7-8C72C040855D}" type="pres">
+      <dgm:prSet presAssocID="{76B45FF0-3A3F-3C42-83B0-B033748F4C2A}" presName="node" presStyleLbl="node1" presStyleIdx="1" presStyleCnt="5">
+        <dgm:presLayoutVars>
+          <dgm:bulletEnabled val="1"/>
+        </dgm:presLayoutVars>
+      </dgm:prSet>
+      <dgm:spPr/>
+      <dgm:t>
+        <a:bodyPr/>
+        <a:lstStyle/>
+        <a:p>
+          <a:endParaRPr lang="en-US"/>
+        </a:p>
+      </dgm:t>
+    </dgm:pt>
+    <dgm:pt modelId="{2E61183A-D5C4-E34C-A256-7DE8FA35C960}" type="pres">
+      <dgm:prSet presAssocID="{7980D7D7-174E-E447-B7AD-3B89F616CFA6}" presName="sibTrans" presStyleLbl="sibTrans2D1" presStyleIdx="1" presStyleCnt="4"/>
+      <dgm:spPr/>
+    </dgm:pt>
+    <dgm:pt modelId="{5ED72D90-9BB8-8E4A-9848-967CB1F4F6A4}" type="pres">
+      <dgm:prSet presAssocID="{7980D7D7-174E-E447-B7AD-3B89F616CFA6}" presName="connectorText" presStyleLbl="sibTrans2D1" presStyleIdx="1" presStyleCnt="4"/>
+      <dgm:spPr/>
+    </dgm:pt>
+    <dgm:pt modelId="{4F8BF91C-8015-0F44-9AEA-E24285083718}" type="pres">
+      <dgm:prSet presAssocID="{8C2FA9B0-FBF2-EF4E-82A2-B68DBFFE73B5}" presName="node" presStyleLbl="node1" presStyleIdx="2" presStyleCnt="5">
+        <dgm:presLayoutVars>
+          <dgm:bulletEnabled val="1"/>
+        </dgm:presLayoutVars>
+      </dgm:prSet>
+      <dgm:spPr/>
+      <dgm:t>
+        <a:bodyPr/>
+        <a:lstStyle/>
+        <a:p>
+          <a:endParaRPr lang="en-US"/>
+        </a:p>
+      </dgm:t>
+    </dgm:pt>
+    <dgm:pt modelId="{B5E58C09-C9B4-4D4E-B9C2-4DEFF487C20E}" type="pres">
+      <dgm:prSet presAssocID="{4612E03A-53CC-BD45-97BD-4C0D6E15CCF6}" presName="sibTrans" presStyleLbl="sibTrans2D1" presStyleIdx="2" presStyleCnt="4"/>
+      <dgm:spPr/>
+    </dgm:pt>
+    <dgm:pt modelId="{433AE51D-1D40-C447-A6EC-70B4C4F936FD}" type="pres">
+      <dgm:prSet presAssocID="{4612E03A-53CC-BD45-97BD-4C0D6E15CCF6}" presName="connectorText" presStyleLbl="sibTrans2D1" presStyleIdx="2" presStyleCnt="4"/>
+      <dgm:spPr/>
+    </dgm:pt>
+    <dgm:pt modelId="{56D1F9FA-418F-2042-8F41-6BE6DE288D30}" type="pres">
+      <dgm:prSet presAssocID="{8BA04389-BC98-AB4D-8520-E4D828BD503B}" presName="node" presStyleLbl="node1" presStyleIdx="3" presStyleCnt="5">
+        <dgm:presLayoutVars>
+          <dgm:bulletEnabled val="1"/>
+        </dgm:presLayoutVars>
+      </dgm:prSet>
+      <dgm:spPr/>
+    </dgm:pt>
+    <dgm:pt modelId="{66B6DB4D-E08C-7C41-87C9-07DDD7D602D3}" type="pres">
+      <dgm:prSet presAssocID="{D72D8900-0115-8348-B8D1-F0267AB4B49D}" presName="sibTrans" presStyleLbl="sibTrans2D1" presStyleIdx="3" presStyleCnt="4"/>
+      <dgm:spPr/>
+    </dgm:pt>
+    <dgm:pt modelId="{D7F54FC5-82C8-CF4D-A821-2A736F0B51EB}" type="pres">
+      <dgm:prSet presAssocID="{D72D8900-0115-8348-B8D1-F0267AB4B49D}" presName="connectorText" presStyleLbl="sibTrans2D1" presStyleIdx="3" presStyleCnt="4"/>
+      <dgm:spPr/>
+    </dgm:pt>
+    <dgm:pt modelId="{D2F61A0A-2BBE-D047-A4AD-8119753EDB50}" type="pres">
+      <dgm:prSet presAssocID="{5CB64ED8-4A53-9842-90EE-F30FA54DFFA2}" presName="node" presStyleLbl="node1" presStyleIdx="4" presStyleCnt="5">
+        <dgm:presLayoutVars>
+          <dgm:bulletEnabled val="1"/>
+        </dgm:presLayoutVars>
+      </dgm:prSet>
+      <dgm:spPr/>
+    </dgm:pt>
+  </dgm:ptLst>
+  <dgm:cxnLst>
+    <dgm:cxn modelId="{A92B34A6-034E-8149-8E06-59E402067DF0}" srcId="{2102F10F-105C-0447-B71B-7C93AA134EFC}" destId="{8C2FA9B0-FBF2-EF4E-82A2-B68DBFFE73B5}" srcOrd="2" destOrd="0" parTransId="{B85D98FD-628B-6B40-BC18-3D07D8D92638}" sibTransId="{4612E03A-53CC-BD45-97BD-4C0D6E15CCF6}"/>
+    <dgm:cxn modelId="{76C790B7-22CD-ED40-8CAC-56568616F4DF}" type="presOf" srcId="{5CB64ED8-4A53-9842-90EE-F30FA54DFFA2}" destId="{D2F61A0A-2BBE-D047-A4AD-8119753EDB50}" srcOrd="0" destOrd="0" presId="urn:microsoft.com/office/officeart/2005/8/layout/process2"/>
+    <dgm:cxn modelId="{4844F7FE-3F48-B641-B09E-AA69060CF4CE}" type="presOf" srcId="{14CE921A-689B-7C4A-8DD2-3986549A84BF}" destId="{CE115591-FE91-A640-BE04-90C11280CB87}" srcOrd="0" destOrd="0" presId="urn:microsoft.com/office/officeart/2005/8/layout/process2"/>
+    <dgm:cxn modelId="{561B4C96-DC89-D045-9E1C-C76F36FFC89F}" type="presOf" srcId="{76B45FF0-3A3F-3C42-83B0-B033748F4C2A}" destId="{2D3C31D5-A52F-A14A-AAE7-8C72C040855D}" srcOrd="0" destOrd="0" presId="urn:microsoft.com/office/officeart/2005/8/layout/process2"/>
+    <dgm:cxn modelId="{45E6C809-AF82-3E4E-B646-4D3352928A37}" type="presOf" srcId="{D72D8900-0115-8348-B8D1-F0267AB4B49D}" destId="{66B6DB4D-E08C-7C41-87C9-07DDD7D602D3}" srcOrd="0" destOrd="0" presId="urn:microsoft.com/office/officeart/2005/8/layout/process2"/>
+    <dgm:cxn modelId="{CD92F6EB-BEBD-9047-9BFA-C2EEFA90B17F}" type="presOf" srcId="{502FCD69-FB41-9A4D-8F92-19670CB84E86}" destId="{8EBAB3BF-872F-6D46-B353-E7927DCC8732}" srcOrd="0" destOrd="0" presId="urn:microsoft.com/office/officeart/2005/8/layout/process2"/>
+    <dgm:cxn modelId="{0BDB7E01-E025-CB41-9A28-6F9165959CFD}" type="presOf" srcId="{8BA04389-BC98-AB4D-8520-E4D828BD503B}" destId="{56D1F9FA-418F-2042-8F41-6BE6DE288D30}" srcOrd="0" destOrd="0" presId="urn:microsoft.com/office/officeart/2005/8/layout/process2"/>
+    <dgm:cxn modelId="{C3A933C2-E5E8-1F4C-91CB-C6822B0BD5AF}" type="presOf" srcId="{8C2FA9B0-FBF2-EF4E-82A2-B68DBFFE73B5}" destId="{4F8BF91C-8015-0F44-9AEA-E24285083718}" srcOrd="0" destOrd="0" presId="urn:microsoft.com/office/officeart/2005/8/layout/process2"/>
+    <dgm:cxn modelId="{45048A6A-D8FA-3349-9974-C68E4EC5E2CA}" type="presOf" srcId="{2102F10F-105C-0447-B71B-7C93AA134EFC}" destId="{E11A5661-C957-2342-B9FA-D42E0B368BCF}" srcOrd="0" destOrd="0" presId="urn:microsoft.com/office/officeart/2005/8/layout/process2"/>
+    <dgm:cxn modelId="{D859D08A-88CF-D745-B0C9-BDF175A38358}" srcId="{2102F10F-105C-0447-B71B-7C93AA134EFC}" destId="{14CE921A-689B-7C4A-8DD2-3986549A84BF}" srcOrd="0" destOrd="0" parTransId="{B58B293C-820F-7143-AE6F-404A3A3A653F}" sibTransId="{502FCD69-FB41-9A4D-8F92-19670CB84E86}"/>
+    <dgm:cxn modelId="{CC4717D9-01DF-BC40-9C3A-70A297255EBF}" srcId="{2102F10F-105C-0447-B71B-7C93AA134EFC}" destId="{76B45FF0-3A3F-3C42-83B0-B033748F4C2A}" srcOrd="1" destOrd="0" parTransId="{7F25697E-82AF-7F4C-9B11-391F9DEC172D}" sibTransId="{7980D7D7-174E-E447-B7AD-3B89F616CFA6}"/>
+    <dgm:cxn modelId="{5064F316-AB21-1B4A-8D35-B05B1EB20917}" type="presOf" srcId="{7980D7D7-174E-E447-B7AD-3B89F616CFA6}" destId="{2E61183A-D5C4-E34C-A256-7DE8FA35C960}" srcOrd="0" destOrd="0" presId="urn:microsoft.com/office/officeart/2005/8/layout/process2"/>
+    <dgm:cxn modelId="{AD3E8208-9DAF-5F49-AAAD-A89C9EE91E2C}" type="presOf" srcId="{7980D7D7-174E-E447-B7AD-3B89F616CFA6}" destId="{5ED72D90-9BB8-8E4A-9848-967CB1F4F6A4}" srcOrd="1" destOrd="0" presId="urn:microsoft.com/office/officeart/2005/8/layout/process2"/>
+    <dgm:cxn modelId="{B89AB0D1-18D2-EF44-9D43-E8476B7BDDBF}" type="presOf" srcId="{4612E03A-53CC-BD45-97BD-4C0D6E15CCF6}" destId="{B5E58C09-C9B4-4D4E-B9C2-4DEFF487C20E}" srcOrd="0" destOrd="0" presId="urn:microsoft.com/office/officeart/2005/8/layout/process2"/>
+    <dgm:cxn modelId="{524F0CB6-9B5A-A741-8022-A2C07ADE2A9C}" type="presOf" srcId="{4612E03A-53CC-BD45-97BD-4C0D6E15CCF6}" destId="{433AE51D-1D40-C447-A6EC-70B4C4F936FD}" srcOrd="1" destOrd="0" presId="urn:microsoft.com/office/officeart/2005/8/layout/process2"/>
+    <dgm:cxn modelId="{B83ED9BC-7CA9-2A41-AA27-AB165050815D}" type="presOf" srcId="{502FCD69-FB41-9A4D-8F92-19670CB84E86}" destId="{828EC607-D3A7-614F-A585-134265E7F63C}" srcOrd="1" destOrd="0" presId="urn:microsoft.com/office/officeart/2005/8/layout/process2"/>
+    <dgm:cxn modelId="{7E4ADB6F-228B-1E4E-8965-FB3077845FA5}" srcId="{2102F10F-105C-0447-B71B-7C93AA134EFC}" destId="{8BA04389-BC98-AB4D-8520-E4D828BD503B}" srcOrd="3" destOrd="0" parTransId="{0856428D-B7C9-0540-B5B3-57DAF093371F}" sibTransId="{D72D8900-0115-8348-B8D1-F0267AB4B49D}"/>
+    <dgm:cxn modelId="{9E40D2AF-5E83-1E45-9AB1-1E702A17A411}" srcId="{2102F10F-105C-0447-B71B-7C93AA134EFC}" destId="{5CB64ED8-4A53-9842-90EE-F30FA54DFFA2}" srcOrd="4" destOrd="0" parTransId="{C2F3F9E6-D700-4744-B2BE-40BAE8393BB3}" sibTransId="{120908AD-C415-A847-939A-C3164FCD24AD}"/>
+    <dgm:cxn modelId="{06F834E9-CA0D-5342-837E-4E1CB71F27E1}" type="presOf" srcId="{D72D8900-0115-8348-B8D1-F0267AB4B49D}" destId="{D7F54FC5-82C8-CF4D-A821-2A736F0B51EB}" srcOrd="1" destOrd="0" presId="urn:microsoft.com/office/officeart/2005/8/layout/process2"/>
+    <dgm:cxn modelId="{41B21C37-1C36-F34C-9450-AB47A022AB58}" type="presParOf" srcId="{E11A5661-C957-2342-B9FA-D42E0B368BCF}" destId="{CE115591-FE91-A640-BE04-90C11280CB87}" srcOrd="0" destOrd="0" presId="urn:microsoft.com/office/officeart/2005/8/layout/process2"/>
+    <dgm:cxn modelId="{8ABFE20F-2625-5440-9D36-E6EBD9282994}" type="presParOf" srcId="{E11A5661-C957-2342-B9FA-D42E0B368BCF}" destId="{8EBAB3BF-872F-6D46-B353-E7927DCC8732}" srcOrd="1" destOrd="0" presId="urn:microsoft.com/office/officeart/2005/8/layout/process2"/>
+    <dgm:cxn modelId="{71021673-0433-3F49-AB77-1B413348D345}" type="presParOf" srcId="{8EBAB3BF-872F-6D46-B353-E7927DCC8732}" destId="{828EC607-D3A7-614F-A585-134265E7F63C}" srcOrd="0" destOrd="0" presId="urn:microsoft.com/office/officeart/2005/8/layout/process2"/>
+    <dgm:cxn modelId="{FE32666F-48AE-524E-AFD4-70CB7D6423FA}" type="presParOf" srcId="{E11A5661-C957-2342-B9FA-D42E0B368BCF}" destId="{2D3C31D5-A52F-A14A-AAE7-8C72C040855D}" srcOrd="2" destOrd="0" presId="urn:microsoft.com/office/officeart/2005/8/layout/process2"/>
+    <dgm:cxn modelId="{156CD96F-B737-3544-9EC4-6C6B316010CB}" type="presParOf" srcId="{E11A5661-C957-2342-B9FA-D42E0B368BCF}" destId="{2E61183A-D5C4-E34C-A256-7DE8FA35C960}" srcOrd="3" destOrd="0" presId="urn:microsoft.com/office/officeart/2005/8/layout/process2"/>
+    <dgm:cxn modelId="{80BA6087-3FE5-9847-B1CC-DA3824DCD81A}" type="presParOf" srcId="{2E61183A-D5C4-E34C-A256-7DE8FA35C960}" destId="{5ED72D90-9BB8-8E4A-9848-967CB1F4F6A4}" srcOrd="0" destOrd="0" presId="urn:microsoft.com/office/officeart/2005/8/layout/process2"/>
+    <dgm:cxn modelId="{CEDB1438-59EF-7244-850F-6756ACF316EB}" type="presParOf" srcId="{E11A5661-C957-2342-B9FA-D42E0B368BCF}" destId="{4F8BF91C-8015-0F44-9AEA-E24285083718}" srcOrd="4" destOrd="0" presId="urn:microsoft.com/office/officeart/2005/8/layout/process2"/>
+    <dgm:cxn modelId="{F382F4CA-0519-0247-B7FE-E3DC9254CB6E}" type="presParOf" srcId="{E11A5661-C957-2342-B9FA-D42E0B368BCF}" destId="{B5E58C09-C9B4-4D4E-B9C2-4DEFF487C20E}" srcOrd="5" destOrd="0" presId="urn:microsoft.com/office/officeart/2005/8/layout/process2"/>
+    <dgm:cxn modelId="{9C054B2B-F4AC-A641-BF49-47674ECD70DC}" type="presParOf" srcId="{B5E58C09-C9B4-4D4E-B9C2-4DEFF487C20E}" destId="{433AE51D-1D40-C447-A6EC-70B4C4F936FD}" srcOrd="0" destOrd="0" presId="urn:microsoft.com/office/officeart/2005/8/layout/process2"/>
+    <dgm:cxn modelId="{14FE6ECB-7E66-EC44-BACE-31B4C0DAFBF7}" type="presParOf" srcId="{E11A5661-C957-2342-B9FA-D42E0B368BCF}" destId="{56D1F9FA-418F-2042-8F41-6BE6DE288D30}" srcOrd="6" destOrd="0" presId="urn:microsoft.com/office/officeart/2005/8/layout/process2"/>
+    <dgm:cxn modelId="{CC539288-C444-5E4E-BD76-D5A346C7F2FB}" type="presParOf" srcId="{E11A5661-C957-2342-B9FA-D42E0B368BCF}" destId="{66B6DB4D-E08C-7C41-87C9-07DDD7D602D3}" srcOrd="7" destOrd="0" presId="urn:microsoft.com/office/officeart/2005/8/layout/process2"/>
+    <dgm:cxn modelId="{51352B43-AECF-F842-9221-998D4AF04E31}" type="presParOf" srcId="{66B6DB4D-E08C-7C41-87C9-07DDD7D602D3}" destId="{D7F54FC5-82C8-CF4D-A821-2A736F0B51EB}" srcOrd="0" destOrd="0" presId="urn:microsoft.com/office/officeart/2005/8/layout/process2"/>
+    <dgm:cxn modelId="{0E877EAE-60DD-8745-A588-A6D8455823BB}" type="presParOf" srcId="{E11A5661-C957-2342-B9FA-D42E0B368BCF}" destId="{D2F61A0A-2BBE-D047-A4AD-8119753EDB50}" srcOrd="8" destOrd="0" presId="urn:microsoft.com/office/officeart/2005/8/layout/process2"/>
+  </dgm:cxnLst>
+  <dgm:bg/>
+  <dgm:whole/>
+  <dgm:extLst>
+    <a:ext uri="http://schemas.microsoft.com/office/drawing/2008/diagram">
+      <dsp:dataModelExt xmlns:dsp="http://schemas.microsoft.com/office/drawing/2008/diagram" relId="rId11" minVer="http://schemas.openxmlformats.org/drawingml/2006/diagram"/>
+    </a:ext>
+  </dgm:extLst>
+</dgm:dataModel>
+</file>
+
+<file path=word/diagrams/drawing1.xml><?xml version="1.0" encoding="utf-8"?>
+<dsp:drawing xmlns:dgm="http://schemas.openxmlformats.org/drawingml/2006/diagram" xmlns:dsp="http://schemas.microsoft.com/office/drawing/2008/diagram" xmlns:a="http://schemas.openxmlformats.org/drawingml/2006/main">
+  <dsp:spTree>
+    <dsp:nvGrpSpPr>
+      <dsp:cNvPr id="0" name=""/>
+      <dsp:cNvGrpSpPr/>
+    </dsp:nvGrpSpPr>
+    <dsp:grpSpPr/>
+    <dsp:sp modelId="{CE115591-FE91-A640-BE04-90C11280CB87}">
+      <dsp:nvSpPr>
+        <dsp:cNvPr id="0" name=""/>
+        <dsp:cNvSpPr/>
+      </dsp:nvSpPr>
+      <dsp:spPr>
+        <a:xfrm>
+          <a:off x="1332697" y="617"/>
+          <a:ext cx="2821004" cy="722222"/>
+        </a:xfrm>
+        <a:prstGeom prst="roundRect">
+          <a:avLst>
+            <a:gd name="adj" fmla="val 10000"/>
+          </a:avLst>
+        </a:prstGeom>
+        <a:gradFill rotWithShape="0">
+          <a:gsLst>
+            <a:gs pos="0">
+              <a:schemeClr val="accent4">
+                <a:hueOff val="0"/>
+                <a:satOff val="0"/>
+                <a:lumOff val="0"/>
+                <a:alphaOff val="0"/>
+                <a:tint val="100000"/>
+                <a:shade val="100000"/>
+                <a:satMod val="130000"/>
+              </a:schemeClr>
+            </a:gs>
+            <a:gs pos="100000">
+              <a:schemeClr val="accent4">
+                <a:hueOff val="0"/>
+                <a:satOff val="0"/>
+                <a:lumOff val="0"/>
+                <a:alphaOff val="0"/>
+                <a:tint val="50000"/>
+                <a:shade val="100000"/>
+                <a:satMod val="350000"/>
+              </a:schemeClr>
+            </a:gs>
+          </a:gsLst>
+          <a:lin ang="16200000" scaled="0"/>
+        </a:gradFill>
+        <a:ln>
+          <a:noFill/>
+        </a:ln>
+        <a:effectLst>
+          <a:outerShdw blurRad="40000" dist="23000" dir="5400000" rotWithShape="0">
+            <a:srgbClr val="000000">
+              <a:alpha val="35000"/>
+            </a:srgbClr>
+          </a:outerShdw>
+        </a:effectLst>
+      </dsp:spPr>
+      <dsp:style>
+        <a:lnRef idx="0">
+          <a:scrgbClr r="0" g="0" b="0"/>
+        </a:lnRef>
+        <a:fillRef idx="3">
+          <a:scrgbClr r="0" g="0" b="0"/>
+        </a:fillRef>
+        <a:effectRef idx="2">
+          <a:scrgbClr r="0" g="0" b="0"/>
+        </a:effectRef>
+        <a:fontRef idx="minor">
+          <a:schemeClr val="lt1"/>
+        </a:fontRef>
+      </dsp:style>
+      <dsp:txBody>
+        <a:bodyPr spcFirstLastPara="0" vert="horz" wrap="square" lIns="64770" tIns="64770" rIns="64770" bIns="64770" numCol="1" spcCol="1270" anchor="ctr" anchorCtr="0">
+          <a:noAutofit/>
+        </a:bodyPr>
+        <a:lstStyle/>
+        <a:p>
+          <a:pPr lvl="0" algn="ctr" defTabSz="755650">
+            <a:lnSpc>
+              <a:spcPct val="90000"/>
+            </a:lnSpc>
+            <a:spcBef>
+              <a:spcPct val="0"/>
+            </a:spcBef>
+            <a:spcAft>
+              <a:spcPct val="35000"/>
+            </a:spcAft>
+          </a:pPr>
+          <a:r>
+            <a:rPr lang="en-US" sz="1700" kern="1200"/>
+            <a:t>Define the Problem</a:t>
+          </a:r>
+        </a:p>
+      </dsp:txBody>
+      <dsp:txXfrm>
+        <a:off x="1353850" y="21770"/>
+        <a:ext cx="2778698" cy="679916"/>
+      </dsp:txXfrm>
+    </dsp:sp>
+    <dsp:sp modelId="{8EBAB3BF-872F-6D46-B353-E7927DCC8732}">
+      <dsp:nvSpPr>
+        <dsp:cNvPr id="0" name=""/>
+        <dsp:cNvSpPr/>
+      </dsp:nvSpPr>
+      <dsp:spPr>
+        <a:xfrm rot="5400000">
+          <a:off x="2607783" y="740895"/>
+          <a:ext cx="270833" cy="324999"/>
+        </a:xfrm>
+        <a:prstGeom prst="rightArrow">
+          <a:avLst>
+            <a:gd name="adj1" fmla="val 60000"/>
+            <a:gd name="adj2" fmla="val 50000"/>
+          </a:avLst>
+        </a:prstGeom>
+        <a:gradFill rotWithShape="0">
+          <a:gsLst>
+            <a:gs pos="0">
+              <a:schemeClr val="accent4">
+                <a:hueOff val="0"/>
+                <a:satOff val="0"/>
+                <a:lumOff val="0"/>
+                <a:alphaOff val="0"/>
+                <a:tint val="100000"/>
+                <a:shade val="100000"/>
+                <a:satMod val="130000"/>
+              </a:schemeClr>
+            </a:gs>
+            <a:gs pos="100000">
+              <a:schemeClr val="accent4">
+                <a:hueOff val="0"/>
+                <a:satOff val="0"/>
+                <a:lumOff val="0"/>
+                <a:alphaOff val="0"/>
+                <a:tint val="50000"/>
+                <a:shade val="100000"/>
+                <a:satMod val="350000"/>
+              </a:schemeClr>
+            </a:gs>
+          </a:gsLst>
+          <a:lin ang="16200000" scaled="0"/>
+        </a:gradFill>
+        <a:ln>
+          <a:noFill/>
+        </a:ln>
+        <a:effectLst>
+          <a:outerShdw blurRad="40000" dist="23000" dir="5400000" rotWithShape="0">
+            <a:srgbClr val="000000">
+              <a:alpha val="35000"/>
+            </a:srgbClr>
+          </a:outerShdw>
+        </a:effectLst>
+      </dsp:spPr>
+      <dsp:style>
+        <a:lnRef idx="0">
+          <a:scrgbClr r="0" g="0" b="0"/>
+        </a:lnRef>
+        <a:fillRef idx="3">
+          <a:scrgbClr r="0" g="0" b="0"/>
+        </a:fillRef>
+        <a:effectRef idx="2">
+          <a:scrgbClr r="0" g="0" b="0"/>
+        </a:effectRef>
+        <a:fontRef idx="minor">
+          <a:schemeClr val="lt1"/>
+        </a:fontRef>
+      </dsp:style>
+      <dsp:txBody>
+        <a:bodyPr spcFirstLastPara="0" vert="horz" wrap="square" lIns="0" tIns="0" rIns="0" bIns="0" numCol="1" spcCol="1270" anchor="ctr" anchorCtr="0">
+          <a:noAutofit/>
+        </a:bodyPr>
+        <a:lstStyle/>
+        <a:p>
+          <a:pPr lvl="0" algn="ctr" defTabSz="577850">
+            <a:lnSpc>
+              <a:spcPct val="90000"/>
+            </a:lnSpc>
+            <a:spcBef>
+              <a:spcPct val="0"/>
+            </a:spcBef>
+            <a:spcAft>
+              <a:spcPct val="35000"/>
+            </a:spcAft>
+          </a:pPr>
+          <a:endParaRPr lang="en-US" sz="1300" kern="1200"/>
+        </a:p>
+      </dsp:txBody>
+      <dsp:txXfrm rot="-5400000">
+        <a:off x="2645700" y="767978"/>
+        <a:ext cx="194999" cy="189583"/>
+      </dsp:txXfrm>
+    </dsp:sp>
+    <dsp:sp modelId="{2D3C31D5-A52F-A14A-AAE7-8C72C040855D}">
+      <dsp:nvSpPr>
+        <dsp:cNvPr id="0" name=""/>
+        <dsp:cNvSpPr/>
+      </dsp:nvSpPr>
+      <dsp:spPr>
+        <a:xfrm>
+          <a:off x="1332697" y="1083950"/>
+          <a:ext cx="2821004" cy="722222"/>
+        </a:xfrm>
+        <a:prstGeom prst="roundRect">
+          <a:avLst>
+            <a:gd name="adj" fmla="val 10000"/>
+          </a:avLst>
+        </a:prstGeom>
+        <a:gradFill rotWithShape="0">
+          <a:gsLst>
+            <a:gs pos="0">
+              <a:schemeClr val="accent4">
+                <a:hueOff val="-1116193"/>
+                <a:satOff val="6725"/>
+                <a:lumOff val="539"/>
+                <a:alphaOff val="0"/>
+                <a:tint val="100000"/>
+                <a:shade val="100000"/>
+                <a:satMod val="130000"/>
+              </a:schemeClr>
+            </a:gs>
+            <a:gs pos="100000">
+              <a:schemeClr val="accent4">
+                <a:hueOff val="-1116193"/>
+                <a:satOff val="6725"/>
+                <a:lumOff val="539"/>
+                <a:alphaOff val="0"/>
+                <a:tint val="50000"/>
+                <a:shade val="100000"/>
+                <a:satMod val="350000"/>
+              </a:schemeClr>
+            </a:gs>
+          </a:gsLst>
+          <a:lin ang="16200000" scaled="0"/>
+        </a:gradFill>
+        <a:ln>
+          <a:noFill/>
+        </a:ln>
+        <a:effectLst>
+          <a:outerShdw blurRad="40000" dist="23000" dir="5400000" rotWithShape="0">
+            <a:srgbClr val="000000">
+              <a:alpha val="35000"/>
+            </a:srgbClr>
+          </a:outerShdw>
+        </a:effectLst>
+      </dsp:spPr>
+      <dsp:style>
+        <a:lnRef idx="0">
+          <a:scrgbClr r="0" g="0" b="0"/>
+        </a:lnRef>
+        <a:fillRef idx="3">
+          <a:scrgbClr r="0" g="0" b="0"/>
+        </a:fillRef>
+        <a:effectRef idx="2">
+          <a:scrgbClr r="0" g="0" b="0"/>
+        </a:effectRef>
+        <a:fontRef idx="minor">
+          <a:schemeClr val="lt1"/>
+        </a:fontRef>
+      </dsp:style>
+      <dsp:txBody>
+        <a:bodyPr spcFirstLastPara="0" vert="horz" wrap="square" lIns="64770" tIns="64770" rIns="64770" bIns="64770" numCol="1" spcCol="1270" anchor="ctr" anchorCtr="0">
+          <a:noAutofit/>
+        </a:bodyPr>
+        <a:lstStyle/>
+        <a:p>
+          <a:pPr lvl="0" algn="ctr" defTabSz="755650">
+            <a:lnSpc>
+              <a:spcPct val="90000"/>
+            </a:lnSpc>
+            <a:spcBef>
+              <a:spcPct val="0"/>
+            </a:spcBef>
+            <a:spcAft>
+              <a:spcPct val="35000"/>
+            </a:spcAft>
+          </a:pPr>
+          <a:r>
+            <a:rPr lang="en-US" sz="1700" kern="1200"/>
+            <a:t>Break the problem apart</a:t>
+          </a:r>
+        </a:p>
+      </dsp:txBody>
+      <dsp:txXfrm>
+        <a:off x="1353850" y="1105103"/>
+        <a:ext cx="2778698" cy="679916"/>
+      </dsp:txXfrm>
+    </dsp:sp>
+    <dsp:sp modelId="{2E61183A-D5C4-E34C-A256-7DE8FA35C960}">
+      <dsp:nvSpPr>
+        <dsp:cNvPr id="0" name=""/>
+        <dsp:cNvSpPr/>
+      </dsp:nvSpPr>
+      <dsp:spPr>
+        <a:xfrm rot="5400000">
+          <a:off x="2607783" y="1824228"/>
+          <a:ext cx="270833" cy="324999"/>
+        </a:xfrm>
+        <a:prstGeom prst="rightArrow">
+          <a:avLst>
+            <a:gd name="adj1" fmla="val 60000"/>
+            <a:gd name="adj2" fmla="val 50000"/>
+          </a:avLst>
+        </a:prstGeom>
+        <a:gradFill rotWithShape="0">
+          <a:gsLst>
+            <a:gs pos="0">
+              <a:schemeClr val="accent4">
+                <a:hueOff val="-1488257"/>
+                <a:satOff val="8966"/>
+                <a:lumOff val="719"/>
+                <a:alphaOff val="0"/>
+                <a:tint val="100000"/>
+                <a:shade val="100000"/>
+                <a:satMod val="130000"/>
+              </a:schemeClr>
+            </a:gs>
+            <a:gs pos="100000">
+              <a:schemeClr val="accent4">
+                <a:hueOff val="-1488257"/>
+                <a:satOff val="8966"/>
+                <a:lumOff val="719"/>
+                <a:alphaOff val="0"/>
+                <a:tint val="50000"/>
+                <a:shade val="100000"/>
+                <a:satMod val="350000"/>
+              </a:schemeClr>
+            </a:gs>
+          </a:gsLst>
+          <a:lin ang="16200000" scaled="0"/>
+        </a:gradFill>
+        <a:ln>
+          <a:noFill/>
+        </a:ln>
+        <a:effectLst>
+          <a:outerShdw blurRad="40000" dist="23000" dir="5400000" rotWithShape="0">
+            <a:srgbClr val="000000">
+              <a:alpha val="35000"/>
+            </a:srgbClr>
+          </a:outerShdw>
+        </a:effectLst>
+      </dsp:spPr>
+      <dsp:style>
+        <a:lnRef idx="0">
+          <a:scrgbClr r="0" g="0" b="0"/>
+        </a:lnRef>
+        <a:fillRef idx="3">
+          <a:scrgbClr r="0" g="0" b="0"/>
+        </a:fillRef>
+        <a:effectRef idx="2">
+          <a:scrgbClr r="0" g="0" b="0"/>
+        </a:effectRef>
+        <a:fontRef idx="minor">
+          <a:schemeClr val="lt1"/>
+        </a:fontRef>
+      </dsp:style>
+      <dsp:txBody>
+        <a:bodyPr spcFirstLastPara="0" vert="horz" wrap="square" lIns="0" tIns="0" rIns="0" bIns="0" numCol="1" spcCol="1270" anchor="ctr" anchorCtr="0">
+          <a:noAutofit/>
+        </a:bodyPr>
+        <a:lstStyle/>
+        <a:p>
+          <a:pPr lvl="0" algn="ctr" defTabSz="577850">
+            <a:lnSpc>
+              <a:spcPct val="90000"/>
+            </a:lnSpc>
+            <a:spcBef>
+              <a:spcPct val="0"/>
+            </a:spcBef>
+            <a:spcAft>
+              <a:spcPct val="35000"/>
+            </a:spcAft>
+          </a:pPr>
+          <a:endParaRPr lang="en-US" sz="1300" kern="1200"/>
+        </a:p>
+      </dsp:txBody>
+      <dsp:txXfrm rot="-5400000">
+        <a:off x="2645700" y="1851311"/>
+        <a:ext cx="194999" cy="189583"/>
+      </dsp:txXfrm>
+    </dsp:sp>
+    <dsp:sp modelId="{4F8BF91C-8015-0F44-9AEA-E24285083718}">
+      <dsp:nvSpPr>
+        <dsp:cNvPr id="0" name=""/>
+        <dsp:cNvSpPr/>
+      </dsp:nvSpPr>
+      <dsp:spPr>
+        <a:xfrm>
+          <a:off x="1332697" y="2167283"/>
+          <a:ext cx="2821004" cy="722222"/>
+        </a:xfrm>
+        <a:prstGeom prst="roundRect">
+          <a:avLst>
+            <a:gd name="adj" fmla="val 10000"/>
+          </a:avLst>
+        </a:prstGeom>
+        <a:gradFill rotWithShape="0">
+          <a:gsLst>
+            <a:gs pos="0">
+              <a:schemeClr val="accent4">
+                <a:hueOff val="-2232386"/>
+                <a:satOff val="13449"/>
+                <a:lumOff val="1078"/>
+                <a:alphaOff val="0"/>
+                <a:tint val="100000"/>
+                <a:shade val="100000"/>
+                <a:satMod val="130000"/>
+              </a:schemeClr>
+            </a:gs>
+            <a:gs pos="100000">
+              <a:schemeClr val="accent4">
+                <a:hueOff val="-2232386"/>
+                <a:satOff val="13449"/>
+                <a:lumOff val="1078"/>
+                <a:alphaOff val="0"/>
+                <a:tint val="50000"/>
+                <a:shade val="100000"/>
+                <a:satMod val="350000"/>
+              </a:schemeClr>
+            </a:gs>
+          </a:gsLst>
+          <a:lin ang="16200000" scaled="0"/>
+        </a:gradFill>
+        <a:ln>
+          <a:noFill/>
+        </a:ln>
+        <a:effectLst>
+          <a:outerShdw blurRad="40000" dist="23000" dir="5400000" rotWithShape="0">
+            <a:srgbClr val="000000">
+              <a:alpha val="35000"/>
+            </a:srgbClr>
+          </a:outerShdw>
+        </a:effectLst>
+      </dsp:spPr>
+      <dsp:style>
+        <a:lnRef idx="0">
+          <a:scrgbClr r="0" g="0" b="0"/>
+        </a:lnRef>
+        <a:fillRef idx="3">
+          <a:scrgbClr r="0" g="0" b="0"/>
+        </a:fillRef>
+        <a:effectRef idx="2">
+          <a:scrgbClr r="0" g="0" b="0"/>
+        </a:effectRef>
+        <a:fontRef idx="minor">
+          <a:schemeClr val="lt1"/>
+        </a:fontRef>
+      </dsp:style>
+      <dsp:txBody>
+        <a:bodyPr spcFirstLastPara="0" vert="horz" wrap="square" lIns="64770" tIns="64770" rIns="64770" bIns="64770" numCol="1" spcCol="1270" anchor="ctr" anchorCtr="0">
+          <a:noAutofit/>
+        </a:bodyPr>
+        <a:lstStyle/>
+        <a:p>
+          <a:pPr lvl="0" algn="ctr" defTabSz="755650">
+            <a:lnSpc>
+              <a:spcPct val="90000"/>
+            </a:lnSpc>
+            <a:spcBef>
+              <a:spcPct val="0"/>
+            </a:spcBef>
+            <a:spcAft>
+              <a:spcPct val="35000"/>
+            </a:spcAft>
+          </a:pPr>
+          <a:r>
+            <a:rPr lang="en-US" sz="1700" kern="1200"/>
+            <a:t>Identify potential solutions</a:t>
+          </a:r>
+        </a:p>
+      </dsp:txBody>
+      <dsp:txXfrm>
+        <a:off x="1353850" y="2188436"/>
+        <a:ext cx="2778698" cy="679916"/>
+      </dsp:txXfrm>
+    </dsp:sp>
+    <dsp:sp modelId="{B5E58C09-C9B4-4D4E-B9C2-4DEFF487C20E}">
+      <dsp:nvSpPr>
+        <dsp:cNvPr id="0" name=""/>
+        <dsp:cNvSpPr/>
+      </dsp:nvSpPr>
+      <dsp:spPr>
+        <a:xfrm rot="5400000">
+          <a:off x="2607783" y="2907561"/>
+          <a:ext cx="270833" cy="324999"/>
+        </a:xfrm>
+        <a:prstGeom prst="rightArrow">
+          <a:avLst>
+            <a:gd name="adj1" fmla="val 60000"/>
+            <a:gd name="adj2" fmla="val 50000"/>
+          </a:avLst>
+        </a:prstGeom>
+        <a:gradFill rotWithShape="0">
+          <a:gsLst>
+            <a:gs pos="0">
+              <a:schemeClr val="accent4">
+                <a:hueOff val="-2976514"/>
+                <a:satOff val="17933"/>
+                <a:lumOff val="1437"/>
+                <a:alphaOff val="0"/>
+                <a:tint val="100000"/>
+                <a:shade val="100000"/>
+                <a:satMod val="130000"/>
+              </a:schemeClr>
+            </a:gs>
+            <a:gs pos="100000">
+              <a:schemeClr val="accent4">
+                <a:hueOff val="-2976514"/>
+                <a:satOff val="17933"/>
+                <a:lumOff val="1437"/>
+                <a:alphaOff val="0"/>
+                <a:tint val="50000"/>
+                <a:shade val="100000"/>
+                <a:satMod val="350000"/>
+              </a:schemeClr>
+            </a:gs>
+          </a:gsLst>
+          <a:lin ang="16200000" scaled="0"/>
+        </a:gradFill>
+        <a:ln>
+          <a:noFill/>
+        </a:ln>
+        <a:effectLst>
+          <a:outerShdw blurRad="40000" dist="23000" dir="5400000" rotWithShape="0">
+            <a:srgbClr val="000000">
+              <a:alpha val="35000"/>
+            </a:srgbClr>
+          </a:outerShdw>
+        </a:effectLst>
+      </dsp:spPr>
+      <dsp:style>
+        <a:lnRef idx="0">
+          <a:scrgbClr r="0" g="0" b="0"/>
+        </a:lnRef>
+        <a:fillRef idx="3">
+          <a:scrgbClr r="0" g="0" b="0"/>
+        </a:fillRef>
+        <a:effectRef idx="2">
+          <a:scrgbClr r="0" g="0" b="0"/>
+        </a:effectRef>
+        <a:fontRef idx="minor">
+          <a:schemeClr val="lt1"/>
+        </a:fontRef>
+      </dsp:style>
+      <dsp:txBody>
+        <a:bodyPr spcFirstLastPara="0" vert="horz" wrap="square" lIns="0" tIns="0" rIns="0" bIns="0" numCol="1" spcCol="1270" anchor="ctr" anchorCtr="0">
+          <a:noAutofit/>
+        </a:bodyPr>
+        <a:lstStyle/>
+        <a:p>
+          <a:pPr lvl="0" algn="ctr" defTabSz="577850">
+            <a:lnSpc>
+              <a:spcPct val="90000"/>
+            </a:lnSpc>
+            <a:spcBef>
+              <a:spcPct val="0"/>
+            </a:spcBef>
+            <a:spcAft>
+              <a:spcPct val="35000"/>
+            </a:spcAft>
+          </a:pPr>
+          <a:endParaRPr lang="en-US" sz="1300" kern="1200"/>
+        </a:p>
+      </dsp:txBody>
+      <dsp:txXfrm rot="-5400000">
+        <a:off x="2645700" y="2934644"/>
+        <a:ext cx="194999" cy="189583"/>
+      </dsp:txXfrm>
+    </dsp:sp>
+    <dsp:sp modelId="{56D1F9FA-418F-2042-8F41-6BE6DE288D30}">
+      <dsp:nvSpPr>
+        <dsp:cNvPr id="0" name=""/>
+        <dsp:cNvSpPr/>
+      </dsp:nvSpPr>
+      <dsp:spPr>
+        <a:xfrm>
+          <a:off x="1332697" y="3250617"/>
+          <a:ext cx="2821004" cy="722222"/>
+        </a:xfrm>
+        <a:prstGeom prst="roundRect">
+          <a:avLst>
+            <a:gd name="adj" fmla="val 10000"/>
+          </a:avLst>
+        </a:prstGeom>
+        <a:gradFill rotWithShape="0">
+          <a:gsLst>
+            <a:gs pos="0">
+              <a:schemeClr val="accent4">
+                <a:hueOff val="-3348579"/>
+                <a:satOff val="20174"/>
+                <a:lumOff val="1617"/>
+                <a:alphaOff val="0"/>
+                <a:tint val="100000"/>
+                <a:shade val="100000"/>
+                <a:satMod val="130000"/>
+              </a:schemeClr>
+            </a:gs>
+            <a:gs pos="100000">
+              <a:schemeClr val="accent4">
+                <a:hueOff val="-3348579"/>
+                <a:satOff val="20174"/>
+                <a:lumOff val="1617"/>
+                <a:alphaOff val="0"/>
+                <a:tint val="50000"/>
+                <a:shade val="100000"/>
+                <a:satMod val="350000"/>
+              </a:schemeClr>
+            </a:gs>
+          </a:gsLst>
+          <a:lin ang="16200000" scaled="0"/>
+        </a:gradFill>
+        <a:ln>
+          <a:noFill/>
+        </a:ln>
+        <a:effectLst>
+          <a:outerShdw blurRad="40000" dist="23000" dir="5400000" rotWithShape="0">
+            <a:srgbClr val="000000">
+              <a:alpha val="35000"/>
+            </a:srgbClr>
+          </a:outerShdw>
+        </a:effectLst>
+      </dsp:spPr>
+      <dsp:style>
+        <a:lnRef idx="0">
+          <a:scrgbClr r="0" g="0" b="0"/>
+        </a:lnRef>
+        <a:fillRef idx="3">
+          <a:scrgbClr r="0" g="0" b="0"/>
+        </a:fillRef>
+        <a:effectRef idx="2">
+          <a:scrgbClr r="0" g="0" b="0"/>
+        </a:effectRef>
+        <a:fontRef idx="minor">
+          <a:schemeClr val="lt1"/>
+        </a:fontRef>
+      </dsp:style>
+      <dsp:txBody>
+        <a:bodyPr spcFirstLastPara="0" vert="horz" wrap="square" lIns="64770" tIns="64770" rIns="64770" bIns="64770" numCol="1" spcCol="1270" anchor="ctr" anchorCtr="0">
+          <a:noAutofit/>
+        </a:bodyPr>
+        <a:lstStyle/>
+        <a:p>
+          <a:pPr lvl="0" algn="ctr" defTabSz="755650">
+            <a:lnSpc>
+              <a:spcPct val="90000"/>
+            </a:lnSpc>
+            <a:spcBef>
+              <a:spcPct val="0"/>
+            </a:spcBef>
+            <a:spcAft>
+              <a:spcPct val="35000"/>
+            </a:spcAft>
+          </a:pPr>
+          <a:r>
+            <a:rPr lang="en-US" sz="1700" kern="1200"/>
+            <a:t>Evaluate each potential solution</a:t>
+          </a:r>
+        </a:p>
+      </dsp:txBody>
+      <dsp:txXfrm>
+        <a:off x="1353850" y="3271770"/>
+        <a:ext cx="2778698" cy="679916"/>
+      </dsp:txXfrm>
+    </dsp:sp>
+    <dsp:sp modelId="{66B6DB4D-E08C-7C41-87C9-07DDD7D602D3}">
+      <dsp:nvSpPr>
+        <dsp:cNvPr id="0" name=""/>
+        <dsp:cNvSpPr/>
+      </dsp:nvSpPr>
+      <dsp:spPr>
+        <a:xfrm rot="5400000">
+          <a:off x="2607783" y="3990894"/>
+          <a:ext cx="270833" cy="324999"/>
+        </a:xfrm>
+        <a:prstGeom prst="rightArrow">
+          <a:avLst>
+            <a:gd name="adj1" fmla="val 60000"/>
+            <a:gd name="adj2" fmla="val 50000"/>
+          </a:avLst>
+        </a:prstGeom>
+        <a:gradFill rotWithShape="0">
+          <a:gsLst>
+            <a:gs pos="0">
+              <a:schemeClr val="accent4">
+                <a:hueOff val="-4464771"/>
+                <a:satOff val="26899"/>
+                <a:lumOff val="2156"/>
+                <a:alphaOff val="0"/>
+                <a:tint val="100000"/>
+                <a:shade val="100000"/>
+                <a:satMod val="130000"/>
+              </a:schemeClr>
+            </a:gs>
+            <a:gs pos="100000">
+              <a:schemeClr val="accent4">
+                <a:hueOff val="-4464771"/>
+                <a:satOff val="26899"/>
+                <a:lumOff val="2156"/>
+                <a:alphaOff val="0"/>
+                <a:tint val="50000"/>
+                <a:shade val="100000"/>
+                <a:satMod val="350000"/>
+              </a:schemeClr>
+            </a:gs>
+          </a:gsLst>
+          <a:lin ang="16200000" scaled="0"/>
+        </a:gradFill>
+        <a:ln>
+          <a:noFill/>
+        </a:ln>
+        <a:effectLst>
+          <a:outerShdw blurRad="40000" dist="23000" dir="5400000" rotWithShape="0">
+            <a:srgbClr val="000000">
+              <a:alpha val="35000"/>
+            </a:srgbClr>
+          </a:outerShdw>
+        </a:effectLst>
+      </dsp:spPr>
+      <dsp:style>
+        <a:lnRef idx="0">
+          <a:scrgbClr r="0" g="0" b="0"/>
+        </a:lnRef>
+        <a:fillRef idx="3">
+          <a:scrgbClr r="0" g="0" b="0"/>
+        </a:fillRef>
+        <a:effectRef idx="2">
+          <a:scrgbClr r="0" g="0" b="0"/>
+        </a:effectRef>
+        <a:fontRef idx="minor">
+          <a:schemeClr val="lt1"/>
+        </a:fontRef>
+      </dsp:style>
+      <dsp:txBody>
+        <a:bodyPr spcFirstLastPara="0" vert="horz" wrap="square" lIns="0" tIns="0" rIns="0" bIns="0" numCol="1" spcCol="1270" anchor="ctr" anchorCtr="0">
+          <a:noAutofit/>
+        </a:bodyPr>
+        <a:lstStyle/>
+        <a:p>
+          <a:pPr lvl="0" algn="ctr" defTabSz="577850">
+            <a:lnSpc>
+              <a:spcPct val="90000"/>
+            </a:lnSpc>
+            <a:spcBef>
+              <a:spcPct val="0"/>
+            </a:spcBef>
+            <a:spcAft>
+              <a:spcPct val="35000"/>
+            </a:spcAft>
+          </a:pPr>
+          <a:endParaRPr lang="en-US" sz="1300" kern="1200"/>
+        </a:p>
+      </dsp:txBody>
+      <dsp:txXfrm rot="-5400000">
+        <a:off x="2645700" y="4017977"/>
+        <a:ext cx="194999" cy="189583"/>
+      </dsp:txXfrm>
+    </dsp:sp>
+    <dsp:sp modelId="{D2F61A0A-2BBE-D047-A4AD-8119753EDB50}">
+      <dsp:nvSpPr>
+        <dsp:cNvPr id="0" name=""/>
+        <dsp:cNvSpPr/>
+      </dsp:nvSpPr>
+      <dsp:spPr>
+        <a:xfrm>
+          <a:off x="1332697" y="4333950"/>
+          <a:ext cx="2821004" cy="722222"/>
+        </a:xfrm>
+        <a:prstGeom prst="roundRect">
+          <a:avLst>
+            <a:gd name="adj" fmla="val 10000"/>
+          </a:avLst>
+        </a:prstGeom>
+        <a:gradFill rotWithShape="0">
+          <a:gsLst>
+            <a:gs pos="0">
+              <a:schemeClr val="accent4">
+                <a:hueOff val="-4464771"/>
+                <a:satOff val="26899"/>
+                <a:lumOff val="2156"/>
+                <a:alphaOff val="0"/>
+                <a:tint val="100000"/>
+                <a:shade val="100000"/>
+                <a:satMod val="130000"/>
+              </a:schemeClr>
+            </a:gs>
+            <a:gs pos="100000">
+              <a:schemeClr val="accent4">
+                <a:hueOff val="-4464771"/>
+                <a:satOff val="26899"/>
+                <a:lumOff val="2156"/>
+                <a:alphaOff val="0"/>
+                <a:tint val="50000"/>
+                <a:shade val="100000"/>
+                <a:satMod val="350000"/>
+              </a:schemeClr>
+            </a:gs>
+          </a:gsLst>
+          <a:lin ang="16200000" scaled="0"/>
+        </a:gradFill>
+        <a:ln>
+          <a:noFill/>
+        </a:ln>
+        <a:effectLst>
+          <a:outerShdw blurRad="40000" dist="23000" dir="5400000" rotWithShape="0">
+            <a:srgbClr val="000000">
+              <a:alpha val="35000"/>
+            </a:srgbClr>
+          </a:outerShdw>
+        </a:effectLst>
+      </dsp:spPr>
+      <dsp:style>
+        <a:lnRef idx="0">
+          <a:scrgbClr r="0" g="0" b="0"/>
+        </a:lnRef>
+        <a:fillRef idx="3">
+          <a:scrgbClr r="0" g="0" b="0"/>
+        </a:fillRef>
+        <a:effectRef idx="2">
+          <a:scrgbClr r="0" g="0" b="0"/>
+        </a:effectRef>
+        <a:fontRef idx="minor">
+          <a:schemeClr val="lt1"/>
+        </a:fontRef>
+      </dsp:style>
+      <dsp:txBody>
+        <a:bodyPr spcFirstLastPara="0" vert="horz" wrap="square" lIns="64770" tIns="64770" rIns="64770" bIns="64770" numCol="1" spcCol="1270" anchor="ctr" anchorCtr="0">
+          <a:noAutofit/>
+        </a:bodyPr>
+        <a:lstStyle/>
+        <a:p>
+          <a:pPr lvl="0" algn="ctr" defTabSz="755650">
+            <a:lnSpc>
+              <a:spcPct val="90000"/>
+            </a:lnSpc>
+            <a:spcBef>
+              <a:spcPct val="0"/>
+            </a:spcBef>
+            <a:spcAft>
+              <a:spcPct val="35000"/>
+            </a:spcAft>
+          </a:pPr>
+          <a:r>
+            <a:rPr lang="en-US" sz="1700" kern="1200"/>
+            <a:t>Choose a solution and develop a plan to implement</a:t>
+          </a:r>
+        </a:p>
+      </dsp:txBody>
+      <dsp:txXfrm>
+        <a:off x="1353850" y="4355103"/>
+        <a:ext cx="2778698" cy="679916"/>
+      </dsp:txXfrm>
+    </dsp:sp>
+  </dsp:spTree>
+</dsp:drawing>
+</file>
+
+<file path=word/diagrams/layout1.xml><?xml version="1.0" encoding="utf-8"?>
+<dgm:layoutDef xmlns:dgm="http://schemas.openxmlformats.org/drawingml/2006/diagram" xmlns:a="http://schemas.openxmlformats.org/drawingml/2006/main" uniqueId="urn:microsoft.com/office/officeart/2005/8/layout/process2">
+  <dgm:title val=""/>
+  <dgm:desc val=""/>
+  <dgm:catLst>
+    <dgm:cat type="process" pri="13000"/>
+  </dgm:catLst>
+  <dgm:sampData useDef="1">
+    <dgm:dataModel>
+      <dgm:ptLst/>
+      <dgm:bg/>
+      <dgm:whole/>
+    </dgm:dataModel>
+  </dgm:sampData>
+  <dgm:styleData>
+    <dgm:dataModel>
+      <dgm:ptLst>
+        <dgm:pt modelId="0" type="doc"/>
+        <dgm:pt modelId="1"/>
+        <dgm:pt modelId="2"/>
+      </dgm:ptLst>
+      <dgm:cxnLst>
+        <dgm:cxn modelId="3" srcId="0" destId="1" srcOrd="0" destOrd="0"/>
+        <dgm:cxn modelId="4" srcId="0" destId="2" srcOrd="1" destOrd="0"/>
+      </dgm:cxnLst>
+      <dgm:bg/>
+      <dgm:whole/>
+    </dgm:dataModel>
+  </dgm:styleData>
+  <dgm:clrData>
+    <dgm:dataModel>
+      <dgm:ptLst>
+        <dgm:pt modelId="0" type="doc"/>
+        <dgm:pt modelId="1"/>
+        <dgm:pt modelId="2"/>
+        <dgm:pt modelId="3"/>
+        <dgm:pt modelId="4"/>
+      </dgm:ptLst>
+      <dgm:cxnLst>
+        <dgm:cxn modelId="5" srcId="0" destId="1" srcOrd="0" destOrd="0"/>
+        <dgm:cxn modelId="6" srcId="0" destId="2" srcOrd="1" destOrd="0"/>
+        <dgm:cxn modelId="7" srcId="0" destId="3" srcOrd="2" destOrd="0"/>
+        <dgm:cxn modelId="8" srcId="0" destId="4" srcOrd="3" destOrd="0"/>
+      </dgm:cxnLst>
+      <dgm:bg/>
+      <dgm:whole/>
+    </dgm:dataModel>
+  </dgm:clrData>
+  <dgm:layoutNode name="linearFlow">
+    <dgm:varLst>
+      <dgm:resizeHandles val="exact"/>
+    </dgm:varLst>
+    <dgm:alg type="lin">
+      <dgm:param type="linDir" val="fromT"/>
+    </dgm:alg>
+    <dgm:shape xmlns:r="http://schemas.openxmlformats.org/officeDocument/2006/relationships" r:blip="">
+      <dgm:adjLst/>
+    </dgm:shape>
+    <dgm:presOf/>
+    <dgm:constrLst>
+      <dgm:constr type="h" for="ch" ptType="node" refType="h"/>
+      <dgm:constr type="h" for="ch" ptType="sibTrans" refType="h" refFor="ch" refPtType="node" fact="0.5"/>
+      <dgm:constr type="w" for="ch" ptType="node" op="equ"/>
+      <dgm:constr type="primFontSz" for="ch" ptType="node" op="equ" val="65"/>
+      <dgm:constr type="primFontSz" for="des" forName="connectorText" op="equ" val="55"/>
+      <dgm:constr type="primFontSz" for="des" forName="connectorText" refType="primFontSz" refFor="ch" refPtType="node" op="lte" fact="0.8"/>
+    </dgm:constrLst>
+    <dgm:ruleLst/>
+    <dgm:forEach name="nodesForEach" axis="ch" ptType="node">
+      <dgm:layoutNode name="node">
+        <dgm:varLst>
+          <dgm:bulletEnabled val="1"/>
+        </dgm:varLst>
+        <dgm:choose name="Name0">
+          <dgm:if name="Name1" axis="root des" ptType="all node" func="maxDepth" op="gt" val="1">
+            <dgm:alg type="tx">
+              <dgm:param type="parTxLTRAlign" val="l"/>
+              <dgm:param type="parTxRTLAlign" val="r"/>
+              <dgm:param type="txAnchorVertCh" val="mid"/>
+            </dgm:alg>
+          </dgm:if>
+          <dgm:else name="Name2">
+            <dgm:alg type="tx"/>
+          </dgm:else>
+        </dgm:choose>
+        <dgm:shape xmlns:r="http://schemas.openxmlformats.org/officeDocument/2006/relationships" type="roundRect" r:blip="">
+          <dgm:adjLst>
+            <dgm:adj idx="1" val="0.1"/>
+          </dgm:adjLst>
+        </dgm:shape>
+        <dgm:presOf axis="desOrSelf" ptType="node"/>
+        <dgm:constrLst>
+          <dgm:constr type="w" refType="h" fact="1.8"/>
+          <dgm:constr type="tMarg" refType="primFontSz" fact="0.3"/>
+          <dgm:constr type="bMarg" refType="primFontSz" fact="0.3"/>
+          <dgm:constr type="lMarg" refType="primFontSz" fact="0.3"/>
+          <dgm:constr type="rMarg" refType="primFontSz" fact="0.3"/>
+        </dgm:constrLst>
+        <dgm:ruleLst>
+          <dgm:rule type="primFontSz" val="18" fact="NaN" max="NaN"/>
+          <dgm:rule type="w" val="NaN" fact="4" max="NaN"/>
+          <dgm:rule type="primFontSz" val="5" fact="NaN" max="NaN"/>
+        </dgm:ruleLst>
+      </dgm:layoutNode>
+      <dgm:forEach name="sibTransForEach" axis="followSib" ptType="sibTrans" cnt="1">
+        <dgm:layoutNode name="sibTrans">
+          <dgm:alg type="conn">
+            <dgm:param type="begPts" val="auto"/>
+            <dgm:param type="endPts" val="auto"/>
+          </dgm:alg>
+          <dgm:shape xmlns:r="http://schemas.openxmlformats.org/officeDocument/2006/relationships" type="conn" r:blip="">
+            <dgm:adjLst/>
+          </dgm:shape>
+          <dgm:presOf axis="self"/>
+          <dgm:constrLst>
+            <dgm:constr type="w" refType="h" fact="0.9"/>
+            <dgm:constr type="connDist"/>
+            <dgm:constr type="wArH" refType="w" fact="0.5"/>
+            <dgm:constr type="hArH" refType="w"/>
+            <dgm:constr type="stemThick" refType="w" fact="0.6"/>
+            <dgm:constr type="begPad" refType="connDist" fact="0.125"/>
+            <dgm:constr type="endPad" refType="connDist" fact="0.125"/>
+          </dgm:constrLst>
+          <dgm:ruleLst/>
+          <dgm:layoutNode name="connectorText">
+            <dgm:alg type="tx">
+              <dgm:param type="autoTxRot" val="upr"/>
+            </dgm:alg>
+            <dgm:shape xmlns:r="http://schemas.openxmlformats.org/officeDocument/2006/relationships" type="conn" r:blip="" hideGeom="1">
+              <dgm:adjLst/>
+            </dgm:shape>
+            <dgm:presOf axis="self"/>
+            <dgm:constrLst>
+              <dgm:constr type="lMarg"/>
+              <dgm:constr type="rMarg"/>
+              <dgm:constr type="tMarg"/>
+              <dgm:constr type="bMarg"/>
+            </dgm:constrLst>
+            <dgm:ruleLst>
+              <dgm:rule type="primFontSz" val="5" fact="NaN" max="NaN"/>
+            </dgm:ruleLst>
+          </dgm:layoutNode>
+        </dgm:layoutNode>
+      </dgm:forEach>
+    </dgm:forEach>
+  </dgm:layoutNode>
+</dgm:layoutDef>
+</file>
+
+<file path=word/diagrams/quickStyle1.xml><?xml version="1.0" encoding="utf-8"?>
+<dgm:styleDef xmlns:dgm="http://schemas.openxmlformats.org/drawingml/2006/diagram" xmlns:a="http://schemas.openxmlformats.org/drawingml/2006/main" uniqueId="urn:microsoft.com/office/officeart/2005/8/quickstyle/simple4">
+  <dgm:title val=""/>
+  <dgm:desc val=""/>
+  <dgm:catLst>
+    <dgm:cat type="simple" pri="10400"/>
+  </dgm:catLst>
+  <dgm:scene3d>
+    <a:camera prst="orthographicFront"/>
+    <a:lightRig rig="threePt" dir="t"/>
+  </dgm:scene3d>
+  <dgm:styleLbl name="node0">
+    <dgm:scene3d>
+      <a:camera prst="orthographicFront"/>
+      <a:lightRig rig="threePt" dir="t"/>
+    </dgm:scene3d>
+    <dgm:sp3d/>
+    <dgm:txPr/>
+    <dgm:style>
+      <a:lnRef idx="0">
+        <a:scrgbClr r="0" g="0" b="0"/>
+      </a:lnRef>
+      <a:fillRef idx="3">
+        <a:scrgbClr r="0" g="0" b="0"/>
+      </a:fillRef>
+      <a:effectRef idx="2">
+        <a:scrgbClr r="0" g="0" b="0"/>
+      </a:effectRef>
+      <a:fontRef idx="minor">
+        <a:schemeClr val="lt1"/>
+      </a:fontRef>
+    </dgm:style>
+  </dgm:styleLbl>
+  <dgm:styleLbl name="lnNode1">
+    <dgm:scene3d>
+      <a:camera prst="orthographicFront"/>
+      <a:lightRig rig="threePt" dir="t"/>
+    </dgm:scene3d>
+    <dgm:sp3d/>
+    <dgm:txPr/>
+    <dgm:style>
+      <a:lnRef idx="1">
+        <a:scrgbClr r="0" g="0" b="0"/>
+      </a:lnRef>
+      <a:fillRef idx="3">
+        <a:scrgbClr r="0" g="0" b="0"/>
+      </a:fillRef>
+      <a:effectRef idx="2">
+        <a:scrgbClr r="0" g="0" b="0"/>
+      </a:effectRef>
+      <a:fontRef idx="minor">
+        <a:schemeClr val="lt1"/>
+      </a:fontRef>
+    </dgm:style>
+  </dgm:styleLbl>
+  <dgm:styleLbl name="vennNode1">
+    <dgm:scene3d>
+      <a:camera prst="orthographicFront"/>
+      <a:lightRig rig="threePt" dir="t"/>
+    </dgm:scene3d>
+    <dgm:sp3d/>
+    <dgm:txPr/>
+    <dgm:style>
+      <a:lnRef idx="0">
+        <a:scrgbClr r="0" g="0" b="0"/>
+      </a:lnRef>
+      <a:fillRef idx="3">
+        <a:scrgbClr r="0" g="0" b="0"/>
+      </a:fillRef>
+      <a:effectRef idx="0">
+        <a:scrgbClr r="0" g="0" b="0"/>
+      </a:effectRef>
+      <a:fontRef idx="minor">
+        <a:schemeClr val="tx1"/>
+      </a:fontRef>
+    </dgm:style>
+  </dgm:styleLbl>
+  <dgm:styleLbl name="alignNode1">
+    <dgm:scene3d>
+      <a:camera prst="orthographicFront"/>
+      <a:lightRig rig="threePt" dir="t"/>
+    </dgm:scene3d>
+    <dgm:sp3d/>
+    <dgm:txPr/>
+    <dgm:style>
+      <a:lnRef idx="1">
+        <a:scrgbClr r="0" g="0" b="0"/>
+      </a:lnRef>
+      <a:fillRef idx="3">
+        <a:scrgbClr r="0" g="0" b="0"/>
+      </a:fillRef>
+      <a:effectRef idx="2">
+        <a:scrgbClr r="0" g="0" b="0"/>
+      </a:effectRef>
+      <a:fontRef idx="minor">
+        <a:schemeClr val="lt1"/>
+      </a:fontRef>
+    </dgm:style>
+  </dgm:styleLbl>
+  <dgm:styleLbl name="node1">
+    <dgm:scene3d>
+      <a:camera prst="orthographicFront"/>
+      <a:lightRig rig="threePt" dir="t"/>
+    </dgm:scene3d>
+    <dgm:sp3d/>
+    <dgm:txPr/>
+    <dgm:style>
+      <a:lnRef idx="0">
+        <a:scrgbClr r="0" g="0" b="0"/>
+      </a:lnRef>
+      <a:fillRef idx="3">
+        <a:scrgbClr r="0" g="0" b="0"/>
+      </a:fillRef>
+      <a:effectRef idx="2">
+        <a:scrgbClr r="0" g="0" b="0"/>
+      </a:effectRef>
+      <a:fontRef idx="minor">
+        <a:schemeClr val="lt1"/>
+      </a:fontRef>
+    </dgm:style>
+  </dgm:styleLbl>
+  <dgm:styleLbl name="node2">
+    <dgm:scene3d>
+      <a:camera prst="orthographicFront"/>
+      <a:lightRig rig="threePt" dir="t"/>
+    </dgm:scene3d>
+    <dgm:sp3d/>
+    <dgm:txPr/>
+    <dgm:style>
+      <a:lnRef idx="0">
+        <a:scrgbClr r="0" g="0" b="0"/>
+      </a:lnRef>
+      <a:fillRef idx="3">
+        <a:scrgbClr r="0" g="0" b="0"/>
+      </a:fillRef>
+      <a:effectRef idx="2">
+        <a:scrgbClr r="0" g="0" b="0"/>
+      </a:effectRef>
+      <a:fontRef idx="minor">
+        <a:schemeClr val="lt1"/>
+      </a:fontRef>
+    </dgm:style>
+  </dgm:styleLbl>
+  <dgm:styleLbl name="node3">
+    <dgm:scene3d>
+      <a:camera prst="orthographicFront"/>
+      <a:lightRig rig="threePt" dir="t"/>
+    </dgm:scene3d>
+    <dgm:sp3d/>
+    <dgm:txPr/>
+    <dgm:style>
+      <a:lnRef idx="0">
+        <a:scrgbClr r="0" g="0" b="0"/>
+      </a:lnRef>
+      <a:fillRef idx="3">
+        <a:scrgbClr r="0" g="0" b="0"/>
+      </a:fillRef>
+      <a:effectRef idx="2">
+        <a:scrgbClr r="0" g="0" b="0"/>
+      </a:effectRef>
+      <a:fontRef idx="minor">
+        <a:schemeClr val="lt1"/>
+      </a:fontRef>
+    </dgm:style>
+  </dgm:styleLbl>
+  <dgm:styleLbl name="node4">
+    <dgm:scene3d>
+      <a:camera prst="orthographicFront"/>
+      <a:lightRig rig="threePt" dir="t"/>
+    </dgm:scene3d>
+    <dgm:sp3d/>
+    <dgm:txPr/>
+    <dgm:style>
+      <a:lnRef idx="0">
+        <a:scrgbClr r="0" g="0" b="0"/>
+      </a:lnRef>
+      <a:fillRef idx="3">
+        <a:scrgbClr r="0" g="0" b="0"/>
+      </a:fillRef>
+      <a:effectRef idx="2">
+        <a:scrgbClr r="0" g="0" b="0"/>
+      </a:effectRef>
+      <a:fontRef idx="minor">
+        <a:schemeClr val="lt1"/>
+      </a:fontRef>
+    </dgm:style>
+  </dgm:styleLbl>
+  <dgm:styleLbl name="fgImgPlace1">
+    <dgm:scene3d>
+      <a:camera prst="orthographicFront"/>
+      <a:lightRig rig="threePt" dir="t"/>
+    </dgm:scene3d>
+    <dgm:sp3d/>
+    <dgm:txPr/>
+    <dgm:style>
+      <a:lnRef idx="0">
+        <a:scrgbClr r="0" g="0" b="0"/>
+      </a:lnRef>
+      <a:fillRef idx="1">
+        <a:scrgbClr r="0" g="0" b="0"/>
+      </a:fillRef>
+      <a:effectRef idx="2">
+        <a:scrgbClr r="0" g="0" b="0"/>
+      </a:effectRef>
+      <a:fontRef idx="minor"/>
+    </dgm:style>
+  </dgm:styleLbl>
+  <dgm:styleLbl name="alignImgPlace1">
+    <dgm:scene3d>
+      <a:camera prst="orthographicFront"/>
+      <a:lightRig rig="threePt" dir="t"/>
+    </dgm:scene3d>
+    <dgm:sp3d/>
+    <dgm:txPr/>
+    <dgm:style>
+      <a:lnRef idx="0">
+        <a:scrgbClr r="0" g="0" b="0"/>
+      </a:lnRef>
+      <a:fillRef idx="1">
+        <a:scrgbClr r="0" g="0" b="0"/>
+      </a:fillRef>
+      <a:effectRef idx="2">
+        <a:scrgbClr r="0" g="0" b="0"/>
+      </a:effectRef>
+      <a:fontRef idx="minor"/>
+    </dgm:style>
+  </dgm:styleLbl>
+  <dgm:styleLbl name="bgImgPlace1">
+    <dgm:scene3d>
+      <a:camera prst="orthographicFront"/>
+      <a:lightRig rig="threePt" dir="t"/>
+    </dgm:scene3d>
+    <dgm:sp3d/>
+    <dgm:txPr/>
+    <dgm:style>
+      <a:lnRef idx="0">
+        <a:scrgbClr r="0" g="0" b="0"/>
+      </a:lnRef>
+      <a:fillRef idx="1">
+        <a:scrgbClr r="0" g="0" b="0"/>
+      </a:fillRef>
+      <a:effectRef idx="2">
+        <a:scrgbClr r="0" g="0" b="0"/>
+      </a:effectRef>
+      <a:fontRef idx="minor"/>
+    </dgm:style>
+  </dgm:styleLbl>
+  <dgm:styleLbl name="sibTrans2D1">
+    <dgm:scene3d>
+      <a:camera prst="orthographicFront"/>
+      <a:lightRig rig="threePt" dir="t"/>
+    </dgm:scene3d>
+    <dgm:sp3d/>
+    <dgm:txPr/>
+    <dgm:style>
+      <a:lnRef idx="0">
+        <a:scrgbClr r="0" g="0" b="0"/>
+      </a:lnRef>
+      <a:fillRef idx="3">
+        <a:scrgbClr r="0" g="0" b="0"/>
+      </a:fillRef>
+      <a:effectRef idx="2">
+        <a:scrgbClr r="0" g="0" b="0"/>
+      </a:effectRef>
+      <a:fontRef idx="minor">
+        <a:schemeClr val="lt1"/>
+      </a:fontRef>
+    </dgm:style>
+  </dgm:styleLbl>
+  <dgm:styleLbl name="fgSibTrans2D1">
+    <dgm:scene3d>
+      <a:camera prst="orthographicFront"/>
+      <a:lightRig rig="threePt" dir="t"/>
+    </dgm:scene3d>
+    <dgm:sp3d/>
+    <dgm:txPr/>
+    <dgm:style>
+      <a:lnRef idx="0">
+        <a:scrgbClr r="0" g="0" b="0"/>
+      </a:lnRef>
+      <a:fillRef idx="3">
+        <a:scrgbClr r="0" g="0" b="0"/>
+      </a:fillRef>
+      <a:effectRef idx="2">
+        <a:scrgbClr r="0" g="0" b="0"/>
+      </a:effectRef>
+      <a:fontRef idx="minor">
+        <a:schemeClr val="lt1"/>
+      </a:fontRef>
+    </dgm:style>
+  </dgm:styleLbl>
+  <dgm:styleLbl name="bgSibTrans2D1">
+    <dgm:scene3d>
+      <a:camera prst="orthographicFront"/>
+      <a:lightRig rig="threePt" dir="t"/>
+    </dgm:scene3d>
+    <dgm:sp3d/>
+    <dgm:txPr/>
+    <dgm:style>
+      <a:lnRef idx="0">
+        <a:scrgbClr r="0" g="0" b="0"/>
+      </a:lnRef>
+      <a:fillRef idx="3">
+        <a:scrgbClr r="0" g="0" b="0"/>
+      </a:fillRef>
+      <a:effectRef idx="2">
+        <a:scrgbClr r="0" g="0" b="0"/>
+      </a:effectRef>
+      <a:fontRef idx="minor">
+        <a:schemeClr val="lt1"/>
+      </a:fontRef>
+    </dgm:style>
+  </dgm:styleLbl>
+  <dgm:styleLbl name="sibTrans1D1">
+    <dgm:scene3d>
+      <a:camera prst="orthographicFront"/>
+      <a:lightRig rig="threePt" dir="t"/>
+    </dgm:scene3d>
+    <dgm:sp3d/>
+    <dgm:txPr/>
+    <dgm:style>
+      <a:lnRef idx="1">
+        <a:scrgbClr r="0" g="0" b="0"/>
+      </a:lnRef>
+      <a:fillRef idx="0">
+        <a:scrgbClr r="0" g="0" b="0"/>
+      </a:fillRef>
+      <a:effectRef idx="0">
+        <a:scrgbClr r="0" g="0" b="0"/>
+      </a:effectRef>
+      <a:fontRef idx="minor"/>
+    </dgm:style>
+  </dgm:styleLbl>
+  <dgm:styleLbl name="callout">
+    <dgm:scene3d>
+      <a:camera prst="orthographicFront"/>
+      <a:lightRig rig="threePt" dir="t"/>
+    </dgm:scene3d>
+    <dgm:sp3d/>
+    <dgm:txPr/>
+    <dgm:style>
+      <a:lnRef idx="2">
+        <a:scrgbClr r="0" g="0" b="0"/>
+      </a:lnRef>
+      <a:fillRef idx="1">
+        <a:scrgbClr r="0" g="0" b="0"/>
+      </a:fillRef>
+      <a:effectRef idx="1">
+        <a:scrgbClr r="0" g="0" b="0"/>
+      </a:effectRef>
+      <a:fontRef idx="minor"/>
+    </dgm:style>
+  </dgm:styleLbl>
+  <dgm:styleLbl name="asst0">
+    <dgm:scene3d>
+      <a:camera prst="orthographicFront"/>
+      <a:lightRig rig="threePt" dir="t"/>
+    </dgm:scene3d>
+    <dgm:sp3d/>
+    <dgm:txPr/>
+    <dgm:style>
+      <a:lnRef idx="0">
+        <a:scrgbClr r="0" g="0" b="0"/>
+      </a:lnRef>
+      <a:fillRef idx="3">
+        <a:scrgbClr r="0" g="0" b="0"/>
+      </a:fillRef>
+      <a:effectRef idx="2">
+        <a:scrgbClr r="0" g="0" b="0"/>
+      </a:effectRef>
+      <a:fontRef idx="minor">
+        <a:schemeClr val="lt1"/>
+      </a:fontRef>
+    </dgm:style>
+  </dgm:styleLbl>
+  <dgm:styleLbl name="asst1">
+    <dgm:scene3d>
+      <a:camera prst="orthographicFront"/>
+      <a:lightRig rig="threePt" dir="t"/>
+    </dgm:scene3d>
+    <dgm:sp3d/>
+    <dgm:txPr/>
+    <dgm:style>
+      <a:lnRef idx="0">
+        <a:scrgbClr r="0" g="0" b="0"/>
+      </a:lnRef>
+      <a:fillRef idx="3">
+        <a:scrgbClr r="0" g="0" b="0"/>
+      </a:fillRef>
+      <a:effectRef idx="2">
+        <a:scrgbClr r="0" g="0" b="0"/>
+      </a:effectRef>
+      <a:fontRef idx="minor">
+        <a:schemeClr val="lt1"/>
+      </a:fontRef>
+    </dgm:style>
+  </dgm:styleLbl>
+  <dgm:styleLbl name="asst2">
+    <dgm:scene3d>
+      <a:camera prst="orthographicFront"/>
+      <a:lightRig rig="threePt" dir="t"/>
+    </dgm:scene3d>
+    <dgm:sp3d/>
+    <dgm:txPr/>
+    <dgm:style>
+      <a:lnRef idx="0">
+        <a:scrgbClr r="0" g="0" b="0"/>
+      </a:lnRef>
+      <a:fillRef idx="3">
+        <a:scrgbClr r="0" g="0" b="0"/>
+      </a:fillRef>
+      <a:effectRef idx="2">
+        <a:scrgbClr r="0" g="0" b="0"/>
+      </a:effectRef>
+      <a:fontRef idx="minor">
+        <a:schemeClr val="lt1"/>
+      </a:fontRef>
+    </dgm:style>
+  </dgm:styleLbl>
+  <dgm:styleLbl name="asst3">
+    <dgm:scene3d>
+      <a:camera prst="orthographicFront"/>
+      <a:lightRig rig="threePt" dir="t"/>
+    </dgm:scene3d>
+    <dgm:sp3d/>
+    <dgm:txPr/>
+    <dgm:style>
+      <a:lnRef idx="0">
+        <a:scrgbClr r="0" g="0" b="0"/>
+      </a:lnRef>
+      <a:fillRef idx="3">
+        <a:scrgbClr r="0" g="0" b="0"/>
+      </a:fillRef>
+      <a:effectRef idx="2">
+        <a:scrgbClr r="0" g="0" b="0"/>
+      </a:effectRef>
+      <a:fontRef idx="minor">
+        <a:schemeClr val="lt1"/>
+      </a:fontRef>
+    </dgm:style>
+  </dgm:styleLbl>
+  <dgm:styleLbl name="asst4">
+    <dgm:scene3d>
+      <a:camera prst="orthographicFront"/>
+      <a:lightRig rig="threePt" dir="t"/>
+    </dgm:scene3d>
+    <dgm:sp3d/>
+    <dgm:txPr/>
+    <dgm:style>
+      <a:lnRef idx="0">
+        <a:scrgbClr r="0" g="0" b="0"/>
+      </a:lnRef>
+      <a:fillRef idx="3">
+        <a:scrgbClr r="0" g="0" b="0"/>
+      </a:fillRef>
+      <a:effectRef idx="2">
+        <a:scrgbClr r="0" g="0" b="0"/>
+      </a:effectRef>
+      <a:fontRef idx="minor">
+        <a:schemeClr val="lt1"/>
+      </a:fontRef>
+    </dgm:style>
+  </dgm:styleLbl>
+  <dgm:styleLbl name="parChTrans2D1">
+    <dgm:scene3d>
+      <a:camera prst="orthographicFront"/>
+      <a:lightRig rig="threePt" dir="t"/>
+    </dgm:scene3d>
+    <dgm:sp3d/>
+    <dgm:txPr/>
+    <dgm:style>
+      <a:lnRef idx="0">
+        <a:scrgbClr r="0" g="0" b="0"/>
+      </a:lnRef>
+      <a:fillRef idx="3">
+        <a:scrgbClr r="0" g="0" b="0"/>
+      </a:fillRef>
+      <a:effectRef idx="2">
+        <a:scrgbClr r="0" g="0" b="0"/>
+      </a:effectRef>
+      <a:fontRef idx="minor">
+        <a:schemeClr val="lt1"/>
+      </a:fontRef>
+    </dgm:style>
+  </dgm:styleLbl>
+  <dgm:styleLbl name="parChTrans2D2">
+    <dgm:scene3d>
+      <a:camera prst="orthographicFront"/>
+      <a:lightRig rig="threePt" dir="t"/>
+    </dgm:scene3d>
+    <dgm:sp3d/>
+    <dgm:txPr/>
+    <dgm:style>
+      <a:lnRef idx="0">
+        <a:scrgbClr r="0" g="0" b="0"/>
+      </a:lnRef>
+      <a:fillRef idx="3">
+        <a:scrgbClr r="0" g="0" b="0"/>
+      </a:fillRef>
+      <a:effectRef idx="2">
+        <a:scrgbClr r="0" g="0" b="0"/>
+      </a:effectRef>
+      <a:fontRef idx="minor">
+        <a:schemeClr val="lt1"/>
+      </a:fontRef>
+    </dgm:style>
+  </dgm:styleLbl>
+  <dgm:styleLbl name="parChTrans2D3">
+    <dgm:scene3d>
+      <a:camera prst="orthographicFront"/>
+      <a:lightRig rig="threePt" dir="t"/>
+    </dgm:scene3d>
+    <dgm:sp3d/>
+    <dgm:txPr/>
+    <dgm:style>
+      <a:lnRef idx="1">
+        <a:scrgbClr r="0" g="0" b="0"/>
+      </a:lnRef>
+      <a:fillRef idx="3">
+        <a:scrgbClr r="0" g="0" b="0"/>
+      </a:fillRef>
+      <a:effectRef idx="2">
+        <a:scrgbClr r="0" g="0" b="0"/>
+      </a:effectRef>
+      <a:fontRef idx="minor">
+        <a:schemeClr val="lt1"/>
+      </a:fontRef>
+    </dgm:style>
+  </dgm:styleLbl>
+  <dgm:styleLbl name="parChTrans2D4">
+    <dgm:scene3d>
+      <a:camera prst="orthographicFront"/>
+      <a:lightRig rig="threePt" dir="t"/>
+    </dgm:scene3d>
+    <dgm:sp3d/>
+    <dgm:txPr/>
+    <dgm:style>
+      <a:lnRef idx="1">
+        <a:scrgbClr r="0" g="0" b="0"/>
+      </a:lnRef>
+      <a:fillRef idx="3">
+        <a:scrgbClr r="0" g="0" b="0"/>
+      </a:fillRef>
+      <a:effectRef idx="2">
+        <a:scrgbClr r="0" g="0" b="0"/>
+      </a:effectRef>
+      <a:fontRef idx="minor">
+        <a:schemeClr val="lt1"/>
+      </a:fontRef>
+    </dgm:style>
+  </dgm:styleLbl>
+  <dgm:styleLbl name="parChTrans1D1">
+    <dgm:scene3d>
+      <a:camera prst="orthographicFront"/>
+      <a:lightRig rig="threePt" dir="t"/>
+    </dgm:scene3d>
+    <dgm:sp3d/>
+    <dgm:txPr/>
+    <dgm:style>
+      <a:lnRef idx="1">
+        <a:scrgbClr r="0" g="0" b="0"/>
+      </a:lnRef>
+      <a:fillRef idx="0">
+        <a:scrgbClr r="0" g="0" b="0"/>
+      </a:fillRef>
+      <a:effectRef idx="0">
+        <a:scrgbClr r="0" g="0" b="0"/>
+      </a:effectRef>
+      <a:fontRef idx="minor"/>
+    </dgm:style>
+  </dgm:styleLbl>
+  <dgm:styleLbl name="parChTrans1D2">
+    <dgm:scene3d>
+      <a:camera prst="orthographicFront"/>
+      <a:lightRig rig="threePt" dir="t"/>
+    </dgm:scene3d>
+    <dgm:sp3d/>
+    <dgm:txPr/>
+    <dgm:style>
+      <a:lnRef idx="1">
+        <a:scrgbClr r="0" g="0" b="0"/>
+      </a:lnRef>
+      <a:fillRef idx="0">
+        <a:scrgbClr r="0" g="0" b="0"/>
+      </a:fillRef>
+      <a:effectRef idx="0">
+        <a:scrgbClr r="0" g="0" b="0"/>
+      </a:effectRef>
+      <a:fontRef idx="minor"/>
+    </dgm:style>
+  </dgm:styleLbl>
+  <dgm:styleLbl name="parChTrans1D3">
+    <dgm:scene3d>
+      <a:camera prst="orthographicFront"/>
+      <a:lightRig rig="threePt" dir="t"/>
+    </dgm:scene3d>
+    <dgm:sp3d/>
+    <dgm:txPr/>
+    <dgm:style>
+      <a:lnRef idx="1">
+        <a:scrgbClr r="0" g="0" b="0"/>
+      </a:lnRef>
+      <a:fillRef idx="0">
+        <a:scrgbClr r="0" g="0" b="0"/>
+      </a:fillRef>
+      <a:effectRef idx="0">
+        <a:scrgbClr r="0" g="0" b="0"/>
+      </a:effectRef>
+      <a:fontRef idx="minor"/>
+    </dgm:style>
+  </dgm:styleLbl>
+  <dgm:styleLbl name="parChTrans1D4">
+    <dgm:scene3d>
+      <a:camera prst="orthographicFront"/>
+      <a:lightRig rig="threePt" dir="t"/>
+    </dgm:scene3d>
+    <dgm:sp3d/>
+    <dgm:txPr/>
+    <dgm:style>
+      <a:lnRef idx="1">
+        <a:scrgbClr r="0" g="0" b="0"/>
+      </a:lnRef>
+      <a:fillRef idx="0">
+        <a:scrgbClr r="0" g="0" b="0"/>
+      </a:fillRef>
+      <a:effectRef idx="0">
+        <a:scrgbClr r="0" g="0" b="0"/>
+      </a:effectRef>
+      <a:fontRef idx="minor"/>
+    </dgm:style>
+  </dgm:styleLbl>
+  <dgm:styleLbl name="fgAcc1">
+    <dgm:scene3d>
+      <a:camera prst="orthographicFront"/>
+      <a:lightRig rig="threePt" dir="t"/>
+    </dgm:scene3d>
+    <dgm:sp3d/>
+    <dgm:txPr/>
+    <dgm:style>
+      <a:lnRef idx="1">
+        <a:scrgbClr r="0" g="0" b="0"/>
+      </a:lnRef>
+      <a:fillRef idx="1">
+        <a:scrgbClr r="0" g="0" b="0"/>
+      </a:fillRef>
+      <a:effectRef idx="0">
+        <a:scrgbClr r="0" g="0" b="0"/>
+      </a:effectRef>
+      <a:fontRef idx="minor"/>
+    </dgm:style>
+  </dgm:styleLbl>
+  <dgm:styleLbl name="conFgAcc1">
+    <dgm:scene3d>
+      <a:camera prst="orthographicFront"/>
+      <a:lightRig rig="threePt" dir="t"/>
+    </dgm:scene3d>
+    <dgm:sp3d/>
+    <dgm:txPr/>
+    <dgm:style>
+      <a:lnRef idx="1">
+        <a:scrgbClr r="0" g="0" b="0"/>
+      </a:lnRef>
+      <a:fillRef idx="1">
+        <a:scrgbClr r="0" g="0" b="0"/>
+      </a:fillRef>
+      <a:effectRef idx="0">
+        <a:scrgbClr r="0" g="0" b="0"/>
+      </a:effectRef>
+      <a:fontRef idx="minor"/>
+    </dgm:style>
+  </dgm:styleLbl>
+  <dgm:styleLbl name="alignAcc1">
+    <dgm:scene3d>
+      <a:camera prst="orthographicFront"/>
+      <a:lightRig rig="threePt" dir="t"/>
+    </dgm:scene3d>
+    <dgm:sp3d/>
+    <dgm:txPr/>
+    <dgm:style>
+      <a:lnRef idx="1">
+        <a:scrgbClr r="0" g="0" b="0"/>
+      </a:lnRef>
+      <a:fillRef idx="1">
+        <a:scrgbClr r="0" g="0" b="0"/>
+      </a:fillRef>
+      <a:effectRef idx="0">
+        <a:scrgbClr r="0" g="0" b="0"/>
+      </a:effectRef>
+      <a:fontRef idx="minor"/>
+    </dgm:style>
+  </dgm:styleLbl>
+  <dgm:styleLbl name="trAlignAcc1">
+    <dgm:scene3d>
+      <a:camera prst="orthographicFront"/>
+      <a:lightRig rig="threePt" dir="t"/>
+    </dgm:scene3d>
+    <dgm:sp3d/>
+    <dgm:txPr/>
+    <dgm:style>
+      <a:lnRef idx="1">
+        <a:scrgbClr r="0" g="0" b="0"/>
+      </a:lnRef>
+      <a:fillRef idx="1">
+        <a:scrgbClr r="0" g="0" b="0"/>
+      </a:fillRef>
+      <a:effectRef idx="0">
+        <a:scrgbClr r="0" g="0" b="0"/>
+      </a:effectRef>
+      <a:fontRef idx="minor"/>
+    </dgm:style>
+  </dgm:styleLbl>
+  <dgm:styleLbl name="bgAcc1">
+    <dgm:scene3d>
+      <a:camera prst="orthographicFront"/>
+      <a:lightRig rig="threePt" dir="t"/>
+    </dgm:scene3d>
+    <dgm:sp3d/>
+    <dgm:txPr/>
+    <dgm:style>
+      <a:lnRef idx="1">
+        <a:scrgbClr r="0" g="0" b="0"/>
+      </a:lnRef>
+      <a:fillRef idx="1">
+        <a:scrgbClr r="0" g="0" b="0"/>
+      </a:fillRef>
+      <a:effectRef idx="0">
+        <a:scrgbClr r="0" g="0" b="0"/>
+      </a:effectRef>
+      <a:fontRef idx="minor"/>
+    </dgm:style>
+  </dgm:styleLbl>
+  <dgm:styleLbl name="solidFgAcc1">
+    <dgm:scene3d>
+      <a:camera prst="orthographicFront"/>
+      <a:lightRig rig="threePt" dir="t"/>
+    </dgm:scene3d>
+    <dgm:sp3d/>
+    <dgm:txPr/>
+    <dgm:style>
+      <a:lnRef idx="1">
+        <a:scrgbClr r="0" g="0" b="0"/>
+      </a:lnRef>
+      <a:fillRef idx="1">
+        <a:scrgbClr r="0" g="0" b="0"/>
+      </a:fillRef>
+      <a:effectRef idx="0">
+        <a:scrgbClr r="0" g="0" b="0"/>
+      </a:effectRef>
+      <a:fontRef idx="minor"/>
+    </dgm:style>
+  </dgm:styleLbl>
+  <dgm:styleLbl name="solidAlignAcc1">
+    <dgm:scene3d>
+      <a:camera prst="orthographicFront"/>
+      <a:lightRig rig="threePt" dir="t"/>
+    </dgm:scene3d>
+    <dgm:sp3d/>
+    <dgm:txPr/>
+    <dgm:style>
+      <a:lnRef idx="1">
+        <a:scrgbClr r="0" g="0" b="0"/>
+      </a:lnRef>
+      <a:fillRef idx="1">
+        <a:scrgbClr r="0" g="0" b="0"/>
+      </a:fillRef>
+      <a:effectRef idx="0">
+        <a:scrgbClr r="0" g="0" b="0"/>
+      </a:effectRef>
+      <a:fontRef idx="minor"/>
+    </dgm:style>
+  </dgm:styleLbl>
+  <dgm:styleLbl name="solidBgAcc1">
+    <dgm:scene3d>
+      <a:camera prst="orthographicFront"/>
+      <a:lightRig rig="threePt" dir="t"/>
+    </dgm:scene3d>
+    <dgm:sp3d/>
+    <dgm:txPr/>
+    <dgm:style>
+      <a:lnRef idx="1">
+        <a:scrgbClr r="0" g="0" b="0"/>
+      </a:lnRef>
+      <a:fillRef idx="1">
+        <a:scrgbClr r="0" g="0" b="0"/>
+      </a:fillRef>
+      <a:effectRef idx="0">
+        <a:scrgbClr r="0" g="0" b="0"/>
+      </a:effectRef>
+      <a:fontRef idx="minor"/>
+    </dgm:style>
+  </dgm:styleLbl>
+  <dgm:styleLbl name="fgAccFollowNode1">
+    <dgm:scene3d>
+      <a:camera prst="orthographicFront"/>
+      <a:lightRig rig="threePt" dir="t"/>
+    </dgm:scene3d>
+    <dgm:sp3d/>
+    <dgm:txPr/>
+    <dgm:style>
+      <a:lnRef idx="1">
+        <a:scrgbClr r="0" g="0" b="0"/>
+      </a:lnRef>
+      <a:fillRef idx="1">
+        <a:scrgbClr r="0" g="0" b="0"/>
+      </a:fillRef>
+      <a:effectRef idx="0">
+        <a:scrgbClr r="0" g="0" b="0"/>
+      </a:effectRef>
+      <a:fontRef idx="minor"/>
+    </dgm:style>
+  </dgm:styleLbl>
+  <dgm:styleLbl name="alignAccFollowNode1">
+    <dgm:scene3d>
+      <a:camera prst="orthographicFront"/>
+      <a:lightRig rig="threePt" dir="t"/>
+    </dgm:scene3d>
+    <dgm:sp3d/>
+    <dgm:txPr/>
+    <dgm:style>
+      <a:lnRef idx="1">
+        <a:scrgbClr r="0" g="0" b="0"/>
+      </a:lnRef>
+      <a:fillRef idx="1">
+        <a:scrgbClr r="0" g="0" b="0"/>
+      </a:fillRef>
+      <a:effectRef idx="0">
+        <a:scrgbClr r="0" g="0" b="0"/>
+      </a:effectRef>
+      <a:fontRef idx="minor"/>
+    </dgm:style>
+  </dgm:styleLbl>
+  <dgm:styleLbl name="bgAccFollowNode1">
+    <dgm:scene3d>
+      <a:camera prst="orthographicFront"/>
+      <a:lightRig rig="threePt" dir="t"/>
+    </dgm:scene3d>
+    <dgm:sp3d/>
+    <dgm:txPr/>
+    <dgm:style>
+      <a:lnRef idx="1">
+        <a:scrgbClr r="0" g="0" b="0"/>
+      </a:lnRef>
+      <a:fillRef idx="1">
+        <a:scrgbClr r="0" g="0" b="0"/>
+      </a:fillRef>
+      <a:effectRef idx="0">
+        <a:scrgbClr r="0" g="0" b="0"/>
+      </a:effectRef>
+      <a:fontRef idx="minor"/>
+    </dgm:style>
+  </dgm:styleLbl>
+  <dgm:styleLbl name="fgAcc0">
+    <dgm:scene3d>
+      <a:camera prst="orthographicFront"/>
+      <a:lightRig rig="threePt" dir="t"/>
+    </dgm:scene3d>
+    <dgm:sp3d/>
+    <dgm:txPr/>
+    <dgm:style>
+      <a:lnRef idx="1">
+        <a:scrgbClr r="0" g="0" b="0"/>
+      </a:lnRef>
+      <a:fillRef idx="1">
+        <a:scrgbClr r="0" g="0" b="0"/>
+      </a:fillRef>
+      <a:effectRef idx="0">
+        <a:scrgbClr r="0" g="0" b="0"/>
+      </a:effectRef>
+      <a:fontRef idx="minor"/>
+    </dgm:style>
+  </dgm:styleLbl>
+  <dgm:styleLbl name="fgAcc2">
+    <dgm:scene3d>
+      <a:camera prst="orthographicFront"/>
+      <a:lightRig rig="threePt" dir="t"/>
+    </dgm:scene3d>
+    <dgm:sp3d/>
+    <dgm:txPr/>
+    <dgm:style>
+      <a:lnRef idx="1">
+        <a:scrgbClr r="0" g="0" b="0"/>
+      </a:lnRef>
+      <a:fillRef idx="1">
+        <a:scrgbClr r="0" g="0" b="0"/>
+      </a:fillRef>
+      <a:effectRef idx="0">
+        <a:scrgbClr r="0" g="0" b="0"/>
+      </a:effectRef>
+      <a:fontRef idx="minor"/>
+    </dgm:style>
+  </dgm:styleLbl>
+  <dgm:styleLbl name="fgAcc3">
+    <dgm:scene3d>
+      <a:camera prst="orthographicFront"/>
+      <a:lightRig rig="threePt" dir="t"/>
+    </dgm:scene3d>
+    <dgm:sp3d/>
+    <dgm:txPr/>
+    <dgm:style>
+      <a:lnRef idx="1">
+        <a:scrgbClr r="0" g="0" b="0"/>
+      </a:lnRef>
+      <a:fillRef idx="1">
+        <a:scrgbClr r="0" g="0" b="0"/>
+      </a:fillRef>
+      <a:effectRef idx="0">
+        <a:scrgbClr r="0" g="0" b="0"/>
+      </a:effectRef>
+      <a:fontRef idx="minor"/>
+    </dgm:style>
+  </dgm:styleLbl>
+  <dgm:styleLbl name="fgAcc4">
+    <dgm:scene3d>
+      <a:camera prst="orthographicFront"/>
+      <a:lightRig rig="threePt" dir="t"/>
+    </dgm:scene3d>
+    <dgm:sp3d/>
+    <dgm:txPr/>
+    <dgm:style>
+      <a:lnRef idx="1">
+        <a:scrgbClr r="0" g="0" b="0"/>
+      </a:lnRef>
+      <a:fillRef idx="1">
+        <a:scrgbClr r="0" g="0" b="0"/>
+      </a:fillRef>
+      <a:effectRef idx="0">
+        <a:scrgbClr r="0" g="0" b="0"/>
+      </a:effectRef>
+      <a:fontRef idx="minor"/>
+    </dgm:style>
+  </dgm:styleLbl>
+  <dgm:styleLbl name="bgShp">
+    <dgm:scene3d>
+      <a:camera prst="orthographicFront"/>
+      <a:lightRig rig="threePt" dir="t"/>
+    </dgm:scene3d>
+    <dgm:sp3d/>
+    <dgm:txPr/>
+    <dgm:style>
+      <a:lnRef idx="0">
+        <a:scrgbClr r="0" g="0" b="0"/>
+      </a:lnRef>
+      <a:fillRef idx="1">
+        <a:scrgbClr r="0" g="0" b="0"/>
+      </a:fillRef>
+      <a:effectRef idx="2">
+        <a:scrgbClr r="0" g="0" b="0"/>
+      </a:effectRef>
+      <a:fontRef idx="minor"/>
+    </dgm:style>
+  </dgm:styleLbl>
+  <dgm:styleLbl name="dkBgShp">
+    <dgm:scene3d>
+      <a:camera prst="orthographicFront"/>
+      <a:lightRig rig="threePt" dir="t"/>
+    </dgm:scene3d>
+    <dgm:sp3d/>
+    <dgm:txPr/>
+    <dgm:style>
+      <a:lnRef idx="0">
+        <a:scrgbClr r="0" g="0" b="0"/>
+      </a:lnRef>
+      <a:fillRef idx="1">
+        <a:scrgbClr r="0" g="0" b="0"/>
+      </a:fillRef>
+      <a:effectRef idx="2">
+        <a:scrgbClr r="0" g="0" b="0"/>
+      </a:effectRef>
+      <a:fontRef idx="minor"/>
+    </dgm:style>
+  </dgm:styleLbl>
+  <dgm:styleLbl name="trBgShp">
+    <dgm:scene3d>
+      <a:camera prst="orthographicFront"/>
+      <a:lightRig rig="threePt" dir="t"/>
+    </dgm:scene3d>
+    <dgm:sp3d/>
+    <dgm:txPr/>
+    <dgm:style>
+      <a:lnRef idx="0">
+        <a:scrgbClr r="0" g="0" b="0"/>
+      </a:lnRef>
+      <a:fillRef idx="1">
+        <a:scrgbClr r="0" g="0" b="0"/>
+      </a:fillRef>
+      <a:effectRef idx="0">
+        <a:scrgbClr r="0" g="0" b="0"/>
+      </a:effectRef>
+      <a:fontRef idx="minor"/>
+    </dgm:style>
+  </dgm:styleLbl>
+  <dgm:styleLbl name="fgShp">
+    <dgm:scene3d>
+      <a:camera prst="orthographicFront"/>
+      <a:lightRig rig="threePt" dir="t"/>
+    </dgm:scene3d>
+    <dgm:sp3d/>
+    <dgm:txPr/>
+    <dgm:style>
+      <a:lnRef idx="0">
+        <a:scrgbClr r="0" g="0" b="0"/>
+      </a:lnRef>
+      <a:fillRef idx="3">
+        <a:scrgbClr r="0" g="0" b="0"/>
+      </a:fillRef>
+      <a:effectRef idx="2">
+        <a:scrgbClr r="0" g="0" b="0"/>
+      </a:effectRef>
+      <a:fontRef idx="minor"/>
+    </dgm:style>
+  </dgm:styleLbl>
+  <dgm:styleLbl name="revTx">
+    <dgm:scene3d>
+      <a:camera prst="orthographicFront"/>
+      <a:lightRig rig="threePt" dir="t"/>
+    </dgm:scene3d>
+    <dgm:sp3d/>
+    <dgm:txPr/>
+    <dgm:style>
+      <a:lnRef idx="0">
+        <a:scrgbClr r="0" g="0" b="0"/>
+      </a:lnRef>
+      <a:fillRef idx="0">
+        <a:scrgbClr r="0" g="0" b="0"/>
+      </a:fillRef>
+      <a:effectRef idx="0">
+        <a:scrgbClr r="0" g="0" b="0"/>
+      </a:effectRef>
+      <a:fontRef idx="minor"/>
+    </dgm:style>
+  </dgm:styleLbl>
+</dgm:styleDef>
+</file>
+
 <file path=word/theme/theme1.xml><?xml version="1.0" encoding="utf-8"?>
 <a:theme xmlns:a="http://schemas.openxmlformats.org/drawingml/2006/main" name="Office Theme">
   <a:themeElements>
@@ -5779,7 +9002,7 @@
 </file>
 
 <file path=customXml/itemProps1.xml><?xml version="1.0" encoding="utf-8"?>
-<ds:datastoreItem xmlns:ds="http://schemas.openxmlformats.org/officeDocument/2006/customXml" ds:itemID="{47F3A347-A6A0-6B4D-A34B-593233AE16CF}">
+<ds:datastoreItem xmlns:ds="http://schemas.openxmlformats.org/officeDocument/2006/customXml" ds:itemID="{2D6C93CB-C3F8-FF4A-BA79-6646B0070180}">
   <ds:schemaRefs>
     <ds:schemaRef ds:uri="http://schemas.openxmlformats.org/officeDocument/2006/bibliography"/>
   </ds:schemaRefs>

</xml_diff>

<commit_message>
Fixing Typos, adding more details and editing information
</commit_message>
<xml_diff>
--- a/ProblemSolving/Mena_Yanelys_WPF.docx
+++ b/ProblemSolving/Mena_Yanelys_WPF.docx
@@ -343,16 +343,6 @@
         <w:jc w:val="center"/>
         <w:rPr>
           <w:rFonts w:ascii="Calibri" w:hAnsi="Calibri"/>
-          <w:sz w:val="28"/>
-          <w:szCs w:val="28"/>
-        </w:rPr>
-      </w:pPr>
-    </w:p>
-    <w:p>
-      <w:pPr>
-        <w:jc w:val="center"/>
-        <w:rPr>
-          <w:rFonts w:ascii="Calibri" w:hAnsi="Calibri"/>
           <w:b/>
           <w:sz w:val="28"/>
           <w:szCs w:val="28"/>
@@ -425,15 +415,15 @@
           <w:sz w:val="28"/>
           <w:szCs w:val="28"/>
         </w:rPr>
-        <w:t xml:space="preserve"> man needs to get three things across the river on his boat</w:t>
-      </w:r>
-      <w:r>
-        <w:rPr>
-          <w:rFonts w:ascii="Calibri" w:hAnsi="Calibri"/>
-          <w:sz w:val="28"/>
-          <w:szCs w:val="28"/>
-        </w:rPr>
-        <w:t xml:space="preserve"> that</w:t>
+        <w:t xml:space="preserve"> man needs to get three thi</w:t>
+      </w:r>
+      <w:r>
+        <w:rPr>
+          <w:rFonts w:ascii="Calibri" w:hAnsi="Calibri"/>
+          <w:sz w:val="28"/>
+          <w:szCs w:val="28"/>
+        </w:rPr>
+        <w:t>ngs across the river on his boat, but he</w:t>
       </w:r>
       <w:r>
         <w:rPr>
@@ -465,7 +455,23 @@
           <w:sz w:val="28"/>
           <w:szCs w:val="28"/>
         </w:rPr>
-        <w:t xml:space="preserve">of seed. However, he </w:t>
+        <w:t>of seed. H</w:t>
+      </w:r>
+      <w:r>
+        <w:rPr>
+          <w:rFonts w:ascii="Calibri" w:hAnsi="Calibri"/>
+          <w:sz w:val="28"/>
+          <w:szCs w:val="28"/>
+        </w:rPr>
+        <w:t>e</w:t>
+      </w:r>
+      <w:r>
+        <w:rPr>
+          <w:rFonts w:ascii="Calibri" w:hAnsi="Calibri"/>
+          <w:sz w:val="28"/>
+          <w:szCs w:val="28"/>
+        </w:rPr>
+        <w:t xml:space="preserve"> </w:t>
       </w:r>
       <w:r>
         <w:rPr>
@@ -1293,20 +1299,6 @@
     </w:p>
     <w:p>
       <w:pPr>
-        <w:widowControl w:val="0"/>
-        <w:autoSpaceDE w:val="0"/>
-        <w:autoSpaceDN w:val="0"/>
-        <w:adjustRightInd w:val="0"/>
-        <w:rPr>
-          <w:rFonts w:ascii="Calibri" w:hAnsi="Calibri" w:cs="Helvetica Neue"/>
-          <w:color w:val="4C4C4C"/>
-          <w:sz w:val="28"/>
-          <w:szCs w:val="28"/>
-        </w:rPr>
-      </w:pPr>
-    </w:p>
-    <w:p>
-      <w:pPr>
         <w:pStyle w:val="ListParagraph"/>
         <w:numPr>
           <w:ilvl w:val="0"/>
@@ -1436,330 +1428,8 @@
         </w:rPr>
         <w:t>He then goes back to where the original site and picks up the parrot to transport it across the river to where the Cat and Seed are.</w:t>
       </w:r>
-    </w:p>
-    <w:p>
-      <w:pPr>
-        <w:rPr>
-          <w:rFonts w:ascii="Calibri" w:hAnsi="Calibri"/>
-          <w:sz w:val="28"/>
-          <w:szCs w:val="28"/>
-        </w:rPr>
-      </w:pPr>
-    </w:p>
-    <w:p>
-      <w:pPr>
-        <w:rPr>
-          <w:rFonts w:ascii="Calibri" w:hAnsi="Calibri"/>
-          <w:sz w:val="28"/>
-          <w:szCs w:val="28"/>
-        </w:rPr>
-      </w:pPr>
-    </w:p>
-    <w:p>
-      <w:pPr>
-        <w:rPr>
-          <w:rFonts w:ascii="Calibri" w:hAnsi="Calibri"/>
-          <w:sz w:val="28"/>
-          <w:szCs w:val="28"/>
-        </w:rPr>
-      </w:pPr>
-    </w:p>
-    <w:p>
-      <w:pPr>
-        <w:rPr>
-          <w:rFonts w:ascii="Calibri" w:hAnsi="Calibri"/>
-          <w:sz w:val="28"/>
-          <w:szCs w:val="28"/>
-        </w:rPr>
-      </w:pPr>
-    </w:p>
-    <w:p>
-      <w:pPr>
-        <w:rPr>
-          <w:rFonts w:ascii="Calibri" w:hAnsi="Calibri"/>
-          <w:sz w:val="28"/>
-          <w:szCs w:val="28"/>
-        </w:rPr>
-      </w:pPr>
-    </w:p>
-    <w:p>
-      <w:pPr>
-        <w:rPr>
-          <w:rFonts w:ascii="Calibri" w:hAnsi="Calibri"/>
-          <w:sz w:val="28"/>
-          <w:szCs w:val="28"/>
-        </w:rPr>
-      </w:pPr>
-    </w:p>
-    <w:p>
-      <w:pPr>
-        <w:rPr>
-          <w:rFonts w:ascii="Calibri" w:hAnsi="Calibri"/>
-          <w:sz w:val="28"/>
-          <w:szCs w:val="28"/>
-        </w:rPr>
-      </w:pPr>
-    </w:p>
-    <w:p>
-      <w:pPr>
-        <w:rPr>
-          <w:rFonts w:ascii="Calibri" w:hAnsi="Calibri"/>
-          <w:sz w:val="28"/>
-          <w:szCs w:val="28"/>
-        </w:rPr>
-      </w:pPr>
-    </w:p>
-    <w:p>
-      <w:pPr>
-        <w:rPr>
-          <w:rFonts w:ascii="Calibri" w:hAnsi="Calibri"/>
-          <w:sz w:val="28"/>
-          <w:szCs w:val="28"/>
-        </w:rPr>
-      </w:pPr>
-    </w:p>
-    <w:p>
-      <w:pPr>
-        <w:rPr>
-          <w:rFonts w:ascii="Calibri" w:hAnsi="Calibri"/>
-          <w:sz w:val="28"/>
-          <w:szCs w:val="28"/>
-        </w:rPr>
-      </w:pPr>
-    </w:p>
-    <w:p>
-      <w:pPr>
-        <w:rPr>
-          <w:rFonts w:ascii="Calibri" w:hAnsi="Calibri"/>
-          <w:sz w:val="28"/>
-          <w:szCs w:val="28"/>
-        </w:rPr>
-      </w:pPr>
-    </w:p>
-    <w:p>
-      <w:pPr>
-        <w:rPr>
-          <w:rFonts w:ascii="Calibri" w:hAnsi="Calibri"/>
-          <w:sz w:val="28"/>
-          <w:szCs w:val="28"/>
-        </w:rPr>
-      </w:pPr>
-    </w:p>
-    <w:p>
-      <w:pPr>
-        <w:rPr>
-          <w:rFonts w:ascii="Calibri" w:hAnsi="Calibri"/>
-          <w:sz w:val="28"/>
-          <w:szCs w:val="28"/>
-        </w:rPr>
-      </w:pPr>
-    </w:p>
-    <w:p>
-      <w:pPr>
-        <w:rPr>
-          <w:rFonts w:ascii="Calibri" w:hAnsi="Calibri"/>
-          <w:sz w:val="28"/>
-          <w:szCs w:val="28"/>
-        </w:rPr>
-      </w:pPr>
-    </w:p>
-    <w:p>
-      <w:pPr>
-        <w:rPr>
-          <w:rFonts w:ascii="Calibri" w:hAnsi="Calibri"/>
-          <w:sz w:val="28"/>
-          <w:szCs w:val="28"/>
-        </w:rPr>
-      </w:pPr>
-    </w:p>
-    <w:p>
-      <w:pPr>
-        <w:rPr>
-          <w:rFonts w:ascii="Calibri" w:hAnsi="Calibri"/>
-          <w:sz w:val="28"/>
-          <w:szCs w:val="28"/>
-        </w:rPr>
-      </w:pPr>
-    </w:p>
-    <w:p>
-      <w:pPr>
-        <w:rPr>
-          <w:rFonts w:ascii="Calibri" w:hAnsi="Calibri"/>
-          <w:sz w:val="28"/>
-          <w:szCs w:val="28"/>
-        </w:rPr>
-      </w:pPr>
-    </w:p>
-    <w:p>
-      <w:pPr>
-        <w:rPr>
-          <w:rFonts w:ascii="Calibri" w:hAnsi="Calibri"/>
-          <w:sz w:val="28"/>
-          <w:szCs w:val="28"/>
-        </w:rPr>
-      </w:pPr>
-    </w:p>
-    <w:p>
-      <w:pPr>
-        <w:rPr>
-          <w:rFonts w:ascii="Calibri" w:hAnsi="Calibri"/>
-          <w:sz w:val="28"/>
-          <w:szCs w:val="28"/>
-        </w:rPr>
-      </w:pPr>
-    </w:p>
-    <w:p>
-      <w:pPr>
-        <w:rPr>
-          <w:rFonts w:ascii="Calibri" w:hAnsi="Calibri"/>
-          <w:sz w:val="28"/>
-          <w:szCs w:val="28"/>
-        </w:rPr>
-      </w:pPr>
-    </w:p>
-    <w:p>
-      <w:pPr>
-        <w:rPr>
-          <w:rFonts w:ascii="Calibri" w:hAnsi="Calibri"/>
-          <w:sz w:val="28"/>
-          <w:szCs w:val="28"/>
-        </w:rPr>
-      </w:pPr>
-    </w:p>
-    <w:p>
-      <w:pPr>
-        <w:rPr>
-          <w:rFonts w:ascii="Calibri" w:hAnsi="Calibri"/>
-          <w:sz w:val="28"/>
-          <w:szCs w:val="28"/>
-        </w:rPr>
-      </w:pPr>
-    </w:p>
-    <w:p>
-      <w:pPr>
-        <w:rPr>
-          <w:rFonts w:ascii="Calibri" w:hAnsi="Calibri"/>
-          <w:sz w:val="28"/>
-          <w:szCs w:val="28"/>
-        </w:rPr>
-      </w:pPr>
-    </w:p>
-    <w:p>
-      <w:pPr>
-        <w:rPr>
-          <w:rFonts w:ascii="Calibri" w:hAnsi="Calibri"/>
-          <w:sz w:val="28"/>
-          <w:szCs w:val="28"/>
-        </w:rPr>
-      </w:pPr>
-    </w:p>
-    <w:p>
-      <w:pPr>
-        <w:rPr>
-          <w:rFonts w:ascii="Calibri" w:hAnsi="Calibri"/>
-          <w:sz w:val="28"/>
-          <w:szCs w:val="28"/>
-        </w:rPr>
-      </w:pPr>
-    </w:p>
-    <w:p>
-      <w:pPr>
-        <w:rPr>
-          <w:rFonts w:ascii="Calibri" w:hAnsi="Calibri"/>
-          <w:sz w:val="28"/>
-          <w:szCs w:val="28"/>
-        </w:rPr>
-      </w:pPr>
-    </w:p>
-    <w:p>
-      <w:pPr>
-        <w:rPr>
-          <w:rFonts w:ascii="Calibri" w:hAnsi="Calibri"/>
-          <w:sz w:val="28"/>
-          <w:szCs w:val="28"/>
-        </w:rPr>
-      </w:pPr>
-    </w:p>
-    <w:p>
-      <w:pPr>
-        <w:rPr>
-          <w:rFonts w:ascii="Calibri" w:hAnsi="Calibri"/>
-          <w:sz w:val="28"/>
-          <w:szCs w:val="28"/>
-        </w:rPr>
-      </w:pPr>
-    </w:p>
-    <w:p>
-      <w:pPr>
-        <w:rPr>
-          <w:rFonts w:ascii="Calibri" w:hAnsi="Calibri"/>
-          <w:sz w:val="28"/>
-          <w:szCs w:val="28"/>
-        </w:rPr>
-      </w:pPr>
-    </w:p>
-    <w:p>
-      <w:pPr>
-        <w:rPr>
-          <w:rFonts w:ascii="Calibri" w:hAnsi="Calibri"/>
-          <w:sz w:val="28"/>
-          <w:szCs w:val="28"/>
-        </w:rPr>
-      </w:pPr>
-    </w:p>
-    <w:p>
-      <w:pPr>
-        <w:rPr>
-          <w:rFonts w:ascii="Calibri" w:hAnsi="Calibri"/>
-          <w:sz w:val="28"/>
-          <w:szCs w:val="28"/>
-        </w:rPr>
-      </w:pPr>
-    </w:p>
-    <w:p>
-      <w:pPr>
-        <w:rPr>
-          <w:rFonts w:ascii="Calibri" w:hAnsi="Calibri"/>
-          <w:sz w:val="28"/>
-          <w:szCs w:val="28"/>
-        </w:rPr>
-      </w:pPr>
-    </w:p>
-    <w:p>
-      <w:pPr>
-        <w:rPr>
-          <w:rFonts w:ascii="Calibri" w:hAnsi="Calibri"/>
-          <w:sz w:val="28"/>
-          <w:szCs w:val="28"/>
-        </w:rPr>
-      </w:pPr>
-    </w:p>
-    <w:p>
-      <w:pPr>
-        <w:rPr>
-          <w:rFonts w:ascii="Calibri" w:hAnsi="Calibri"/>
-          <w:sz w:val="28"/>
-          <w:szCs w:val="28"/>
-        </w:rPr>
-      </w:pPr>
-    </w:p>
-    <w:p>
-      <w:pPr>
-        <w:rPr>
-          <w:rFonts w:ascii="Calibri" w:hAnsi="Calibri"/>
-          <w:sz w:val="28"/>
-          <w:szCs w:val="28"/>
-        </w:rPr>
-      </w:pPr>
-    </w:p>
-    <w:p>
-      <w:pPr>
-        <w:rPr>
-          <w:rFonts w:ascii="Calibri" w:hAnsi="Calibri"/>
-          <w:sz w:val="28"/>
-          <w:szCs w:val="28"/>
-        </w:rPr>
-      </w:pPr>
+      <w:bookmarkStart w:id="0" w:name="_GoBack"/>
+      <w:bookmarkEnd w:id="0"/>
     </w:p>
     <w:tbl>
       <w:tblPr>
@@ -2679,8 +2349,6 @@
           <w:szCs w:val="28"/>
         </w:rPr>
       </w:pPr>
-      <w:bookmarkStart w:id="0" w:name="_GoBack"/>
-      <w:bookmarkEnd w:id="0"/>
     </w:p>
     <w:p>
       <w:pPr>
@@ -3361,15 +3029,7 @@
           <w:sz w:val="28"/>
           <w:szCs w:val="28"/>
         </w:rPr>
-        <w:t>First Finger</w:t>
-      </w:r>
-      <w:r>
-        <w:rPr>
-          <w:rFonts w:ascii="Calibri" w:hAnsi="Calibri"/>
-          <w:sz w:val="28"/>
-          <w:szCs w:val="28"/>
-        </w:rPr>
-        <w:t xml:space="preserve"> on the 10</w:t>
+        <w:t>First Finger on the 10</w:t>
       </w:r>
       <w:r>
         <w:rPr>
@@ -3433,15 +3093,7 @@
           <w:sz w:val="28"/>
           <w:szCs w:val="28"/>
         </w:rPr>
-        <w:t>Ring Finger</w:t>
-      </w:r>
-      <w:r>
-        <w:rPr>
-          <w:rFonts w:ascii="Calibri" w:hAnsi="Calibri"/>
-          <w:sz w:val="28"/>
-          <w:szCs w:val="28"/>
-        </w:rPr>
-        <w:t xml:space="preserve"> on the 100</w:t>
+        <w:t>Ring Finger on the 100</w:t>
       </w:r>
       <w:r>
         <w:rPr>
@@ -3488,15 +3140,7 @@
           <w:sz w:val="28"/>
           <w:szCs w:val="28"/>
         </w:rPr>
-        <w:t>Ring Finger</w:t>
-      </w:r>
-      <w:r>
-        <w:rPr>
-          <w:rFonts w:ascii="Calibri" w:hAnsi="Calibri"/>
-          <w:sz w:val="28"/>
-          <w:szCs w:val="28"/>
-        </w:rPr>
-        <w:t xml:space="preserve"> on the 1000</w:t>
+        <w:t>Ring Finger on the 1000</w:t>
       </w:r>
       <w:r>
         <w:rPr>
@@ -9002,7 +8646,7 @@
 </file>
 
 <file path=customXml/itemProps1.xml><?xml version="1.0" encoding="utf-8"?>
-<ds:datastoreItem xmlns:ds="http://schemas.openxmlformats.org/officeDocument/2006/customXml" ds:itemID="{2D6C93CB-C3F8-FF4A-BA79-6646B0070180}">
+<ds:datastoreItem xmlns:ds="http://schemas.openxmlformats.org/officeDocument/2006/customXml" ds:itemID="{4AEFB349-FF51-F54F-ACE9-68E344BB912B}">
   <ds:schemaRefs>
     <ds:schemaRef ds:uri="http://schemas.openxmlformats.org/officeDocument/2006/bibliography"/>
   </ds:schemaRefs>

</xml_diff>

<commit_message>
This document has grammatical error fixes and other corrected information
</commit_message>
<xml_diff>
--- a/ProblemSolving/Mena_Yanelys_WPF.docx
+++ b/ProblemSolving/Mena_Yanelys_WPF.docx
@@ -1428,8 +1428,6 @@
         </w:rPr>
         <w:t>He then goes back to where the original site and picks up the parrot to transport it across the river to where the Cat and Seed are.</w:t>
       </w:r>
-      <w:bookmarkStart w:id="0" w:name="_GoBack"/>
-      <w:bookmarkEnd w:id="0"/>
     </w:p>
     <w:tbl>
       <w:tblPr>
@@ -2802,23 +2800,19 @@
     <w:p>
       <w:pPr>
         <w:pStyle w:val="ListParagraph"/>
-        <w:numPr>
-          <w:ilvl w:val="0"/>
-          <w:numId w:val="14"/>
-        </w:numPr>
-        <w:rPr>
-          <w:rFonts w:ascii="Calibri" w:hAnsi="Calibri"/>
-          <w:sz w:val="28"/>
-          <w:szCs w:val="28"/>
-        </w:rPr>
-      </w:pPr>
-      <w:r>
-        <w:rPr>
-          <w:rFonts w:ascii="Calibri" w:hAnsi="Calibri"/>
-          <w:sz w:val="28"/>
-          <w:szCs w:val="28"/>
-        </w:rPr>
-        <w:t>First Finger</w:t>
+        <w:rPr>
+          <w:rFonts w:ascii="Calibri" w:hAnsi="Calibri"/>
+          <w:sz w:val="28"/>
+          <w:szCs w:val="28"/>
+        </w:rPr>
+      </w:pPr>
+      <w:r>
+        <w:rPr>
+          <w:rFonts w:ascii="Calibri" w:hAnsi="Calibri"/>
+          <w:sz w:val="28"/>
+          <w:szCs w:val="28"/>
+        </w:rPr>
+        <w:t>After doing the process mentioned above, I concluded that b and c could fall on either the Ring or First Finger.</w:t>
       </w:r>
     </w:p>
     <w:p>
@@ -2840,7 +2834,7 @@
           <w:sz w:val="28"/>
           <w:szCs w:val="28"/>
         </w:rPr>
-        <w:t>Ring Finger</w:t>
+        <w:t>First Finger</w:t>
       </w:r>
     </w:p>
     <w:p>
@@ -2864,6 +2858,68 @@
         </w:rPr>
         <w:t>Ring Finger</w:t>
       </w:r>
+      <w:r>
+        <w:rPr>
+          <w:rFonts w:ascii="Calibri" w:hAnsi="Calibri"/>
+          <w:sz w:val="28"/>
+          <w:szCs w:val="28"/>
+        </w:rPr>
+        <w:t xml:space="preserve">, First </w:t>
+      </w:r>
+      <w:r>
+        <w:rPr>
+          <w:rFonts w:ascii="Calibri" w:hAnsi="Calibri"/>
+          <w:sz w:val="28"/>
+          <w:szCs w:val="28"/>
+        </w:rPr>
+        <w:t>Finger</w:t>
+      </w:r>
+    </w:p>
+    <w:p>
+      <w:pPr>
+        <w:pStyle w:val="ListParagraph"/>
+        <w:numPr>
+          <w:ilvl w:val="0"/>
+          <w:numId w:val="14"/>
+        </w:numPr>
+        <w:rPr>
+          <w:rFonts w:ascii="Calibri" w:hAnsi="Calibri"/>
+          <w:sz w:val="28"/>
+          <w:szCs w:val="28"/>
+        </w:rPr>
+      </w:pPr>
+      <w:r>
+        <w:rPr>
+          <w:rFonts w:ascii="Calibri" w:hAnsi="Calibri"/>
+          <w:sz w:val="28"/>
+          <w:szCs w:val="28"/>
+        </w:rPr>
+        <w:t>Ring Finger</w:t>
+      </w:r>
+      <w:r>
+        <w:rPr>
+          <w:rFonts w:ascii="Calibri" w:hAnsi="Calibri"/>
+          <w:sz w:val="28"/>
+          <w:szCs w:val="28"/>
+        </w:rPr>
+        <w:t>, F</w:t>
+      </w:r>
+      <w:r>
+        <w:rPr>
+          <w:rFonts w:ascii="Calibri" w:hAnsi="Calibri"/>
+          <w:sz w:val="28"/>
+          <w:szCs w:val="28"/>
+        </w:rPr>
+        <w:t>irst F</w:t>
+      </w:r>
+      <w:r>
+        <w:rPr>
+          <w:rFonts w:ascii="Calibri" w:hAnsi="Calibri"/>
+          <w:sz w:val="28"/>
+          <w:szCs w:val="28"/>
+        </w:rPr>
+        <w:t>inger</w:t>
+      </w:r>
     </w:p>
     <w:p>
       <w:pPr>
@@ -2948,7 +3004,23 @@
           <w:sz w:val="28"/>
           <w:szCs w:val="28"/>
         </w:rPr>
-        <w:t xml:space="preserve">After finding a pattern between the First and Ring Finger for every 50 counts, I decided to multiply 1000 by 50 and got 20. </w:t>
+        <w:t xml:space="preserve">After finding a pattern between the First and Ring Finger for every 50 counts, I decided to </w:t>
+      </w:r>
+      <w:r>
+        <w:rPr>
+          <w:rFonts w:ascii="Calibri" w:hAnsi="Calibri"/>
+          <w:sz w:val="28"/>
+          <w:szCs w:val="28"/>
+        </w:rPr>
+        <w:t>divide</w:t>
+      </w:r>
+      <w:r>
+        <w:rPr>
+          <w:rFonts w:ascii="Calibri" w:hAnsi="Calibri"/>
+          <w:sz w:val="28"/>
+          <w:szCs w:val="28"/>
+        </w:rPr>
+        <w:t xml:space="preserve"> 1000 by 50 and got 20. </w:t>
       </w:r>
       <w:r>
         <w:rPr>
@@ -3013,10 +3085,6 @@
     <w:p>
       <w:pPr>
         <w:pStyle w:val="ListParagraph"/>
-        <w:numPr>
-          <w:ilvl w:val="0"/>
-          <w:numId w:val="13"/>
-        </w:numPr>
         <w:rPr>
           <w:rFonts w:ascii="Calibri" w:hAnsi="Calibri"/>
           <w:sz w:val="28"/>
@@ -3077,10 +3145,6 @@
     <w:p>
       <w:pPr>
         <w:pStyle w:val="ListParagraph"/>
-        <w:numPr>
-          <w:ilvl w:val="0"/>
-          <w:numId w:val="13"/>
-        </w:numPr>
         <w:rPr>
           <w:rFonts w:ascii="Calibri" w:hAnsi="Calibri"/>
           <w:sz w:val="28"/>
@@ -3124,16 +3188,14 @@
     <w:p>
       <w:pPr>
         <w:pStyle w:val="ListParagraph"/>
-        <w:numPr>
-          <w:ilvl w:val="0"/>
-          <w:numId w:val="13"/>
-        </w:numPr>
-        <w:rPr>
-          <w:rFonts w:ascii="Calibri" w:hAnsi="Calibri"/>
-          <w:sz w:val="28"/>
-          <w:szCs w:val="28"/>
-        </w:rPr>
-      </w:pPr>
+        <w:rPr>
+          <w:rFonts w:ascii="Calibri" w:hAnsi="Calibri"/>
+          <w:sz w:val="28"/>
+          <w:szCs w:val="28"/>
+        </w:rPr>
+      </w:pPr>
+      <w:bookmarkStart w:id="0" w:name="_GoBack"/>
+      <w:bookmarkEnd w:id="0"/>
       <w:r>
         <w:rPr>
           <w:rFonts w:ascii="Calibri" w:hAnsi="Calibri"/>
@@ -8646,7 +8708,7 @@
 </file>
 
 <file path=customXml/itemProps1.xml><?xml version="1.0" encoding="utf-8"?>
-<ds:datastoreItem xmlns:ds="http://schemas.openxmlformats.org/officeDocument/2006/customXml" ds:itemID="{4AEFB349-FF51-F54F-ACE9-68E344BB912B}">
+<ds:datastoreItem xmlns:ds="http://schemas.openxmlformats.org/officeDocument/2006/customXml" ds:itemID="{6006CEDC-4375-1F46-9ED2-B79255CB14E6}">
   <ds:schemaRefs>
     <ds:schemaRef ds:uri="http://schemas.openxmlformats.org/officeDocument/2006/bibliography"/>
   </ds:schemaRefs>

</xml_diff>